<commit_message>
Complete section 1 of final paper
</commit_message>
<xml_diff>
--- a/doc/paper.docx
+++ b/doc/paper.docx
@@ -72,8 +72,10 @@
       </w:r>
       <w:r>
         <w:br/>
-        <w:t>Version 1.0.00</w:t>
-      </w:r>
+        <w:t>Version 1.0.01</w:t>
+      </w:r>
+      <w:bookmarkStart w:id="0" w:name="_GoBack"/>
+      <w:bookmarkEnd w:id="0"/>
       <w:r>
         <w:br/>
         <w:t>March 14, 2012</w:t>
@@ -250,11 +252,46 @@
     </w:p>
     <w:p>
       <w:r>
-        <w:t xml:space="preserve">The military has significantly increased the computing power it places in the field in recent years; however, the increase in network coverage has not followed suit. One option to increasing coverage relies on the development of an ad hoc peer-to-peer network whereby network-enabled devices in the field may form </w:t>
-      </w:r>
-      <w:r>
-        <w:lastRenderedPageBreak/>
-        <w:t xml:space="preserve">routes </w:t>
+        <w:t>I</w:t>
+      </w:r>
+      <w:r>
+        <w:t>n recent years</w:t>
+      </w:r>
+      <w:r>
+        <w:t>, t</w:t>
+      </w:r>
+      <w:r>
+        <w:t>he military has increased computing power in the field</w:t>
+      </w:r>
+      <w:r>
+        <w:t xml:space="preserve"> significantly</w:t>
+      </w:r>
+      <w:r>
+        <w:t xml:space="preserve">; however, the increase in network coverage has not followed suit. One option to </w:t>
+      </w:r>
+      <w:r>
+        <w:t>increase</w:t>
+      </w:r>
+      <w:r>
+        <w:t xml:space="preserve"> coverage </w:t>
+      </w:r>
+      <w:r>
+        <w:t>is</w:t>
+      </w:r>
+      <w:r>
+        <w:t xml:space="preserve"> </w:t>
+      </w:r>
+      <w:r>
+        <w:t>deployment</w:t>
+      </w:r>
+      <w:r>
+        <w:t xml:space="preserve"> of an ad hoc network whereby network-enabled </w:t>
+      </w:r>
+      <w:r>
+        <w:t>equipment</w:t>
+      </w:r>
+      <w:r>
+        <w:t xml:space="preserve"> may form routes </w:t>
       </w:r>
       <w:r>
         <w:t>through a remote operational zone</w:t>
@@ -265,100 +302,267 @@
     </w:p>
     <w:p>
       <w:r>
+        <w:lastRenderedPageBreak/>
         <w:t xml:space="preserve">Rather than providing </w:t>
       </w:r>
       <w:r>
         <w:t xml:space="preserve">the route via stationary relays, which </w:t>
       </w:r>
       <w:r>
-        <w:t>make easy targets</w:t>
+        <w:t xml:space="preserve">make </w:t>
+      </w:r>
+      <w:r>
+        <w:t xml:space="preserve">for </w:t>
+      </w:r>
+      <w:r>
+        <w:t>easy targets</w:t>
       </w:r>
       <w:r>
         <w:t>,</w:t>
       </w:r>
       <w:r>
-        <w:t xml:space="preserve"> unmanned aerial vehicles and other mobile equipment already equipped with basic network capabilit</w:t>
+        <w:t xml:space="preserve"> unmanned aerial vehicles and other mobile equipment with basic network capabilit</w:t>
       </w:r>
       <w:r>
         <w:t>ies may provide such a network in hostile environments.</w:t>
+      </w:r>
+      <w:r>
+        <w:t xml:space="preserve"> However, a </w:t>
+      </w:r>
+      <w:r>
+        <w:t xml:space="preserve">network </w:t>
+      </w:r>
+      <w:r>
+        <w:t>manifest</w:t>
+      </w:r>
+      <w:r>
+        <w:t xml:space="preserve"> </w:t>
+      </w:r>
+      <w:r>
+        <w:t>as</w:t>
+      </w:r>
+      <w:r>
+        <w:t xml:space="preserve"> a very sparse graph with limited routes to any endpoint. Further, given </w:t>
+      </w:r>
+      <w:r>
+        <w:t xml:space="preserve">the mobility </w:t>
+      </w:r>
+      <w:r>
+        <w:t xml:space="preserve">of nodes and possible calamities that might befall </w:t>
+      </w:r>
+      <w:r>
+        <w:t>them</w:t>
+      </w:r>
+      <w:r>
+        <w:t xml:space="preserve">, the network </w:t>
+      </w:r>
+      <w:r>
+        <w:t>may also</w:t>
+      </w:r>
+      <w:r>
+        <w:t xml:space="preserve"> suffer high churn. Consequently, an implementation must adapt quickly to topological changes and </w:t>
+      </w:r>
+      <w:r>
+        <w:lastRenderedPageBreak/>
+        <w:t xml:space="preserve">provide </w:t>
+      </w:r>
+      <w:r>
+        <w:t>reasonable</w:t>
+      </w:r>
+      <w:r>
+        <w:t xml:space="preserve"> service even when individual route </w:t>
+      </w:r>
+      <w:r>
+        <w:t xml:space="preserve">exist only </w:t>
+      </w:r>
+      <w:r>
+        <w:t>briefly</w:t>
+      </w:r>
+      <w:r>
+        <w:t>.</w:t>
       </w:r>
     </w:p>
     <w:p>
       <w:r>
-        <w:t>The described</w:t>
-      </w:r>
-      <w:r>
-        <w:t xml:space="preserve"> network </w:t>
-      </w:r>
-      <w:r>
-        <w:t xml:space="preserve">may </w:t>
-      </w:r>
-      <w:r>
-        <w:t xml:space="preserve">form a very sparse graph with limited routes to any endpoint. Further, given changing positions of nodes in the </w:t>
-      </w:r>
-      <w:r>
-        <w:lastRenderedPageBreak/>
-        <w:t xml:space="preserve">network and possible calamities that might befall its nodes, the network </w:t>
-      </w:r>
-      <w:r>
-        <w:t>shall</w:t>
-      </w:r>
-      <w:r>
-        <w:t xml:space="preserve"> suffer from high churn. Consequently, an implementation must adapt quickly to topological changes and provide reasonably reliable service even when individual route </w:t>
-      </w:r>
-      <w:r>
-        <w:t>exist only tenuously</w:t>
-      </w:r>
-      <w:r>
-        <w:t>.</w:t>
+        <w:t>Beyond military application, this research topic may provide insight into broader</w:t>
+      </w:r>
+      <w:r>
+        <w:t xml:space="preserve"> issues</w:t>
+      </w:r>
+      <w:r>
+        <w:t xml:space="preserve"> in</w:t>
+      </w:r>
+      <w:r>
+        <w:t xml:space="preserve"> ad hoc networking. To address the dynamics of ad hoc networks, a number of protocols including </w:t>
+      </w:r>
+      <w:r>
+        <w:t>Ad hoc On-Demand Distance Vector Routing (AODV)</w:t>
+      </w:r>
+      <w:r>
+        <w:t xml:space="preserve"> and </w:t>
+      </w:r>
+      <w:r>
+        <w:t>Dynamic Source Routing (DSR)</w:t>
+      </w:r>
+      <w:r>
+        <w:t xml:space="preserve"> have taken the approach of on-demand routing, ascertaining a path at send-time rather than predetermining routes. </w:t>
+      </w:r>
+      <w:r>
+        <w:t>However, these protocols suffer from disadvantages including long setup time</w:t>
+      </w:r>
+      <w:r>
+        <w:t>s</w:t>
+      </w:r>
+      <w:r>
+        <w:t>, inconsistency and unreliability</w:t>
+      </w:r>
+      <w:r>
+        <w:t xml:space="preserve">. Other ad hoc protocols such as </w:t>
+      </w:r>
+      <w:r>
+        <w:t>the Optimized Link State Routing Protocol (OSLR)</w:t>
+      </w:r>
+      <w:r>
+        <w:t xml:space="preserve"> employ </w:t>
+      </w:r>
+      <w:r>
+        <w:t xml:space="preserve">a </w:t>
+      </w:r>
+      <w:r>
+        <w:t>table-driven approach</w:t>
+      </w:r>
+      <w:r>
+        <w:t xml:space="preserve"> reminiscent to traditional distance-vector protocols, but they struggle to adequately handle the rapidly changing nature of such a network </w:t>
+      </w:r>
+      <w:r>
+        <w:t>with inordinate control traffic.</w:t>
       </w:r>
     </w:p>
     <w:p>
-      <w:r>
-        <w:t xml:space="preserve">Beyond military application, this sort of research topic may provide insight into broader ad hoc networking issues. To address the dynamics of ad hoc networks, a number of protocols including </w:t>
-      </w:r>
-      <w:r>
-        <w:t>Ad hoc On-Demand Distance Vector Routing (AODV)</w:t>
-      </w:r>
-      <w:r>
-        <w:t xml:space="preserve"> and </w:t>
-      </w:r>
-      <w:r>
-        <w:t>Dynamic Source Routing (DSR)</w:t>
-      </w:r>
-      <w:r>
-        <w:t xml:space="preserve"> have taken the approach of on-demand routing, ascertaining a path at send-time rather than predetermining routes. These suffer from disadvantages including inconsistent, unreliable data routing and extra control overhead. Other ad hoc protocols such as </w:t>
-      </w:r>
-      <w:r>
-        <w:t>the Optimized Link State Routing Protocol (OSLR)</w:t>
-      </w:r>
-      <w:r>
-        <w:t xml:space="preserve"> employ table-driven approaches reminiscent to traditional distance-vector protocols, but they struggle to adequately handle the rapidly changing nature of such a network without inordinate communication.</w:t>
+      <w:pPr>
+        <w:pStyle w:val="Heading2"/>
+      </w:pPr>
+      <w:r>
+        <w:t xml:space="preserve">1.2. </w:t>
+      </w:r>
+      <w:r>
+        <w:t>Objectives</w:t>
       </w:r>
     </w:p>
     <w:p>
-      <w:pPr>
-        <w:pStyle w:val="Heading2"/>
-      </w:pPr>
-      <w:r>
-        <w:t xml:space="preserve">1.2. </w:t>
-      </w:r>
-      <w:r>
-        <w:t>Objectives</w:t>
+      <w:r>
+        <w:t xml:space="preserve">Seeking to minimize both setup time and control traffic, this project </w:t>
+      </w:r>
+      <w:r>
+        <w:t xml:space="preserve">foregoes traditional distance-vector and link-state protocols, as well as </w:t>
+      </w:r>
+      <w:r>
+        <w:t xml:space="preserve">on-demand approaches. Instead, it </w:t>
+      </w:r>
+      <w:r>
+        <w:t>uses</w:t>
+      </w:r>
+      <w:r>
+        <w:t xml:space="preserve"> Greedy Perimeter Stateless Routing</w:t>
+      </w:r>
+      <w:r>
+        <w:t>, a</w:t>
+      </w:r>
+      <w:r>
+        <w:t xml:space="preserve"> </w:t>
+      </w:r>
+      <w:r>
+        <w:t xml:space="preserve">coordinate-based </w:t>
+      </w:r>
+      <w:r>
+        <w:t>approach</w:t>
+      </w:r>
+      <w:r>
+        <w:t xml:space="preserve"> </w:t>
+      </w:r>
+      <w:r>
+        <w:t xml:space="preserve">first proposed </w:t>
+      </w:r>
+      <w:r>
+        <w:t>by Karp and Kung []</w:t>
+      </w:r>
+      <w:r>
+        <w:t xml:space="preserve">, and then extends </w:t>
+      </w:r>
+      <w:r>
+        <w:t>it</w:t>
+      </w:r>
+      <w:r>
+        <w:t xml:space="preserve"> by </w:t>
+      </w:r>
+      <w:r>
+        <w:t xml:space="preserve">propagating two-hop </w:t>
+      </w:r>
+      <w:r>
+        <w:t xml:space="preserve">neighbor </w:t>
+      </w:r>
+      <w:r>
+        <w:t>knowledge through co</w:t>
+      </w:r>
+      <w:r>
+        <w:t xml:space="preserve">ntrol beacons. This strategy </w:t>
+      </w:r>
+      <w:r>
+        <w:t>increases the interval between beacons</w:t>
+      </w:r>
+      <w:r>
+        <w:t>, reducing</w:t>
+      </w:r>
+      <w:r>
+        <w:t xml:space="preserve"> control traffic; it </w:t>
+      </w:r>
+      <w:r>
+        <w:t>also</w:t>
+      </w:r>
+      <w:r>
+        <w:t xml:space="preserve"> </w:t>
+      </w:r>
+      <w:r>
+        <w:t>provides</w:t>
+      </w:r>
+      <w:r>
+        <w:t xml:space="preserve"> the </w:t>
+      </w:r>
+      <w:r>
+        <w:t>foundation</w:t>
+      </w:r>
+      <w:r>
+        <w:t xml:space="preserve"> for </w:t>
+      </w:r>
+      <w:r>
+        <w:t xml:space="preserve">other possible improvements based on </w:t>
+      </w:r>
+      <w:r>
+        <w:t>this</w:t>
+      </w:r>
+      <w:r>
+        <w:t xml:space="preserve"> knowledge.</w:t>
+      </w:r>
+      <w:r>
+        <w:t xml:space="preserve"> </w:t>
       </w:r>
     </w:p>
     <w:p>
       <w:r>
-        <w:t>This</w:t>
+        <w:t>To these ends, this</w:t>
       </w:r>
       <w:r>
         <w:t xml:space="preserve"> project </w:t>
       </w:r>
       <w:r>
-        <w:t>seeks to provide</w:t>
-      </w:r>
-      <w:r>
-        <w:t xml:space="preserve"> a comprehensive description of the KimonoNet protocol including its algorithms, message formats, structures, states and functions. While this document summarizes its key principles, a full description of the protocol may be found in </w:t>
+        <w:t>provides</w:t>
+      </w:r>
+      <w:r>
+        <w:t xml:space="preserve"> a comprehensive description of the KimonoNet protocol including algorithms, message formats, structures, states and functions. While this </w:t>
+      </w:r>
+      <w:r>
+        <w:lastRenderedPageBreak/>
+        <w:t xml:space="preserve">document summarizes its key principles, a full description of the protocol may be found in </w:t>
       </w:r>
       <w:r>
         <w:rPr>
@@ -367,7 +571,10 @@
         <w:t>KimonoNet: Protocol Specification Document</w:t>
       </w:r>
       <w:r>
-        <w:t xml:space="preserve"> (Bollens, E., Hung, J., Khalapyan, Z., and W. Norris, 2012). </w:t>
+        <w:t xml:space="preserve"> </w:t>
+      </w:r>
+      <w:r>
+        <w:t>[].</w:t>
       </w:r>
     </w:p>
     <w:p>
@@ -381,10 +588,10 @@
         <w:t xml:space="preserve">this project </w:t>
       </w:r>
       <w:r>
-        <w:t>also includes</w:t>
-      </w:r>
-      <w:r>
-        <w:t xml:space="preserve"> a</w:t>
+        <w:t xml:space="preserve">provides </w:t>
+      </w:r>
+      <w:r>
+        <w:t>a</w:t>
       </w:r>
       <w:r>
         <w:t xml:space="preserve"> KimonoNet </w:t>
@@ -396,29 +603,19 @@
         <w:t>prototype</w:t>
       </w:r>
       <w:r>
-        <w:t xml:space="preserve"> running</w:t>
-      </w:r>
-      <w:r>
-        <w:t xml:space="preserve"> under the Java runtime</w:t>
-      </w:r>
-      <w:r>
-        <w:t>. This prototype</w:t>
-      </w:r>
-      <w:r>
         <w:t xml:space="preserve"> </w:t>
       </w:r>
       <w:r>
-        <w:t>includes</w:t>
-      </w:r>
-      <w:r>
-        <w:t xml:space="preserve"> a production mode for </w:t>
-      </w:r>
-      <w:r>
-        <w:lastRenderedPageBreak/>
-        <w:t>field deployment</w:t>
-      </w:r>
-      <w:r>
-        <w:t xml:space="preserve"> and a test mode for simulation on a single host.</w:t>
+        <w:t xml:space="preserve">that runs under a JVM and provides both </w:t>
+      </w:r>
+      <w:r>
+        <w:t>a production mode for field deployment</w:t>
+      </w:r>
+      <w:r>
+        <w:t xml:space="preserve"> and a tes</w:t>
+      </w:r>
+      <w:r>
+        <w:t>t mode for simulations.</w:t>
       </w:r>
     </w:p>
     <w:p>
@@ -429,10 +626,10 @@
         <w:t xml:space="preserve">this project includes </w:t>
       </w:r>
       <w:r>
-        <w:t>simulation</w:t>
-      </w:r>
-      <w:r>
-        <w:t xml:space="preserve"> results</w:t>
+        <w:t>results</w:t>
+      </w:r>
+      <w:r>
+        <w:t xml:space="preserve"> from simulation</w:t>
       </w:r>
       <w:r>
         <w:t xml:space="preserve"> that</w:t>
@@ -489,19 +686,43 @@
         <w:t>a mesh overlay</w:t>
       </w:r>
       <w:r>
-        <w:t xml:space="preserve"> optimally implemented directly atop Layer 2. </w:t>
+        <w:t>.</w:t>
+      </w:r>
+      <w:r>
+        <w:t xml:space="preserve"> </w:t>
+      </w:r>
+      <w:r>
+        <w:t>Optimally, this protocol should be implemented</w:t>
+      </w:r>
+      <w:r>
+        <w:t xml:space="preserve"> directly </w:t>
+      </w:r>
+      <w:r>
+        <w:t>over</w:t>
+      </w:r>
+      <w:r>
+        <w:t xml:space="preserve"> Layer 2. </w:t>
       </w:r>
       <w:r>
         <w:t>However, its flexibility also supports</w:t>
       </w:r>
       <w:r>
-        <w:t xml:space="preserve"> Layer 3</w:t>
+        <w:t xml:space="preserve"> implementations on</w:t>
+      </w:r>
+      <w:r>
+        <w:t xml:space="preserve"> Layer</w:t>
+      </w:r>
+      <w:r>
+        <w:t>s</w:t>
+      </w:r>
+      <w:r>
+        <w:t xml:space="preserve"> 3</w:t>
       </w:r>
       <w:r>
         <w:t xml:space="preserve"> and 4</w:t>
       </w:r>
       <w:r>
-        <w:t xml:space="preserve"> implementations </w:t>
+        <w:t xml:space="preserve"> </w:t>
       </w:r>
       <w:r>
         <w:t xml:space="preserve">that leverage </w:t>
@@ -515,16 +736,34 @@
     </w:p>
     <w:p>
       <w:r>
-        <w:t>For convenience, the prototype implementation of KimonoNet</w:t>
-      </w:r>
-      <w:r>
-        <w:t xml:space="preserve"> runs atop UDP multicast, with special provis</w:t>
-      </w:r>
-      <w:r>
-        <w:t xml:space="preserve">ions taken to support test mode, which can simulate multiple nodes </w:t>
-      </w:r>
-      <w:r>
-        <w:t>under a single host environment.</w:t>
+        <w:t>For convenience, the KimonoNet</w:t>
+      </w:r>
+      <w:r>
+        <w:t xml:space="preserve"> prototype</w:t>
+      </w:r>
+      <w:r>
+        <w:t xml:space="preserve"> runs atop UDP multicast. To support test mode, it also includes </w:t>
+      </w:r>
+      <w:r>
+        <w:t xml:space="preserve">special </w:t>
+      </w:r>
+      <w:r>
+        <w:t xml:space="preserve">provisions </w:t>
+      </w:r>
+      <w:r>
+        <w:t>to</w:t>
+      </w:r>
+      <w:r>
+        <w:t xml:space="preserve"> </w:t>
+      </w:r>
+      <w:r>
+        <w:t xml:space="preserve">simulate multiple nodes </w:t>
+      </w:r>
+      <w:r>
+        <w:t>in</w:t>
+      </w:r>
+      <w:r>
+        <w:t xml:space="preserve"> a single environment.</w:t>
       </w:r>
     </w:p>
     <w:p>
@@ -537,12 +776,76 @@
     </w:p>
     <w:p>
       <w:r>
-        <w:t>The KimonoNet protocol foregoes the ability to transmit to a mobile node, instead assuming that another mechanism will be used to locate the destination if it is mobile. This is a purposeful design decision to make the protocol deployable regardless of how the destination location is determined.</w:t>
+        <w:t>The KimonoNet protocol</w:t>
+      </w:r>
+      <w:r>
+        <w:t xml:space="preserve"> as described forthwith and in associated material supports mobile source nodes but requires a destination node of known location.</w:t>
+      </w:r>
+      <w:r>
+        <w:t xml:space="preserve"> In the event that a destination is not static, </w:t>
+      </w:r>
+      <w:r>
+        <w:t>it</w:t>
+      </w:r>
+      <w:r>
+        <w:t xml:space="preserve"> </w:t>
+      </w:r>
+      <w:r>
+        <w:t>assumes</w:t>
+      </w:r>
+      <w:r>
+        <w:t xml:space="preserve"> that another mechanism will be used to locate the destination if it is mobile. </w:t>
+      </w:r>
+      <w:r>
+        <w:t xml:space="preserve">This design decision </w:t>
+      </w:r>
+      <w:r>
+        <w:t>may present</w:t>
+      </w:r>
+      <w:r>
+        <w:t xml:space="preserve"> </w:t>
+      </w:r>
+      <w:r>
+        <w:t>challenges</w:t>
+      </w:r>
+      <w:r>
+        <w:t xml:space="preserve"> for duplex communication, but it is a purposeful design decision to decouple the </w:t>
+      </w:r>
+      <w:r>
+        <w:lastRenderedPageBreak/>
+        <w:t xml:space="preserve">protocol from search </w:t>
+      </w:r>
+      <w:r>
+        <w:t xml:space="preserve">mechanisms, </w:t>
+      </w:r>
+      <w:r>
+        <w:t xml:space="preserve">for which significant work </w:t>
+      </w:r>
+      <w:r>
+        <w:t>has already been done.</w:t>
       </w:r>
     </w:p>
     <w:p>
       <w:r>
-        <w:t>For simplicity, the implementation does not provide a search algorithm to locate a mobile destination, but instead assumes that the destination is fixed.</w:t>
+        <w:t xml:space="preserve">For simplicity, the </w:t>
+      </w:r>
+      <w:r>
+        <w:t>prototype client</w:t>
+      </w:r>
+      <w:r>
+        <w:t xml:space="preserve"> does not provide a search algorith</w:t>
+      </w:r>
+      <w:r>
+        <w:t>m to locate a mobile destination</w:t>
+      </w:r>
+      <w:r>
+        <w:t xml:space="preserve"> but inst</w:t>
+      </w:r>
+      <w:r>
+        <w:t>ead assumes that the destination</w:t>
+      </w:r>
+      <w:r>
+        <w:t xml:space="preserve"> is fixed.</w:t>
       </w:r>
       <w:r>
         <w:t xml:space="preserve"> </w:t>
@@ -556,7 +859,6 @@
         <w:pStyle w:val="Heading3"/>
       </w:pPr>
       <w:r>
-        <w:lastRenderedPageBreak/>
         <w:t>1.3.3. Data Payloads</w:t>
       </w:r>
     </w:p>
@@ -567,82 +869,239 @@
     </w:p>
     <w:p>
       <w:r>
-        <w:t>However, while KimonoNet supports tunneling, the implications of such are not considered forthwith and duplex communication may not be possible in the current iteration</w:t>
-      </w:r>
-      <w:r>
-        <w:t xml:space="preserve"> because it requires packets to have a known location as their destination, which is not viable in highly mobile</w:t>
-      </w:r>
-      <w:r>
-        <w:t xml:space="preserve"> mesh</w:t>
-      </w:r>
-      <w:r>
-        <w:t xml:space="preserve"> networks with a large diameter.</w:t>
+        <w:t>However, while KimonoNet supports tunneling, the implications of such are not considered forthwith</w:t>
+      </w:r>
+      <w:r>
+        <w:t>. Users seeking to leverage</w:t>
+      </w:r>
+      <w:r>
+        <w:t xml:space="preserve"> </w:t>
+      </w:r>
+      <w:r>
+        <w:t>two-way protocols such as TCP</w:t>
+      </w:r>
+      <w:r>
+        <w:t xml:space="preserve"> may</w:t>
+      </w:r>
+      <w:r>
+        <w:t xml:space="preserve"> encounter significant challenges</w:t>
+      </w:r>
+      <w:r>
+        <w:t>. This is because</w:t>
+      </w:r>
+      <w:r>
+        <w:t xml:space="preserve"> KimonoNet assumes</w:t>
+      </w:r>
+      <w:r>
+        <w:t xml:space="preserve"> destinations of known location, and thus </w:t>
+      </w:r>
+      <w:r>
+        <w:t xml:space="preserve">requires </w:t>
+      </w:r>
+      <w:r>
+        <w:t xml:space="preserve">either a searching algorithm or for </w:t>
+      </w:r>
+      <w:r>
+        <w:t xml:space="preserve">the </w:t>
+      </w:r>
+      <w:r>
+        <w:t xml:space="preserve">mobile host </w:t>
+      </w:r>
+      <w:r>
+        <w:t xml:space="preserve">to </w:t>
+      </w:r>
+      <w:r>
+        <w:t>initiate the communication.</w:t>
+      </w:r>
+      <w:r>
+        <w:t xml:space="preserve"> However, even</w:t>
+      </w:r>
+      <w:r>
+        <w:t xml:space="preserve"> when one of these conditions is met, by the time the data propagates to the other party, it may be stale and inaccurate. Large network diameters accentuate this problem.  </w:t>
       </w:r>
     </w:p>
     <w:p>
       <w:pPr>
-        <w:pStyle w:val="Heading2"/>
-      </w:pPr>
-      <w:r>
-        <w:t xml:space="preserve">1.4. </w:t>
-      </w:r>
-      <w:r>
-        <w:t>Use Cases</w:t>
+        <w:pStyle w:val="Heading3"/>
+      </w:pPr>
+      <w:r>
+        <w:t>1.3.4. Simplifying Assumptions</w:t>
       </w:r>
     </w:p>
     <w:p>
       <w:r>
-        <w:t xml:space="preserve">The motivating use case for this routing protocol is military operations with a high frequency of change in the network topology. In military operations, UAVs move rapidly and may also disappear from the network due to other failures. Consequently, the algorithm must not depend on the continuing existence of any given node in the network, but it may </w:t>
-      </w:r>
-      <w:r>
-        <w:t>predict</w:t>
-      </w:r>
-      <w:r>
-        <w:t xml:space="preserve"> </w:t>
-      </w:r>
-      <w:r>
-        <w:t>topology</w:t>
-      </w:r>
-      <w:r>
-        <w:t xml:space="preserve"> changes based on </w:t>
-      </w:r>
-      <w:r>
-        <w:t>two-hop knowledge</w:t>
-      </w:r>
-      <w:r>
-        <w:t>.</w:t>
+        <w:t>This protocol makes two additional simplifying assumptions: (1) it does not consider altitude, and (2) it assumes symmetric communication between any two nodes in the graph whereby, if a node can communicate with another node, the reverse is true as well.</w:t>
       </w:r>
     </w:p>
     <w:p>
-      <w:r>
-        <w:t xml:space="preserve">Further due to the sparse nature of this node graph, the </w:t>
-      </w:r>
-      <w:r>
-        <w:t>protocol</w:t>
-      </w:r>
-      <w:r>
-        <w:t xml:space="preserve"> must operate efficiently given limited routing options. The majority of nodes in the network will likely be out of range of any individual node, and </w:t>
-      </w:r>
-      <w:r>
-        <w:t>it</w:t>
-      </w:r>
-      <w:r>
-        <w:t xml:space="preserve"> must leverage knowledge of other nod</w:t>
-      </w:r>
-      <w:r>
-        <w:t>e</w:t>
-      </w:r>
-      <w:r>
-        <w:t xml:space="preserve"> locations and velocities to make transmissions when in range.</w:t>
+      <w:pPr>
+        <w:pStyle w:val="Heading2"/>
+      </w:pPr>
+      <w:r>
+        <w:lastRenderedPageBreak/>
+        <w:t xml:space="preserve">1.4. </w:t>
+      </w:r>
+      <w:r>
+        <w:t>Use Cases</w:t>
       </w:r>
     </w:p>
     <w:p>
       <w:r>
-        <w:t xml:space="preserve">This routing protocol may also extend beyond military operations. It has applicability to any </w:t>
-      </w:r>
-      <w:r>
-        <w:lastRenderedPageBreak/>
-        <w:t>network with high churn where the location and velocity of nodes is generally known. For example, this ad hoc communication protocol could very easily be extended to support orbiting satellites or maritime expeditions. However, this algorithm will not likely expand to other scenarios where position is not readily available or velocity regularly changes unexpectedly, and in such situations, other approaches may be better suited.</w:t>
+        <w:t>M</w:t>
+      </w:r>
+      <w:r>
+        <w:t>ili</w:t>
+      </w:r>
+      <w:r>
+        <w:t xml:space="preserve">tary operations with </w:t>
+      </w:r>
+      <w:r>
+        <w:t>highly fluid</w:t>
+      </w:r>
+      <w:r>
+        <w:t xml:space="preserve"> network topologies serve as the motivation for this project</w:t>
+      </w:r>
+      <w:r>
+        <w:t xml:space="preserve">. In </w:t>
+      </w:r>
+      <w:r>
+        <w:t>such</w:t>
+      </w:r>
+      <w:r>
+        <w:t xml:space="preserve"> </w:t>
+      </w:r>
+      <w:r>
+        <w:t>scenarios</w:t>
+      </w:r>
+      <w:r>
+        <w:t>, UAVs</w:t>
+      </w:r>
+      <w:r>
+        <w:t xml:space="preserve"> and other network-enabled devices</w:t>
+      </w:r>
+      <w:r>
+        <w:t xml:space="preserve"> move rapidly and may </w:t>
+      </w:r>
+      <w:r>
+        <w:t>even</w:t>
+      </w:r>
+      <w:r>
+        <w:t xml:space="preserve"> disappear from the network due to failures. Consequently, </w:t>
+      </w:r>
+      <w:r>
+        <w:t xml:space="preserve">the approach proposed must not </w:t>
+      </w:r>
+      <w:r>
+        <w:t>require</w:t>
+      </w:r>
+      <w:r>
+        <w:t xml:space="preserve"> the continuing existence of any node in the network, but it may </w:t>
+      </w:r>
+      <w:r>
+        <w:t>predict</w:t>
+      </w:r>
+      <w:r>
+        <w:t xml:space="preserve"> </w:t>
+      </w:r>
+      <w:r>
+        <w:t>topology</w:t>
+      </w:r>
+      <w:r>
+        <w:t xml:space="preserve"> changes </w:t>
+      </w:r>
+      <w:r>
+        <w:t>when possible to help reduce control traffic.</w:t>
+      </w:r>
+    </w:p>
+    <w:p>
+      <w:r>
+        <w:t xml:space="preserve">Further due to the sparse nature of this node graph, the </w:t>
+      </w:r>
+      <w:r>
+        <w:t>protocol</w:t>
+      </w:r>
+      <w:r>
+        <w:t xml:space="preserve"> must operate efficiently given limited routing options. The majority of nodes in the network will likely be out of range of any individual node, and </w:t>
+      </w:r>
+      <w:r>
+        <w:t>thus it</w:t>
+      </w:r>
+      <w:r>
+        <w:t xml:space="preserve"> must leverage </w:t>
+      </w:r>
+      <w:r>
+        <w:t>local knowledge while making</w:t>
+      </w:r>
+      <w:r>
+        <w:t xml:space="preserve"> near-</w:t>
+      </w:r>
+      <w:r>
+        <w:t xml:space="preserve">optimal </w:t>
+      </w:r>
+      <w:r>
+        <w:t xml:space="preserve">forwarding </w:t>
+      </w:r>
+      <w:r>
+        <w:t>decisions.</w:t>
+      </w:r>
+    </w:p>
+    <w:p>
+      <w:r>
+        <w:t xml:space="preserve">This routing protocol may extend beyond military operations. It has applicability </w:t>
+      </w:r>
+      <w:r>
+        <w:t>in</w:t>
+      </w:r>
+      <w:r>
+        <w:t xml:space="preserve"> any network with high churn where the location and velocity of nodes </w:t>
+      </w:r>
+      <w:r>
+        <w:t>are</w:t>
+      </w:r>
+      <w:r>
+        <w:t xml:space="preserve"> generally known. </w:t>
+      </w:r>
+      <w:r>
+        <w:t>As such</w:t>
+      </w:r>
+      <w:r>
+        <w:t xml:space="preserve">, this ad hoc communication protocol could very easily support orbiting satellites </w:t>
+      </w:r>
+      <w:r>
+        <w:t>and</w:t>
+      </w:r>
+      <w:r>
+        <w:t xml:space="preserve"> maritime expeditions. However, this algorithm will not </w:t>
+      </w:r>
+      <w:r>
+        <w:t>cover</w:t>
+      </w:r>
+      <w:r>
+        <w:t xml:space="preserve"> scenarios where </w:t>
+      </w:r>
+      <w:r>
+        <w:t xml:space="preserve">location </w:t>
+      </w:r>
+      <w:r>
+        <w:t xml:space="preserve">is not available or </w:t>
+      </w:r>
+      <w:r>
+        <w:t xml:space="preserve">where </w:t>
+      </w:r>
+      <w:r>
+        <w:t xml:space="preserve">velocity </w:t>
+      </w:r>
+      <w:r>
+        <w:t xml:space="preserve">changes unexpectedly; </w:t>
+      </w:r>
+      <w:r>
+        <w:t>in suc</w:t>
+      </w:r>
+      <w:r>
+        <w:t>h situations, other approaches are</w:t>
+      </w:r>
+      <w:r>
+        <w:t xml:space="preserve"> better suited.</w:t>
       </w:r>
     </w:p>
     <w:p>
@@ -677,7 +1136,19 @@
         <w:t>utonomous nodes</w:t>
       </w:r>
       <w:r>
-        <w:t xml:space="preserve"> that send packets from ULP and route packets received from NET.</w:t>
+        <w:t xml:space="preserve"> that send </w:t>
+      </w:r>
+      <w:r>
+        <w:t xml:space="preserve">new packets </w:t>
+      </w:r>
+      <w:r>
+        <w:t xml:space="preserve">and route </w:t>
+      </w:r>
+      <w:r>
+        <w:t>received</w:t>
+      </w:r>
+      <w:r>
+        <w:t xml:space="preserve"> packets.</w:t>
       </w:r>
     </w:p>
     <w:p>
@@ -693,15 +1164,19 @@
         <w:t>E</w:t>
       </w:r>
       <w:r>
-        <w:t xml:space="preserve">nd points that receive data packets </w:t>
-      </w:r>
-      <w:r>
-        <w:t>from NET and deliver packets to ULP.</w:t>
+        <w:t>nd points that receive data packet</w:t>
+      </w:r>
+      <w:r>
+        <w:t>s routed across the network</w:t>
+      </w:r>
+      <w:r>
+        <w:t>.</w:t>
       </w:r>
     </w:p>
     <w:p>
       <w:r>
-        <w:t>In the motivating scenario, unmanned aerial vehicles meet the former classification whereas command posts and other external uplinks satisfy the latter.</w:t>
+        <w:lastRenderedPageBreak/>
+        <w:t>In the motivating scenario, unmanned aerial vehicles meet the former whereas command posts and external uplinks satisfy the latter.</w:t>
       </w:r>
     </w:p>
     <w:p>
@@ -718,312 +1193,438 @@
         <w:t>s</w:t>
       </w:r>
       <w:r>
-        <w:t xml:space="preserve"> that the initial communication between these two user groups is sent from an </w:t>
+        <w:t xml:space="preserve"> the initial communication is sent from an </w:t>
       </w:r>
       <w:r>
         <w:t xml:space="preserve">autonomous node to an end point of </w:t>
       </w:r>
       <w:r>
-        <w:t xml:space="preserve">known location. This avoids the need to introduce a flooding search algorithm in addition to the routing and transport mechanism that this </w:t>
-      </w:r>
-      <w:r>
-        <w:t>protocol</w:t>
-      </w:r>
-      <w:r>
-        <w:t xml:space="preserve"> shall present. However, in real world scenarios, </w:t>
-      </w:r>
-      <w:r>
-        <w:t>a search algorithm is anticipated to be necessary.</w:t>
+        <w:t xml:space="preserve">known location. This avoids the need to introduce a search </w:t>
+      </w:r>
+      <w:r>
+        <w:t>algorithm</w:t>
+      </w:r>
+      <w:r>
+        <w:t xml:space="preserve">. However, </w:t>
+      </w:r>
+      <w:r>
+        <w:t>a full implementation may add such a mechanism</w:t>
+      </w:r>
+      <w:r>
+        <w:t xml:space="preserve"> to support communication between any pair of nodes in the network and to </w:t>
+      </w:r>
+      <w:r>
+        <w:t>support</w:t>
+      </w:r>
+      <w:r>
+        <w:t xml:space="preserve"> </w:t>
+      </w:r>
+      <w:r>
+        <w:t xml:space="preserve">efficient </w:t>
+      </w:r>
+      <w:r>
+        <w:t xml:space="preserve">duplex transport </w:t>
+      </w:r>
+      <w:r>
+        <w:t xml:space="preserve">protocols such </w:t>
+      </w:r>
+      <w:r>
+        <w:t>as TCP.</w:t>
       </w:r>
     </w:p>
     <w:p>
-      <w:r>
-        <w:t>This protocol makes two additional simplifying assumptions: (1) it does not consider altitude, and (2) it assumes symmetric communication between any two nodes in the graph whereby, if a node can communicate with another node, the reverse is true as well.</w:t>
-      </w:r>
+      <w:pPr>
+        <w:pStyle w:val="Heading3"/>
+      </w:pPr>
+      <w:bookmarkStart w:id="1" w:name="_Toc191283096"/>
+      <w:bookmarkStart w:id="2" w:name="_Toc193371679"/>
+      <w:r>
+        <w:t xml:space="preserve">1.5.1. </w:t>
+      </w:r>
+      <w:r>
+        <w:t>Autonomous Nodes</w:t>
+      </w:r>
+      <w:bookmarkEnd w:id="1"/>
+      <w:bookmarkEnd w:id="2"/>
     </w:p>
     <w:p>
-      <w:pPr>
-        <w:pStyle w:val="Heading3"/>
-      </w:pPr>
-      <w:bookmarkStart w:id="0" w:name="_Toc191283096"/>
-      <w:bookmarkStart w:id="1" w:name="_Toc193371679"/>
-      <w:r>
-        <w:lastRenderedPageBreak/>
-        <w:t xml:space="preserve">1.5.1. </w:t>
-      </w:r>
-      <w:r>
-        <w:t>Autonomous Nodes</w:t>
-      </w:r>
-      <w:bookmarkEnd w:id="0"/>
-      <w:bookmarkEnd w:id="1"/>
+      <w:r>
+        <w:t xml:space="preserve">The </w:t>
+      </w:r>
+      <w:r>
+        <w:t xml:space="preserve">primary constituents of the </w:t>
+      </w:r>
+      <w:r>
+        <w:t xml:space="preserve">network, autonomous nodes </w:t>
+      </w:r>
+      <w:r>
+        <w:t>have (1) awareness of</w:t>
+      </w:r>
+      <w:r>
+        <w:t xml:space="preserve"> </w:t>
+      </w:r>
+      <w:r>
+        <w:t xml:space="preserve">their position and velocity, (2) </w:t>
+      </w:r>
+      <w:r>
+        <w:t>a NIC that supports ad hoc communication</w:t>
+      </w:r>
+      <w:r>
+        <w:t xml:space="preserve">, (3) a network layer that supports broadcast, multicast or promiscuous packet delivery, and (4) a running instance of the KimonoNet client. </w:t>
+      </w:r>
+      <w:r>
+        <w:t>These</w:t>
+      </w:r>
+      <w:r>
+        <w:t xml:space="preserve"> nodes are </w:t>
+      </w:r>
+      <w:r>
+        <w:t>regarded as autonomous because they make independent decisions about position and velocity without considering its implications on routing.</w:t>
+      </w:r>
     </w:p>
     <w:p>
       <w:r>
-        <w:t xml:space="preserve">The </w:t>
-      </w:r>
-      <w:r>
-        <w:t xml:space="preserve">primary constituents of the </w:t>
-      </w:r>
-      <w:r>
-        <w:t xml:space="preserve">network, autonomous nodes </w:t>
-      </w:r>
-      <w:r>
-        <w:t>have (1) awareness of</w:t>
+        <w:t xml:space="preserve">Autonomous nodes collect data, </w:t>
+      </w:r>
+      <w:r>
+        <w:t xml:space="preserve">accomplish an objective and then seek further instructions. In order to transmit this data or receive further instructions, these nodes introduce data packets into the ad hoc network. These packets are addressed to </w:t>
+      </w:r>
+      <w:r>
+        <w:t>th</w:t>
+      </w:r>
+      <w:r>
+        <w:t xml:space="preserve">e known location of an endpoint, </w:t>
+      </w:r>
+      <w:r>
+        <w:t xml:space="preserve">and </w:t>
+      </w:r>
+      <w:r>
+        <w:t>then</w:t>
       </w:r>
       <w:r>
         <w:t xml:space="preserve"> </w:t>
       </w:r>
       <w:r>
-        <w:t xml:space="preserve">their position and velocity, (2) </w:t>
-      </w:r>
-      <w:r>
-        <w:t>a NIC that supports ad hoc communication</w:t>
-      </w:r>
-      <w:r>
-        <w:t xml:space="preserve">, (3) a network layer that supports broadcast, multicast or promiscuous packet delivery, and (4) a running instance of the KimonoNet client. Further, these nodes are </w:t>
-      </w:r>
-      <w:r>
-        <w:t>regarded as autonomous because they make independent decisions about position and velocity without considering its implications on routing.</w:t>
+        <w:t>forwarded through the network</w:t>
+      </w:r>
+      <w:r>
+        <w:t xml:space="preserve"> based on the routing </w:t>
+      </w:r>
+      <w:r>
+        <w:t>algorithm.</w:t>
       </w:r>
     </w:p>
     <w:p>
       <w:r>
-        <w:t xml:space="preserve">Autonomous nodes collect data or accomplish an objective and then seek further instructions. In order to transmit this data or receive further instructions, these nodes introduce data packets into the ad hoc network. These packets are addressed to </w:t>
-      </w:r>
-      <w:r>
-        <w:t>the known location of an endpoint (</w:t>
-      </w:r>
-      <w:r>
-        <w:t>§</w:t>
-      </w:r>
-      <w:r>
-        <w:t>2.5.2)</w:t>
-      </w:r>
-      <w:r>
-        <w:t xml:space="preserve">, and </w:t>
-      </w:r>
-      <w:r>
-        <w:t>then</w:t>
-      </w:r>
-      <w:r>
-        <w:t xml:space="preserve"> node forwards this packet to a peer based on the routing algorithm</w:t>
-      </w:r>
-      <w:r>
-        <w:t xml:space="preserve"> (</w:t>
-      </w:r>
-      <w:r>
-        <w:t>§</w:t>
-      </w:r>
-      <w:r>
-        <w:t>3)</w:t>
-      </w:r>
-      <w:r>
-        <w:t>.</w:t>
+        <w:t>Beyond</w:t>
+      </w:r>
+      <w:r>
+        <w:t xml:space="preserve"> introducing packets into the network, autonomous nodes must also receive data packets passed to them by other nodes and then forward them on based on the routing algorithm.</w:t>
       </w:r>
     </w:p>
     <w:p>
-      <w:r>
-        <w:t>Further, beyond introducing packets into the network, autonomous nodes must also receive data packets passed to them by other nodes and then forward them on based on the routing algorithm.</w:t>
-      </w:r>
+      <w:pPr>
+        <w:pStyle w:val="Heading3"/>
+      </w:pPr>
+      <w:bookmarkStart w:id="3" w:name="_Toc191283097"/>
+      <w:bookmarkStart w:id="4" w:name="_Toc193371680"/>
+      <w:r>
+        <w:lastRenderedPageBreak/>
+        <w:t xml:space="preserve">1.5.2. </w:t>
+      </w:r>
+      <w:r>
+        <w:t>End Points</w:t>
+      </w:r>
+      <w:bookmarkEnd w:id="3"/>
+      <w:bookmarkEnd w:id="4"/>
     </w:p>
     <w:p>
-      <w:pPr>
-        <w:pStyle w:val="Heading3"/>
-      </w:pPr>
-      <w:bookmarkStart w:id="2" w:name="_Toc191283097"/>
-      <w:bookmarkStart w:id="3" w:name="_Toc193371680"/>
-      <w:r>
-        <w:t xml:space="preserve">1.5.2. </w:t>
-      </w:r>
-      <w:r>
-        <w:t>End Points</w:t>
-      </w:r>
-      <w:bookmarkEnd w:id="2"/>
-      <w:bookmarkEnd w:id="3"/>
+      <w:r>
+        <w:t>A</w:t>
+      </w:r>
+      <w:r>
+        <w:t xml:space="preserve"> command post or other external uplink to the Internet serv</w:t>
+      </w:r>
+      <w:r>
+        <w:t xml:space="preserve">es as the destination endpoint </w:t>
+      </w:r>
+      <w:r>
+        <w:t>of a packet originating within the ad hoc network.</w:t>
+      </w:r>
+      <w:r>
+        <w:t xml:space="preserve"> Because this protocol does not consider a mechanism to determine endpoint location, it requires the originator </w:t>
+      </w:r>
+      <w:r>
+        <w:t>to know</w:t>
+      </w:r>
+      <w:r>
+        <w:t xml:space="preserve"> the location of the end point and that </w:t>
+      </w:r>
+      <w:r>
+        <w:t>this</w:t>
+      </w:r>
+      <w:r>
+        <w:t xml:space="preserve"> position does not change over time.</w:t>
+      </w:r>
     </w:p>
     <w:p>
       <w:r>
-        <w:t>Under this scenario, a command post or other external uplink to the Internet serves as the destination endpoint (sink) of a packet originating within the ad hoc network.</w:t>
-      </w:r>
-      <w:r>
-        <w:t xml:space="preserve"> Because this protocol does not consider a mechanism to determine endpoint location, it instead requires that the originator knows the location of the end point and that the position of the endpoint does not change over time.</w:t>
+        <w:t>As with autonomous nodes, end points must also have (1) awareness of</w:t>
+      </w:r>
+      <w:r>
+        <w:t xml:space="preserve"> </w:t>
+      </w:r>
+      <w:r>
+        <w:t xml:space="preserve">their position and velocity, (2) </w:t>
+      </w:r>
+      <w:r>
+        <w:t>a NIC that supports ad hoc communication</w:t>
+      </w:r>
+      <w:r>
+        <w:t>, (3) a network layer that supports broadcast, multicast or promiscuous packet delivery, and (4) a running i</w:t>
+      </w:r>
+      <w:r>
+        <w:t>nstance of the KimonoNet client.</w:t>
       </w:r>
     </w:p>
     <w:p>
       <w:r>
-        <w:lastRenderedPageBreak/>
-        <w:t>As with autonomous nodes, end points must also have (1) awareness of</w:t>
+        <w:t>After receiving a packet from an autonomous node, an</w:t>
+      </w:r>
+      <w:r>
+        <w:t xml:space="preserve"> end point may use location and velocity information </w:t>
+      </w:r>
+      <w:r>
+        <w:t>contained within the packet to reply.</w:t>
       </w:r>
       <w:r>
         <w:t xml:space="preserve"> </w:t>
       </w:r>
       <w:r>
-        <w:t xml:space="preserve">their position and velocity, (2) </w:t>
-      </w:r>
-      <w:r>
-        <w:t>a NIC that supports ad hoc communication</w:t>
-      </w:r>
-      <w:r>
-        <w:t xml:space="preserve">, (3) a network layer that supports broadcast, multicast or promiscuous packet delivery, and (4) a running instance of the KimonoNet client that minimally supports transport functionality. </w:t>
+        <w:t>Because an autonomous node has variable position, all responses from an end point should have QoS classification of time-</w:t>
+      </w:r>
+      <w:r>
+        <w:t>sensitive and be loss tolerant.</w:t>
       </w:r>
     </w:p>
     <w:p>
-      <w:r>
-        <w:t>Except for in the case of the reliable QoS classification (surveillance data), the end point may use location and velocity information to reply to an autonomous node by ascertaining its position. Because an autonomous node has variable position, all responses from an end point should have QoS classification of time-sensitive but loss-tolerant.</w:t>
-      </w:r>
+      <w:pPr>
+        <w:pStyle w:val="Heading2"/>
+      </w:pPr>
+      <w:bookmarkStart w:id="5" w:name="_Toc191283098"/>
+      <w:bookmarkStart w:id="6" w:name="_Toc193371681"/>
+      <w:r>
+        <w:t xml:space="preserve">1.6. </w:t>
+      </w:r>
+      <w:r>
+        <w:t>Constraints</w:t>
+      </w:r>
+      <w:bookmarkEnd w:id="5"/>
+      <w:bookmarkEnd w:id="6"/>
     </w:p>
     <w:p>
       <w:pPr>
-        <w:pStyle w:val="Heading2"/>
-      </w:pPr>
-      <w:bookmarkStart w:id="4" w:name="_Toc191283098"/>
-      <w:bookmarkStart w:id="5" w:name="_Toc193371681"/>
-      <w:r>
-        <w:t xml:space="preserve">1.6. </w:t>
-      </w:r>
-      <w:r>
-        <w:t>Constraints</w:t>
-      </w:r>
-      <w:bookmarkEnd w:id="4"/>
-      <w:bookmarkEnd w:id="5"/>
+        <w:pStyle w:val="Heading3"/>
+      </w:pPr>
+      <w:bookmarkStart w:id="7" w:name="_Toc191283099"/>
+      <w:bookmarkStart w:id="8" w:name="_Toc193371682"/>
+      <w:r>
+        <w:t xml:space="preserve">1.6.1. </w:t>
+      </w:r>
+      <w:r>
+        <w:t>High Churn</w:t>
+      </w:r>
+      <w:bookmarkEnd w:id="7"/>
+      <w:bookmarkEnd w:id="8"/>
     </w:p>
     <w:p>
-      <w:pPr>
-        <w:pStyle w:val="Heading3"/>
-      </w:pPr>
-      <w:bookmarkStart w:id="6" w:name="_Toc191283099"/>
-      <w:bookmarkStart w:id="7" w:name="_Toc193371682"/>
-      <w:r>
-        <w:t xml:space="preserve">1.6.1. </w:t>
-      </w:r>
-      <w:r>
-        <w:t>High Churn</w:t>
-      </w:r>
-      <w:bookmarkEnd w:id="6"/>
-      <w:bookmarkEnd w:id="7"/>
+      <w:r>
+        <w:t>Due to the operating environment, the routing protocol must handle high churn effectively.</w:t>
+      </w:r>
     </w:p>
     <w:p>
       <w:r>
-        <w:t>Due to the operating environment, the routing protocol must handle high churn effectively.</w:t>
+        <w:t>Each autonomous node</w:t>
+      </w:r>
+      <w:r>
+        <w:t xml:space="preserve"> </w:t>
+      </w:r>
+      <w:r>
+        <w:t>has</w:t>
+      </w:r>
+      <w:r>
+        <w:t xml:space="preserve"> a velocity that affects its position over time; consequently, the neighborhood for a given node may change swiftly as nodes enter and recede from a network horizon. The </w:t>
+      </w:r>
+      <w:r>
+        <w:t>routing algorithm handles this by</w:t>
+      </w:r>
+      <w:r>
+        <w:t xml:space="preserve"> considering two</w:t>
+      </w:r>
+      <w:r>
+        <w:t xml:space="preserve">-hop neighbors and extrapolating </w:t>
+      </w:r>
+      <w:r>
+        <w:t>position</w:t>
+      </w:r>
+      <w:r>
+        <w:t xml:space="preserve"> over time </w:t>
+      </w:r>
+      <w:r>
+        <w:t xml:space="preserve">based on velocity </w:t>
+      </w:r>
+      <w:r>
+        <w:t xml:space="preserve">to determine which nodes will be </w:t>
+      </w:r>
+      <w:r>
+        <w:lastRenderedPageBreak/>
+        <w:t>leaving range and which will be entering</w:t>
+      </w:r>
+      <w:r>
+        <w:t xml:space="preserve">, thus reducing </w:t>
+      </w:r>
+      <w:r>
+        <w:t>route maintenance</w:t>
+      </w:r>
+      <w:r>
+        <w:t xml:space="preserve"> </w:t>
+      </w:r>
+      <w:r>
+        <w:t>traffic.</w:t>
       </w:r>
     </w:p>
     <w:p>
       <w:r>
-        <w:t>Each autonomous node</w:t>
-      </w:r>
-      <w:r>
-        <w:t xml:space="preserve"> </w:t>
-      </w:r>
-      <w:r>
-        <w:t>has</w:t>
-      </w:r>
-      <w:r>
-        <w:t xml:space="preserve"> a velocity that affects its position over time; consequently, the neighborhood for a given node may change swiftly and completely as nodes enter and recede from a network horizon. The </w:t>
-      </w:r>
-      <w:r>
-        <w:t>routing algorithm handles this by</w:t>
-      </w:r>
-      <w:r>
-        <w:t xml:space="preserve"> considering 2-hop neighbors and extrapolating velocity over time to determine which nodes will be leaving range and which will be entering so as to help minimize required control traffic.</w:t>
+        <w:t xml:space="preserve">Further, given the motivating scenario, nodes </w:t>
+      </w:r>
+      <w:r>
+        <w:t>may become</w:t>
+      </w:r>
+      <w:r>
+        <w:t xml:space="preserve"> unavailable</w:t>
+      </w:r>
+      <w:r>
+        <w:t xml:space="preserve"> unexpectedly</w:t>
+      </w:r>
+      <w:r>
+        <w:t xml:space="preserve"> due to failure or destruction. The algorithm presented must handle this independent influence on churn adequately, compensating for the fact that a route may become unavailable quickly and without warning.</w:t>
+      </w:r>
+      <w:r>
+        <w:t xml:space="preserve"> However, this protocol acknowledges that the unexpected disappearance of a node may cause the loss of a packet, but it </w:t>
+      </w:r>
+      <w:r>
+        <w:t>should take strides to minimize this.</w:t>
       </w:r>
     </w:p>
     <w:p>
-      <w:r>
-        <w:t xml:space="preserve">Further, given the motivating scenario, military operations also include the real possibility of nodes becoming unavailable due to failure or destruction. The algorithm presented must handle this independent influence on churn </w:t>
-      </w:r>
-      <w:r>
-        <w:lastRenderedPageBreak/>
-        <w:t>adequately, compensating for the fact that a route may become unavailable quickly and without warning.</w:t>
-      </w:r>
-      <w:r>
-        <w:t xml:space="preserve"> However, this protocol acknowledges that the unexpected disappearance of a node may cause the loss of a packet, but it takes strides to minimize the likelihood of this and provides a reliable QoS classification that may be used at the cost of no timeliness guarantee on delivery.</w:t>
-      </w:r>
+      <w:pPr>
+        <w:pStyle w:val="Heading3"/>
+      </w:pPr>
+      <w:bookmarkStart w:id="9" w:name="_Toc191283100"/>
+      <w:bookmarkStart w:id="10" w:name="_Toc193371683"/>
+      <w:r>
+        <w:t xml:space="preserve">1.6.2. </w:t>
+      </w:r>
+      <w:r>
+        <w:t>Mixed Horizons</w:t>
+      </w:r>
+      <w:bookmarkEnd w:id="9"/>
+      <w:bookmarkEnd w:id="10"/>
     </w:p>
     <w:p>
-      <w:pPr>
-        <w:pStyle w:val="Heading3"/>
-      </w:pPr>
-      <w:bookmarkStart w:id="8" w:name="_Toc191283100"/>
-      <w:bookmarkStart w:id="9" w:name="_Toc193371683"/>
-      <w:r>
-        <w:t xml:space="preserve">1.6.2. </w:t>
-      </w:r>
-      <w:r>
-        <w:t>Mixed Horizons</w:t>
-      </w:r>
-      <w:bookmarkEnd w:id="8"/>
-      <w:bookmarkEnd w:id="9"/>
+      <w:r>
+        <w:t>In a sparse netw</w:t>
+      </w:r>
+      <w:r>
+        <w:t>ork, only a small set of nodes is within</w:t>
+      </w:r>
+      <w:r>
+        <w:t xml:space="preserve"> </w:t>
+      </w:r>
+      <w:r>
+        <w:t xml:space="preserve">range of any individual node; further, </w:t>
+      </w:r>
+      <w:r>
+        <w:t xml:space="preserve">adjacent neighborhoods </w:t>
+      </w:r>
+      <w:r>
+        <w:t>likely</w:t>
+      </w:r>
+      <w:r>
+        <w:t xml:space="preserve"> share</w:t>
+      </w:r>
+      <w:r>
+        <w:t xml:space="preserve"> only</w:t>
+      </w:r>
+      <w:r>
+        <w:t xml:space="preserve"> a few nodes, if any.</w:t>
+      </w:r>
+      <w:r>
+        <w:t xml:space="preserve"> The routing algorithm </w:t>
+      </w:r>
+      <w:r>
+        <w:t xml:space="preserve">must </w:t>
+      </w:r>
+      <w:r>
+        <w:t xml:space="preserve">thus </w:t>
+      </w:r>
+      <w:r>
+        <w:t xml:space="preserve">take this into account, as adjacent neighborhoods may not be able to communicate </w:t>
+      </w:r>
+      <w:r>
+        <w:t xml:space="preserve">directly </w:t>
+      </w:r>
+      <w:r>
+        <w:t xml:space="preserve">and a route must instead be established through other nodes to traverse the </w:t>
+      </w:r>
+      <w:r>
+        <w:t>void</w:t>
+      </w:r>
+      <w:r>
+        <w:t>.</w:t>
+      </w:r>
     </w:p>
     <w:p>
       <w:r>
-        <w:t>In a sparse netw</w:t>
-      </w:r>
-      <w:r>
-        <w:t>ork, only a small set of nodes is likely within</w:t>
-      </w:r>
-      <w:r>
-        <w:t xml:space="preserve"> i</w:t>
-      </w:r>
-      <w:r>
-        <w:t xml:space="preserve">n range of any individual node; further, </w:t>
-      </w:r>
-      <w:r>
-        <w:t>adjacent neighborhoods will share</w:t>
-      </w:r>
-      <w:r>
-        <w:t xml:space="preserve"> only</w:t>
-      </w:r>
-      <w:r>
-        <w:t xml:space="preserve"> a few nodes, if any.</w:t>
-      </w:r>
-      <w:r>
-        <w:t xml:space="preserve"> The routing algorithm </w:t>
-      </w:r>
-      <w:r>
-        <w:t xml:space="preserve">must </w:t>
-      </w:r>
-      <w:r>
-        <w:t xml:space="preserve">thus </w:t>
-      </w:r>
-      <w:r>
-        <w:t>take this into account, as even adjacent neighborhoods may not be able to communicate and a route must instead be established through other nodes to traverse the gap.</w:t>
+        <w:t>This</w:t>
+      </w:r>
+      <w:r>
+        <w:t xml:space="preserve"> constraint is the reason that distance-vector and link-state</w:t>
+      </w:r>
+      <w:r>
+        <w:t xml:space="preserve"> management is non-optimal: by the time route information has propagated, routes may have changed substantially.</w:t>
+      </w:r>
+      <w:r>
+        <w:t xml:space="preserve"> This protocol thus operate</w:t>
+      </w:r>
+      <w:r>
+        <w:t>s</w:t>
+      </w:r>
+      <w:r>
+        <w:t xml:space="preserve"> under the assumption that nodes </w:t>
+      </w:r>
+      <w:r>
+        <w:t>cannot</w:t>
+      </w:r>
+      <w:r>
+        <w:t xml:space="preserve"> self-route data through the entire network, and instead that nodes </w:t>
+      </w:r>
+      <w:r>
+        <w:t>make decisions based solely on their local neighborhood.</w:t>
       </w:r>
     </w:p>
     <w:p>
-      <w:r>
-        <w:t>This constraint is the reason that link-state management is non-optimal: by the time global route information has propagated, routes may have changed substantially due to mobility.</w:t>
-      </w:r>
-      <w:r>
-        <w:t xml:space="preserve"> This protocol thus operate</w:t>
-      </w:r>
-      <w:r>
-        <w:t>s</w:t>
-      </w:r>
-      <w:r>
-        <w:t xml:space="preserve"> under the assumption that nodes </w:t>
-      </w:r>
-      <w:r>
-        <w:t>cannot</w:t>
-      </w:r>
-      <w:r>
-        <w:t xml:space="preserve"> self-route data through the entire network, and instead that nodes </w:t>
-      </w:r>
-      <w:r>
-        <w:t>make decisions based solely on their local neighborhood.</w:t>
+      <w:pPr>
+        <w:pStyle w:val="Heading2"/>
+      </w:pPr>
+      <w:r>
+        <w:t xml:space="preserve">1.7. </w:t>
+      </w:r>
+      <w:r>
+        <w:t>Related Work</w:t>
       </w:r>
     </w:p>
     <w:p>
-      <w:pPr>
-        <w:pStyle w:val="Heading2"/>
-      </w:pPr>
-      <w:r>
-        <w:t xml:space="preserve">1.7. </w:t>
-      </w:r>
-      <w:r>
-        <w:t>Related Work</w:t>
-      </w:r>
-    </w:p>
-    <w:p>
       <w:r>
         <w:t>G. G. Finn proposed</w:t>
       </w:r>
@@ -1055,14 +1656,14 @@
         <w:t xml:space="preserve">B. Karp and H. T. Kung </w:t>
       </w:r>
       <w:r>
-        <w:t>reduced routing overhead by providing a method for detouring without flooding by way of graph planarization [].</w:t>
-      </w:r>
-      <w:r>
-        <w:t xml:space="preserve"> Their work, namely Greedy Perimeter Stateless Routing, serves as the basis for KimonoNet, which is then extended </w:t>
+        <w:t xml:space="preserve">reduced routing overhead by providing a </w:t>
       </w:r>
       <w:r>
         <w:lastRenderedPageBreak/>
-        <w:t>through two-hop awareness for velocity-based prediction of neighborhood changes.</w:t>
+        <w:t>method for detouring without flooding by way of graph planarization [].</w:t>
+      </w:r>
+      <w:r>
+        <w:t xml:space="preserve"> Their work, namely Greedy Perimeter Stateless Routing, serves as the basis for KimonoNet, which is then extended through two-hop awareness for velocity-based prediction of neighborhood changes.</w:t>
       </w:r>
     </w:p>
     <w:p>
@@ -1177,6 +1778,7 @@
         <w:pStyle w:val="Heading1"/>
       </w:pPr>
       <w:r>
+        <w:lastRenderedPageBreak/>
         <w:t xml:space="preserve">4. </w:t>
       </w:r>
       <w:r>
@@ -1189,7 +1791,6 @@
         <w:pStyle w:val="Heading1"/>
       </w:pPr>
       <w:r>
-        <w:lastRenderedPageBreak/>
         <w:t xml:space="preserve">5. </w:t>
       </w:r>
       <w:r>
@@ -1337,8 +1938,6 @@
       <w:r>
         <w:t xml:space="preserve">7. </w:t>
       </w:r>
-      <w:bookmarkStart w:id="10" w:name="_GoBack"/>
-      <w:bookmarkEnd w:id="10"/>
       <w:r>
         <w:t>REFERENCES</w:t>
       </w:r>
@@ -1355,20 +1954,7 @@
         <w:rPr>
           <w:rFonts w:cs="Times New Roman"/>
         </w:rPr>
-        <w:t>[]</w:t>
-      </w:r>
-      <w:r>
-        <w:rPr>
-          <w:rFonts w:cs="Times New Roman"/>
-        </w:rPr>
-        <w:tab/>
-        <w:t>Finn, G. G.</w:t>
-      </w:r>
-      <w:r>
-        <w:rPr>
-          <w:rFonts w:cs="Times New Roman"/>
-        </w:rPr>
-        <w:t xml:space="preserve"> Routing and addressing problems in large metropolitan-scale internetworks. Tech. Rep. ISI/RR-87-180, Information Sciences Institute, Mar. 1987.</w:t>
+        <w:t>[] Bollens, E., Hung, J., Khalapyan, Z., Norris, W. KimonoNet: Protocol Specification Document, University of California, Los Angeles, CA., Mar. 2012.</w:t>
       </w:r>
     </w:p>
     <w:p>
@@ -1383,61 +1969,26 @@
         <w:rPr>
           <w:rFonts w:cs="Times New Roman"/>
         </w:rPr>
-        <w:t>[]</w:t>
+        <w:lastRenderedPageBreak/>
+        <w:t>[</w:t>
       </w:r>
       <w:r>
         <w:rPr>
           <w:rFonts w:cs="Times New Roman"/>
         </w:rPr>
-        <w:tab/>
+        <w:t xml:space="preserve">] </w:t>
       </w:r>
       <w:r>
         <w:rPr>
           <w:rFonts w:cs="Times New Roman"/>
         </w:rPr>
-        <w:t xml:space="preserve">Karp, B. </w:t>
+        <w:t>Finn, G. G.</w:t>
       </w:r>
       <w:r>
         <w:rPr>
           <w:rFonts w:cs="Times New Roman"/>
         </w:rPr>
-        <w:t>Geographi</w:t>
-      </w:r>
-      <w:r>
-        <w:rPr>
-          <w:rFonts w:cs="Times New Roman"/>
-        </w:rPr>
-        <w:t>c Routing for Wireless Networks. Ph</w:t>
-      </w:r>
-      <w:r>
-        <w:rPr>
-          <w:rFonts w:cs="Times New Roman"/>
-        </w:rPr>
-        <w:t>.D. Dissertation, Harvard University, Cambridge, MA</w:t>
-      </w:r>
-      <w:r>
-        <w:rPr>
-          <w:rFonts w:cs="Times New Roman"/>
-        </w:rPr>
-        <w:t>.</w:t>
-      </w:r>
-      <w:r>
-        <w:rPr>
-          <w:rFonts w:cs="Times New Roman"/>
-        </w:rPr>
-        <w:t xml:space="preserve">, </w:t>
-      </w:r>
-      <w:r>
-        <w:rPr>
-          <w:rFonts w:cs="Times New Roman"/>
-        </w:rPr>
-        <w:t>Oct.</w:t>
-      </w:r>
-      <w:r>
-        <w:rPr>
-          <w:rFonts w:cs="Times New Roman"/>
-        </w:rPr>
-        <w:t xml:space="preserve"> 2000.</w:t>
+        <w:t xml:space="preserve"> Routing and addressing problems in large metropolitan-scale internetworks. Tech. Rep. ISI/RR-87-180, Information Sciences Institute, Mar. 1987.</w:t>
       </w:r>
     </w:p>
     <w:p>
@@ -1452,14 +2003,70 @@
         <w:rPr>
           <w:rFonts w:cs="Times New Roman"/>
         </w:rPr>
-        <w:lastRenderedPageBreak/>
-        <w:t>[]</w:t>
+        <w:t xml:space="preserve">[] </w:t>
       </w:r>
       <w:r>
         <w:rPr>
           <w:rFonts w:cs="Times New Roman"/>
         </w:rPr>
-        <w:tab/>
+        <w:t xml:space="preserve">Karp, B. </w:t>
+      </w:r>
+      <w:r>
+        <w:rPr>
+          <w:rFonts w:cs="Times New Roman"/>
+        </w:rPr>
+        <w:t>Geographi</w:t>
+      </w:r>
+      <w:r>
+        <w:rPr>
+          <w:rFonts w:cs="Times New Roman"/>
+        </w:rPr>
+        <w:t>c Routing for Wireless Networks. Ph</w:t>
+      </w:r>
+      <w:r>
+        <w:rPr>
+          <w:rFonts w:cs="Times New Roman"/>
+        </w:rPr>
+        <w:t>.D. Dissertation, Harvard University, Cambridge, MA</w:t>
+      </w:r>
+      <w:r>
+        <w:rPr>
+          <w:rFonts w:cs="Times New Roman"/>
+        </w:rPr>
+        <w:t>.</w:t>
+      </w:r>
+      <w:r>
+        <w:rPr>
+          <w:rFonts w:cs="Times New Roman"/>
+        </w:rPr>
+        <w:t xml:space="preserve">, </w:t>
+      </w:r>
+      <w:r>
+        <w:rPr>
+          <w:rFonts w:cs="Times New Roman"/>
+        </w:rPr>
+        <w:t>Oct.</w:t>
+      </w:r>
+      <w:r>
+        <w:rPr>
+          <w:rFonts w:cs="Times New Roman"/>
+        </w:rPr>
+        <w:t xml:space="preserve"> 2000.</w:t>
+      </w:r>
+    </w:p>
+    <w:p>
+      <w:pPr>
+        <w:spacing w:line="360" w:lineRule="auto"/>
+        <w:ind w:left="360" w:hanging="360"/>
+        <w:rPr>
+          <w:rFonts w:cs="Times New Roman"/>
+        </w:rPr>
+      </w:pPr>
+      <w:r>
+        <w:rPr>
+          <w:rFonts w:cs="Times New Roman"/>
+        </w:rPr>
+        <w:t xml:space="preserve">[] </w:t>
       </w:r>
       <w:r>
         <w:rPr>
@@ -1600,7 +2207,7 @@
           <w:rPr>
             <w:noProof/>
           </w:rPr>
-          <w:t>6</w:t>
+          <w:t>1</w:t>
         </w:r>
         <w:r>
           <w:rPr>
@@ -8399,7 +9006,7 @@
 </file>
 
 <file path=customXml/itemProps1.xml><?xml version="1.0" encoding="utf-8"?>
-<ds:datastoreItem xmlns:ds="http://schemas.openxmlformats.org/officeDocument/2006/customXml" ds:itemID="{DC6F8F61-5F42-8344-923C-85F3D14F0018}">
+<ds:datastoreItem xmlns:ds="http://schemas.openxmlformats.org/officeDocument/2006/customXml" ds:itemID="{9924F255-E373-184D-9520-839B40EC1594}">
   <ds:schemaRefs>
     <ds:schemaRef ds:uri="http://schemas.openxmlformats.org/officeDocument/2006/bibliography"/>
   </ds:schemaRefs>

</xml_diff>

<commit_message>
Add next draft of final paper
</commit_message>
<xml_diff>
--- a/doc/paper.docx
+++ b/doc/paper.docx
@@ -74,11 +74,12 @@
         <w:br/>
         <w:t>Version 1.0.01</w:t>
       </w:r>
-      <w:bookmarkStart w:id="0" w:name="_GoBack"/>
-      <w:bookmarkEnd w:id="0"/>
       <w:r>
         <w:br/>
-        <w:t>March 14, 2012</w:t>
+        <w:t>March 20</w:t>
+      </w:r>
+      <w:r>
+        <w:t>, 2012</w:t>
       </w:r>
     </w:p>
     <w:p>
@@ -511,7 +512,13 @@
         <w:t>increases the interval between beacons</w:t>
       </w:r>
       <w:r>
-        <w:t>, reducing</w:t>
+        <w:t xml:space="preserve">, </w:t>
+      </w:r>
+      <w:r>
+        <w:t xml:space="preserve">thus </w:t>
+      </w:r>
+      <w:r>
+        <w:t>reducing</w:t>
       </w:r>
       <w:r>
         <w:t xml:space="preserve"> control traffic; it </w:t>
@@ -532,10 +539,16 @@
         <w:t>foundation</w:t>
       </w:r>
       <w:r>
-        <w:t xml:space="preserve"> for </w:t>
-      </w:r>
-      <w:r>
-        <w:t xml:space="preserve">other possible improvements based on </w:t>
+        <w:t xml:space="preserve"> for</w:t>
+      </w:r>
+      <w:r>
+        <w:t xml:space="preserve"> other</w:t>
+      </w:r>
+      <w:r>
+        <w:t xml:space="preserve"> </w:t>
+      </w:r>
+      <w:r>
+        <w:t xml:space="preserve">improvements based on </w:t>
       </w:r>
       <w:r>
         <w:t>this</w:t>
@@ -680,10 +693,13 @@
     </w:p>
     <w:p>
       <w:r>
-        <w:t xml:space="preserve">The KimonoNet protocol describes </w:t>
-      </w:r>
-      <w:r>
-        <w:t>a mesh overlay</w:t>
+        <w:t xml:space="preserve">The KimonoNet protocol </w:t>
+      </w:r>
+      <w:r>
+        <w:t>is an ad hoc</w:t>
+      </w:r>
+      <w:r>
+        <w:t xml:space="preserve"> mesh overlay</w:t>
       </w:r>
       <w:r>
         <w:t>.</w:t>
@@ -742,7 +758,13 @@
         <w:t xml:space="preserve"> prototype</w:t>
       </w:r>
       <w:r>
-        <w:t xml:space="preserve"> runs atop UDP multicast. To support test mode, it also includes </w:t>
+        <w:t xml:space="preserve"> </w:t>
+      </w:r>
+      <w:r>
+        <w:t>it built on</w:t>
+      </w:r>
+      <w:r>
+        <w:t xml:space="preserve"> UDP multicast. To support test mode, it also includes </w:t>
       </w:r>
       <w:r>
         <w:t xml:space="preserve">special </w:t>
@@ -794,7 +816,7 @@
         <w:t>assumes</w:t>
       </w:r>
       <w:r>
-        <w:t xml:space="preserve"> that another mechanism will be used to locate the destination if it is mobile. </w:t>
+        <w:t xml:space="preserve"> that another mechanism will be used to locate the destination. </w:t>
       </w:r>
       <w:r>
         <w:t xml:space="preserve">This design decision </w:t>
@@ -809,20 +831,50 @@
         <w:t>challenges</w:t>
       </w:r>
       <w:r>
-        <w:t xml:space="preserve"> for duplex communication, but it is a purposeful design decision to decouple the </w:t>
+        <w:t xml:space="preserve"> for </w:t>
+      </w:r>
+      <w:r>
+        <w:t>some</w:t>
+      </w:r>
+      <w:r>
+        <w:t xml:space="preserve"> communication, but it is</w:t>
+      </w:r>
+      <w:r>
+        <w:t xml:space="preserve"> purposeful </w:t>
+      </w:r>
+      <w:r>
+        <w:t>in that it</w:t>
+      </w:r>
+      <w:r>
+        <w:t xml:space="preserve"> decouple</w:t>
+      </w:r>
+      <w:r>
+        <w:t>s</w:t>
+      </w:r>
+      <w:r>
+        <w:t xml:space="preserve"> the protocol from search </w:t>
+      </w:r>
+      <w:r>
+        <w:t xml:space="preserve">mechanisms, </w:t>
       </w:r>
       <w:r>
         <w:lastRenderedPageBreak/>
-        <w:t xml:space="preserve">protocol from search </w:t>
-      </w:r>
-      <w:r>
-        <w:t xml:space="preserve">mechanisms, </w:t>
-      </w:r>
-      <w:r>
-        <w:t xml:space="preserve">for which significant work </w:t>
-      </w:r>
-      <w:r>
-        <w:t>has already been done.</w:t>
+        <w:t xml:space="preserve">for which significant </w:t>
+      </w:r>
+      <w:r>
+        <w:t>research</w:t>
+      </w:r>
+      <w:r>
+        <w:t xml:space="preserve"> </w:t>
+      </w:r>
+      <w:r>
+        <w:t xml:space="preserve">has already been </w:t>
+      </w:r>
+      <w:r>
+        <w:t>devoted</w:t>
+      </w:r>
+      <w:r>
+        <w:t>.</w:t>
       </w:r>
     </w:p>
     <w:p>
@@ -878,7 +930,10 @@
         <w:t xml:space="preserve"> </w:t>
       </w:r>
       <w:r>
-        <w:t>two-way protocols such as TCP</w:t>
+        <w:t>duplex</w:t>
+      </w:r>
+      <w:r>
+        <w:t xml:space="preserve"> protocols such as TCP</w:t>
       </w:r>
       <w:r>
         <w:t xml:space="preserve"> may</w:t>
@@ -899,19 +954,19 @@
         <w:t xml:space="preserve">requires </w:t>
       </w:r>
       <w:r>
-        <w:t xml:space="preserve">either a searching algorithm or for </w:t>
+        <w:t xml:space="preserve">either a searching algorithm or </w:t>
+      </w:r>
+      <w:r>
+        <w:t>that</w:t>
+      </w:r>
+      <w:r>
+        <w:t xml:space="preserve"> </w:t>
       </w:r>
       <w:r>
         <w:t xml:space="preserve">the </w:t>
       </w:r>
       <w:r>
-        <w:t xml:space="preserve">mobile host </w:t>
-      </w:r>
-      <w:r>
-        <w:t xml:space="preserve">to </w:t>
-      </w:r>
-      <w:r>
-        <w:t>initiate the communication.</w:t>
+        <w:t>mobile host initiate the communication.</w:t>
       </w:r>
       <w:r>
         <w:t xml:space="preserve"> However, even</w:t>
@@ -930,7 +985,13 @@
     </w:p>
     <w:p>
       <w:r>
-        <w:t>This protocol makes two additional simplifying assumptions: (1) it does not consider altitude, and (2) it assumes symmetric communication between any two nodes in the graph whereby, if a node can communicate with another node, the reverse is true as well.</w:t>
+        <w:t>This protocol makes two additional simplifying assumptions: (1) it does not consider altitude, and (2) it assumes symmetric communication between any two n</w:t>
+      </w:r>
+      <w:r>
+        <w:t xml:space="preserve">odes in the graph whereby, if one </w:t>
+      </w:r>
+      <w:r>
+        <w:t>node can communicate with another, the reverse is true as well.</w:t>
       </w:r>
     </w:p>
     <w:p>
@@ -986,7 +1047,13 @@
         <w:t>even</w:t>
       </w:r>
       <w:r>
-        <w:t xml:space="preserve"> disappear from the network due to failures. Consequently, </w:t>
+        <w:t xml:space="preserve"> disappear </w:t>
+      </w:r>
+      <w:r>
+        <w:t>from the network due to failure or destruction</w:t>
+      </w:r>
+      <w:r>
+        <w:t xml:space="preserve">. Consequently, </w:t>
       </w:r>
       <w:r>
         <w:t xml:space="preserve">the approach proposed must not </w:t>
@@ -1015,7 +1082,25 @@
     </w:p>
     <w:p>
       <w:r>
-        <w:t xml:space="preserve">Further due to the sparse nature of this node graph, the </w:t>
+        <w:t>Further</w:t>
+      </w:r>
+      <w:r>
+        <w:t>,</w:t>
+      </w:r>
+      <w:r>
+        <w:t xml:space="preserve"> due to the sparse nature of </w:t>
+      </w:r>
+      <w:r>
+        <w:t>the</w:t>
+      </w:r>
+      <w:r>
+        <w:t xml:space="preserve"> </w:t>
+      </w:r>
+      <w:r>
+        <w:t>network</w:t>
+      </w:r>
+      <w:r>
+        <w:t xml:space="preserve"> graph, the </w:t>
       </w:r>
       <w:r>
         <w:t>protocol</w:t>
@@ -1030,7 +1115,10 @@
         <w:t xml:space="preserve"> must leverage </w:t>
       </w:r>
       <w:r>
-        <w:t>local knowledge while making</w:t>
+        <w:t xml:space="preserve">local knowledge </w:t>
+      </w:r>
+      <w:r>
+        <w:t>and still make</w:t>
       </w:r>
       <w:r>
         <w:t xml:space="preserve"> near-</w:t>
@@ -1065,7 +1153,7 @@
         <w:t>As such</w:t>
       </w:r>
       <w:r>
-        <w:t xml:space="preserve">, this ad hoc communication protocol could very easily support orbiting satellites </w:t>
+        <w:t xml:space="preserve">, this ad hoc communication protocol could easily support orbiting satellites </w:t>
       </w:r>
       <w:r>
         <w:t>and</w:t>
@@ -1214,38 +1302,35 @@
         <w:t xml:space="preserve"> to support communication between any pair of nodes in the network and to </w:t>
       </w:r>
       <w:r>
-        <w:t>support</w:t>
+        <w:t>efficient</w:t>
+      </w:r>
+      <w:r>
+        <w:t>ly support</w:t>
       </w:r>
       <w:r>
         <w:t xml:space="preserve"> </w:t>
       </w:r>
       <w:r>
-        <w:t xml:space="preserve">efficient </w:t>
-      </w:r>
-      <w:r>
-        <w:t xml:space="preserve">duplex transport </w:t>
-      </w:r>
-      <w:r>
-        <w:t xml:space="preserve">protocols such </w:t>
-      </w:r>
-      <w:r>
-        <w:t>as TCP.</w:t>
+        <w:t>duplex transport</w:t>
+      </w:r>
+      <w:r>
+        <w:t>.</w:t>
       </w:r>
     </w:p>
     <w:p>
       <w:pPr>
         <w:pStyle w:val="Heading3"/>
       </w:pPr>
-      <w:bookmarkStart w:id="1" w:name="_Toc191283096"/>
-      <w:bookmarkStart w:id="2" w:name="_Toc193371679"/>
+      <w:bookmarkStart w:id="0" w:name="_Toc191283096"/>
+      <w:bookmarkStart w:id="1" w:name="_Toc193371679"/>
       <w:r>
         <w:t xml:space="preserve">1.5.1. </w:t>
       </w:r>
       <w:r>
         <w:t>Autonomous Nodes</w:t>
       </w:r>
+      <w:bookmarkEnd w:id="0"/>
       <w:bookmarkEnd w:id="1"/>
-      <w:bookmarkEnd w:id="2"/>
     </w:p>
     <w:p>
       <w:r>
@@ -1287,7 +1372,13 @@
         <w:t xml:space="preserve">Autonomous nodes collect data, </w:t>
       </w:r>
       <w:r>
-        <w:t xml:space="preserve">accomplish an objective and then seek further instructions. In order to transmit this data or receive further instructions, these nodes introduce data packets into the ad hoc network. These packets are addressed to </w:t>
+        <w:t>accomplish objective</w:t>
+      </w:r>
+      <w:r>
+        <w:t>s</w:t>
+      </w:r>
+      <w:r>
+        <w:t xml:space="preserve"> and then seek further instructions. In order to transmit this data or receive further instructions, these nodes introduce data packets into the ad hoc network. These packets are addressed to </w:t>
       </w:r>
       <w:r>
         <w:t>th</w:t>
@@ -1326,8 +1417,8 @@
       <w:pPr>
         <w:pStyle w:val="Heading3"/>
       </w:pPr>
-      <w:bookmarkStart w:id="3" w:name="_Toc191283097"/>
-      <w:bookmarkStart w:id="4" w:name="_Toc193371680"/>
+      <w:bookmarkStart w:id="2" w:name="_Toc191283097"/>
+      <w:bookmarkStart w:id="3" w:name="_Toc193371680"/>
       <w:r>
         <w:lastRenderedPageBreak/>
         <w:t xml:space="preserve">1.5.2. </w:t>
@@ -1335,107 +1426,107 @@
       <w:r>
         <w:t>End Points</w:t>
       </w:r>
+      <w:bookmarkEnd w:id="2"/>
       <w:bookmarkEnd w:id="3"/>
+    </w:p>
+    <w:p>
+      <w:r>
+        <w:t>A</w:t>
+      </w:r>
+      <w:r>
+        <w:t xml:space="preserve"> command post or other external uplink to the Internet serv</w:t>
+      </w:r>
+      <w:r>
+        <w:t xml:space="preserve">es as the destination endpoint </w:t>
+      </w:r>
+      <w:r>
+        <w:t>of a packet originating within the ad hoc network.</w:t>
+      </w:r>
+      <w:r>
+        <w:t xml:space="preserve"> Because this protocol does not consider a mechanism to determine endpoint location, it requires the originator </w:t>
+      </w:r>
+      <w:r>
+        <w:t>to know</w:t>
+      </w:r>
+      <w:r>
+        <w:t xml:space="preserve"> the location of the end point and that </w:t>
+      </w:r>
+      <w:r>
+        <w:t>this</w:t>
+      </w:r>
+      <w:r>
+        <w:t xml:space="preserve"> position does not change over time.</w:t>
+      </w:r>
+    </w:p>
+    <w:p>
+      <w:r>
+        <w:t>As with autonomous nodes, end points must also have (1) awareness of</w:t>
+      </w:r>
+      <w:r>
+        <w:t xml:space="preserve"> </w:t>
+      </w:r>
+      <w:r>
+        <w:t xml:space="preserve">their position and velocity, (2) </w:t>
+      </w:r>
+      <w:r>
+        <w:t>a NIC that supports ad hoc communication</w:t>
+      </w:r>
+      <w:r>
+        <w:t>, (3) a network layer that supports broadcast, multicast or promiscuous packet delivery, and (4) a running i</w:t>
+      </w:r>
+      <w:r>
+        <w:t>nstance of the KimonoNet client.</w:t>
+      </w:r>
+    </w:p>
+    <w:p>
+      <w:r>
+        <w:t>After receiving a packet from an autonomous node, an</w:t>
+      </w:r>
+      <w:r>
+        <w:t xml:space="preserve"> end point may use location and velocity information </w:t>
+      </w:r>
+      <w:r>
+        <w:t>contained within the packet to reply.</w:t>
+      </w:r>
+      <w:r>
+        <w:t xml:space="preserve"> </w:t>
+      </w:r>
+      <w:r>
+        <w:t>Because an autonomous node has variable position, all responses from an end point should have QoS classification of time-</w:t>
+      </w:r>
+      <w:r>
+        <w:t>sensitive and be loss tolerant.</w:t>
+      </w:r>
+    </w:p>
+    <w:p>
+      <w:pPr>
+        <w:pStyle w:val="Heading2"/>
+      </w:pPr>
+      <w:bookmarkStart w:id="4" w:name="_Toc191283098"/>
+      <w:bookmarkStart w:id="5" w:name="_Toc193371681"/>
+      <w:r>
+        <w:t xml:space="preserve">1.6. </w:t>
+      </w:r>
+      <w:r>
+        <w:t>Constraints</w:t>
+      </w:r>
       <w:bookmarkEnd w:id="4"/>
-    </w:p>
-    <w:p>
-      <w:r>
-        <w:t>A</w:t>
-      </w:r>
-      <w:r>
-        <w:t xml:space="preserve"> command post or other external uplink to the Internet serv</w:t>
-      </w:r>
-      <w:r>
-        <w:t xml:space="preserve">es as the destination endpoint </w:t>
-      </w:r>
-      <w:r>
-        <w:t>of a packet originating within the ad hoc network.</w:t>
-      </w:r>
-      <w:r>
-        <w:t xml:space="preserve"> Because this protocol does not consider a mechanism to determine endpoint location, it requires the originator </w:t>
-      </w:r>
-      <w:r>
-        <w:t>to know</w:t>
-      </w:r>
-      <w:r>
-        <w:t xml:space="preserve"> the location of the end point and that </w:t>
-      </w:r>
-      <w:r>
-        <w:t>this</w:t>
-      </w:r>
-      <w:r>
-        <w:t xml:space="preserve"> position does not change over time.</w:t>
-      </w:r>
-    </w:p>
-    <w:p>
-      <w:r>
-        <w:t>As with autonomous nodes, end points must also have (1) awareness of</w:t>
-      </w:r>
-      <w:r>
-        <w:t xml:space="preserve"> </w:t>
-      </w:r>
-      <w:r>
-        <w:t xml:space="preserve">their position and velocity, (2) </w:t>
-      </w:r>
-      <w:r>
-        <w:t>a NIC that supports ad hoc communication</w:t>
-      </w:r>
-      <w:r>
-        <w:t>, (3) a network layer that supports broadcast, multicast or promiscuous packet delivery, and (4) a running i</w:t>
-      </w:r>
-      <w:r>
-        <w:t>nstance of the KimonoNet client.</w:t>
-      </w:r>
-    </w:p>
-    <w:p>
-      <w:r>
-        <w:t>After receiving a packet from an autonomous node, an</w:t>
-      </w:r>
-      <w:r>
-        <w:t xml:space="preserve"> end point may use location and velocity information </w:t>
-      </w:r>
-      <w:r>
-        <w:t>contained within the packet to reply.</w:t>
-      </w:r>
-      <w:r>
-        <w:t xml:space="preserve"> </w:t>
-      </w:r>
-      <w:r>
-        <w:t>Because an autonomous node has variable position, all responses from an end point should have QoS classification of time-</w:t>
-      </w:r>
-      <w:r>
-        <w:t>sensitive and be loss tolerant.</w:t>
-      </w:r>
-    </w:p>
-    <w:p>
-      <w:pPr>
-        <w:pStyle w:val="Heading2"/>
-      </w:pPr>
-      <w:bookmarkStart w:id="5" w:name="_Toc191283098"/>
-      <w:bookmarkStart w:id="6" w:name="_Toc193371681"/>
-      <w:r>
-        <w:t xml:space="preserve">1.6. </w:t>
-      </w:r>
-      <w:r>
-        <w:t>Constraints</w:t>
-      </w:r>
       <w:bookmarkEnd w:id="5"/>
+    </w:p>
+    <w:p>
+      <w:pPr>
+        <w:pStyle w:val="Heading3"/>
+      </w:pPr>
+      <w:bookmarkStart w:id="6" w:name="_Toc191283099"/>
+      <w:bookmarkStart w:id="7" w:name="_Toc193371682"/>
+      <w:r>
+        <w:t xml:space="preserve">1.6.1. </w:t>
+      </w:r>
+      <w:r>
+        <w:t>High Churn</w:t>
+      </w:r>
       <w:bookmarkEnd w:id="6"/>
-    </w:p>
-    <w:p>
-      <w:pPr>
-        <w:pStyle w:val="Heading3"/>
-      </w:pPr>
-      <w:bookmarkStart w:id="7" w:name="_Toc191283099"/>
-      <w:bookmarkStart w:id="8" w:name="_Toc193371682"/>
-      <w:r>
-        <w:t xml:space="preserve">1.6.1. </w:t>
-      </w:r>
-      <w:r>
-        <w:t>High Churn</w:t>
-      </w:r>
       <w:bookmarkEnd w:id="7"/>
-      <w:bookmarkEnd w:id="8"/>
     </w:p>
     <w:p>
       <w:r>
@@ -1513,23 +1604,26 @@
         <w:t xml:space="preserve"> However, this protocol acknowledges that the unexpected disappearance of a node may cause the loss of a packet, but it </w:t>
       </w:r>
       <w:r>
-        <w:t>should take strides to minimize this.</w:t>
+        <w:t>shoul</w:t>
+      </w:r>
+      <w:r>
+        <w:t>d take strides to minimize the likelihood.</w:t>
       </w:r>
     </w:p>
     <w:p>
       <w:pPr>
         <w:pStyle w:val="Heading3"/>
       </w:pPr>
-      <w:bookmarkStart w:id="9" w:name="_Toc191283100"/>
-      <w:bookmarkStart w:id="10" w:name="_Toc193371683"/>
+      <w:bookmarkStart w:id="8" w:name="_Toc191283100"/>
+      <w:bookmarkStart w:id="9" w:name="_Toc193371683"/>
       <w:r>
         <w:t xml:space="preserve">1.6.2. </w:t>
       </w:r>
       <w:r>
         <w:t>Mixed Horizons</w:t>
       </w:r>
+      <w:bookmarkEnd w:id="8"/>
       <w:bookmarkEnd w:id="9"/>
-      <w:bookmarkEnd w:id="10"/>
     </w:p>
     <w:p>
       <w:r>
@@ -1678,26 +1772,580 @@
       </w:r>
     </w:p>
     <w:p>
+      <w:r>
+        <w:t xml:space="preserve">At its heart, the KimonoNet protocol </w:t>
+      </w:r>
+      <w:r>
+        <w:t>has two primary objectives:</w:t>
+      </w:r>
+    </w:p>
+    <w:p>
+      <w:pPr>
+        <w:pStyle w:val="ListParagraph"/>
+        <w:numPr>
+          <w:ilvl w:val="0"/>
+          <w:numId w:val="46"/>
+        </w:numPr>
+      </w:pPr>
+      <w:r>
+        <w:t xml:space="preserve">Nodes provide information that allows other nodes to </w:t>
+      </w:r>
+      <w:r>
+        <w:t>recognize them as neighbors</w:t>
+      </w:r>
+      <w:r>
+        <w:t xml:space="preserve"> and </w:t>
+      </w:r>
+      <w:r>
+        <w:t>predict how</w:t>
+      </w:r>
+      <w:r>
+        <w:t xml:space="preserve"> their position will change over time.</w:t>
+      </w:r>
+    </w:p>
+    <w:p>
+      <w:pPr>
+        <w:pStyle w:val="ListParagraph"/>
+        <w:numPr>
+          <w:ilvl w:val="0"/>
+          <w:numId w:val="46"/>
+        </w:numPr>
+      </w:pPr>
+      <w:r>
+        <w:t>Nodes forward data packets through the network to the intended final destination while making near optimal routing decisions at each hop based solely on local network knowledge.</w:t>
+      </w:r>
+    </w:p>
+    <w:p>
+      <w:r>
+        <w:t xml:space="preserve">In order to accomplish </w:t>
+      </w:r>
+      <w:r>
+        <w:t xml:space="preserve">these </w:t>
+      </w:r>
+      <w:r>
+        <w:t>goals</w:t>
+      </w:r>
+      <w:r>
+        <w:t>, KimonoNet leverages work by Karp and Kung on GPSR an</w:t>
+      </w:r>
+      <w:r>
+        <w:t xml:space="preserve">d extends it </w:t>
+      </w:r>
+      <w:r>
+        <w:t>such that</w:t>
+      </w:r>
+      <w:r>
+        <w:t xml:space="preserve"> a node </w:t>
+      </w:r>
+      <w:r>
+        <w:t>update</w:t>
+      </w:r>
+      <w:r>
+        <w:t>s</w:t>
+      </w:r>
+      <w:r>
+        <w:t xml:space="preserve"> its </w:t>
+      </w:r>
+      <w:r>
+        <w:t>neighborhood</w:t>
+      </w:r>
+      <w:r>
+        <w:t xml:space="preserve"> </w:t>
+      </w:r>
+      <w:r>
+        <w:t>proactively based on position and velocity information</w:t>
+      </w:r>
+      <w:r>
+        <w:t xml:space="preserve"> rather than o</w:t>
+      </w:r>
+      <w:r>
+        <w:t>nly when it receives new updates from neighbors.</w:t>
+      </w:r>
+    </w:p>
+    <w:p>
       <w:pPr>
         <w:pStyle w:val="Heading2"/>
       </w:pPr>
       <w:r>
+        <w:t>2.1. Beaconing</w:t>
+      </w:r>
+    </w:p>
+    <w:p>
+      <w:pPr>
+        <w:pStyle w:val="Heading3"/>
+      </w:pPr>
+      <w:r>
         <w:t xml:space="preserve">2.1. </w:t>
       </w:r>
       <w:r>
         <w:t>Beacon Initialization</w:t>
       </w:r>
     </w:p>
+    <w:p>
+      <w:r>
+        <w:t xml:space="preserve">When a peer first enters the network, it transmits a beacon packet. This beacon packet includes a unique identifier for the node, as well as </w:t>
+      </w:r>
+      <w:r>
+        <w:t xml:space="preserve">a location, </w:t>
+      </w:r>
+      <w:r>
+        <w:t>velocity</w:t>
+      </w:r>
+      <w:r>
+        <w:t xml:space="preserve"> and </w:t>
+      </w:r>
+      <w:r>
+        <w:t>timestamp.</w:t>
+      </w:r>
+      <w:r>
+        <w:t xml:space="preserve"> </w:t>
+      </w:r>
+      <w:r>
+        <w:t>All nodes within the</w:t>
+      </w:r>
+      <w:r>
+        <w:t xml:space="preserve"> node’s</w:t>
+      </w:r>
+      <w:r>
+        <w:t xml:space="preserve"> network horizon receive this beacon and update their routing table</w:t>
+      </w:r>
+      <w:r>
+        <w:t>s</w:t>
+      </w:r>
+      <w:r>
+        <w:t xml:space="preserve"> accordingly.</w:t>
+      </w:r>
+    </w:p>
+    <w:p>
+      <w:pPr>
+        <w:pStyle w:val="Heading3"/>
+      </w:pPr>
+      <w:r>
+        <w:lastRenderedPageBreak/>
+        <w:t>2.2. Beacon Updates</w:t>
+      </w:r>
+    </w:p>
+    <w:p>
+      <w:r>
+        <w:t>At regular intervals, each node transmits a beacon packet similar to the beacon transmitted during initialization.</w:t>
+      </w:r>
+      <w:r>
+        <w:t xml:space="preserve"> Again, </w:t>
+      </w:r>
+      <w:r>
+        <w:t>this</w:t>
+      </w:r>
+      <w:r>
+        <w:t xml:space="preserve"> packet in</w:t>
+      </w:r>
+      <w:r>
+        <w:t>cludes a unique identifier for the</w:t>
+      </w:r>
+      <w:r>
+        <w:t xml:space="preserve"> node, as well as a position, velocity and timestamp.</w:t>
+      </w:r>
+      <w:r>
+        <w:t xml:space="preserve"> </w:t>
+      </w:r>
+      <w:r>
+        <w:t>B</w:t>
+      </w:r>
+      <w:r>
+        <w:t>eyond this information</w:t>
+      </w:r>
+      <w:r>
+        <w:t xml:space="preserve">, the </w:t>
+      </w:r>
+      <w:r>
+        <w:t xml:space="preserve">beacon </w:t>
+      </w:r>
+      <w:r>
+        <w:t>include</w:t>
+      </w:r>
+      <w:r>
+        <w:t>s</w:t>
+      </w:r>
+      <w:r>
+        <w:t xml:space="preserve"> information about any neighbors </w:t>
+      </w:r>
+      <w:r>
+        <w:t xml:space="preserve">that the sender </w:t>
+      </w:r>
+      <w:r>
+        <w:t>has identified within its network horizon.</w:t>
+      </w:r>
+    </w:p>
+    <w:p>
+      <w:r>
+        <w:t xml:space="preserve">Because </w:t>
+      </w:r>
+      <w:r>
+        <w:t>these beacon</w:t>
+      </w:r>
+      <w:r>
+        <w:t xml:space="preserve"> packets contain information about </w:t>
+      </w:r>
+      <w:r>
+        <w:t>both the</w:t>
+      </w:r>
+      <w:r>
+        <w:t xml:space="preserve"> node</w:t>
+      </w:r>
+      <w:r>
+        <w:t xml:space="preserve"> and</w:t>
+      </w:r>
+      <w:r>
+        <w:t xml:space="preserve"> its neighbors, a </w:t>
+      </w:r>
+      <w:r>
+        <w:t>recipient</w:t>
+      </w:r>
+      <w:r>
+        <w:t xml:space="preserve"> </w:t>
+      </w:r>
+      <w:r>
+        <w:t>can build two-hop awareness of both its neighbors and</w:t>
+      </w:r>
+      <w:r>
+        <w:t xml:space="preserve"> the neighbors of its neighbors, which it may then use to make routing decisions proactively even before it receives updates from these </w:t>
+      </w:r>
+      <w:r>
+        <w:t>nodes</w:t>
+      </w:r>
+      <w:r>
+        <w:t>.</w:t>
+      </w:r>
+    </w:p>
+    <w:p>
+      <w:pPr>
+        <w:pStyle w:val="Heading3"/>
+      </w:pPr>
+      <w:r>
+        <w:t>2.3</w:t>
+      </w:r>
+      <w:r>
+        <w:t xml:space="preserve">. </w:t>
+      </w:r>
+      <w:r>
+        <w:t>Beacon Acknowledgement</w:t>
+      </w:r>
+    </w:p>
+    <w:p>
+      <w:r>
+        <w:t>When a node receives a beacon that does not include information about itself, it add</w:t>
+      </w:r>
+      <w:r>
+        <w:t>s</w:t>
+      </w:r>
+      <w:r>
+        <w:t xml:space="preserve"> the information from the beacon to </w:t>
+      </w:r>
+      <w:r>
+        <w:t>its own routing table</w:t>
+      </w:r>
+      <w:r>
+        <w:t xml:space="preserve"> and then respond</w:t>
+      </w:r>
+      <w:r>
+        <w:t>s</w:t>
+      </w:r>
+      <w:r>
+        <w:t xml:space="preserve"> with a beacon acknowledgement.</w:t>
+      </w:r>
+      <w:r>
+        <w:t xml:space="preserve"> This response, like recurring beacon updates, should include both the node’s information and information about all nodes within the node’s network </w:t>
+      </w:r>
+      <w:r>
+        <w:t>horizon.</w:t>
+      </w:r>
+    </w:p>
+    <w:p>
+      <w:r>
+        <w:t>Beacon acknowl</w:t>
+      </w:r>
+      <w:r>
+        <w:t xml:space="preserve">edgements exist to reduce the amount of time </w:t>
+      </w:r>
+      <w:r>
+        <w:t>it takes for a node to learn about its local topology.</w:t>
+      </w:r>
+      <w:r>
+        <w:t xml:space="preserve"> </w:t>
+      </w:r>
+      <w:r>
+        <w:t>They provide</w:t>
+      </w:r>
+      <w:r>
+        <w:t xml:space="preserve"> a form of on-demand awareness whereby, if one node learns about a new node, then this node informs the new node of its </w:t>
+      </w:r>
+      <w:r>
+        <w:t>existance</w:t>
+      </w:r>
+      <w:r>
+        <w:t xml:space="preserve"> as well.</w:t>
+      </w:r>
+      <w:r>
+        <w:t xml:space="preserve"> This procedure will not loop because, on</w:t>
+      </w:r>
+      <w:r>
+        <w:t>c</w:t>
+      </w:r>
+      <w:r>
+        <w:t xml:space="preserve">e a node learns of another node, it places it in its beacon, and therefore the node will not </w:t>
+      </w:r>
+      <w:r>
+        <w:t>reply back with its own location again.</w:t>
+      </w:r>
+    </w:p>
+    <w:p>
+      <w:pPr>
+        <w:pStyle w:val="Heading2"/>
+      </w:pPr>
+      <w:r>
+        <w:lastRenderedPageBreak/>
+        <w:t>2.2</w:t>
+      </w:r>
+      <w:r>
+        <w:t xml:space="preserve">. </w:t>
+      </w:r>
+      <w:r>
+        <w:t>Routing</w:t>
+      </w:r>
+    </w:p>
+    <w:p>
+      <w:pPr>
+        <w:pStyle w:val="Heading3"/>
+      </w:pPr>
+      <w:r>
+        <w:t>2.2.1</w:t>
+      </w:r>
+      <w:r>
+        <w:t xml:space="preserve">. </w:t>
+      </w:r>
+      <w:r>
+        <w:t>Greedy Forwarding</w:t>
+      </w:r>
+    </w:p>
     <w:p/>
     <w:p>
       <w:pPr>
+        <w:pStyle w:val="Heading3"/>
+      </w:pPr>
+      <w:r>
+        <w:t>2.2.2</w:t>
+      </w:r>
+      <w:r>
+        <w:t xml:space="preserve">. </w:t>
+      </w:r>
+      <w:r>
+        <w:t>Perimeter Forwarding</w:t>
+      </w:r>
+    </w:p>
+    <w:p/>
+    <w:p>
+      <w:pPr>
+        <w:pStyle w:val="Heading3"/>
+      </w:pPr>
+      <w:r>
+        <w:t>2.2.3. Predictive Neighbor Maintenance</w:t>
+      </w:r>
+    </w:p>
+    <w:p>
+      <w:r>
+        <w:t xml:space="preserve">Because beacons contain not only location, but also velocity and time, this protocol can perform simple calculations to predict changes to its </w:t>
+      </w:r>
+      <w:r>
+        <w:t>neighborhood</w:t>
+      </w:r>
+      <w:r>
+        <w:t xml:space="preserve"> over</w:t>
+      </w:r>
+      <w:r>
+        <w:t xml:space="preserve"> </w:t>
+      </w:r>
+      <w:r>
+        <w:t>time even.</w:t>
+      </w:r>
+    </w:p>
+    <w:p>
+      <w:r>
+        <w:t>In the case of one-hop awareness, this reduces control packets and increases reliability and efficiency. This is because each node knows can compute how its neighbors’ positions will change over time. A node thus knows more quickly when a neighbor is no longer within its network</w:t>
+      </w:r>
+      <w:r>
+        <w:t xml:space="preserve"> horizon </w:t>
+      </w:r>
+      <w:r>
+        <w:t xml:space="preserve">or when a neighbor has moved to a position that makes it more </w:t>
+      </w:r>
+      <w:r>
+        <w:t xml:space="preserve">or less </w:t>
+      </w:r>
+      <w:r>
+        <w:t>optimal for routing, all without the neighbor having to actually send another beacon.</w:t>
+      </w:r>
+    </w:p>
+    <w:p>
+      <w:r>
+        <w:t xml:space="preserve">Further, because a beacon includes information not just about a node but also its neighbors, it is thus possible to have two-hop awareness. This </w:t>
+      </w:r>
+      <w:r>
+        <w:t>both</w:t>
+      </w:r>
+      <w:r>
+        <w:t xml:space="preserve"> reduces control packets and increases</w:t>
+      </w:r>
+      <w:r>
+        <w:t xml:space="preserve"> route</w:t>
+      </w:r>
+      <w:r>
+        <w:t xml:space="preserve"> efficiency. With a simple computation, a node can determine when a neighbor of a neighbor will</w:t>
+      </w:r>
+      <w:r>
+        <w:t xml:space="preserve"> enter into its network horizon</w:t>
+      </w:r>
+      <w:r>
+        <w:t xml:space="preserve"> and thus become a direct neighbor itself. This allows a node to more quickly take advantage of another node in its routing decisions, even before the two have explicitly exchanged beacons.</w:t>
+      </w:r>
+    </w:p>
+    <w:p>
+      <w:r>
+        <w:t xml:space="preserve">In order to efficiently implement this scheme, KimonoNet </w:t>
+      </w:r>
+      <w:r>
+        <w:t>uses</w:t>
+      </w:r>
+      <w:r>
+        <w:t xml:space="preserve"> two routing tables.</w:t>
+      </w:r>
+      <w:r>
+        <w:t xml:space="preserve"> From received beacons, it maintains a 2-hop routing </w:t>
+      </w:r>
+      <w:r>
+        <w:lastRenderedPageBreak/>
+        <w:t xml:space="preserve">table of all nodes </w:t>
+      </w:r>
+      <w:r>
+        <w:t>learned from the</w:t>
+      </w:r>
+      <w:r>
+        <w:t xml:space="preserve"> beacons.</w:t>
+      </w:r>
+      <w:r>
+        <w:t xml:space="preserve"> A</w:t>
+      </w:r>
+      <w:r>
+        <w:t>synchronous</w:t>
+      </w:r>
+      <w:r>
+        <w:t xml:space="preserve"> to other </w:t>
+      </w:r>
+      <w:r>
+        <w:t>tasks</w:t>
+      </w:r>
+      <w:r>
+        <w:t xml:space="preserve">, it </w:t>
+      </w:r>
+      <w:r>
+        <w:t xml:space="preserve">then </w:t>
+      </w:r>
+      <w:r>
+        <w:t xml:space="preserve">uses this </w:t>
+      </w:r>
+      <w:r>
+        <w:t>two</w:t>
+      </w:r>
+      <w:r>
+        <w:t xml:space="preserve">-hop routing table to compute a </w:t>
+      </w:r>
+      <w:r>
+        <w:t>one</w:t>
+      </w:r>
+      <w:r>
+        <w:t xml:space="preserve">-hop </w:t>
+      </w:r>
+      <w:r>
+        <w:t>routing table of neighbors directly within its network horizon</w:t>
+      </w:r>
+      <w:r>
+        <w:t xml:space="preserve"> [ </w:t>
+      </w:r>
+      <w:r>
+        <w:t>§</w:t>
+      </w:r>
+      <w:r>
+        <w:t xml:space="preserve"> 3.2]</w:t>
+      </w:r>
+      <w:r>
+        <w:t xml:space="preserve">. </w:t>
+      </w:r>
+      <w:r>
+        <w:t>In the beacon packets that the node sends, it includes information about all nodes in its one-hop routing table.</w:t>
+      </w:r>
+      <w:bookmarkStart w:id="10" w:name="_GoBack"/>
+      <w:bookmarkEnd w:id="10"/>
+    </w:p>
+    <w:p>
+      <w:pPr>
+        <w:pStyle w:val="Heading3"/>
+      </w:pPr>
+      <w:r>
+        <w:t>2</w:t>
+      </w:r>
+      <w:r>
+        <w:t>.2.4</w:t>
+      </w:r>
+      <w:r>
+        <w:t xml:space="preserve">. </w:t>
+      </w:r>
+      <w:r>
+        <w:t>Quality-of-Service</w:t>
+      </w:r>
+    </w:p>
+    <w:p/>
+    <w:p>
+      <w:pPr>
+        <w:pStyle w:val="Heading1"/>
+      </w:pPr>
+      <w:r>
+        <w:t xml:space="preserve">3. </w:t>
+      </w:r>
+      <w:r>
+        <w:t>Implementation</w:t>
+      </w:r>
+    </w:p>
+    <w:p/>
+    <w:p>
+      <w:pPr>
+        <w:pStyle w:val="Heading1"/>
+      </w:pPr>
+      <w:r>
+        <w:t xml:space="preserve">4. </w:t>
+      </w:r>
+      <w:r>
+        <w:t>Simulation</w:t>
+      </w:r>
+    </w:p>
+    <w:p/>
+    <w:p>
+      <w:pPr>
+        <w:pStyle w:val="Heading1"/>
+      </w:pPr>
+      <w:r>
+        <w:t xml:space="preserve">5. </w:t>
+      </w:r>
+      <w:r>
+        <w:t>ConclusionS</w:t>
+      </w:r>
+    </w:p>
+    <w:p>
+      <w:pPr>
         <w:pStyle w:val="Heading2"/>
       </w:pPr>
       <w:r>
-        <w:t xml:space="preserve">2.2. </w:t>
-      </w:r>
-      <w:r>
-        <w:t>Beacon Acknowledgement</w:t>
+        <w:t xml:space="preserve">5.1. </w:t>
+      </w:r>
+      <w:r>
+        <w:t>Outcomes</w:t>
       </w:r>
     </w:p>
     <w:p/>
@@ -1706,182 +2354,78 @@
         <w:pStyle w:val="Heading2"/>
       </w:pPr>
       <w:r>
-        <w:t xml:space="preserve">2.3. </w:t>
-      </w:r>
-      <w:r>
-        <w:t>Beacon Updates</w:t>
-      </w:r>
-    </w:p>
-    <w:p/>
-    <w:p>
-      <w:pPr>
-        <w:pStyle w:val="Heading2"/>
-      </w:pPr>
-      <w:r>
-        <w:t xml:space="preserve">2.4. </w:t>
-      </w:r>
-      <w:r>
-        <w:t>Predictive Neighbor Updates</w:t>
-      </w:r>
-    </w:p>
-    <w:p/>
-    <w:p>
-      <w:pPr>
-        <w:pStyle w:val="Heading2"/>
-      </w:pPr>
-      <w:r>
-        <w:t xml:space="preserve">2.5. </w:t>
-      </w:r>
-      <w:r>
-        <w:t>Greedy Forwarding</w:t>
-      </w:r>
-    </w:p>
-    <w:p/>
-    <w:p>
-      <w:pPr>
-        <w:pStyle w:val="Heading2"/>
-      </w:pPr>
-      <w:r>
-        <w:t xml:space="preserve">2.6. </w:t>
-      </w:r>
-      <w:r>
-        <w:t>Perimeter Forwarding</w:t>
-      </w:r>
-    </w:p>
-    <w:p/>
-    <w:p>
-      <w:pPr>
-        <w:pStyle w:val="Heading2"/>
-      </w:pPr>
-      <w:r>
-        <w:t xml:space="preserve">2.7. </w:t>
-      </w:r>
-      <w:r>
-        <w:t>Quality-of-Service</w:t>
-      </w:r>
-    </w:p>
-    <w:p/>
+        <w:t xml:space="preserve">5.2. </w:t>
+      </w:r>
+      <w:r>
+        <w:t>Future Work</w:t>
+      </w:r>
+    </w:p>
+    <w:p>
+      <w:r>
+        <w:t>Provide an additional protocol for finding the location of a mobile node</w:t>
+      </w:r>
+    </w:p>
+    <w:p>
+      <w:r>
+        <w:t>QoS to include reliability</w:t>
+      </w:r>
+    </w:p>
+    <w:p>
+      <w:r>
+        <w:t>Hold packets for short duration if greedy node is coming into range</w:t>
+      </w:r>
+    </w:p>
     <w:p>
       <w:pPr>
         <w:pStyle w:val="Heading1"/>
       </w:pPr>
       <w:r>
-        <w:t xml:space="preserve">3. </w:t>
-      </w:r>
-      <w:r>
-        <w:t>Implementation</w:t>
-      </w:r>
-    </w:p>
-    <w:p/>
-    <w:p>
-      <w:pPr>
-        <w:pStyle w:val="Heading1"/>
-      </w:pPr>
+        <w:t xml:space="preserve">6. </w:t>
+      </w:r>
+      <w:r>
+        <w:t>Acknowledgements</w:t>
+      </w:r>
+    </w:p>
+    <w:p>
+      <w:r>
+        <w:t xml:space="preserve">We thank </w:t>
+      </w:r>
+      <w:r>
+        <w:t>G.</w:t>
+      </w:r>
+      <w:r>
+        <w:t xml:space="preserve"> Pau,</w:t>
+      </w:r>
+      <w:r>
+        <w:t xml:space="preserve"> </w:t>
+      </w:r>
+      <w:r>
+        <w:t xml:space="preserve">a mentor </w:t>
+      </w:r>
+      <w:r>
+        <w:t>who</w:t>
+      </w:r>
+      <w:r>
+        <w:t xml:space="preserve"> advise</w:t>
+      </w:r>
+      <w:r>
+        <w:t>d</w:t>
+      </w:r>
+      <w:r>
+        <w:t xml:space="preserve"> </w:t>
+      </w:r>
+      <w:r>
+        <w:t>us through</w:t>
+      </w:r>
+      <w:r>
+        <w:t>out</w:t>
+      </w:r>
+      <w:r>
+        <w:t xml:space="preserve"> this process, which itself was an </w:t>
+      </w:r>
       <w:r>
         <w:lastRenderedPageBreak/>
-        <w:t xml:space="preserve">4. </w:t>
-      </w:r>
-      <w:r>
-        <w:t>Simulation</w:t>
-      </w:r>
-    </w:p>
-    <w:p/>
-    <w:p>
-      <w:pPr>
-        <w:pStyle w:val="Heading1"/>
-      </w:pPr>
-      <w:r>
-        <w:t xml:space="preserve">5. </w:t>
-      </w:r>
-      <w:r>
-        <w:t>ConclusionS</w:t>
-      </w:r>
-    </w:p>
-    <w:p>
-      <w:pPr>
-        <w:pStyle w:val="Heading2"/>
-      </w:pPr>
-      <w:r>
-        <w:t xml:space="preserve">5.1. </w:t>
-      </w:r>
-      <w:r>
-        <w:t>Outcomes</w:t>
-      </w:r>
-    </w:p>
-    <w:p/>
-    <w:p>
-      <w:pPr>
-        <w:pStyle w:val="Heading2"/>
-      </w:pPr>
-      <w:r>
-        <w:t xml:space="preserve">5.2. </w:t>
-      </w:r>
-      <w:r>
-        <w:t>Future Work</w:t>
-      </w:r>
-    </w:p>
-    <w:p>
-      <w:r>
-        <w:t>Provide an additional protocol for finding the location of a mobile node</w:t>
-      </w:r>
-    </w:p>
-    <w:p>
-      <w:r>
-        <w:t>QoS to include reliability</w:t>
-      </w:r>
-    </w:p>
-    <w:p>
-      <w:r>
-        <w:t>Hold packets for short duration if greedy node is coming into range</w:t>
-      </w:r>
-    </w:p>
-    <w:p>
-      <w:pPr>
-        <w:pStyle w:val="Heading1"/>
-      </w:pPr>
-      <w:r>
-        <w:t xml:space="preserve">6. </w:t>
-      </w:r>
-      <w:r>
-        <w:t>Acknowledgements</w:t>
-      </w:r>
-    </w:p>
-    <w:p>
-      <w:r>
-        <w:t xml:space="preserve">We thank </w:t>
-      </w:r>
-      <w:r>
-        <w:t>G.</w:t>
-      </w:r>
-      <w:r>
-        <w:t xml:space="preserve"> Pau,</w:t>
-      </w:r>
-      <w:r>
-        <w:t xml:space="preserve"> </w:t>
-      </w:r>
-      <w:r>
-        <w:t xml:space="preserve">a mentor </w:t>
-      </w:r>
-      <w:r>
-        <w:t>who</w:t>
-      </w:r>
-      <w:r>
-        <w:t xml:space="preserve"> advise</w:t>
-      </w:r>
-      <w:r>
-        <w:t>d</w:t>
-      </w:r>
-      <w:r>
-        <w:t xml:space="preserve"> </w:t>
-      </w:r>
-      <w:r>
-        <w:t>us through</w:t>
-      </w:r>
-      <w:r>
-        <w:t>out</w:t>
-      </w:r>
-      <w:r>
-        <w:t xml:space="preserve"> this process, which itself was an outcome of his CS 114: Peer-to</w:t>
+        <w:t>outcome of his CS 114: Peer-to</w:t>
       </w:r>
       <w:r>
         <w:t>-Peer Networks class at UCLA.</w:t>
@@ -1969,7 +2513,6 @@
         <w:rPr>
           <w:rFonts w:cs="Times New Roman"/>
         </w:rPr>
-        <w:lastRenderedPageBreak/>
         <w:t>[</w:t>
       </w:r>
       <w:r>
@@ -2207,7 +2750,7 @@
           <w:rPr>
             <w:noProof/>
           </w:rPr>
-          <w:t>1</w:t>
+          <w:t>7</w:t>
         </w:r>
         <w:r>
           <w:rPr>
@@ -7005,6 +7548,119 @@
     <w:nsid w:val="7AF43085"/>
     <w:multiLevelType w:val="hybridMultilevel"/>
     <w:tmpl w:val="583C565C"/>
+    <w:lvl w:ilvl="0" w:tplc="04090001">
+      <w:start w:val="1"/>
+      <w:numFmt w:val="bullet"/>
+      <w:lvlText w:val=""/>
+      <w:lvlJc w:val="left"/>
+      <w:pPr>
+        <w:ind w:left="720" w:hanging="360"/>
+      </w:pPr>
+      <w:rPr>
+        <w:rFonts w:ascii="Symbol" w:hAnsi="Symbol" w:hint="default"/>
+      </w:rPr>
+    </w:lvl>
+    <w:lvl w:ilvl="1" w:tplc="04090003" w:tentative="1">
+      <w:start w:val="1"/>
+      <w:numFmt w:val="bullet"/>
+      <w:lvlText w:val="o"/>
+      <w:lvlJc w:val="left"/>
+      <w:pPr>
+        <w:ind w:left="1440" w:hanging="360"/>
+      </w:pPr>
+      <w:rPr>
+        <w:rFonts w:ascii="Courier New" w:hAnsi="Courier New" w:hint="default"/>
+      </w:rPr>
+    </w:lvl>
+    <w:lvl w:ilvl="2" w:tplc="04090005" w:tentative="1">
+      <w:start w:val="1"/>
+      <w:numFmt w:val="bullet"/>
+      <w:lvlText w:val=""/>
+      <w:lvlJc w:val="left"/>
+      <w:pPr>
+        <w:ind w:left="2160" w:hanging="360"/>
+      </w:pPr>
+      <w:rPr>
+        <w:rFonts w:ascii="Wingdings" w:hAnsi="Wingdings" w:hint="default"/>
+      </w:rPr>
+    </w:lvl>
+    <w:lvl w:ilvl="3" w:tplc="04090001" w:tentative="1">
+      <w:start w:val="1"/>
+      <w:numFmt w:val="bullet"/>
+      <w:lvlText w:val=""/>
+      <w:lvlJc w:val="left"/>
+      <w:pPr>
+        <w:ind w:left="2880" w:hanging="360"/>
+      </w:pPr>
+      <w:rPr>
+        <w:rFonts w:ascii="Symbol" w:hAnsi="Symbol" w:hint="default"/>
+      </w:rPr>
+    </w:lvl>
+    <w:lvl w:ilvl="4" w:tplc="04090003" w:tentative="1">
+      <w:start w:val="1"/>
+      <w:numFmt w:val="bullet"/>
+      <w:lvlText w:val="o"/>
+      <w:lvlJc w:val="left"/>
+      <w:pPr>
+        <w:ind w:left="3600" w:hanging="360"/>
+      </w:pPr>
+      <w:rPr>
+        <w:rFonts w:ascii="Courier New" w:hAnsi="Courier New" w:hint="default"/>
+      </w:rPr>
+    </w:lvl>
+    <w:lvl w:ilvl="5" w:tplc="04090005" w:tentative="1">
+      <w:start w:val="1"/>
+      <w:numFmt w:val="bullet"/>
+      <w:lvlText w:val=""/>
+      <w:lvlJc w:val="left"/>
+      <w:pPr>
+        <w:ind w:left="4320" w:hanging="360"/>
+      </w:pPr>
+      <w:rPr>
+        <w:rFonts w:ascii="Wingdings" w:hAnsi="Wingdings" w:hint="default"/>
+      </w:rPr>
+    </w:lvl>
+    <w:lvl w:ilvl="6" w:tplc="04090001" w:tentative="1">
+      <w:start w:val="1"/>
+      <w:numFmt w:val="bullet"/>
+      <w:lvlText w:val=""/>
+      <w:lvlJc w:val="left"/>
+      <w:pPr>
+        <w:ind w:left="5040" w:hanging="360"/>
+      </w:pPr>
+      <w:rPr>
+        <w:rFonts w:ascii="Symbol" w:hAnsi="Symbol" w:hint="default"/>
+      </w:rPr>
+    </w:lvl>
+    <w:lvl w:ilvl="7" w:tplc="04090003" w:tentative="1">
+      <w:start w:val="1"/>
+      <w:numFmt w:val="bullet"/>
+      <w:lvlText w:val="o"/>
+      <w:lvlJc w:val="left"/>
+      <w:pPr>
+        <w:ind w:left="5760" w:hanging="360"/>
+      </w:pPr>
+      <w:rPr>
+        <w:rFonts w:ascii="Courier New" w:hAnsi="Courier New" w:hint="default"/>
+      </w:rPr>
+    </w:lvl>
+    <w:lvl w:ilvl="8" w:tplc="04090005" w:tentative="1">
+      <w:start w:val="1"/>
+      <w:numFmt w:val="bullet"/>
+      <w:lvlText w:val=""/>
+      <w:lvlJc w:val="left"/>
+      <w:pPr>
+        <w:ind w:left="6480" w:hanging="360"/>
+      </w:pPr>
+      <w:rPr>
+        <w:rFonts w:ascii="Wingdings" w:hAnsi="Wingdings" w:hint="default"/>
+      </w:rPr>
+    </w:lvl>
+  </w:abstractNum>
+  <w:abstractNum w:abstractNumId="45">
+    <w:nsid w:val="7CF77177"/>
+    <w:multiLevelType w:val="hybridMultilevel"/>
+    <w:tmpl w:val="824CFDD6"/>
     <w:lvl w:ilvl="0" w:tplc="04090001">
       <w:start w:val="1"/>
       <w:numFmt w:val="bullet"/>
@@ -7248,6 +7904,9 @@
   </w:num>
   <w:num w:numId="45">
     <w:abstractNumId w:val="38"/>
+  </w:num>
+  <w:num w:numId="46">
+    <w:abstractNumId w:val="45"/>
   </w:num>
 </w:numbering>
 </file>
@@ -9006,7 +9665,7 @@
 </file>
 
 <file path=customXml/itemProps1.xml><?xml version="1.0" encoding="utf-8"?>
-<ds:datastoreItem xmlns:ds="http://schemas.openxmlformats.org/officeDocument/2006/customXml" ds:itemID="{9924F255-E373-184D-9520-839B40EC1594}">
+<ds:datastoreItem xmlns:ds="http://schemas.openxmlformats.org/officeDocument/2006/customXml" ds:itemID="{573D66A0-1B12-274F-8AB1-9A62E912CB98}">
   <ds:schemaRefs>
     <ds:schemaRef ds:uri="http://schemas.openxmlformats.org/officeDocument/2006/bibliography"/>
   </ds:schemaRefs>

</xml_diff>

<commit_message>
Add 1.0.02 of paper that includes greedy and partial perimeter/predictive
</commit_message>
<xml_diff>
--- a/doc/paper.docx
+++ b/doc/paper.docx
@@ -72,8 +72,10 @@
       </w:r>
       <w:r>
         <w:br/>
-        <w:t>Version 1.0.01</w:t>
-      </w:r>
+        <w:t>Version 1.0.02</w:t>
+      </w:r>
+      <w:bookmarkStart w:id="0" w:name="_GoBack"/>
+      <w:bookmarkEnd w:id="0"/>
       <w:r>
         <w:br/>
         <w:t>March 20</w:t>
@@ -1321,16 +1323,16 @@
       <w:pPr>
         <w:pStyle w:val="Heading3"/>
       </w:pPr>
-      <w:bookmarkStart w:id="0" w:name="_Toc191283096"/>
-      <w:bookmarkStart w:id="1" w:name="_Toc193371679"/>
+      <w:bookmarkStart w:id="1" w:name="_Toc191283096"/>
+      <w:bookmarkStart w:id="2" w:name="_Toc193371679"/>
       <w:r>
         <w:t xml:space="preserve">1.5.1. </w:t>
       </w:r>
       <w:r>
         <w:t>Autonomous Nodes</w:t>
       </w:r>
-      <w:bookmarkEnd w:id="0"/>
       <w:bookmarkEnd w:id="1"/>
+      <w:bookmarkEnd w:id="2"/>
     </w:p>
     <w:p>
       <w:r>
@@ -1417,8 +1419,8 @@
       <w:pPr>
         <w:pStyle w:val="Heading3"/>
       </w:pPr>
-      <w:bookmarkStart w:id="2" w:name="_Toc191283097"/>
-      <w:bookmarkStart w:id="3" w:name="_Toc193371680"/>
+      <w:bookmarkStart w:id="3" w:name="_Toc191283097"/>
+      <w:bookmarkStart w:id="4" w:name="_Toc193371680"/>
       <w:r>
         <w:lastRenderedPageBreak/>
         <w:t xml:space="preserve">1.5.2. </w:t>
@@ -1426,8 +1428,8 @@
       <w:r>
         <w:t>End Points</w:t>
       </w:r>
-      <w:bookmarkEnd w:id="2"/>
       <w:bookmarkEnd w:id="3"/>
+      <w:bookmarkEnd w:id="4"/>
     </w:p>
     <w:p>
       <w:r>
@@ -1502,31 +1504,31 @@
       <w:pPr>
         <w:pStyle w:val="Heading2"/>
       </w:pPr>
-      <w:bookmarkStart w:id="4" w:name="_Toc191283098"/>
-      <w:bookmarkStart w:id="5" w:name="_Toc193371681"/>
+      <w:bookmarkStart w:id="5" w:name="_Toc191283098"/>
+      <w:bookmarkStart w:id="6" w:name="_Toc193371681"/>
       <w:r>
         <w:t xml:space="preserve">1.6. </w:t>
       </w:r>
       <w:r>
         <w:t>Constraints</w:t>
       </w:r>
-      <w:bookmarkEnd w:id="4"/>
       <w:bookmarkEnd w:id="5"/>
+      <w:bookmarkEnd w:id="6"/>
     </w:p>
     <w:p>
       <w:pPr>
         <w:pStyle w:val="Heading3"/>
       </w:pPr>
-      <w:bookmarkStart w:id="6" w:name="_Toc191283099"/>
-      <w:bookmarkStart w:id="7" w:name="_Toc193371682"/>
+      <w:bookmarkStart w:id="7" w:name="_Toc191283099"/>
+      <w:bookmarkStart w:id="8" w:name="_Toc193371682"/>
       <w:r>
         <w:t xml:space="preserve">1.6.1. </w:t>
       </w:r>
       <w:r>
         <w:t>High Churn</w:t>
       </w:r>
-      <w:bookmarkEnd w:id="6"/>
       <w:bookmarkEnd w:id="7"/>
+      <w:bookmarkEnd w:id="8"/>
     </w:p>
     <w:p>
       <w:r>
@@ -1614,16 +1616,16 @@
       <w:pPr>
         <w:pStyle w:val="Heading3"/>
       </w:pPr>
-      <w:bookmarkStart w:id="8" w:name="_Toc191283100"/>
-      <w:bookmarkStart w:id="9" w:name="_Toc193371683"/>
+      <w:bookmarkStart w:id="9" w:name="_Toc191283100"/>
+      <w:bookmarkStart w:id="10" w:name="_Toc193371683"/>
       <w:r>
         <w:t xml:space="preserve">1.6.2. </w:t>
       </w:r>
       <w:r>
         <w:t>Mixed Horizons</w:t>
       </w:r>
-      <w:bookmarkEnd w:id="8"/>
       <w:bookmarkEnd w:id="9"/>
+      <w:bookmarkEnd w:id="10"/>
     </w:p>
     <w:p>
       <w:r>
@@ -2126,8 +2128,1228 @@
         <w:t>Greedy Forwarding</w:t>
       </w:r>
     </w:p>
-    <w:p/>
     <w:p>
+      <w:r>
+        <w:t>First proposed by G. G. Finn [],</w:t>
+      </w:r>
+      <w:r>
+        <w:t xml:space="preserve"> </w:t>
+      </w:r>
+      <w:r>
+        <w:t>greedy forwarding</w:t>
+      </w:r>
+      <w:r>
+        <w:t xml:space="preserve"> </w:t>
+      </w:r>
+      <w:r>
+        <w:t>selects the</w:t>
+      </w:r>
+      <w:r>
+        <w:t xml:space="preserve"> </w:t>
+      </w:r>
+      <w:r>
+        <w:t>node closest to its final destination.</w:t>
+      </w:r>
+      <w:r>
+        <w:t xml:space="preserve"> </w:t>
+      </w:r>
+      <w:r>
+        <w:t xml:space="preserve">In most topologies, this </w:t>
+      </w:r>
+      <w:r>
+        <w:t>results in</w:t>
+      </w:r>
+      <w:r>
+        <w:t xml:space="preserve"> optimal </w:t>
+      </w:r>
+      <w:r>
+        <w:t xml:space="preserve">routes </w:t>
+      </w:r>
+      <w:r>
+        <w:t>because it stay</w:t>
+      </w:r>
+      <w:r>
+        <w:t>s</w:t>
+      </w:r>
+      <w:r>
+        <w:t xml:space="preserve"> ahead of other possible selections.</w:t>
+      </w:r>
+      <w:r>
+        <w:t xml:space="preserve"> KimonoNet impl</w:t>
+      </w:r>
+      <w:r>
+        <w:t>ements greedy forwarding as its preferred</w:t>
+      </w:r>
+      <w:r>
+        <w:t xml:space="preserve"> </w:t>
+      </w:r>
+      <w:r>
+        <w:t>routing mechanism.</w:t>
+      </w:r>
+      <w:r>
+        <w:t xml:space="preserve"> </w:t>
+      </w:r>
+    </w:p>
+    <w:p>
+      <w:r>
+        <w:t xml:space="preserve">When a node running KimonoNet receives a KimonoNet packet, it determines the closest peer </w:t>
+      </w:r>
+      <m:oMath>
+        <m:r>
+          <w:rPr>
+            <w:rFonts w:ascii="Cambria Math" w:hAnsi="Cambria Math"/>
+          </w:rPr>
+          <m:t>p</m:t>
+        </m:r>
+      </m:oMath>
+      <w:r>
+        <w:t xml:space="preserve"> among its neighbors </w:t>
+      </w:r>
+      <m:oMath>
+        <m:r>
+          <w:rPr>
+            <w:rFonts w:ascii="Cambria Math" w:hAnsi="Cambria Math"/>
+          </w:rPr>
+          <m:t>R</m:t>
+        </m:r>
+      </m:oMath>
+      <w:r>
+        <w:t xml:space="preserve"> to the destination </w:t>
+      </w:r>
+      <m:oMath>
+        <m:r>
+          <w:rPr>
+            <w:rFonts w:ascii="Cambria Math" w:hAnsi="Cambria Math"/>
+          </w:rPr>
+          <m:t>d</m:t>
+        </m:r>
+      </m:oMath>
+      <w:r>
+        <w:t xml:space="preserve"> as follows:</w:t>
+      </w:r>
+    </w:p>
+    <w:p>
+      <m:oMathPara>
+        <m:oMath>
+          <m:r>
+            <w:rPr>
+              <w:rFonts w:ascii="Cambria Math" w:hAnsi="Cambria Math"/>
+            </w:rPr>
+            <m:t>p=</m:t>
+          </m:r>
+          <m:func>
+            <m:funcPr>
+              <m:ctrlPr>
+                <w:rPr>
+                  <w:rFonts w:ascii="Cambria Math" w:hAnsi="Cambria Math"/>
+                  <w:i/>
+                </w:rPr>
+              </m:ctrlPr>
+            </m:funcPr>
+            <m:fName>
+              <m:r>
+                <m:rPr>
+                  <m:sty m:val="p"/>
+                </m:rPr>
+                <w:rPr>
+                  <w:rFonts w:ascii="Cambria Math" w:hAnsi="Cambria Math"/>
+                </w:rPr>
+                <m:t>min</m:t>
+              </m:r>
+            </m:fName>
+            <m:e>
+              <m:d>
+                <m:dPr>
+                  <m:ctrlPr>
+                    <w:rPr>
+                      <w:rFonts w:ascii="Cambria Math" w:hAnsi="Cambria Math"/>
+                      <w:i/>
+                    </w:rPr>
+                  </m:ctrlPr>
+                </m:dPr>
+                <m:e>
+                  <m:d>
+                    <m:dPr>
+                      <m:begChr m:val="{"/>
+                      <m:endChr m:val="}"/>
+                      <m:ctrlPr>
+                        <w:rPr>
+                          <w:rFonts w:ascii="Cambria Math" w:hAnsi="Cambria Math"/>
+                          <w:i/>
+                        </w:rPr>
+                      </m:ctrlPr>
+                    </m:dPr>
+                    <m:e>
+                      <m:r>
+                        <w:rPr>
+                          <w:rFonts w:ascii="Cambria Math" w:hAnsi="Cambria Math"/>
+                        </w:rPr>
+                        <m:t>x</m:t>
+                      </m:r>
+                    </m:e>
+                    <m:e>
+                      <m:r>
+                        <w:rPr>
+                          <w:rFonts w:ascii="Cambria Math" w:hAnsi="Cambria Math" w:hint="eastAsia"/>
+                        </w:rPr>
+                        <m:t>∀</m:t>
+                      </m:r>
+                      <m:r>
+                        <w:rPr>
+                          <w:rFonts w:ascii="Cambria Math" w:hAnsi="Cambria Math"/>
+                        </w:rPr>
+                        <m:t>r</m:t>
+                      </m:r>
+                      <m:r>
+                        <w:rPr>
+                          <w:rFonts w:ascii="Cambria Math" w:hAnsi="Cambria Math" w:hint="eastAsia"/>
+                        </w:rPr>
+                        <m:t>∈</m:t>
+                      </m:r>
+                      <m:r>
+                        <w:rPr>
+                          <w:rFonts w:ascii="Cambria Math" w:hAnsi="Cambria Math"/>
+                        </w:rPr>
+                        <m:t>R,x=DIST</m:t>
+                      </m:r>
+                      <m:d>
+                        <m:dPr>
+                          <m:ctrlPr>
+                            <w:rPr>
+                              <w:rFonts w:ascii="Cambria Math" w:hAnsi="Cambria Math"/>
+                              <w:i/>
+                            </w:rPr>
+                          </m:ctrlPr>
+                        </m:dPr>
+                        <m:e>
+                          <m:r>
+                            <w:rPr>
+                              <w:rFonts w:ascii="Cambria Math" w:hAnsi="Cambria Math"/>
+                            </w:rPr>
+                            <m:t>r,d</m:t>
+                          </m:r>
+                        </m:e>
+                      </m:d>
+                    </m:e>
+                  </m:d>
+                </m:e>
+              </m:d>
+            </m:e>
+          </m:func>
+          <m:r>
+            <w:rPr>
+              <w:rFonts w:ascii="Cambria Math" w:hAnsi="Cambria Math"/>
+            </w:rPr>
+            <m:t xml:space="preserve"> </m:t>
+          </m:r>
+        </m:oMath>
+      </m:oMathPara>
+    </w:p>
+    <w:p>
+      <w:r>
+        <w:t xml:space="preserve">The KimonoNet protocol recommends the haversine formula for the </w:t>
+      </w:r>
+      <m:oMath>
+        <m:r>
+          <w:rPr>
+            <w:rFonts w:ascii="Cambria Math" w:hAnsi="Cambria Math"/>
+          </w:rPr>
+          <m:t>DIST</m:t>
+        </m:r>
+      </m:oMath>
+      <w:r>
+        <w:t xml:space="preserve"> method</w:t>
+      </w:r>
+      <w:r>
+        <w:t xml:space="preserve"> [</w:t>
+      </w:r>
+      <w:r>
+        <w:rPr>
+          <w:i/>
+        </w:rPr>
+        <w:t>sinnott</w:t>
+      </w:r>
+      <w:r>
+        <w:t>]</w:t>
+      </w:r>
+      <w:r>
+        <w:t>:</w:t>
+      </w:r>
+    </w:p>
+    <w:p>
+      <m:oMath>
+        <m:r>
+          <w:rPr>
+            <w:rFonts w:ascii="Cambria Math" w:hAnsi="Cambria Math"/>
+          </w:rPr>
+          <m:t>DIST</m:t>
+        </m:r>
+        <m:d>
+          <m:dPr>
+            <m:ctrlPr>
+              <w:rPr>
+                <w:rFonts w:ascii="Cambria Math" w:hAnsi="Cambria Math"/>
+                <w:i/>
+              </w:rPr>
+            </m:ctrlPr>
+          </m:dPr>
+          <m:e>
+            <m:d>
+              <m:dPr>
+                <m:ctrlPr>
+                  <w:rPr>
+                    <w:rFonts w:ascii="Cambria Math" w:hAnsi="Cambria Math"/>
+                    <w:i/>
+                  </w:rPr>
+                </m:ctrlPr>
+              </m:dPr>
+              <m:e>
+                <m:sSub>
+                  <m:sSubPr>
+                    <m:ctrlPr>
+                      <w:rPr>
+                        <w:rFonts w:ascii="Cambria Math" w:hAnsi="Cambria Math"/>
+                        <w:i/>
+                      </w:rPr>
+                    </m:ctrlPr>
+                  </m:sSubPr>
+                  <m:e>
+                    <m:r>
+                      <w:rPr>
+                        <w:rFonts w:ascii="Cambria Math" w:hAnsi="Cambria Math"/>
+                      </w:rPr>
+                      <m:t>ψ</m:t>
+                    </m:r>
+                  </m:e>
+                  <m:sub>
+                    <m:r>
+                      <w:rPr>
+                        <w:rFonts w:ascii="Cambria Math" w:hAnsi="Cambria Math"/>
+                      </w:rPr>
+                      <m:t>1</m:t>
+                    </m:r>
+                  </m:sub>
+                </m:sSub>
+                <m:r>
+                  <w:rPr>
+                    <w:rFonts w:ascii="Cambria Math" w:hAnsi="Cambria Math"/>
+                  </w:rPr>
+                  <m:t>,</m:t>
+                </m:r>
+                <m:sSub>
+                  <m:sSubPr>
+                    <m:ctrlPr>
+                      <w:rPr>
+                        <w:rFonts w:ascii="Cambria Math" w:hAnsi="Cambria Math"/>
+                        <w:i/>
+                      </w:rPr>
+                    </m:ctrlPr>
+                  </m:sSubPr>
+                  <m:e>
+                    <m:r>
+                      <w:rPr>
+                        <w:rFonts w:ascii="Cambria Math" w:hAnsi="Cambria Math"/>
+                      </w:rPr>
+                      <m:t>ϕ</m:t>
+                    </m:r>
+                  </m:e>
+                  <m:sub>
+                    <m:r>
+                      <w:rPr>
+                        <w:rFonts w:ascii="Cambria Math" w:hAnsi="Cambria Math"/>
+                      </w:rPr>
+                      <m:t>1</m:t>
+                    </m:r>
+                  </m:sub>
+                </m:sSub>
+              </m:e>
+            </m:d>
+            <m:r>
+              <w:rPr>
+                <w:rFonts w:ascii="Cambria Math" w:hAnsi="Cambria Math"/>
+              </w:rPr>
+              <m:t xml:space="preserve">, </m:t>
+            </m:r>
+            <m:d>
+              <m:dPr>
+                <m:ctrlPr>
+                  <w:rPr>
+                    <w:rFonts w:ascii="Cambria Math" w:hAnsi="Cambria Math"/>
+                    <w:i/>
+                  </w:rPr>
+                </m:ctrlPr>
+              </m:dPr>
+              <m:e>
+                <m:sSub>
+                  <m:sSubPr>
+                    <m:ctrlPr>
+                      <w:rPr>
+                        <w:rFonts w:ascii="Cambria Math" w:hAnsi="Cambria Math"/>
+                        <w:i/>
+                      </w:rPr>
+                    </m:ctrlPr>
+                  </m:sSubPr>
+                  <m:e>
+                    <m:r>
+                      <w:rPr>
+                        <w:rFonts w:ascii="Cambria Math" w:hAnsi="Cambria Math"/>
+                      </w:rPr>
+                      <m:t>ψ</m:t>
+                    </m:r>
+                  </m:e>
+                  <m:sub>
+                    <m:r>
+                      <w:rPr>
+                        <w:rFonts w:ascii="Cambria Math" w:hAnsi="Cambria Math"/>
+                      </w:rPr>
+                      <m:t>1</m:t>
+                    </m:r>
+                  </m:sub>
+                </m:sSub>
+                <m:r>
+                  <w:rPr>
+                    <w:rFonts w:ascii="Cambria Math" w:hAnsi="Cambria Math"/>
+                  </w:rPr>
+                  <m:t>,</m:t>
+                </m:r>
+                <m:sSub>
+                  <m:sSubPr>
+                    <m:ctrlPr>
+                      <w:rPr>
+                        <w:rFonts w:ascii="Cambria Math" w:hAnsi="Cambria Math"/>
+                        <w:i/>
+                      </w:rPr>
+                    </m:ctrlPr>
+                  </m:sSubPr>
+                  <m:e>
+                    <m:r>
+                      <w:rPr>
+                        <w:rFonts w:ascii="Cambria Math" w:hAnsi="Cambria Math"/>
+                      </w:rPr>
+                      <m:t>ϕ</m:t>
+                    </m:r>
+                  </m:e>
+                  <m:sub>
+                    <m:r>
+                      <w:rPr>
+                        <w:rFonts w:ascii="Cambria Math" w:hAnsi="Cambria Math"/>
+                      </w:rPr>
+                      <m:t>1</m:t>
+                    </m:r>
+                  </m:sub>
+                </m:sSub>
+              </m:e>
+            </m:d>
+          </m:e>
+        </m:d>
+        <m:r>
+          <w:rPr>
+            <w:rFonts w:ascii="Cambria Math" w:hAnsi="Cambria Math"/>
+          </w:rPr>
+          <m:t>=2r*</m:t>
+        </m:r>
+        <m:func>
+          <m:funcPr>
+            <m:ctrlPr>
+              <w:rPr>
+                <w:rFonts w:ascii="Cambria Math" w:hAnsi="Cambria Math"/>
+                <w:i/>
+              </w:rPr>
+            </m:ctrlPr>
+          </m:funcPr>
+          <m:fName>
+            <m:r>
+              <m:rPr>
+                <m:sty m:val="p"/>
+              </m:rPr>
+              <w:rPr>
+                <w:rFonts w:ascii="Cambria Math" w:hAnsi="Cambria Math"/>
+              </w:rPr>
+              <m:t>arcsin</m:t>
+            </m:r>
+          </m:fName>
+          <m:e>
+            <m:d>
+              <m:dPr>
+                <m:ctrlPr>
+                  <w:rPr>
+                    <w:rFonts w:ascii="Cambria Math" w:hAnsi="Cambria Math"/>
+                    <w:i/>
+                  </w:rPr>
+                </m:ctrlPr>
+              </m:dPr>
+              <m:e>
+                <m:rad>
+                  <m:radPr>
+                    <m:degHide m:val="1"/>
+                    <m:ctrlPr>
+                      <w:rPr>
+                        <w:rFonts w:ascii="Cambria Math" w:hAnsi="Cambria Math"/>
+                        <w:i/>
+                      </w:rPr>
+                    </m:ctrlPr>
+                  </m:radPr>
+                  <m:deg/>
+                  <m:e>
+                    <m:eqArr>
+                      <m:eqArrPr>
+                        <m:ctrlPr>
+                          <w:rPr>
+                            <w:rFonts w:ascii="Cambria Math" w:hAnsi="Cambria Math"/>
+                            <w:i/>
+                          </w:rPr>
+                        </m:ctrlPr>
+                      </m:eqArrPr>
+                      <m:e>
+                        <m:func>
+                          <m:funcPr>
+                            <m:ctrlPr>
+                              <w:rPr>
+                                <w:rFonts w:ascii="Cambria Math" w:hAnsi="Cambria Math"/>
+                                <w:i/>
+                              </w:rPr>
+                            </m:ctrlPr>
+                          </m:funcPr>
+                          <m:fName>
+                            <m:sSup>
+                              <m:sSupPr>
+                                <m:ctrlPr>
+                                  <w:rPr>
+                                    <w:rFonts w:ascii="Cambria Math" w:hAnsi="Cambria Math"/>
+                                    <w:i/>
+                                  </w:rPr>
+                                </m:ctrlPr>
+                              </m:sSupPr>
+                              <m:e>
+                                <m:r>
+                                  <m:rPr>
+                                    <m:sty m:val="p"/>
+                                  </m:rPr>
+                                  <w:rPr>
+                                    <w:rFonts w:ascii="Cambria Math" w:hAnsi="Cambria Math"/>
+                                  </w:rPr>
+                                  <m:t>sin</m:t>
+                                </m:r>
+                                <m:ctrlPr>
+                                  <w:rPr>
+                                    <w:rFonts w:ascii="Cambria Math" w:hAnsi="Cambria Math"/>
+                                  </w:rPr>
+                                </m:ctrlPr>
+                              </m:e>
+                              <m:sup>
+                                <m:r>
+                                  <w:rPr>
+                                    <w:rFonts w:ascii="Cambria Math" w:hAnsi="Cambria Math"/>
+                                  </w:rPr>
+                                  <m:t>2</m:t>
+                                </m:r>
+                                <m:ctrlPr>
+                                  <w:rPr>
+                                    <w:rFonts w:ascii="Cambria Math" w:hAnsi="Cambria Math"/>
+                                  </w:rPr>
+                                </m:ctrlPr>
+                              </m:sup>
+                            </m:sSup>
+                          </m:fName>
+                          <m:e>
+                            <m:d>
+                              <m:dPr>
+                                <m:ctrlPr>
+                                  <w:rPr>
+                                    <w:rFonts w:ascii="Cambria Math" w:hAnsi="Cambria Math"/>
+                                    <w:i/>
+                                  </w:rPr>
+                                </m:ctrlPr>
+                              </m:dPr>
+                              <m:e>
+                                <m:f>
+                                  <m:fPr>
+                                    <m:ctrlPr>
+                                      <w:rPr>
+                                        <w:rFonts w:ascii="Cambria Math" w:hAnsi="Cambria Math"/>
+                                        <w:i/>
+                                      </w:rPr>
+                                    </m:ctrlPr>
+                                  </m:fPr>
+                                  <m:num>
+                                    <m:sSub>
+                                      <m:sSubPr>
+                                        <m:ctrlPr>
+                                          <w:rPr>
+                                            <w:rFonts w:ascii="Cambria Math" w:hAnsi="Cambria Math"/>
+                                            <w:i/>
+                                          </w:rPr>
+                                        </m:ctrlPr>
+                                      </m:sSubPr>
+                                      <m:e>
+                                        <m:r>
+                                          <w:rPr>
+                                            <w:rFonts w:ascii="Cambria Math" w:hAnsi="Cambria Math"/>
+                                          </w:rPr>
+                                          <m:t>ϕ</m:t>
+                                        </m:r>
+                                      </m:e>
+                                      <m:sub>
+                                        <m:r>
+                                          <w:rPr>
+                                            <w:rFonts w:ascii="Cambria Math" w:hAnsi="Cambria Math"/>
+                                          </w:rPr>
+                                          <m:t>2</m:t>
+                                        </m:r>
+                                      </m:sub>
+                                    </m:sSub>
+                                    <m:r>
+                                      <w:rPr>
+                                        <w:rFonts w:ascii="Cambria Math" w:hAnsi="Cambria Math"/>
+                                      </w:rPr>
+                                      <m:t>-</m:t>
+                                    </m:r>
+                                    <m:sSub>
+                                      <m:sSubPr>
+                                        <m:ctrlPr>
+                                          <w:rPr>
+                                            <w:rFonts w:ascii="Cambria Math" w:hAnsi="Cambria Math"/>
+                                            <w:i/>
+                                          </w:rPr>
+                                        </m:ctrlPr>
+                                      </m:sSubPr>
+                                      <m:e>
+                                        <m:r>
+                                          <w:rPr>
+                                            <w:rFonts w:ascii="Cambria Math" w:hAnsi="Cambria Math"/>
+                                          </w:rPr>
+                                          <m:t>ϕ</m:t>
+                                        </m:r>
+                                      </m:e>
+                                      <m:sub>
+                                        <m:r>
+                                          <w:rPr>
+                                            <w:rFonts w:ascii="Cambria Math" w:hAnsi="Cambria Math"/>
+                                          </w:rPr>
+                                          <m:t>1</m:t>
+                                        </m:r>
+                                      </m:sub>
+                                    </m:sSub>
+                                  </m:num>
+                                  <m:den>
+                                    <m:r>
+                                      <w:rPr>
+                                        <w:rFonts w:ascii="Cambria Math" w:hAnsi="Cambria Math"/>
+                                      </w:rPr>
+                                      <m:t>2</m:t>
+                                    </m:r>
+                                  </m:den>
+                                </m:f>
+                              </m:e>
+                            </m:d>
+                          </m:e>
+                        </m:func>
+                        <m:r>
+                          <w:rPr>
+                            <w:rFonts w:ascii="Cambria Math" w:hAnsi="Cambria Math"/>
+                          </w:rPr>
+                          <m:t>+</m:t>
+                        </m:r>
+                        <m:func>
+                          <m:funcPr>
+                            <m:ctrlPr>
+                              <w:rPr>
+                                <w:rFonts w:ascii="Cambria Math" w:hAnsi="Cambria Math"/>
+                                <w:i/>
+                              </w:rPr>
+                            </m:ctrlPr>
+                          </m:funcPr>
+                          <m:fName>
+                            <m:r>
+                              <m:rPr>
+                                <m:sty m:val="p"/>
+                              </m:rPr>
+                              <w:rPr>
+                                <w:rFonts w:ascii="Cambria Math" w:hAnsi="Cambria Math"/>
+                              </w:rPr>
+                              <m:t>cos</m:t>
+                            </m:r>
+                          </m:fName>
+                          <m:e>
+                            <m:d>
+                              <m:dPr>
+                                <m:ctrlPr>
+                                  <w:rPr>
+                                    <w:rFonts w:ascii="Cambria Math" w:hAnsi="Cambria Math"/>
+                                    <w:i/>
+                                  </w:rPr>
+                                </m:ctrlPr>
+                              </m:dPr>
+                              <m:e>
+                                <m:sSub>
+                                  <m:sSubPr>
+                                    <m:ctrlPr>
+                                      <w:rPr>
+                                        <w:rFonts w:ascii="Cambria Math" w:hAnsi="Cambria Math"/>
+                                        <w:i/>
+                                      </w:rPr>
+                                    </m:ctrlPr>
+                                  </m:sSubPr>
+                                  <m:e>
+                                    <m:r>
+                                      <w:rPr>
+                                        <w:rFonts w:ascii="Cambria Math" w:hAnsi="Cambria Math"/>
+                                      </w:rPr>
+                                      <m:t>ϕ</m:t>
+                                    </m:r>
+                                  </m:e>
+                                  <m:sub>
+                                    <m:r>
+                                      <w:rPr>
+                                        <w:rFonts w:ascii="Cambria Math" w:hAnsi="Cambria Math"/>
+                                      </w:rPr>
+                                      <m:t>2</m:t>
+                                    </m:r>
+                                  </m:sub>
+                                </m:sSub>
+                                <m:r>
+                                  <w:rPr>
+                                    <w:rFonts w:ascii="Cambria Math" w:hAnsi="Cambria Math"/>
+                                  </w:rPr>
+                                  <m:t>-</m:t>
+                                </m:r>
+                                <m:sSub>
+                                  <m:sSubPr>
+                                    <m:ctrlPr>
+                                      <w:rPr>
+                                        <w:rFonts w:ascii="Cambria Math" w:hAnsi="Cambria Math"/>
+                                        <w:i/>
+                                      </w:rPr>
+                                    </m:ctrlPr>
+                                  </m:sSubPr>
+                                  <m:e>
+                                    <m:r>
+                                      <w:rPr>
+                                        <w:rFonts w:ascii="Cambria Math" w:hAnsi="Cambria Math"/>
+                                      </w:rPr>
+                                      <m:t>ϕ</m:t>
+                                    </m:r>
+                                  </m:e>
+                                  <m:sub>
+                                    <m:r>
+                                      <w:rPr>
+                                        <w:rFonts w:ascii="Cambria Math" w:hAnsi="Cambria Math"/>
+                                      </w:rPr>
+                                      <m:t>1</m:t>
+                                    </m:r>
+                                  </m:sub>
+                                </m:sSub>
+                              </m:e>
+                            </m:d>
+                          </m:e>
+                        </m:func>
+                      </m:e>
+                      <m:e>
+                        <m:r>
+                          <w:rPr>
+                            <w:rFonts w:ascii="Cambria Math" w:hAnsi="Cambria Math"/>
+                          </w:rPr>
+                          <m:t>+</m:t>
+                        </m:r>
+                        <m:func>
+                          <m:funcPr>
+                            <m:ctrlPr>
+                              <w:rPr>
+                                <w:rFonts w:ascii="Cambria Math" w:hAnsi="Cambria Math"/>
+                                <w:i/>
+                              </w:rPr>
+                            </m:ctrlPr>
+                          </m:funcPr>
+                          <m:fName>
+                            <m:r>
+                              <m:rPr>
+                                <m:sty m:val="p"/>
+                              </m:rPr>
+                              <w:rPr>
+                                <w:rFonts w:ascii="Cambria Math" w:hAnsi="Cambria Math"/>
+                              </w:rPr>
+                              <m:t>cos</m:t>
+                            </m:r>
+                          </m:fName>
+                          <m:e>
+                            <m:d>
+                              <m:dPr>
+                                <m:ctrlPr>
+                                  <w:rPr>
+                                    <w:rFonts w:ascii="Cambria Math" w:hAnsi="Cambria Math"/>
+                                    <w:i/>
+                                  </w:rPr>
+                                </m:ctrlPr>
+                              </m:dPr>
+                              <m:e>
+                                <m:sSub>
+                                  <m:sSubPr>
+                                    <m:ctrlPr>
+                                      <w:rPr>
+                                        <w:rFonts w:ascii="Cambria Math" w:hAnsi="Cambria Math"/>
+                                        <w:i/>
+                                      </w:rPr>
+                                    </m:ctrlPr>
+                                  </m:sSubPr>
+                                  <m:e>
+                                    <m:r>
+                                      <w:rPr>
+                                        <w:rFonts w:ascii="Cambria Math" w:hAnsi="Cambria Math"/>
+                                      </w:rPr>
+                                      <m:t>ϕ</m:t>
+                                    </m:r>
+                                  </m:e>
+                                  <m:sub>
+                                    <m:r>
+                                      <w:rPr>
+                                        <w:rFonts w:ascii="Cambria Math" w:hAnsi="Cambria Math"/>
+                                      </w:rPr>
+                                      <m:t>1</m:t>
+                                    </m:r>
+                                  </m:sub>
+                                </m:sSub>
+                              </m:e>
+                            </m:d>
+                          </m:e>
+                        </m:func>
+                        <m:func>
+                          <m:funcPr>
+                            <m:ctrlPr>
+                              <w:rPr>
+                                <w:rFonts w:ascii="Cambria Math" w:hAnsi="Cambria Math"/>
+                                <w:i/>
+                              </w:rPr>
+                            </m:ctrlPr>
+                          </m:funcPr>
+                          <m:fName>
+                            <m:r>
+                              <m:rPr>
+                                <m:sty m:val="p"/>
+                              </m:rPr>
+                              <w:rPr>
+                                <w:rFonts w:ascii="Cambria Math" w:hAnsi="Cambria Math"/>
+                              </w:rPr>
+                              <m:t>cos</m:t>
+                            </m:r>
+                          </m:fName>
+                          <m:e>
+                            <m:d>
+                              <m:dPr>
+                                <m:ctrlPr>
+                                  <w:rPr>
+                                    <w:rFonts w:ascii="Cambria Math" w:hAnsi="Cambria Math"/>
+                                    <w:i/>
+                                  </w:rPr>
+                                </m:ctrlPr>
+                              </m:dPr>
+                              <m:e>
+                                <m:sSub>
+                                  <m:sSubPr>
+                                    <m:ctrlPr>
+                                      <w:rPr>
+                                        <w:rFonts w:ascii="Cambria Math" w:hAnsi="Cambria Math"/>
+                                        <w:i/>
+                                      </w:rPr>
+                                    </m:ctrlPr>
+                                  </m:sSubPr>
+                                  <m:e>
+                                    <m:r>
+                                      <w:rPr>
+                                        <w:rFonts w:ascii="Cambria Math" w:hAnsi="Cambria Math"/>
+                                      </w:rPr>
+                                      <m:t>ϕ</m:t>
+                                    </m:r>
+                                  </m:e>
+                                  <m:sub>
+                                    <m:r>
+                                      <w:rPr>
+                                        <w:rFonts w:ascii="Cambria Math" w:hAnsi="Cambria Math"/>
+                                      </w:rPr>
+                                      <m:t>2</m:t>
+                                    </m:r>
+                                  </m:sub>
+                                </m:sSub>
+                              </m:e>
+                            </m:d>
+                          </m:e>
+                        </m:func>
+                        <m:func>
+                          <m:funcPr>
+                            <m:ctrlPr>
+                              <w:rPr>
+                                <w:rFonts w:ascii="Cambria Math" w:hAnsi="Cambria Math"/>
+                                <w:i/>
+                              </w:rPr>
+                            </m:ctrlPr>
+                          </m:funcPr>
+                          <m:fName>
+                            <m:sSup>
+                              <m:sSupPr>
+                                <m:ctrlPr>
+                                  <w:rPr>
+                                    <w:rFonts w:ascii="Cambria Math" w:hAnsi="Cambria Math"/>
+                                    <w:i/>
+                                  </w:rPr>
+                                </m:ctrlPr>
+                              </m:sSupPr>
+                              <m:e>
+                                <m:r>
+                                  <m:rPr>
+                                    <m:sty m:val="p"/>
+                                  </m:rPr>
+                                  <w:rPr>
+                                    <w:rFonts w:ascii="Cambria Math" w:hAnsi="Cambria Math"/>
+                                  </w:rPr>
+                                  <m:t>sin</m:t>
+                                </m:r>
+                                <m:ctrlPr>
+                                  <w:rPr>
+                                    <w:rFonts w:ascii="Cambria Math" w:hAnsi="Cambria Math"/>
+                                  </w:rPr>
+                                </m:ctrlPr>
+                              </m:e>
+                              <m:sup>
+                                <m:r>
+                                  <w:rPr>
+                                    <w:rFonts w:ascii="Cambria Math" w:hAnsi="Cambria Math"/>
+                                  </w:rPr>
+                                  <m:t>2</m:t>
+                                </m:r>
+                                <m:ctrlPr>
+                                  <w:rPr>
+                                    <w:rFonts w:ascii="Cambria Math" w:hAnsi="Cambria Math"/>
+                                  </w:rPr>
+                                </m:ctrlPr>
+                              </m:sup>
+                            </m:sSup>
+                          </m:fName>
+                          <m:e>
+                            <m:d>
+                              <m:dPr>
+                                <m:ctrlPr>
+                                  <w:rPr>
+                                    <w:rFonts w:ascii="Cambria Math" w:hAnsi="Cambria Math"/>
+                                    <w:i/>
+                                  </w:rPr>
+                                </m:ctrlPr>
+                              </m:dPr>
+                              <m:e>
+                                <m:f>
+                                  <m:fPr>
+                                    <m:ctrlPr>
+                                      <w:rPr>
+                                        <w:rFonts w:ascii="Cambria Math" w:hAnsi="Cambria Math"/>
+                                        <w:i/>
+                                      </w:rPr>
+                                    </m:ctrlPr>
+                                  </m:fPr>
+                                  <m:num>
+                                    <m:sSub>
+                                      <m:sSubPr>
+                                        <m:ctrlPr>
+                                          <w:rPr>
+                                            <w:rFonts w:ascii="Cambria Math" w:hAnsi="Cambria Math"/>
+                                            <w:i/>
+                                          </w:rPr>
+                                        </m:ctrlPr>
+                                      </m:sSubPr>
+                                      <m:e>
+                                        <m:r>
+                                          <w:rPr>
+                                            <w:rFonts w:ascii="Cambria Math" w:hAnsi="Cambria Math"/>
+                                          </w:rPr>
+                                          <m:t>ψ</m:t>
+                                        </m:r>
+                                      </m:e>
+                                      <m:sub>
+                                        <m:r>
+                                          <w:rPr>
+                                            <w:rFonts w:ascii="Cambria Math" w:hAnsi="Cambria Math"/>
+                                          </w:rPr>
+                                          <m:t>2</m:t>
+                                        </m:r>
+                                      </m:sub>
+                                    </m:sSub>
+                                    <m:r>
+                                      <w:rPr>
+                                        <w:rFonts w:ascii="Cambria Math" w:hAnsi="Cambria Math"/>
+                                      </w:rPr>
+                                      <m:t>-</m:t>
+                                    </m:r>
+                                    <m:sSub>
+                                      <m:sSubPr>
+                                        <m:ctrlPr>
+                                          <w:rPr>
+                                            <w:rFonts w:ascii="Cambria Math" w:hAnsi="Cambria Math"/>
+                                            <w:i/>
+                                          </w:rPr>
+                                        </m:ctrlPr>
+                                      </m:sSubPr>
+                                      <m:e>
+                                        <m:r>
+                                          <w:rPr>
+                                            <w:rFonts w:ascii="Cambria Math" w:hAnsi="Cambria Math"/>
+                                          </w:rPr>
+                                          <m:t>ψ</m:t>
+                                        </m:r>
+                                      </m:e>
+                                      <m:sub>
+                                        <m:r>
+                                          <w:rPr>
+                                            <w:rFonts w:ascii="Cambria Math" w:hAnsi="Cambria Math"/>
+                                          </w:rPr>
+                                          <m:t>1</m:t>
+                                        </m:r>
+                                      </m:sub>
+                                    </m:sSub>
+                                  </m:num>
+                                  <m:den>
+                                    <m:r>
+                                      <w:rPr>
+                                        <w:rFonts w:ascii="Cambria Math" w:hAnsi="Cambria Math"/>
+                                      </w:rPr>
+                                      <m:t>2</m:t>
+                                    </m:r>
+                                  </m:den>
+                                </m:f>
+                              </m:e>
+                            </m:d>
+                          </m:e>
+                        </m:func>
+                      </m:e>
+                    </m:eqArr>
+                  </m:e>
+                </m:rad>
+              </m:e>
+            </m:d>
+          </m:e>
+        </m:func>
+      </m:oMath>
+      <w:r>
+        <w:t xml:space="preserve"> </w:t>
+      </w:r>
+    </w:p>
+    <w:p>
+      <w:r>
+        <w:t>When node</w:t>
+      </w:r>
+      <w:r>
+        <w:t xml:space="preserve"> hardware cannot perform these computations effectively or </w:t>
+      </w:r>
+      <w:r>
+        <w:t xml:space="preserve">where </w:t>
+      </w:r>
+      <w:r>
+        <w:t xml:space="preserve">network horizons are </w:t>
+      </w:r>
+      <w:r>
+        <w:t>mathematically</w:t>
+      </w:r>
+      <w:r>
+        <w:t xml:space="preserve"> insignificant in relation to the Earth’s radius </w:t>
+      </w:r>
+      <m:oMath>
+        <m:r>
+          <w:rPr>
+            <w:rFonts w:ascii="Cambria Math" w:hAnsi="Cambria Math"/>
+          </w:rPr>
+          <m:t>r</m:t>
+        </m:r>
+      </m:oMath>
+      <w:r>
+        <w:t xml:space="preserve">, distances may be computed </w:t>
+      </w:r>
+      <w:r>
+        <w:t xml:space="preserve">as if </w:t>
+      </w:r>
+      <w:r>
+        <w:t>on</w:t>
+      </w:r>
+      <w:r>
+        <w:t xml:space="preserve"> two-dimensional plane.</w:t>
+      </w:r>
+      <w:r>
+        <w:t xml:space="preserve"> </w:t>
+      </w:r>
+      <w:r>
+        <w:t>Similarly</w:t>
+      </w:r>
+      <w:r>
+        <w:t xml:space="preserve">, if ranges increase and the hardware allows, </w:t>
+      </w:r>
+      <w:r>
+        <w:t xml:space="preserve">distance calculations might be extended to </w:t>
+      </w:r>
+      <w:r>
+        <w:t>support the ellipsoid nature of the Earth as opposed to a uniform radius sphere.</w:t>
+      </w:r>
+    </w:p>
+    <w:p>
+      <w:r>
+        <w:t xml:space="preserve">The key advantage of greedy routing is that it requires </w:t>
+      </w:r>
+      <w:r>
+        <w:t>only local knowledge</w:t>
+      </w:r>
+      <w:r>
+        <w:t xml:space="preserve"> for </w:t>
+      </w:r>
+      <w:r>
+        <w:t>forward</w:t>
+      </w:r>
+      <w:r>
+        <w:t>ing</w:t>
+      </w:r>
+      <w:r>
+        <w:t xml:space="preserve"> </w:t>
+      </w:r>
+      <w:r>
+        <w:t>decisions</w:t>
+      </w:r>
+      <w:r>
+        <w:t>.</w:t>
+      </w:r>
+      <w:r>
+        <w:t xml:space="preserve"> </w:t>
+      </w:r>
+      <w:r>
+        <w:t>Each</w:t>
+      </w:r>
+      <w:r>
+        <w:t xml:space="preserve"> router must maintain </w:t>
+      </w:r>
+      <w:r>
+        <w:t>state o</w:t>
+      </w:r>
+      <w:r>
+        <w:t xml:space="preserve">nly </w:t>
+      </w:r>
+      <w:r>
+        <w:lastRenderedPageBreak/>
+        <w:t>for its immediate neighbors, and beacon packets</w:t>
+      </w:r>
+      <w:r>
+        <w:t xml:space="preserve"> </w:t>
+      </w:r>
+      <w:r>
+        <w:t xml:space="preserve">travel </w:t>
+      </w:r>
+      <w:r>
+        <w:t xml:space="preserve">only </w:t>
+      </w:r>
+      <w:r>
+        <w:t>to immediate neighbors</w:t>
+      </w:r>
+      <w:r>
+        <w:t xml:space="preserve">, thus drastically </w:t>
+      </w:r>
+      <w:r>
+        <w:t>minimizing</w:t>
+      </w:r>
+      <w:r>
+        <w:t xml:space="preserve"> state and control traffic.</w:t>
+      </w:r>
+      <w:r>
+        <w:t xml:space="preserve"> This makes </w:t>
+      </w:r>
+      <w:r>
+        <w:t>greedy forwarding</w:t>
+      </w:r>
+      <w:r>
+        <w:t xml:space="preserve"> </w:t>
+      </w:r>
+      <w:r>
+        <w:t>well suited</w:t>
+      </w:r>
+      <w:r>
+        <w:t xml:space="preserve"> for large, fluid networks</w:t>
+      </w:r>
+      <w:r>
+        <w:t xml:space="preserve"> because change</w:t>
+      </w:r>
+      <w:r>
+        <w:t>s</w:t>
+      </w:r>
+      <w:r>
+        <w:t xml:space="preserve"> </w:t>
+      </w:r>
+      <w:r>
+        <w:t>do</w:t>
+      </w:r>
+      <w:r>
+        <w:t xml:space="preserve"> not have to propagate through the whole network, </w:t>
+      </w:r>
+      <w:r>
+        <w:t>and</w:t>
+      </w:r>
+      <w:r>
+        <w:t xml:space="preserve"> nodes </w:t>
+      </w:r>
+      <w:r>
+        <w:t xml:space="preserve">do not </w:t>
+      </w:r>
+      <w:r>
+        <w:t>have to keep track of the whole g</w:t>
+      </w:r>
+      <w:r>
+        <w:t>raph, nor any scale-dependent subgraph.</w:t>
+      </w:r>
+    </w:p>
+    <w:p>
+      <w:r>
+        <w:t xml:space="preserve">While greedy forwarding makes near optimal path selections under most scenarios, and it requires routers to maintain minimal state, </w:t>
+      </w:r>
+      <w:r>
+        <w:t>it has two problems that must be acknowledged:</w:t>
+      </w:r>
+    </w:p>
+    <w:p>
+      <w:r>
+        <w:t xml:space="preserve"> </w:t>
+      </w:r>
+      <w:r>
+        <w:t xml:space="preserve">(1) </w:t>
+      </w:r>
+      <w:r>
+        <w:t>In specially constructed topologies,</w:t>
+      </w:r>
+      <w:r>
+        <w:t xml:space="preserve"> it can be demonstrated </w:t>
+      </w:r>
+      <w:r>
+        <w:t xml:space="preserve">that greedy selection is </w:t>
+      </w:r>
+      <w:r>
+        <w:t>sub-optimal, potentially to a significant extreme. However, most real-world networks are not constructed as such, and this paper leaves discussion of this issue to related works.</w:t>
+      </w:r>
+    </w:p>
+    <w:p>
+      <w:r>
+        <w:t>(2) The</w:t>
+      </w:r>
+      <w:r>
+        <w:t xml:space="preserve"> current node may be</w:t>
+      </w:r>
+      <w:r>
+        <w:t xml:space="preserve"> a local maxima, namely</w:t>
+      </w:r>
+      <w:r>
+        <w:t xml:space="preserve"> closer</w:t>
+      </w:r>
+      <w:r>
+        <w:t xml:space="preserve"> to the destination</w:t>
+      </w:r>
+      <w:r>
+        <w:t xml:space="preserve"> than any of its neighbors.</w:t>
+      </w:r>
+      <w:r>
+        <w:t xml:space="preserve"> In this case, the node cannot select a neighbor further away than itself or else the packet may simply loop back. Retreating from a greedy selection also defeats the stay-ahead argument.</w:t>
+      </w:r>
+      <w:r>
+        <w:t xml:space="preserve"> Therefore, when such a maxima is encountered, it must provide a mechanism to route around the void. </w:t>
+      </w:r>
+    </w:p>
+    <w:p>
       <w:pPr>
         <w:pStyle w:val="Heading3"/>
       </w:pPr>
@@ -2139,166 +3361,261 @@
       </w:r>
       <w:r>
         <w:t>Perimeter Forwarding</w:t>
+      </w:r>
+    </w:p>
+    <w:p>
+      <w:r>
+        <w:t xml:space="preserve">When first </w:t>
+      </w:r>
+      <w:r>
+        <w:t>considering</w:t>
+      </w:r>
+      <w:r>
+        <w:t xml:space="preserve"> greedy forwarding for coordinate-based routing systems,</w:t>
+      </w:r>
+      <w:r>
+        <w:t xml:space="preserve"> G. G. Finn </w:t>
+      </w:r>
+      <w:r>
+        <w:t xml:space="preserve">resolved </w:t>
+      </w:r>
+      <w:r>
+        <w:t>the local maxima issue</w:t>
+      </w:r>
+      <w:r>
+        <w:t xml:space="preserve"> via flooding []. </w:t>
+      </w:r>
+      <w:r>
+        <w:t>However, flooding creates inefficiencies in terms of network traffic, and minimization of such inefficiencies requires nodes to maintain state.</w:t>
+      </w:r>
+      <w:r>
+        <w:t xml:space="preserve"> </w:t>
+      </w:r>
+      <w:r>
+        <w:t>Consequently,</w:t>
+      </w:r>
+      <w:r>
+        <w:t xml:space="preserve"> B. Karp and H. T. Kung described</w:t>
+      </w:r>
+      <w:r>
+        <w:t xml:space="preserve"> a perimeter-based </w:t>
+      </w:r>
+      <w:r>
+        <w:t>alternative</w:t>
+      </w:r>
+      <w:r>
+        <w:t xml:space="preserve"> that </w:t>
+      </w:r>
+      <w:r>
+        <w:lastRenderedPageBreak/>
+        <w:t xml:space="preserve">detours </w:t>
+      </w:r>
+      <w:r>
+        <w:t>around a vo</w:t>
+      </w:r>
+      <w:r>
+        <w:t>id when a node is a local maximum</w:t>
+      </w:r>
+      <w:r>
+        <w:t xml:space="preserve"> [].</w:t>
+      </w:r>
+      <w:r>
+        <w:t xml:space="preserve"> </w:t>
+      </w:r>
+      <w:r>
+        <w:t>KimonoNet prov</w:t>
+      </w:r>
+      <w:r>
+        <w:t>ides an implementation of this algorithm as presented in</w:t>
+      </w:r>
+      <w:r>
+        <w:t xml:space="preserve"> Greedy Perimeter Stateless Routing</w:t>
+      </w:r>
+      <w:r>
+        <w:t xml:space="preserve"> []</w:t>
+      </w:r>
+      <w:r>
+        <w:t>.</w:t>
+      </w:r>
+    </w:p>
+    <w:p>
+      <w:pPr>
+        <w:rPr>
+          <w:b/>
+        </w:rPr>
+      </w:pPr>
+      <w:r>
+        <w:rPr>
+          <w:b/>
+          <w:highlight w:val="yellow"/>
+        </w:rPr>
+        <w:t>TODO</w:t>
+      </w:r>
+    </w:p>
+    <w:p>
+      <w:pPr>
+        <w:pStyle w:val="Heading3"/>
+      </w:pPr>
+      <w:r>
+        <w:t>2.2.3. Predictive Neighbor Maintenance</w:t>
+      </w:r>
+    </w:p>
+    <w:p>
+      <w:r>
+        <w:t xml:space="preserve">Because beacons contain not only location, but also velocity and time, this protocol can perform simple calculations to predict changes to its </w:t>
+      </w:r>
+      <w:r>
+        <w:t>neighborhood</w:t>
+      </w:r>
+      <w:r>
+        <w:t xml:space="preserve"> over</w:t>
+      </w:r>
+      <w:r>
+        <w:t xml:space="preserve"> </w:t>
+      </w:r>
+      <w:r>
+        <w:t>time even.</w:t>
+      </w:r>
+    </w:p>
+    <w:p>
+      <w:r>
+        <w:t>In the case of one-hop awareness, this reduces control packets and increases reliability and efficiency. This is because each node knows can compute how its neighbors’ positions will change over time. A node thus knows more quickly when a neighbor is no longer within its network</w:t>
+      </w:r>
+      <w:r>
+        <w:t xml:space="preserve"> horizon </w:t>
+      </w:r>
+      <w:r>
+        <w:t xml:space="preserve">or when a neighbor has moved to a position that makes it more </w:t>
+      </w:r>
+      <w:r>
+        <w:t xml:space="preserve">or less </w:t>
+      </w:r>
+      <w:r>
+        <w:t>optimal for routing, all without the neighbor having to actually send another beacon.</w:t>
+      </w:r>
+    </w:p>
+    <w:p>
+      <w:r>
+        <w:t xml:space="preserve">Further, because a beacon includes information not just about a node but also its neighbors, it is thus possible to have two-hop awareness. This </w:t>
+      </w:r>
+      <w:r>
+        <w:t>both</w:t>
+      </w:r>
+      <w:r>
+        <w:t xml:space="preserve"> reduces control packets and increases</w:t>
+      </w:r>
+      <w:r>
+        <w:t xml:space="preserve"> route</w:t>
+      </w:r>
+      <w:r>
+        <w:t xml:space="preserve"> efficiency. With a simple computation, a node can determine when a neighbor of a neighbor will</w:t>
+      </w:r>
+      <w:r>
+        <w:t xml:space="preserve"> enter into its network horizon</w:t>
+      </w:r>
+      <w:r>
+        <w:t xml:space="preserve"> and thus become a direct neighbor itself. This allows a node to more quickly take advantage of another node in its routing decisions, even before the two have explicitly exchanged beacons.</w:t>
+      </w:r>
+    </w:p>
+    <w:p>
+      <w:r>
+        <w:t xml:space="preserve">In order to efficiently implement this scheme, KimonoNet </w:t>
+      </w:r>
+      <w:r>
+        <w:t>uses</w:t>
+      </w:r>
+      <w:r>
+        <w:t xml:space="preserve"> two routing tables.</w:t>
+      </w:r>
+      <w:r>
+        <w:t xml:space="preserve"> From received beacons, it maintains a 2-hop routing table of all nodes </w:t>
+      </w:r>
+      <w:r>
+        <w:t>learned from the</w:t>
+      </w:r>
+      <w:r>
+        <w:t xml:space="preserve"> beacons.</w:t>
+      </w:r>
+      <w:r>
+        <w:t xml:space="preserve"> A</w:t>
+      </w:r>
+      <w:r>
+        <w:t>synchronous</w:t>
+      </w:r>
+      <w:r>
+        <w:t xml:space="preserve"> to other </w:t>
+      </w:r>
+      <w:r>
+        <w:t>tasks</w:t>
+      </w:r>
+      <w:r>
+        <w:t xml:space="preserve">, it </w:t>
+      </w:r>
+      <w:r>
+        <w:t xml:space="preserve">then </w:t>
+      </w:r>
+      <w:r>
+        <w:t xml:space="preserve">uses this </w:t>
+      </w:r>
+      <w:r>
+        <w:lastRenderedPageBreak/>
+        <w:t>two</w:t>
+      </w:r>
+      <w:r>
+        <w:t xml:space="preserve">-hop routing table to compute a </w:t>
+      </w:r>
+      <w:r>
+        <w:t>one</w:t>
+      </w:r>
+      <w:r>
+        <w:t xml:space="preserve">-hop </w:t>
+      </w:r>
+      <w:r>
+        <w:t>routing table of neighbors directly within its network horizon</w:t>
+      </w:r>
+      <w:r>
+        <w:t xml:space="preserve"> [ </w:t>
+      </w:r>
+      <w:r>
+        <w:t>§</w:t>
+      </w:r>
+      <w:r>
+        <w:t xml:space="preserve"> 3.2]</w:t>
+      </w:r>
+      <w:r>
+        <w:t xml:space="preserve">. </w:t>
+      </w:r>
+      <w:r>
+        <w:t>In the beacon packets that the node sends, it includes information about all nodes in its one-hop routing table.</w:t>
+      </w:r>
+    </w:p>
+    <w:p>
+      <w:pPr>
+        <w:pStyle w:val="Heading3"/>
+      </w:pPr>
+      <w:r>
+        <w:t>2</w:t>
+      </w:r>
+      <w:r>
+        <w:t>.2.4</w:t>
+      </w:r>
+      <w:r>
+        <w:t xml:space="preserve">. </w:t>
+      </w:r>
+      <w:r>
+        <w:t>Quality-of-Service</w:t>
       </w:r>
     </w:p>
     <w:p/>
     <w:p>
       <w:pPr>
-        <w:pStyle w:val="Heading3"/>
-      </w:pPr>
-      <w:r>
-        <w:t>2.2.3. Predictive Neighbor Maintenance</w:t>
-      </w:r>
-    </w:p>
-    <w:p>
-      <w:r>
-        <w:t xml:space="preserve">Because beacons contain not only location, but also velocity and time, this protocol can perform simple calculations to predict changes to its </w:t>
-      </w:r>
-      <w:r>
-        <w:t>neighborhood</w:t>
-      </w:r>
-      <w:r>
-        <w:t xml:space="preserve"> over</w:t>
-      </w:r>
-      <w:r>
-        <w:t xml:space="preserve"> </w:t>
-      </w:r>
-      <w:r>
-        <w:t>time even.</w:t>
-      </w:r>
-    </w:p>
-    <w:p>
-      <w:r>
-        <w:t>In the case of one-hop awareness, this reduces control packets and increases reliability and efficiency. This is because each node knows can compute how its neighbors’ positions will change over time. A node thus knows more quickly when a neighbor is no longer within its network</w:t>
-      </w:r>
-      <w:r>
-        <w:t xml:space="preserve"> horizon </w:t>
-      </w:r>
-      <w:r>
-        <w:t xml:space="preserve">or when a neighbor has moved to a position that makes it more </w:t>
-      </w:r>
-      <w:r>
-        <w:t xml:space="preserve">or less </w:t>
-      </w:r>
-      <w:r>
-        <w:t>optimal for routing, all without the neighbor having to actually send another beacon.</w:t>
-      </w:r>
-    </w:p>
-    <w:p>
-      <w:r>
-        <w:t xml:space="preserve">Further, because a beacon includes information not just about a node but also its neighbors, it is thus possible to have two-hop awareness. This </w:t>
-      </w:r>
-      <w:r>
-        <w:t>both</w:t>
-      </w:r>
-      <w:r>
-        <w:t xml:space="preserve"> reduces control packets and increases</w:t>
-      </w:r>
-      <w:r>
-        <w:t xml:space="preserve"> route</w:t>
-      </w:r>
-      <w:r>
-        <w:t xml:space="preserve"> efficiency. With a simple computation, a node can determine when a neighbor of a neighbor will</w:t>
-      </w:r>
-      <w:r>
-        <w:t xml:space="preserve"> enter into its network horizon</w:t>
-      </w:r>
-      <w:r>
-        <w:t xml:space="preserve"> and thus become a direct neighbor itself. This allows a node to more quickly take advantage of another node in its routing decisions, even before the two have explicitly exchanged beacons.</w:t>
-      </w:r>
-    </w:p>
-    <w:p>
-      <w:r>
-        <w:t xml:space="preserve">In order to efficiently implement this scheme, KimonoNet </w:t>
-      </w:r>
-      <w:r>
-        <w:t>uses</w:t>
-      </w:r>
-      <w:r>
-        <w:t xml:space="preserve"> two routing tables.</w:t>
-      </w:r>
-      <w:r>
-        <w:t xml:space="preserve"> From received beacons, it maintains a 2-hop routing </w:t>
-      </w:r>
-      <w:r>
-        <w:lastRenderedPageBreak/>
-        <w:t xml:space="preserve">table of all nodes </w:t>
-      </w:r>
-      <w:r>
-        <w:t>learned from the</w:t>
-      </w:r>
-      <w:r>
-        <w:t xml:space="preserve"> beacons.</w:t>
-      </w:r>
-      <w:r>
-        <w:t xml:space="preserve"> A</w:t>
-      </w:r>
-      <w:r>
-        <w:t>synchronous</w:t>
-      </w:r>
-      <w:r>
-        <w:t xml:space="preserve"> to other </w:t>
-      </w:r>
-      <w:r>
-        <w:t>tasks</w:t>
-      </w:r>
-      <w:r>
-        <w:t xml:space="preserve">, it </w:t>
-      </w:r>
-      <w:r>
-        <w:t xml:space="preserve">then </w:t>
-      </w:r>
-      <w:r>
-        <w:t xml:space="preserve">uses this </w:t>
-      </w:r>
-      <w:r>
-        <w:t>two</w:t>
-      </w:r>
-      <w:r>
-        <w:t xml:space="preserve">-hop routing table to compute a </w:t>
-      </w:r>
-      <w:r>
-        <w:t>one</w:t>
-      </w:r>
-      <w:r>
-        <w:t xml:space="preserve">-hop </w:t>
-      </w:r>
-      <w:r>
-        <w:t>routing table of neighbors directly within its network horizon</w:t>
-      </w:r>
-      <w:r>
-        <w:t xml:space="preserve"> [ </w:t>
-      </w:r>
-      <w:r>
-        <w:t>§</w:t>
-      </w:r>
-      <w:r>
-        <w:t xml:space="preserve"> 3.2]</w:t>
-      </w:r>
-      <w:r>
-        <w:t xml:space="preserve">. </w:t>
-      </w:r>
-      <w:r>
-        <w:t>In the beacon packets that the node sends, it includes information about all nodes in its one-hop routing table.</w:t>
-      </w:r>
-      <w:bookmarkStart w:id="10" w:name="_GoBack"/>
-      <w:bookmarkEnd w:id="10"/>
-    </w:p>
-    <w:p>
-      <w:pPr>
-        <w:pStyle w:val="Heading3"/>
-      </w:pPr>
-      <w:r>
-        <w:t>2</w:t>
-      </w:r>
-      <w:r>
-        <w:t>.2.4</w:t>
-      </w:r>
-      <w:r>
-        <w:t xml:space="preserve">. </w:t>
-      </w:r>
-      <w:r>
-        <w:t>Quality-of-Service</w:t>
+        <w:pStyle w:val="Heading1"/>
+      </w:pPr>
+      <w:r>
+        <w:t xml:space="preserve">3. </w:t>
+      </w:r>
+      <w:r>
+        <w:t>Implementation</w:t>
       </w:r>
     </w:p>
     <w:p/>
@@ -2307,10 +3624,10 @@
         <w:pStyle w:val="Heading1"/>
       </w:pPr>
       <w:r>
-        <w:t xml:space="preserve">3. </w:t>
-      </w:r>
-      <w:r>
-        <w:t>Implementation</w:t>
+        <w:t xml:space="preserve">4. </w:t>
+      </w:r>
+      <w:r>
+        <w:t>Simulation</w:t>
       </w:r>
     </w:p>
     <w:p/>
@@ -2319,120 +3636,105 @@
         <w:pStyle w:val="Heading1"/>
       </w:pPr>
       <w:r>
-        <w:t xml:space="preserve">4. </w:t>
-      </w:r>
-      <w:r>
-        <w:t>Simulation</w:t>
+        <w:t xml:space="preserve">5. </w:t>
+      </w:r>
+      <w:r>
+        <w:t>ConclusionS</w:t>
+      </w:r>
+    </w:p>
+    <w:p>
+      <w:pPr>
+        <w:pStyle w:val="Heading2"/>
+      </w:pPr>
+      <w:r>
+        <w:t xml:space="preserve">5.1. </w:t>
+      </w:r>
+      <w:r>
+        <w:t>Outcomes</w:t>
       </w:r>
     </w:p>
     <w:p/>
     <w:p>
       <w:pPr>
-        <w:pStyle w:val="Heading1"/>
-      </w:pPr>
-      <w:r>
-        <w:t xml:space="preserve">5. </w:t>
-      </w:r>
-      <w:r>
-        <w:t>ConclusionS</w:t>
+        <w:pStyle w:val="Heading2"/>
+      </w:pPr>
+      <w:r>
+        <w:t xml:space="preserve">5.2. </w:t>
+      </w:r>
+      <w:r>
+        <w:t>Future Work</w:t>
       </w:r>
     </w:p>
     <w:p>
-      <w:pPr>
-        <w:pStyle w:val="Heading2"/>
-      </w:pPr>
-      <w:r>
-        <w:t xml:space="preserve">5.1. </w:t>
-      </w:r>
-      <w:r>
-        <w:t>Outcomes</w:t>
-      </w:r>
-    </w:p>
-    <w:p/>
-    <w:p>
-      <w:pPr>
-        <w:pStyle w:val="Heading2"/>
-      </w:pPr>
-      <w:r>
-        <w:t xml:space="preserve">5.2. </w:t>
-      </w:r>
-      <w:r>
-        <w:t>Future Work</w:t>
+      <w:r>
+        <w:t>Provide an additional protocol for finding the location of a mobile node</w:t>
       </w:r>
     </w:p>
     <w:p>
       <w:r>
-        <w:t>Provide an additional protocol for finding the location of a mobile node</w:t>
+        <w:t>QoS to include reliability</w:t>
       </w:r>
     </w:p>
     <w:p>
       <w:r>
-        <w:t>QoS to include reliability</w:t>
+        <w:t>Hold packets for short duration if greedy node is coming into range</w:t>
       </w:r>
     </w:p>
     <w:p>
-      <w:r>
-        <w:t>Hold packets for short duration if greedy node is coming into range</w:t>
+      <w:pPr>
+        <w:pStyle w:val="Heading1"/>
+      </w:pPr>
+      <w:r>
+        <w:t xml:space="preserve">6. </w:t>
+      </w:r>
+      <w:r>
+        <w:t>Acknowledgements</w:t>
       </w:r>
     </w:p>
     <w:p>
-      <w:pPr>
-        <w:pStyle w:val="Heading1"/>
-      </w:pPr>
-      <w:r>
-        <w:t xml:space="preserve">6. </w:t>
-      </w:r>
-      <w:r>
-        <w:t>Acknowledgements</w:t>
+      <w:r>
+        <w:t xml:space="preserve">We thank </w:t>
+      </w:r>
+      <w:r>
+        <w:t>G.</w:t>
+      </w:r>
+      <w:r>
+        <w:t xml:space="preserve"> Pau,</w:t>
+      </w:r>
+      <w:r>
+        <w:t xml:space="preserve"> </w:t>
+      </w:r>
+      <w:r>
+        <w:t xml:space="preserve">a mentor </w:t>
+      </w:r>
+      <w:r>
+        <w:t>who</w:t>
+      </w:r>
+      <w:r>
+        <w:t xml:space="preserve"> advise</w:t>
+      </w:r>
+      <w:r>
+        <w:t>d</w:t>
+      </w:r>
+      <w:r>
+        <w:t xml:space="preserve"> </w:t>
+      </w:r>
+      <w:r>
+        <w:t>us through</w:t>
+      </w:r>
+      <w:r>
+        <w:t>out</w:t>
+      </w:r>
+      <w:r>
+        <w:t xml:space="preserve"> this process, which itself was an outcome of his CS 114: Peer-to</w:t>
+      </w:r>
+      <w:r>
+        <w:t>-Peer Networks class at UCLA.</w:t>
       </w:r>
     </w:p>
     <w:p>
       <w:r>
-        <w:t xml:space="preserve">We thank </w:t>
-      </w:r>
-      <w:r>
-        <w:t>G.</w:t>
-      </w:r>
-      <w:r>
-        <w:t xml:space="preserve"> Pau,</w:t>
-      </w:r>
-      <w:r>
-        <w:t xml:space="preserve"> </w:t>
-      </w:r>
-      <w:r>
-        <w:t xml:space="preserve">a mentor </w:t>
-      </w:r>
-      <w:r>
-        <w:t>who</w:t>
-      </w:r>
-      <w:r>
-        <w:t xml:space="preserve"> advise</w:t>
-      </w:r>
-      <w:r>
-        <w:t>d</w:t>
-      </w:r>
-      <w:r>
-        <w:t xml:space="preserve"> </w:t>
-      </w:r>
-      <w:r>
-        <w:t>us through</w:t>
-      </w:r>
-      <w:r>
-        <w:t>out</w:t>
-      </w:r>
-      <w:r>
-        <w:t xml:space="preserve"> this process, which itself was an </w:t>
-      </w:r>
-      <w:r>
         <w:lastRenderedPageBreak/>
-        <w:t>outcome of his CS 114: Peer-to</w:t>
-      </w:r>
-      <w:r>
-        <w:t>-Peer Networks class at UCLA.</w:t>
-      </w:r>
-    </w:p>
-    <w:p>
-      <w:r>
         <w:t>Further, we thank</w:t>
       </w:r>
       <w:r>
@@ -2498,7 +3800,43 @@
         <w:rPr>
           <w:rFonts w:cs="Times New Roman"/>
         </w:rPr>
-        <w:t>[] Bollens, E., Hung, J., Khalapyan, Z., Norris, W. KimonoNet: Protocol Specification Document, University of California, Los Angeles, CA., Mar. 2012.</w:t>
+        <w:t>[] Bollens, E., Hung, J., Khalapyan, Z., Norris, W.</w:t>
+      </w:r>
+      <w:r>
+        <w:rPr>
+          <w:rFonts w:cs="Times New Roman"/>
+        </w:rPr>
+        <w:t>, Mar. 2012,</w:t>
+      </w:r>
+      <w:r>
+        <w:rPr>
+          <w:rFonts w:cs="Times New Roman"/>
+        </w:rPr>
+        <w:t xml:space="preserve"> KimonoNet: </w:t>
+      </w:r>
+      <w:r>
+        <w:rPr>
+          <w:rFonts w:cs="Times New Roman"/>
+        </w:rPr>
+        <w:t>Protocol Specification Document;</w:t>
+      </w:r>
+      <w:r>
+        <w:rPr>
+          <w:rFonts w:cs="Times New Roman"/>
+        </w:rPr>
+        <w:t xml:space="preserve"> University </w:t>
+      </w:r>
+      <w:r>
+        <w:rPr>
+          <w:rFonts w:cs="Times New Roman"/>
+        </w:rPr>
+        <w:t>of California, Los Angeles, CA</w:t>
+      </w:r>
+      <w:r>
+        <w:rPr>
+          <w:rFonts w:cs="Times New Roman"/>
+        </w:rPr>
+        <w:t>.</w:t>
       </w:r>
     </w:p>
     <w:p>
@@ -2531,7 +3869,37 @@
         <w:rPr>
           <w:rFonts w:cs="Times New Roman"/>
         </w:rPr>
-        <w:t xml:space="preserve"> Routing and addressing problems in large metropolitan-scale internetworks. Tech. Rep. ISI/RR-87-180, Information Sciences Institute, Mar. 1987.</w:t>
+        <w:t>, Mar. 1987,</w:t>
+      </w:r>
+      <w:r>
+        <w:rPr>
+          <w:rFonts w:cs="Times New Roman"/>
+        </w:rPr>
+        <w:t xml:space="preserve"> Routing and addressing problems in large m</w:t>
+      </w:r>
+      <w:r>
+        <w:rPr>
+          <w:rFonts w:cs="Times New Roman"/>
+        </w:rPr>
+        <w:t>etropolitan-scale internetworks;</w:t>
+      </w:r>
+      <w:r>
+        <w:rPr>
+          <w:rFonts w:cs="Times New Roman"/>
+        </w:rPr>
+        <w:t xml:space="preserve"> Tech. Rep. ISI/RR-87-180,</w:t>
+      </w:r>
+      <w:r>
+        <w:rPr>
+          <w:rFonts w:cs="Times New Roman"/>
+        </w:rPr>
+        <w:t xml:space="preserve"> Information Sciences Institute</w:t>
+      </w:r>
+      <w:r>
+        <w:rPr>
+          <w:rFonts w:cs="Times New Roman"/>
+        </w:rPr>
+        <w:t>.</w:t>
       </w:r>
     </w:p>
     <w:p>
@@ -2564,7 +3932,13 @@
         <w:rPr>
           <w:rFonts w:cs="Times New Roman"/>
         </w:rPr>
-        <w:t>c Routing for Wireless Networks. Ph</w:t>
+        <w:t>c Routing for Wireless Networks;</w:t>
+      </w:r>
+      <w:r>
+        <w:rPr>
+          <w:rFonts w:cs="Times New Roman"/>
+        </w:rPr>
+        <w:t xml:space="preserve"> Ph</w:t>
       </w:r>
       <w:r>
         <w:rPr>
@@ -2615,13 +3989,37 @@
         <w:rPr>
           <w:rFonts w:cs="Times New Roman"/>
         </w:rPr>
-        <w:t xml:space="preserve">Karp, B., Kung, H. T. </w:t>
+        <w:t>Karp, B., Kung, H. T.</w:t>
       </w:r>
       <w:r>
         <w:rPr>
           <w:rFonts w:cs="Times New Roman"/>
         </w:rPr>
-        <w:t xml:space="preserve">GPSR: Greedy Perimeter Stateless Routing for Wireless Networks, in </w:t>
+        <w:t>, 2000,</w:t>
+      </w:r>
+      <w:r>
+        <w:rPr>
+          <w:rFonts w:cs="Times New Roman"/>
+        </w:rPr>
+        <w:t xml:space="preserve"> </w:t>
+      </w:r>
+      <w:r>
+        <w:rPr>
+          <w:rFonts w:cs="Times New Roman"/>
+        </w:rPr>
+        <w:t>GPSR: Greedy Perimeter Stateles</w:t>
+      </w:r>
+      <w:r>
+        <w:rPr>
+          <w:rFonts w:cs="Times New Roman"/>
+        </w:rPr>
+        <w:t>s Routing for Wireless Networks;</w:t>
+      </w:r>
+      <w:r>
+        <w:rPr>
+          <w:rFonts w:cs="Times New Roman"/>
+        </w:rPr>
+        <w:t xml:space="preserve"> in </w:t>
       </w:r>
       <w:r>
         <w:rPr>
@@ -2646,6 +4044,45 @@
           <w:rFonts w:cs="Times New Roman"/>
         </w:rPr>
         <w:t xml:space="preserve"> 2000, pp. 243-254.</w:t>
+      </w:r>
+    </w:p>
+    <w:p>
+      <w:pPr>
+        <w:spacing w:line="360" w:lineRule="auto"/>
+        <w:ind w:left="360" w:hanging="360"/>
+        <w:rPr>
+          <w:rFonts w:cs="Times New Roman"/>
+        </w:rPr>
+      </w:pPr>
+      <w:r>
+        <w:rPr>
+          <w:rFonts w:cs="Times New Roman"/>
+        </w:rPr>
+        <w:t>[] Sinnott, R. W.,</w:t>
+      </w:r>
+      <w:r>
+        <w:rPr>
+          <w:rFonts w:cs="Times New Roman"/>
+        </w:rPr>
+        <w:t xml:space="preserve"> 1984, Virtues of Haversine;</w:t>
+      </w:r>
+      <w:r>
+        <w:rPr>
+          <w:rFonts w:cs="Times New Roman"/>
+        </w:rPr>
+        <w:t xml:space="preserve"> Sky and Telescop</w:t>
+      </w:r>
+      <w:r>
+        <w:rPr>
+          <w:rFonts w:cs="Times New Roman"/>
+        </w:rPr>
+        <w:t>e, vol. 68, no. 2</w:t>
+      </w:r>
+      <w:r>
+        <w:rPr>
+          <w:rFonts w:cs="Times New Roman"/>
+        </w:rPr>
+        <w:t>, p. 159.</w:t>
       </w:r>
     </w:p>
     <w:p/>
@@ -2750,7 +4187,7 @@
           <w:rPr>
             <w:noProof/>
           </w:rPr>
-          <w:t>7</w:t>
+          <w:t>1</w:t>
         </w:r>
         <w:r>
           <w:rPr>
@@ -9340,6 +10777,531 @@
 </w:styles>
 </file>
 
+<file path=word/glossary/document.xml><?xml version="1.0" encoding="utf-8"?>
+<w:glossaryDocument xmlns:wpc="http://schemas.microsoft.com/office/word/2010/wordprocessingCanvas" xmlns:mo="http://schemas.microsoft.com/office/mac/office/2008/main" xmlns:mc="http://schemas.openxmlformats.org/markup-compatibility/2006" xmlns:mv="urn:schemas-microsoft-com:mac:vml" xmlns:o="urn:schemas-microsoft-com:office:office" xmlns:r="http://schemas.openxmlformats.org/officeDocument/2006/relationships" xmlns:m="http://schemas.openxmlformats.org/officeDocument/2006/math" xmlns:v="urn:schemas-microsoft-com:vml" xmlns:wp14="http://schemas.microsoft.com/office/word/2010/wordprocessingDrawing" xmlns:wp="http://schemas.openxmlformats.org/drawingml/2006/wordprocessingDrawing" xmlns:w10="urn:schemas-microsoft-com:office:word" xmlns:w="http://schemas.openxmlformats.org/wordprocessingml/2006/main" xmlns:w14="http://schemas.microsoft.com/office/word/2010/wordml" xmlns:wpg="http://schemas.microsoft.com/office/word/2010/wordprocessingGroup" xmlns:wpi="http://schemas.microsoft.com/office/word/2010/wordprocessingInk" xmlns:wne="http://schemas.microsoft.com/office/word/2006/wordml" xmlns:wps="http://schemas.microsoft.com/office/word/2010/wordprocessingShape" mc:Ignorable="w14 wp14"/>
+</file>
+
+<file path=word/glossary/fontTable.xml><?xml version="1.0" encoding="utf-8"?>
+<w:fonts xmlns:mc="http://schemas.openxmlformats.org/markup-compatibility/2006" xmlns:r="http://schemas.openxmlformats.org/officeDocument/2006/relationships" xmlns:w="http://schemas.openxmlformats.org/wordprocessingml/2006/main" xmlns:w14="http://schemas.microsoft.com/office/word/2010/wordml" mc:Ignorable="w14">
+  <w:font w:name="Symbol">
+    <w:panose1 w:val="00000000000000000000"/>
+    <w:charset w:val="02"/>
+    <w:family w:val="auto"/>
+    <w:pitch w:val="variable"/>
+    <w:sig w:usb0="00000000" w:usb1="10000000" w:usb2="00000000" w:usb3="00000000" w:csb0="80000000" w:csb1="00000000"/>
+  </w:font>
+  <w:font w:name="Times New Roman">
+    <w:panose1 w:val="02020603050405020304"/>
+    <w:charset w:val="00"/>
+    <w:family w:val="auto"/>
+    <w:pitch w:val="variable"/>
+    <w:sig w:usb0="E0002AFF" w:usb1="C0007841" w:usb2="00000009" w:usb3="00000000" w:csb0="000001FF" w:csb1="00000000"/>
+  </w:font>
+  <w:font w:name="Courier New">
+    <w:panose1 w:val="02070309020205020404"/>
+    <w:charset w:val="00"/>
+    <w:family w:val="auto"/>
+    <w:pitch w:val="variable"/>
+    <w:sig w:usb0="E0002AFF" w:usb1="C0007843" w:usb2="00000009" w:usb3="00000000" w:csb0="000001FF" w:csb1="00000000"/>
+  </w:font>
+  <w:font w:name="Wingdings">
+    <w:panose1 w:val="05000000000000000000"/>
+    <w:charset w:val="02"/>
+    <w:family w:val="auto"/>
+    <w:pitch w:val="variable"/>
+    <w:sig w:usb0="00000000" w:usb1="10000000" w:usb2="00000000" w:usb3="00000000" w:csb0="80000000" w:csb1="00000000"/>
+  </w:font>
+  <w:font w:name="ＭＳ 明朝">
+    <w:panose1 w:val="00000000000000000000"/>
+    <w:charset w:val="80"/>
+    <w:family w:val="roman"/>
+    <w:notTrueType/>
+    <w:pitch w:val="fixed"/>
+    <w:sig w:usb0="00000001" w:usb1="08070000" w:usb2="00000010" w:usb3="00000000" w:csb0="00020000" w:csb1="00000000"/>
+  </w:font>
+  <w:font w:name="Cambria">
+    <w:panose1 w:val="02040503050406030204"/>
+    <w:charset w:val="00"/>
+    <w:family w:val="auto"/>
+    <w:pitch w:val="variable"/>
+    <w:sig w:usb0="E00002FF" w:usb1="400004FF" w:usb2="00000000" w:usb3="00000000" w:csb0="0000019F" w:csb1="00000000"/>
+  </w:font>
+  <w:font w:name="ＭＳ ゴシック">
+    <w:panose1 w:val="00000000000000000000"/>
+    <w:charset w:val="80"/>
+    <w:family w:val="modern"/>
+    <w:notTrueType/>
+    <w:pitch w:val="fixed"/>
+    <w:sig w:usb0="00000001" w:usb1="08070000" w:usb2="00000010" w:usb3="00000000" w:csb0="00020000" w:csb1="00000000"/>
+  </w:font>
+  <w:font w:name="Calibri">
+    <w:panose1 w:val="020F0502020204030204"/>
+    <w:charset w:val="00"/>
+    <w:family w:val="auto"/>
+    <w:pitch w:val="variable"/>
+    <w:sig w:usb0="E10002FF" w:usb1="4000ACFF" w:usb2="00000009" w:usb3="00000000" w:csb0="0000019F" w:csb1="00000000"/>
+  </w:font>
+  <w:font w:name="Lucida Grande">
+    <w:panose1 w:val="020B0600040502020204"/>
+    <w:charset w:val="00"/>
+    <w:family w:val="auto"/>
+    <w:pitch w:val="variable"/>
+    <w:sig w:usb0="E1000AEF" w:usb1="5000A1FF" w:usb2="00000000" w:usb3="00000000" w:csb0="000001BF" w:csb1="00000000"/>
+  </w:font>
+  <w:font w:name="Cambria Math">
+    <w:panose1 w:val="02040503050406030204"/>
+    <w:charset w:val="00"/>
+    <w:family w:val="auto"/>
+    <w:pitch w:val="variable"/>
+    <w:sig w:usb0="E00002FF" w:usb1="420024FF" w:usb2="00000000" w:usb3="00000000" w:csb0="0000019F" w:csb1="00000000"/>
+  </w:font>
+  <w:font w:name="Arial">
+    <w:panose1 w:val="020B0604020202020204"/>
+    <w:charset w:val="00"/>
+    <w:family w:val="auto"/>
+    <w:pitch w:val="variable"/>
+    <w:sig w:usb0="E0002AFF" w:usb1="C0007843" w:usb2="00000009" w:usb3="00000000" w:csb0="000001FF" w:csb1="00000000"/>
+  </w:font>
+</w:fonts>
+</file>
+
+<file path=word/glossary/settings.xml><?xml version="1.0" encoding="utf-8"?>
+<w:settings xmlns:mc="http://schemas.openxmlformats.org/markup-compatibility/2006" xmlns:o="urn:schemas-microsoft-com:office:office" xmlns:r="http://schemas.openxmlformats.org/officeDocument/2006/relationships" xmlns:m="http://schemas.openxmlformats.org/officeDocument/2006/math" xmlns:v="urn:schemas-microsoft-com:vml" xmlns:w10="urn:schemas-microsoft-com:office:word" xmlns:w="http://schemas.openxmlformats.org/wordprocessingml/2006/main" xmlns:w14="http://schemas.microsoft.com/office/word/2010/wordml" xmlns:sl="http://schemas.openxmlformats.org/schemaLibrary/2006/main" mc:Ignorable="w14">
+  <w:view w:val="normal"/>
+  <w:defaultTabStop w:val="720"/>
+  <w:characterSpacingControl w:val="doNotCompress"/>
+  <w:compat>
+    <w:useFELayout/>
+    <w:compatSetting w:name="compatibilityMode" w:uri="http://schemas.microsoft.com/office/word" w:val="14"/>
+    <w:compatSetting w:name="overrideTableStyleFontSizeAndJustification" w:uri="http://schemas.microsoft.com/office/word" w:val="1"/>
+    <w:compatSetting w:name="enableOpenTypeFeatures" w:uri="http://schemas.microsoft.com/office/word" w:val="1"/>
+    <w:compatSetting w:name="doNotFlipMirrorIndents" w:uri="http://schemas.microsoft.com/office/word" w:val="1"/>
+  </w:compat>
+  <w:rsids>
+    <w:rsidRoot w:val="00391745"/>
+    <w:rsid w:val="00391745"/>
+  </w:rsids>
+  <m:mathPr>
+    <m:mathFont m:val="Cambria Math"/>
+    <m:brkBin m:val="before"/>
+    <m:brkBinSub m:val="--"/>
+    <m:smallFrac m:val="0"/>
+    <m:dispDef/>
+    <m:lMargin m:val="0"/>
+    <m:rMargin m:val="0"/>
+    <m:defJc m:val="centerGroup"/>
+    <m:wrapIndent m:val="1440"/>
+    <m:intLim m:val="subSup"/>
+    <m:naryLim m:val="undOvr"/>
+  </m:mathPr>
+  <w:themeFontLang w:val="en-US" w:eastAsia="ja-JP"/>
+  <w:clrSchemeMapping w:bg1="light1" w:t1="dark1" w:bg2="light2" w:t2="dark2" w:accent1="accent1" w:accent2="accent2" w:accent3="accent3" w:accent4="accent4" w:accent5="accent5" w:accent6="accent6" w:hyperlink="hyperlink" w:followedHyperlink="followedHyperlink"/>
+  <w:doNotAutoCompressPictures/>
+  <w:decimalSymbol w:val="."/>
+  <w:listSeparator w:val=","/>
+  <w14:defaultImageDpi w14:val="300"/>
+</w:settings>
+</file>
+
+<file path=word/glossary/styles.xml><?xml version="1.0" encoding="utf-8"?>
+<w:styles xmlns:mc="http://schemas.openxmlformats.org/markup-compatibility/2006" xmlns:r="http://schemas.openxmlformats.org/officeDocument/2006/relationships" xmlns:w="http://schemas.openxmlformats.org/wordprocessingml/2006/main" xmlns:w14="http://schemas.microsoft.com/office/word/2010/wordml" mc:Ignorable="w14">
+  <w:docDefaults>
+    <w:rPrDefault>
+      <w:rPr>
+        <w:rFonts w:asciiTheme="minorHAnsi" w:eastAsiaTheme="minorEastAsia" w:hAnsiTheme="minorHAnsi" w:cstheme="minorBidi"/>
+        <w:sz w:val="24"/>
+        <w:szCs w:val="24"/>
+        <w:lang w:val="en-US" w:eastAsia="ja-JP" w:bidi="ar-SA"/>
+      </w:rPr>
+    </w:rPrDefault>
+    <w:pPrDefault/>
+  </w:docDefaults>
+  <w:latentStyles w:defLockedState="0" w:defUIPriority="99" w:defSemiHidden="1" w:defUnhideWhenUsed="1" w:defQFormat="0" w:count="276">
+    <w:lsdException w:name="Normal" w:semiHidden="0" w:uiPriority="0" w:unhideWhenUsed="0" w:qFormat="1"/>
+    <w:lsdException w:name="heading 1" w:semiHidden="0" w:uiPriority="9" w:unhideWhenUsed="0" w:qFormat="1"/>
+    <w:lsdException w:name="heading 2" w:uiPriority="9" w:qFormat="1"/>
+    <w:lsdException w:name="heading 3" w:uiPriority="9" w:qFormat="1"/>
+    <w:lsdException w:name="heading 4" w:uiPriority="9" w:qFormat="1"/>
+    <w:lsdException w:name="heading 5" w:uiPriority="9" w:qFormat="1"/>
+    <w:lsdException w:name="heading 6" w:uiPriority="9" w:qFormat="1"/>
+    <w:lsdException w:name="heading 7" w:uiPriority="9" w:qFormat="1"/>
+    <w:lsdException w:name="heading 8" w:uiPriority="9" w:qFormat="1"/>
+    <w:lsdException w:name="heading 9" w:uiPriority="9" w:qFormat="1"/>
+    <w:lsdException w:name="toc 1" w:uiPriority="39"/>
+    <w:lsdException w:name="toc 2" w:uiPriority="39"/>
+    <w:lsdException w:name="toc 3" w:uiPriority="39"/>
+    <w:lsdException w:name="toc 4" w:uiPriority="39"/>
+    <w:lsdException w:name="toc 5" w:uiPriority="39"/>
+    <w:lsdException w:name="toc 6" w:uiPriority="39"/>
+    <w:lsdException w:name="toc 7" w:uiPriority="39"/>
+    <w:lsdException w:name="toc 8" w:uiPriority="39"/>
+    <w:lsdException w:name="toc 9" w:uiPriority="39"/>
+    <w:lsdException w:name="caption" w:uiPriority="35" w:qFormat="1"/>
+    <w:lsdException w:name="Title" w:semiHidden="0" w:uiPriority="10" w:unhideWhenUsed="0" w:qFormat="1"/>
+    <w:lsdException w:name="Default Paragraph Font" w:uiPriority="1"/>
+    <w:lsdException w:name="Subtitle" w:semiHidden="0" w:uiPriority="11" w:unhideWhenUsed="0" w:qFormat="1"/>
+    <w:lsdException w:name="Strong" w:semiHidden="0" w:uiPriority="22" w:unhideWhenUsed="0" w:qFormat="1"/>
+    <w:lsdException w:name="Emphasis" w:semiHidden="0" w:uiPriority="20" w:unhideWhenUsed="0" w:qFormat="1"/>
+    <w:lsdException w:name="Table Grid" w:semiHidden="0" w:uiPriority="59" w:unhideWhenUsed="0"/>
+    <w:lsdException w:name="Placeholder Text" w:unhideWhenUsed="0"/>
+    <w:lsdException w:name="No Spacing" w:semiHidden="0" w:uiPriority="1" w:unhideWhenUsed="0" w:qFormat="1"/>
+    <w:lsdException w:name="Light Shading" w:semiHidden="0" w:uiPriority="60" w:unhideWhenUsed="0"/>
+    <w:lsdException w:name="Light List" w:semiHidden="0" w:uiPriority="61" w:unhideWhenUsed="0"/>
+    <w:lsdException w:name="Light Grid" w:semiHidden="0" w:uiPriority="62" w:unhideWhenUsed="0"/>
+    <w:lsdException w:name="Medium Shading 1" w:semiHidden="0" w:uiPriority="63" w:unhideWhenUsed="0"/>
+    <w:lsdException w:name="Medium Shading 2" w:semiHidden="0" w:uiPriority="64" w:unhideWhenUsed="0"/>
+    <w:lsdException w:name="Medium List 1" w:semiHidden="0" w:uiPriority="65" w:unhideWhenUsed="0"/>
+    <w:lsdException w:name="Medium List 2" w:semiHidden="0" w:uiPriority="66" w:unhideWhenUsed="0"/>
+    <w:lsdException w:name="Medium Grid 1" w:semiHidden="0" w:uiPriority="67" w:unhideWhenUsed="0"/>
+    <w:lsdException w:name="Medium Grid 2" w:semiHidden="0" w:uiPriority="68" w:unhideWhenUsed="0"/>
+    <w:lsdException w:name="Medium Grid 3" w:semiHidden="0" w:uiPriority="69" w:unhideWhenUsed="0"/>
+    <w:lsdException w:name="Dark List" w:semiHidden="0" w:uiPriority="70" w:unhideWhenUsed="0"/>
+    <w:lsdException w:name="Colorful Shading" w:semiHidden="0" w:uiPriority="71" w:unhideWhenUsed="0"/>
+    <w:lsdException w:name="Colorful List" w:semiHidden="0" w:uiPriority="72" w:unhideWhenUsed="0"/>
+    <w:lsdException w:name="Colorful Grid" w:semiHidden="0" w:uiPriority="73" w:unhideWhenUsed="0"/>
+    <w:lsdException w:name="Light Shading Accent 1" w:semiHidden="0" w:uiPriority="60" w:unhideWhenUsed="0"/>
+    <w:lsdException w:name="Light List Accent 1" w:semiHidden="0" w:uiPriority="61" w:unhideWhenUsed="0"/>
+    <w:lsdException w:name="Light Grid Accent 1" w:semiHidden="0" w:uiPriority="62" w:unhideWhenUsed="0"/>
+    <w:lsdException w:name="Medium Shading 1 Accent 1" w:semiHidden="0" w:uiPriority="63" w:unhideWhenUsed="0"/>
+    <w:lsdException w:name="Medium Shading 2 Accent 1" w:semiHidden="0" w:uiPriority="64" w:unhideWhenUsed="0"/>
+    <w:lsdException w:name="Medium List 1 Accent 1" w:semiHidden="0" w:uiPriority="65" w:unhideWhenUsed="0"/>
+    <w:lsdException w:name="Revision" w:unhideWhenUsed="0"/>
+    <w:lsdException w:name="List Paragraph" w:semiHidden="0" w:uiPriority="34" w:unhideWhenUsed="0" w:qFormat="1"/>
+    <w:lsdException w:name="Quote" w:semiHidden="0" w:uiPriority="29" w:unhideWhenUsed="0" w:qFormat="1"/>
+    <w:lsdException w:name="Intense Quote" w:semiHidden="0" w:uiPriority="30" w:unhideWhenUsed="0" w:qFormat="1"/>
+    <w:lsdException w:name="Medium List 2 Accent 1" w:semiHidden="0" w:uiPriority="66" w:unhideWhenUsed="0"/>
+    <w:lsdException w:name="Medium Grid 1 Accent 1" w:semiHidden="0" w:uiPriority="67" w:unhideWhenUsed="0"/>
+    <w:lsdException w:name="Medium Grid 2 Accent 1" w:semiHidden="0" w:uiPriority="68" w:unhideWhenUsed="0"/>
+    <w:lsdException w:name="Medium Grid 3 Accent 1" w:semiHidden="0" w:uiPriority="69" w:unhideWhenUsed="0"/>
+    <w:lsdException w:name="Dark List Accent 1" w:semiHidden="0" w:uiPriority="70" w:unhideWhenUsed="0"/>
+    <w:lsdException w:name="Colorful Shading Accent 1" w:semiHidden="0" w:uiPriority="71" w:unhideWhenUsed="0"/>
+    <w:lsdException w:name="Colorful List Accent 1" w:semiHidden="0" w:uiPriority="72" w:unhideWhenUsed="0"/>
+    <w:lsdException w:name="Colorful Grid Accent 1" w:semiHidden="0" w:uiPriority="73" w:unhideWhenUsed="0"/>
+    <w:lsdException w:name="Light Shading Accent 2" w:semiHidden="0" w:uiPriority="60" w:unhideWhenUsed="0"/>
+    <w:lsdException w:name="Light List Accent 2" w:semiHidden="0" w:uiPriority="61" w:unhideWhenUsed="0"/>
+    <w:lsdException w:name="Light Grid Accent 2" w:semiHidden="0" w:uiPriority="62" w:unhideWhenUsed="0"/>
+    <w:lsdException w:name="Medium Shading 1 Accent 2" w:semiHidden="0" w:uiPriority="63" w:unhideWhenUsed="0"/>
+    <w:lsdException w:name="Medium Shading 2 Accent 2" w:semiHidden="0" w:uiPriority="64" w:unhideWhenUsed="0"/>
+    <w:lsdException w:name="Medium List 1 Accent 2" w:semiHidden="0" w:uiPriority="65" w:unhideWhenUsed="0"/>
+    <w:lsdException w:name="Medium List 2 Accent 2" w:semiHidden="0" w:uiPriority="66" w:unhideWhenUsed="0"/>
+    <w:lsdException w:name="Medium Grid 1 Accent 2" w:semiHidden="0" w:uiPriority="67" w:unhideWhenUsed="0"/>
+    <w:lsdException w:name="Medium Grid 2 Accent 2" w:semiHidden="0" w:uiPriority="68" w:unhideWhenUsed="0"/>
+    <w:lsdException w:name="Medium Grid 3 Accent 2" w:semiHidden="0" w:uiPriority="69" w:unhideWhenUsed="0"/>
+    <w:lsdException w:name="Dark List Accent 2" w:semiHidden="0" w:uiPriority="70" w:unhideWhenUsed="0"/>
+    <w:lsdException w:name="Colorful Shading Accent 2" w:semiHidden="0" w:uiPriority="71" w:unhideWhenUsed="0"/>
+    <w:lsdException w:name="Colorful List Accent 2" w:semiHidden="0" w:uiPriority="72" w:unhideWhenUsed="0"/>
+    <w:lsdException w:name="Colorful Grid Accent 2" w:semiHidden="0" w:uiPriority="73" w:unhideWhenUsed="0"/>
+    <w:lsdException w:name="Light Shading Accent 3" w:semiHidden="0" w:uiPriority="60" w:unhideWhenUsed="0"/>
+    <w:lsdException w:name="Light List Accent 3" w:semiHidden="0" w:uiPriority="61" w:unhideWhenUsed="0"/>
+    <w:lsdException w:name="Light Grid Accent 3" w:semiHidden="0" w:uiPriority="62" w:unhideWhenUsed="0"/>
+    <w:lsdException w:name="Medium Shading 1 Accent 3" w:semiHidden="0" w:uiPriority="63" w:unhideWhenUsed="0"/>
+    <w:lsdException w:name="Medium Shading 2 Accent 3" w:semiHidden="0" w:uiPriority="64" w:unhideWhenUsed="0"/>
+    <w:lsdException w:name="Medium List 1 Accent 3" w:semiHidden="0" w:uiPriority="65" w:unhideWhenUsed="0"/>
+    <w:lsdException w:name="Medium List 2 Accent 3" w:semiHidden="0" w:uiPriority="66" w:unhideWhenUsed="0"/>
+    <w:lsdException w:name="Medium Grid 1 Accent 3" w:semiHidden="0" w:uiPriority="67" w:unhideWhenUsed="0"/>
+    <w:lsdException w:name="Medium Grid 2 Accent 3" w:semiHidden="0" w:uiPriority="68" w:unhideWhenUsed="0"/>
+    <w:lsdException w:name="Medium Grid 3 Accent 3" w:semiHidden="0" w:uiPriority="69" w:unhideWhenUsed="0"/>
+    <w:lsdException w:name="Dark List Accent 3" w:semiHidden="0" w:uiPriority="70" w:unhideWhenUsed="0"/>
+    <w:lsdException w:name="Colorful Shading Accent 3" w:semiHidden="0" w:uiPriority="71" w:unhideWhenUsed="0"/>
+    <w:lsdException w:name="Colorful List Accent 3" w:semiHidden="0" w:uiPriority="72" w:unhideWhenUsed="0"/>
+    <w:lsdException w:name="Colorful Grid Accent 3" w:semiHidden="0" w:uiPriority="73" w:unhideWhenUsed="0"/>
+    <w:lsdException w:name="Light Shading Accent 4" w:semiHidden="0" w:uiPriority="60" w:unhideWhenUsed="0"/>
+    <w:lsdException w:name="Light List Accent 4" w:semiHidden="0" w:uiPriority="61" w:unhideWhenUsed="0"/>
+    <w:lsdException w:name="Light Grid Accent 4" w:semiHidden="0" w:uiPriority="62" w:unhideWhenUsed="0"/>
+    <w:lsdException w:name="Medium Shading 1 Accent 4" w:semiHidden="0" w:uiPriority="63" w:unhideWhenUsed="0"/>
+    <w:lsdException w:name="Medium Shading 2 Accent 4" w:semiHidden="0" w:uiPriority="64" w:unhideWhenUsed="0"/>
+    <w:lsdException w:name="Medium List 1 Accent 4" w:semiHidden="0" w:uiPriority="65" w:unhideWhenUsed="0"/>
+    <w:lsdException w:name="Medium List 2 Accent 4" w:semiHidden="0" w:uiPriority="66" w:unhideWhenUsed="0"/>
+    <w:lsdException w:name="Medium Grid 1 Accent 4" w:semiHidden="0" w:uiPriority="67" w:unhideWhenUsed="0"/>
+    <w:lsdException w:name="Medium Grid 2 Accent 4" w:semiHidden="0" w:uiPriority="68" w:unhideWhenUsed="0"/>
+    <w:lsdException w:name="Medium Grid 3 Accent 4" w:semiHidden="0" w:uiPriority="69" w:unhideWhenUsed="0"/>
+    <w:lsdException w:name="Dark List Accent 4" w:semiHidden="0" w:uiPriority="70" w:unhideWhenUsed="0"/>
+    <w:lsdException w:name="Colorful Shading Accent 4" w:semiHidden="0" w:uiPriority="71" w:unhideWhenUsed="0"/>
+    <w:lsdException w:name="Colorful List Accent 4" w:semiHidden="0" w:uiPriority="72" w:unhideWhenUsed="0"/>
+    <w:lsdException w:name="Colorful Grid Accent 4" w:semiHidden="0" w:uiPriority="73" w:unhideWhenUsed="0"/>
+    <w:lsdException w:name="Light Shading Accent 5" w:semiHidden="0" w:uiPriority="60" w:unhideWhenUsed="0"/>
+    <w:lsdException w:name="Light List Accent 5" w:semiHidden="0" w:uiPriority="61" w:unhideWhenUsed="0"/>
+    <w:lsdException w:name="Light Grid Accent 5" w:semiHidden="0" w:uiPriority="62" w:unhideWhenUsed="0"/>
+    <w:lsdException w:name="Medium Shading 1 Accent 5" w:semiHidden="0" w:uiPriority="63" w:unhideWhenUsed="0"/>
+    <w:lsdException w:name="Medium Shading 2 Accent 5" w:semiHidden="0" w:uiPriority="64" w:unhideWhenUsed="0"/>
+    <w:lsdException w:name="Medium List 1 Accent 5" w:semiHidden="0" w:uiPriority="65" w:unhideWhenUsed="0"/>
+    <w:lsdException w:name="Medium List 2 Accent 5" w:semiHidden="0" w:uiPriority="66" w:unhideWhenUsed="0"/>
+    <w:lsdException w:name="Medium Grid 1 Accent 5" w:semiHidden="0" w:uiPriority="67" w:unhideWhenUsed="0"/>
+    <w:lsdException w:name="Medium Grid 2 Accent 5" w:semiHidden="0" w:uiPriority="68" w:unhideWhenUsed="0"/>
+    <w:lsdException w:name="Medium Grid 3 Accent 5" w:semiHidden="0" w:uiPriority="69" w:unhideWhenUsed="0"/>
+    <w:lsdException w:name="Dark List Accent 5" w:semiHidden="0" w:uiPriority="70" w:unhideWhenUsed="0"/>
+    <w:lsdException w:name="Colorful Shading Accent 5" w:semiHidden="0" w:uiPriority="71" w:unhideWhenUsed="0"/>
+    <w:lsdException w:name="Colorful List Accent 5" w:semiHidden="0" w:uiPriority="72" w:unhideWhenUsed="0"/>
+    <w:lsdException w:name="Colorful Grid Accent 5" w:semiHidden="0" w:uiPriority="73" w:unhideWhenUsed="0"/>
+    <w:lsdException w:name="Light Shading Accent 6" w:semiHidden="0" w:uiPriority="60" w:unhideWhenUsed="0"/>
+    <w:lsdException w:name="Light List Accent 6" w:semiHidden="0" w:uiPriority="61" w:unhideWhenUsed="0"/>
+    <w:lsdException w:name="Light Grid Accent 6" w:semiHidden="0" w:uiPriority="62" w:unhideWhenUsed="0"/>
+    <w:lsdException w:name="Medium Shading 1 Accent 6" w:semiHidden="0" w:uiPriority="63" w:unhideWhenUsed="0"/>
+    <w:lsdException w:name="Medium Shading 2 Accent 6" w:semiHidden="0" w:uiPriority="64" w:unhideWhenUsed="0"/>
+    <w:lsdException w:name="Medium List 1 Accent 6" w:semiHidden="0" w:uiPriority="65" w:unhideWhenUsed="0"/>
+    <w:lsdException w:name="Medium List 2 Accent 6" w:semiHidden="0" w:uiPriority="66" w:unhideWhenUsed="0"/>
+    <w:lsdException w:name="Medium Grid 1 Accent 6" w:semiHidden="0" w:uiPriority="67" w:unhideWhenUsed="0"/>
+    <w:lsdException w:name="Medium Grid 2 Accent 6" w:semiHidden="0" w:uiPriority="68" w:unhideWhenUsed="0"/>
+    <w:lsdException w:name="Medium Grid 3 Accent 6" w:semiHidden="0" w:uiPriority="69" w:unhideWhenUsed="0"/>
+    <w:lsdException w:name="Dark List Accent 6" w:semiHidden="0" w:uiPriority="70" w:unhideWhenUsed="0"/>
+    <w:lsdException w:name="Colorful Shading Accent 6" w:semiHidden="0" w:uiPriority="71" w:unhideWhenUsed="0"/>
+    <w:lsdException w:name="Colorful List Accent 6" w:semiHidden="0" w:uiPriority="72" w:unhideWhenUsed="0"/>
+    <w:lsdException w:name="Colorful Grid Accent 6" w:semiHidden="0" w:uiPriority="73" w:unhideWhenUsed="0"/>
+    <w:lsdException w:name="Subtle Emphasis" w:semiHidden="0" w:uiPriority="19" w:unhideWhenUsed="0" w:qFormat="1"/>
+    <w:lsdException w:name="Intense Emphasis" w:semiHidden="0" w:uiPriority="21" w:unhideWhenUsed="0" w:qFormat="1"/>
+    <w:lsdException w:name="Subtle Reference" w:semiHidden="0" w:uiPriority="31" w:unhideWhenUsed="0" w:qFormat="1"/>
+    <w:lsdException w:name="Intense Reference" w:semiHidden="0" w:uiPriority="32" w:unhideWhenUsed="0" w:qFormat="1"/>
+    <w:lsdException w:name="Book Title" w:semiHidden="0" w:uiPriority="33" w:unhideWhenUsed="0" w:qFormat="1"/>
+    <w:lsdException w:name="Bibliography" w:uiPriority="37"/>
+    <w:lsdException w:name="TOC Heading" w:uiPriority="39" w:qFormat="1"/>
+  </w:latentStyles>
+  <w:style w:type="paragraph" w:default="1" w:styleId="Normal">
+    <w:name w:val="Normal"/>
+    <w:qFormat/>
+  </w:style>
+  <w:style w:type="character" w:default="1" w:styleId="DefaultParagraphFont">
+    <w:name w:val="Default Paragraph Font"/>
+    <w:uiPriority w:val="1"/>
+    <w:semiHidden/>
+    <w:unhideWhenUsed/>
+  </w:style>
+  <w:style w:type="table" w:default="1" w:styleId="TableNormal">
+    <w:name w:val="Normal Table"/>
+    <w:uiPriority w:val="99"/>
+    <w:semiHidden/>
+    <w:unhideWhenUsed/>
+    <w:tblPr>
+      <w:tblInd w:w="0" w:type="dxa"/>
+      <w:tblCellMar>
+        <w:top w:w="0" w:type="dxa"/>
+        <w:left w:w="108" w:type="dxa"/>
+        <w:bottom w:w="0" w:type="dxa"/>
+        <w:right w:w="108" w:type="dxa"/>
+      </w:tblCellMar>
+    </w:tblPr>
+  </w:style>
+  <w:style w:type="numbering" w:default="1" w:styleId="NoList">
+    <w:name w:val="No List"/>
+    <w:uiPriority w:val="99"/>
+    <w:semiHidden/>
+    <w:unhideWhenUsed/>
+  </w:style>
+  <w:style w:type="character" w:styleId="PlaceholderText">
+    <w:name w:val="Placeholder Text"/>
+    <w:basedOn w:val="DefaultParagraphFont"/>
+    <w:uiPriority w:val="99"/>
+    <w:semiHidden/>
+    <w:rsid w:val="00391745"/>
+    <w:rPr>
+      <w:color w:val="808080"/>
+    </w:rPr>
+  </w:style>
+</w:styles>
+</file>
+
+<file path=word/glossary/stylesWithEffects.xml><?xml version="1.0" encoding="utf-8"?>
+<w:styles xmlns:wpc="http://schemas.microsoft.com/office/word/2010/wordprocessingCanvas" xmlns:mo="http://schemas.microsoft.com/office/mac/office/2008/main" xmlns:mc="http://schemas.openxmlformats.org/markup-compatibility/2006" xmlns:mv="urn:schemas-microsoft-com:mac:vml" xmlns:o="urn:schemas-microsoft-com:office:office" xmlns:r="http://schemas.openxmlformats.org/officeDocument/2006/relationships" xmlns:m="http://schemas.openxmlformats.org/officeDocument/2006/math" xmlns:v="urn:schemas-microsoft-com:vml" xmlns:wp14="http://schemas.microsoft.com/office/word/2010/wordprocessingDrawing" xmlns:wp="http://schemas.openxmlformats.org/drawingml/2006/wordprocessingDrawing" xmlns:w10="urn:schemas-microsoft-com:office:word" xmlns:w="http://schemas.openxmlformats.org/wordprocessingml/2006/main" xmlns:w14="http://schemas.microsoft.com/office/word/2010/wordml" xmlns:wpg="http://schemas.microsoft.com/office/word/2010/wordprocessingGroup" xmlns:wpi="http://schemas.microsoft.com/office/word/2010/wordprocessingInk" xmlns:wne="http://schemas.microsoft.com/office/word/2006/wordml" xmlns:wps="http://schemas.microsoft.com/office/word/2010/wordprocessingShape" mc:Ignorable="w14 wp14">
+  <w:docDefaults>
+    <w:rPrDefault>
+      <w:rPr>
+        <w:rFonts w:asciiTheme="minorHAnsi" w:eastAsiaTheme="minorEastAsia" w:hAnsiTheme="minorHAnsi" w:cstheme="minorBidi"/>
+        <w:sz w:val="24"/>
+        <w:szCs w:val="24"/>
+        <w:lang w:val="en-US" w:eastAsia="ja-JP" w:bidi="ar-SA"/>
+      </w:rPr>
+    </w:rPrDefault>
+    <w:pPrDefault/>
+  </w:docDefaults>
+  <w:latentStyles w:defLockedState="0" w:defUIPriority="99" w:defSemiHidden="1" w:defUnhideWhenUsed="1" w:defQFormat="0" w:count="276">
+    <w:lsdException w:name="Normal" w:semiHidden="0" w:uiPriority="0" w:unhideWhenUsed="0" w:qFormat="1"/>
+    <w:lsdException w:name="heading 1" w:semiHidden="0" w:uiPriority="9" w:unhideWhenUsed="0" w:qFormat="1"/>
+    <w:lsdException w:name="heading 2" w:uiPriority="9" w:qFormat="1"/>
+    <w:lsdException w:name="heading 3" w:uiPriority="9" w:qFormat="1"/>
+    <w:lsdException w:name="heading 4" w:uiPriority="9" w:qFormat="1"/>
+    <w:lsdException w:name="heading 5" w:uiPriority="9" w:qFormat="1"/>
+    <w:lsdException w:name="heading 6" w:uiPriority="9" w:qFormat="1"/>
+    <w:lsdException w:name="heading 7" w:uiPriority="9" w:qFormat="1"/>
+    <w:lsdException w:name="heading 8" w:uiPriority="9" w:qFormat="1"/>
+    <w:lsdException w:name="heading 9" w:uiPriority="9" w:qFormat="1"/>
+    <w:lsdException w:name="toc 1" w:uiPriority="39"/>
+    <w:lsdException w:name="toc 2" w:uiPriority="39"/>
+    <w:lsdException w:name="toc 3" w:uiPriority="39"/>
+    <w:lsdException w:name="toc 4" w:uiPriority="39"/>
+    <w:lsdException w:name="toc 5" w:uiPriority="39"/>
+    <w:lsdException w:name="toc 6" w:uiPriority="39"/>
+    <w:lsdException w:name="toc 7" w:uiPriority="39"/>
+    <w:lsdException w:name="toc 8" w:uiPriority="39"/>
+    <w:lsdException w:name="toc 9" w:uiPriority="39"/>
+    <w:lsdException w:name="caption" w:uiPriority="35" w:qFormat="1"/>
+    <w:lsdException w:name="Title" w:semiHidden="0" w:uiPriority="10" w:unhideWhenUsed="0" w:qFormat="1"/>
+    <w:lsdException w:name="Default Paragraph Font" w:uiPriority="1"/>
+    <w:lsdException w:name="Subtitle" w:semiHidden="0" w:uiPriority="11" w:unhideWhenUsed="0" w:qFormat="1"/>
+    <w:lsdException w:name="Strong" w:semiHidden="0" w:uiPriority="22" w:unhideWhenUsed="0" w:qFormat="1"/>
+    <w:lsdException w:name="Emphasis" w:semiHidden="0" w:uiPriority="20" w:unhideWhenUsed="0" w:qFormat="1"/>
+    <w:lsdException w:name="Table Grid" w:semiHidden="0" w:uiPriority="59" w:unhideWhenUsed="0"/>
+    <w:lsdException w:name="Placeholder Text" w:unhideWhenUsed="0"/>
+    <w:lsdException w:name="No Spacing" w:semiHidden="0" w:uiPriority="1" w:unhideWhenUsed="0" w:qFormat="1"/>
+    <w:lsdException w:name="Light Shading" w:semiHidden="0" w:uiPriority="60" w:unhideWhenUsed="0"/>
+    <w:lsdException w:name="Light List" w:semiHidden="0" w:uiPriority="61" w:unhideWhenUsed="0"/>
+    <w:lsdException w:name="Light Grid" w:semiHidden="0" w:uiPriority="62" w:unhideWhenUsed="0"/>
+    <w:lsdException w:name="Medium Shading 1" w:semiHidden="0" w:uiPriority="63" w:unhideWhenUsed="0"/>
+    <w:lsdException w:name="Medium Shading 2" w:semiHidden="0" w:uiPriority="64" w:unhideWhenUsed="0"/>
+    <w:lsdException w:name="Medium List 1" w:semiHidden="0" w:uiPriority="65" w:unhideWhenUsed="0"/>
+    <w:lsdException w:name="Medium List 2" w:semiHidden="0" w:uiPriority="66" w:unhideWhenUsed="0"/>
+    <w:lsdException w:name="Medium Grid 1" w:semiHidden="0" w:uiPriority="67" w:unhideWhenUsed="0"/>
+    <w:lsdException w:name="Medium Grid 2" w:semiHidden="0" w:uiPriority="68" w:unhideWhenUsed="0"/>
+    <w:lsdException w:name="Medium Grid 3" w:semiHidden="0" w:uiPriority="69" w:unhideWhenUsed="0"/>
+    <w:lsdException w:name="Dark List" w:semiHidden="0" w:uiPriority="70" w:unhideWhenUsed="0"/>
+    <w:lsdException w:name="Colorful Shading" w:semiHidden="0" w:uiPriority="71" w:unhideWhenUsed="0"/>
+    <w:lsdException w:name="Colorful List" w:semiHidden="0" w:uiPriority="72" w:unhideWhenUsed="0"/>
+    <w:lsdException w:name="Colorful Grid" w:semiHidden="0" w:uiPriority="73" w:unhideWhenUsed="0"/>
+    <w:lsdException w:name="Light Shading Accent 1" w:semiHidden="0" w:uiPriority="60" w:unhideWhenUsed="0"/>
+    <w:lsdException w:name="Light List Accent 1" w:semiHidden="0" w:uiPriority="61" w:unhideWhenUsed="0"/>
+    <w:lsdException w:name="Light Grid Accent 1" w:semiHidden="0" w:uiPriority="62" w:unhideWhenUsed="0"/>
+    <w:lsdException w:name="Medium Shading 1 Accent 1" w:semiHidden="0" w:uiPriority="63" w:unhideWhenUsed="0"/>
+    <w:lsdException w:name="Medium Shading 2 Accent 1" w:semiHidden="0" w:uiPriority="64" w:unhideWhenUsed="0"/>
+    <w:lsdException w:name="Medium List 1 Accent 1" w:semiHidden="0" w:uiPriority="65" w:unhideWhenUsed="0"/>
+    <w:lsdException w:name="Revision" w:unhideWhenUsed="0"/>
+    <w:lsdException w:name="List Paragraph" w:semiHidden="0" w:uiPriority="34" w:unhideWhenUsed="0" w:qFormat="1"/>
+    <w:lsdException w:name="Quote" w:semiHidden="0" w:uiPriority="29" w:unhideWhenUsed="0" w:qFormat="1"/>
+    <w:lsdException w:name="Intense Quote" w:semiHidden="0" w:uiPriority="30" w:unhideWhenUsed="0" w:qFormat="1"/>
+    <w:lsdException w:name="Medium List 2 Accent 1" w:semiHidden="0" w:uiPriority="66" w:unhideWhenUsed="0"/>
+    <w:lsdException w:name="Medium Grid 1 Accent 1" w:semiHidden="0" w:uiPriority="67" w:unhideWhenUsed="0"/>
+    <w:lsdException w:name="Medium Grid 2 Accent 1" w:semiHidden="0" w:uiPriority="68" w:unhideWhenUsed="0"/>
+    <w:lsdException w:name="Medium Grid 3 Accent 1" w:semiHidden="0" w:uiPriority="69" w:unhideWhenUsed="0"/>
+    <w:lsdException w:name="Dark List Accent 1" w:semiHidden="0" w:uiPriority="70" w:unhideWhenUsed="0"/>
+    <w:lsdException w:name="Colorful Shading Accent 1" w:semiHidden="0" w:uiPriority="71" w:unhideWhenUsed="0"/>
+    <w:lsdException w:name="Colorful List Accent 1" w:semiHidden="0" w:uiPriority="72" w:unhideWhenUsed="0"/>
+    <w:lsdException w:name="Colorful Grid Accent 1" w:semiHidden="0" w:uiPriority="73" w:unhideWhenUsed="0"/>
+    <w:lsdException w:name="Light Shading Accent 2" w:semiHidden="0" w:uiPriority="60" w:unhideWhenUsed="0"/>
+    <w:lsdException w:name="Light List Accent 2" w:semiHidden="0" w:uiPriority="61" w:unhideWhenUsed="0"/>
+    <w:lsdException w:name="Light Grid Accent 2" w:semiHidden="0" w:uiPriority="62" w:unhideWhenUsed="0"/>
+    <w:lsdException w:name="Medium Shading 1 Accent 2" w:semiHidden="0" w:uiPriority="63" w:unhideWhenUsed="0"/>
+    <w:lsdException w:name="Medium Shading 2 Accent 2" w:semiHidden="0" w:uiPriority="64" w:unhideWhenUsed="0"/>
+    <w:lsdException w:name="Medium List 1 Accent 2" w:semiHidden="0" w:uiPriority="65" w:unhideWhenUsed="0"/>
+    <w:lsdException w:name="Medium List 2 Accent 2" w:semiHidden="0" w:uiPriority="66" w:unhideWhenUsed="0"/>
+    <w:lsdException w:name="Medium Grid 1 Accent 2" w:semiHidden="0" w:uiPriority="67" w:unhideWhenUsed="0"/>
+    <w:lsdException w:name="Medium Grid 2 Accent 2" w:semiHidden="0" w:uiPriority="68" w:unhideWhenUsed="0"/>
+    <w:lsdException w:name="Medium Grid 3 Accent 2" w:semiHidden="0" w:uiPriority="69" w:unhideWhenUsed="0"/>
+    <w:lsdException w:name="Dark List Accent 2" w:semiHidden="0" w:uiPriority="70" w:unhideWhenUsed="0"/>
+    <w:lsdException w:name="Colorful Shading Accent 2" w:semiHidden="0" w:uiPriority="71" w:unhideWhenUsed="0"/>
+    <w:lsdException w:name="Colorful List Accent 2" w:semiHidden="0" w:uiPriority="72" w:unhideWhenUsed="0"/>
+    <w:lsdException w:name="Colorful Grid Accent 2" w:semiHidden="0" w:uiPriority="73" w:unhideWhenUsed="0"/>
+    <w:lsdException w:name="Light Shading Accent 3" w:semiHidden="0" w:uiPriority="60" w:unhideWhenUsed="0"/>
+    <w:lsdException w:name="Light List Accent 3" w:semiHidden="0" w:uiPriority="61" w:unhideWhenUsed="0"/>
+    <w:lsdException w:name="Light Grid Accent 3" w:semiHidden="0" w:uiPriority="62" w:unhideWhenUsed="0"/>
+    <w:lsdException w:name="Medium Shading 1 Accent 3" w:semiHidden="0" w:uiPriority="63" w:unhideWhenUsed="0"/>
+    <w:lsdException w:name="Medium Shading 2 Accent 3" w:semiHidden="0" w:uiPriority="64" w:unhideWhenUsed="0"/>
+    <w:lsdException w:name="Medium List 1 Accent 3" w:semiHidden="0" w:uiPriority="65" w:unhideWhenUsed="0"/>
+    <w:lsdException w:name="Medium List 2 Accent 3" w:semiHidden="0" w:uiPriority="66" w:unhideWhenUsed="0"/>
+    <w:lsdException w:name="Medium Grid 1 Accent 3" w:semiHidden="0" w:uiPriority="67" w:unhideWhenUsed="0"/>
+    <w:lsdException w:name="Medium Grid 2 Accent 3" w:semiHidden="0" w:uiPriority="68" w:unhideWhenUsed="0"/>
+    <w:lsdException w:name="Medium Grid 3 Accent 3" w:semiHidden="0" w:uiPriority="69" w:unhideWhenUsed="0"/>
+    <w:lsdException w:name="Dark List Accent 3" w:semiHidden="0" w:uiPriority="70" w:unhideWhenUsed="0"/>
+    <w:lsdException w:name="Colorful Shading Accent 3" w:semiHidden="0" w:uiPriority="71" w:unhideWhenUsed="0"/>
+    <w:lsdException w:name="Colorful List Accent 3" w:semiHidden="0" w:uiPriority="72" w:unhideWhenUsed="0"/>
+    <w:lsdException w:name="Colorful Grid Accent 3" w:semiHidden="0" w:uiPriority="73" w:unhideWhenUsed="0"/>
+    <w:lsdException w:name="Light Shading Accent 4" w:semiHidden="0" w:uiPriority="60" w:unhideWhenUsed="0"/>
+    <w:lsdException w:name="Light List Accent 4" w:semiHidden="0" w:uiPriority="61" w:unhideWhenUsed="0"/>
+    <w:lsdException w:name="Light Grid Accent 4" w:semiHidden="0" w:uiPriority="62" w:unhideWhenUsed="0"/>
+    <w:lsdException w:name="Medium Shading 1 Accent 4" w:semiHidden="0" w:uiPriority="63" w:unhideWhenUsed="0"/>
+    <w:lsdException w:name="Medium Shading 2 Accent 4" w:semiHidden="0" w:uiPriority="64" w:unhideWhenUsed="0"/>
+    <w:lsdException w:name="Medium List 1 Accent 4" w:semiHidden="0" w:uiPriority="65" w:unhideWhenUsed="0"/>
+    <w:lsdException w:name="Medium List 2 Accent 4" w:semiHidden="0" w:uiPriority="66" w:unhideWhenUsed="0"/>
+    <w:lsdException w:name="Medium Grid 1 Accent 4" w:semiHidden="0" w:uiPriority="67" w:unhideWhenUsed="0"/>
+    <w:lsdException w:name="Medium Grid 2 Accent 4" w:semiHidden="0" w:uiPriority="68" w:unhideWhenUsed="0"/>
+    <w:lsdException w:name="Medium Grid 3 Accent 4" w:semiHidden="0" w:uiPriority="69" w:unhideWhenUsed="0"/>
+    <w:lsdException w:name="Dark List Accent 4" w:semiHidden="0" w:uiPriority="70" w:unhideWhenUsed="0"/>
+    <w:lsdException w:name="Colorful Shading Accent 4" w:semiHidden="0" w:uiPriority="71" w:unhideWhenUsed="0"/>
+    <w:lsdException w:name="Colorful List Accent 4" w:semiHidden="0" w:uiPriority="72" w:unhideWhenUsed="0"/>
+    <w:lsdException w:name="Colorful Grid Accent 4" w:semiHidden="0" w:uiPriority="73" w:unhideWhenUsed="0"/>
+    <w:lsdException w:name="Light Shading Accent 5" w:semiHidden="0" w:uiPriority="60" w:unhideWhenUsed="0"/>
+    <w:lsdException w:name="Light List Accent 5" w:semiHidden="0" w:uiPriority="61" w:unhideWhenUsed="0"/>
+    <w:lsdException w:name="Light Grid Accent 5" w:semiHidden="0" w:uiPriority="62" w:unhideWhenUsed="0"/>
+    <w:lsdException w:name="Medium Shading 1 Accent 5" w:semiHidden="0" w:uiPriority="63" w:unhideWhenUsed="0"/>
+    <w:lsdException w:name="Medium Shading 2 Accent 5" w:semiHidden="0" w:uiPriority="64" w:unhideWhenUsed="0"/>
+    <w:lsdException w:name="Medium List 1 Accent 5" w:semiHidden="0" w:uiPriority="65" w:unhideWhenUsed="0"/>
+    <w:lsdException w:name="Medium List 2 Accent 5" w:semiHidden="0" w:uiPriority="66" w:unhideWhenUsed="0"/>
+    <w:lsdException w:name="Medium Grid 1 Accent 5" w:semiHidden="0" w:uiPriority="67" w:unhideWhenUsed="0"/>
+    <w:lsdException w:name="Medium Grid 2 Accent 5" w:semiHidden="0" w:uiPriority="68" w:unhideWhenUsed="0"/>
+    <w:lsdException w:name="Medium Grid 3 Accent 5" w:semiHidden="0" w:uiPriority="69" w:unhideWhenUsed="0"/>
+    <w:lsdException w:name="Dark List Accent 5" w:semiHidden="0" w:uiPriority="70" w:unhideWhenUsed="0"/>
+    <w:lsdException w:name="Colorful Shading Accent 5" w:semiHidden="0" w:uiPriority="71" w:unhideWhenUsed="0"/>
+    <w:lsdException w:name="Colorful List Accent 5" w:semiHidden="0" w:uiPriority="72" w:unhideWhenUsed="0"/>
+    <w:lsdException w:name="Colorful Grid Accent 5" w:semiHidden="0" w:uiPriority="73" w:unhideWhenUsed="0"/>
+    <w:lsdException w:name="Light Shading Accent 6" w:semiHidden="0" w:uiPriority="60" w:unhideWhenUsed="0"/>
+    <w:lsdException w:name="Light List Accent 6" w:semiHidden="0" w:uiPriority="61" w:unhideWhenUsed="0"/>
+    <w:lsdException w:name="Light Grid Accent 6" w:semiHidden="0" w:uiPriority="62" w:unhideWhenUsed="0"/>
+    <w:lsdException w:name="Medium Shading 1 Accent 6" w:semiHidden="0" w:uiPriority="63" w:unhideWhenUsed="0"/>
+    <w:lsdException w:name="Medium Shading 2 Accent 6" w:semiHidden="0" w:uiPriority="64" w:unhideWhenUsed="0"/>
+    <w:lsdException w:name="Medium List 1 Accent 6" w:semiHidden="0" w:uiPriority="65" w:unhideWhenUsed="0"/>
+    <w:lsdException w:name="Medium List 2 Accent 6" w:semiHidden="0" w:uiPriority="66" w:unhideWhenUsed="0"/>
+    <w:lsdException w:name="Medium Grid 1 Accent 6" w:semiHidden="0" w:uiPriority="67" w:unhideWhenUsed="0"/>
+    <w:lsdException w:name="Medium Grid 2 Accent 6" w:semiHidden="0" w:uiPriority="68" w:unhideWhenUsed="0"/>
+    <w:lsdException w:name="Medium Grid 3 Accent 6" w:semiHidden="0" w:uiPriority="69" w:unhideWhenUsed="0"/>
+    <w:lsdException w:name="Dark List Accent 6" w:semiHidden="0" w:uiPriority="70" w:unhideWhenUsed="0"/>
+    <w:lsdException w:name="Colorful Shading Accent 6" w:semiHidden="0" w:uiPriority="71" w:unhideWhenUsed="0"/>
+    <w:lsdException w:name="Colorful List Accent 6" w:semiHidden="0" w:uiPriority="72" w:unhideWhenUsed="0"/>
+    <w:lsdException w:name="Colorful Grid Accent 6" w:semiHidden="0" w:uiPriority="73" w:unhideWhenUsed="0"/>
+    <w:lsdException w:name="Subtle Emphasis" w:semiHidden="0" w:uiPriority="19" w:unhideWhenUsed="0" w:qFormat="1"/>
+    <w:lsdException w:name="Intense Emphasis" w:semiHidden="0" w:uiPriority="21" w:unhideWhenUsed="0" w:qFormat="1"/>
+    <w:lsdException w:name="Subtle Reference" w:semiHidden="0" w:uiPriority="31" w:unhideWhenUsed="0" w:qFormat="1"/>
+    <w:lsdException w:name="Intense Reference" w:semiHidden="0" w:uiPriority="32" w:unhideWhenUsed="0" w:qFormat="1"/>
+    <w:lsdException w:name="Book Title" w:semiHidden="0" w:uiPriority="33" w:unhideWhenUsed="0" w:qFormat="1"/>
+    <w:lsdException w:name="Bibliography" w:uiPriority="37"/>
+    <w:lsdException w:name="TOC Heading" w:uiPriority="39" w:qFormat="1"/>
+  </w:latentStyles>
+  <w:style w:type="paragraph" w:default="1" w:styleId="Normal">
+    <w:name w:val="Normal"/>
+    <w:qFormat/>
+  </w:style>
+  <w:style w:type="character" w:default="1" w:styleId="DefaultParagraphFont">
+    <w:name w:val="Default Paragraph Font"/>
+    <w:uiPriority w:val="1"/>
+    <w:semiHidden/>
+    <w:unhideWhenUsed/>
+  </w:style>
+  <w:style w:type="table" w:default="1" w:styleId="TableNormal">
+    <w:name w:val="Normal Table"/>
+    <w:uiPriority w:val="99"/>
+    <w:semiHidden/>
+    <w:unhideWhenUsed/>
+    <w:tblPr>
+      <w:tblInd w:w="0" w:type="dxa"/>
+      <w:tblCellMar>
+        <w:top w:w="0" w:type="dxa"/>
+        <w:left w:w="108" w:type="dxa"/>
+        <w:bottom w:w="0" w:type="dxa"/>
+        <w:right w:w="108" w:type="dxa"/>
+      </w:tblCellMar>
+    </w:tblPr>
+  </w:style>
+  <w:style w:type="numbering" w:default="1" w:styleId="NoList">
+    <w:name w:val="No List"/>
+    <w:uiPriority w:val="99"/>
+    <w:semiHidden/>
+    <w:unhideWhenUsed/>
+  </w:style>
+  <w:style w:type="character" w:styleId="PlaceholderText">
+    <w:name w:val="Placeholder Text"/>
+    <w:basedOn w:val="DefaultParagraphFont"/>
+    <w:uiPriority w:val="99"/>
+    <w:semiHidden/>
+    <w:rsid w:val="00391745"/>
+    <w:rPr>
+      <w:color w:val="808080"/>
+    </w:rPr>
+  </w:style>
+</w:styles>
+</file>
+
+<file path=word/glossary/webSettings.xml><?xml version="1.0" encoding="utf-8"?>
+<w:webSettings xmlns:mc="http://schemas.openxmlformats.org/markup-compatibility/2006" xmlns:r="http://schemas.openxmlformats.org/officeDocument/2006/relationships" xmlns:w="http://schemas.openxmlformats.org/wordprocessingml/2006/main" xmlns:w14="http://schemas.microsoft.com/office/word/2010/wordml" mc:Ignorable="w14">
+  <w:allowPNG/>
+  <w:doNotSaveAsSingleFile/>
+</w:webSettings>
+</file>
+
 <file path=word/theme/theme1.xml><?xml version="1.0" encoding="utf-8"?>
 <a:theme xmlns:a="http://schemas.openxmlformats.org/drawingml/2006/main" name="Office Theme">
   <a:themeElements>
@@ -9665,7 +11627,7 @@
 </file>
 
 <file path=customXml/itemProps1.xml><?xml version="1.0" encoding="utf-8"?>
-<ds:datastoreItem xmlns:ds="http://schemas.openxmlformats.org/officeDocument/2006/customXml" ds:itemID="{573D66A0-1B12-274F-8AB1-9A62E912CB98}">
+<ds:datastoreItem xmlns:ds="http://schemas.openxmlformats.org/officeDocument/2006/customXml" ds:itemID="{CFF8B3F6-1CFE-0749-8A25-01EAFEB859CF}">
   <ds:schemaRefs>
     <ds:schemaRef ds:uri="http://schemas.openxmlformats.org/officeDocument/2006/bibliography"/>
   </ds:schemaRefs>

</xml_diff>

<commit_message>
Add sections 5.2 and 6.1 for paper version 1.0.03
</commit_message>
<xml_diff>
--- a/doc/paper.docx
+++ b/doc/paper.docx
@@ -72,13 +72,11 @@
       </w:r>
       <w:r>
         <w:br/>
-        <w:t>Version 1.0.02</w:t>
-      </w:r>
-      <w:bookmarkStart w:id="0" w:name="_GoBack"/>
-      <w:bookmarkEnd w:id="0"/>
+        <w:t>Version 1.0.03</w:t>
+      </w:r>
       <w:r>
         <w:br/>
-        <w:t>March 20</w:t>
+        <w:t>March 21</w:t>
       </w:r>
       <w:r>
         <w:t>, 2012</w:t>
@@ -1323,16 +1321,16 @@
       <w:pPr>
         <w:pStyle w:val="Heading3"/>
       </w:pPr>
-      <w:bookmarkStart w:id="1" w:name="_Toc191283096"/>
-      <w:bookmarkStart w:id="2" w:name="_Toc193371679"/>
+      <w:bookmarkStart w:id="0" w:name="_Toc191283096"/>
+      <w:bookmarkStart w:id="1" w:name="_Toc193371679"/>
       <w:r>
         <w:t xml:space="preserve">1.5.1. </w:t>
       </w:r>
       <w:r>
         <w:t>Autonomous Nodes</w:t>
       </w:r>
+      <w:bookmarkEnd w:id="0"/>
       <w:bookmarkEnd w:id="1"/>
-      <w:bookmarkEnd w:id="2"/>
     </w:p>
     <w:p>
       <w:r>
@@ -1419,8 +1417,8 @@
       <w:pPr>
         <w:pStyle w:val="Heading3"/>
       </w:pPr>
-      <w:bookmarkStart w:id="3" w:name="_Toc191283097"/>
-      <w:bookmarkStart w:id="4" w:name="_Toc193371680"/>
+      <w:bookmarkStart w:id="2" w:name="_Toc191283097"/>
+      <w:bookmarkStart w:id="3" w:name="_Toc193371680"/>
       <w:r>
         <w:lastRenderedPageBreak/>
         <w:t xml:space="preserve">1.5.2. </w:t>
@@ -1428,107 +1426,107 @@
       <w:r>
         <w:t>End Points</w:t>
       </w:r>
+      <w:bookmarkEnd w:id="2"/>
       <w:bookmarkEnd w:id="3"/>
+    </w:p>
+    <w:p>
+      <w:r>
+        <w:t>A</w:t>
+      </w:r>
+      <w:r>
+        <w:t xml:space="preserve"> command post or other external uplink to the Internet serv</w:t>
+      </w:r>
+      <w:r>
+        <w:t xml:space="preserve">es as the destination endpoint </w:t>
+      </w:r>
+      <w:r>
+        <w:t>of a packet originating within the ad hoc network.</w:t>
+      </w:r>
+      <w:r>
+        <w:t xml:space="preserve"> Because this protocol does not consider a mechanism to determine endpoint location, it requires the originator </w:t>
+      </w:r>
+      <w:r>
+        <w:t>to know</w:t>
+      </w:r>
+      <w:r>
+        <w:t xml:space="preserve"> the location of the end point and that </w:t>
+      </w:r>
+      <w:r>
+        <w:t>this</w:t>
+      </w:r>
+      <w:r>
+        <w:t xml:space="preserve"> position does not change over time.</w:t>
+      </w:r>
+    </w:p>
+    <w:p>
+      <w:r>
+        <w:t>As with autonomous nodes, end points must also have (1) awareness of</w:t>
+      </w:r>
+      <w:r>
+        <w:t xml:space="preserve"> </w:t>
+      </w:r>
+      <w:r>
+        <w:t xml:space="preserve">their position and velocity, (2) </w:t>
+      </w:r>
+      <w:r>
+        <w:t>a NIC that supports ad hoc communication</w:t>
+      </w:r>
+      <w:r>
+        <w:t>, (3) a network layer that supports broadcast, multicast or promiscuous packet delivery, and (4) a running i</w:t>
+      </w:r>
+      <w:r>
+        <w:t>nstance of the KimonoNet client.</w:t>
+      </w:r>
+    </w:p>
+    <w:p>
+      <w:r>
+        <w:t>After receiving a packet from an autonomous node, an</w:t>
+      </w:r>
+      <w:r>
+        <w:t xml:space="preserve"> end point may use location and velocity information </w:t>
+      </w:r>
+      <w:r>
+        <w:t>contained within the packet to reply.</w:t>
+      </w:r>
+      <w:r>
+        <w:t xml:space="preserve"> </w:t>
+      </w:r>
+      <w:r>
+        <w:t>Because an autonomous node has variable position, all responses from an end point should have QoS classification of time-</w:t>
+      </w:r>
+      <w:r>
+        <w:t>sensitive and be loss tolerant.</w:t>
+      </w:r>
+    </w:p>
+    <w:p>
+      <w:pPr>
+        <w:pStyle w:val="Heading2"/>
+      </w:pPr>
+      <w:bookmarkStart w:id="4" w:name="_Toc191283098"/>
+      <w:bookmarkStart w:id="5" w:name="_Toc193371681"/>
+      <w:r>
+        <w:t xml:space="preserve">1.6. </w:t>
+      </w:r>
+      <w:r>
+        <w:t>Constraints</w:t>
+      </w:r>
       <w:bookmarkEnd w:id="4"/>
-    </w:p>
-    <w:p>
-      <w:r>
-        <w:t>A</w:t>
-      </w:r>
-      <w:r>
-        <w:t xml:space="preserve"> command post or other external uplink to the Internet serv</w:t>
-      </w:r>
-      <w:r>
-        <w:t xml:space="preserve">es as the destination endpoint </w:t>
-      </w:r>
-      <w:r>
-        <w:t>of a packet originating within the ad hoc network.</w:t>
-      </w:r>
-      <w:r>
-        <w:t xml:space="preserve"> Because this protocol does not consider a mechanism to determine endpoint location, it requires the originator </w:t>
-      </w:r>
-      <w:r>
-        <w:t>to know</w:t>
-      </w:r>
-      <w:r>
-        <w:t xml:space="preserve"> the location of the end point and that </w:t>
-      </w:r>
-      <w:r>
-        <w:t>this</w:t>
-      </w:r>
-      <w:r>
-        <w:t xml:space="preserve"> position does not change over time.</w:t>
-      </w:r>
-    </w:p>
-    <w:p>
-      <w:r>
-        <w:t>As with autonomous nodes, end points must also have (1) awareness of</w:t>
-      </w:r>
-      <w:r>
-        <w:t xml:space="preserve"> </w:t>
-      </w:r>
-      <w:r>
-        <w:t xml:space="preserve">their position and velocity, (2) </w:t>
-      </w:r>
-      <w:r>
-        <w:t>a NIC that supports ad hoc communication</w:t>
-      </w:r>
-      <w:r>
-        <w:t>, (3) a network layer that supports broadcast, multicast or promiscuous packet delivery, and (4) a running i</w:t>
-      </w:r>
-      <w:r>
-        <w:t>nstance of the KimonoNet client.</w:t>
-      </w:r>
-    </w:p>
-    <w:p>
-      <w:r>
-        <w:t>After receiving a packet from an autonomous node, an</w:t>
-      </w:r>
-      <w:r>
-        <w:t xml:space="preserve"> end point may use location and velocity information </w:t>
-      </w:r>
-      <w:r>
-        <w:t>contained within the packet to reply.</w:t>
-      </w:r>
-      <w:r>
-        <w:t xml:space="preserve"> </w:t>
-      </w:r>
-      <w:r>
-        <w:t>Because an autonomous node has variable position, all responses from an end point should have QoS classification of time-</w:t>
-      </w:r>
-      <w:r>
-        <w:t>sensitive and be loss tolerant.</w:t>
-      </w:r>
-    </w:p>
-    <w:p>
-      <w:pPr>
-        <w:pStyle w:val="Heading2"/>
-      </w:pPr>
-      <w:bookmarkStart w:id="5" w:name="_Toc191283098"/>
-      <w:bookmarkStart w:id="6" w:name="_Toc193371681"/>
-      <w:r>
-        <w:t xml:space="preserve">1.6. </w:t>
-      </w:r>
-      <w:r>
-        <w:t>Constraints</w:t>
-      </w:r>
       <w:bookmarkEnd w:id="5"/>
+    </w:p>
+    <w:p>
+      <w:pPr>
+        <w:pStyle w:val="Heading3"/>
+      </w:pPr>
+      <w:bookmarkStart w:id="6" w:name="_Toc191283099"/>
+      <w:bookmarkStart w:id="7" w:name="_Toc193371682"/>
+      <w:r>
+        <w:t xml:space="preserve">1.6.1. </w:t>
+      </w:r>
+      <w:r>
+        <w:t>High Churn</w:t>
+      </w:r>
       <w:bookmarkEnd w:id="6"/>
-    </w:p>
-    <w:p>
-      <w:pPr>
-        <w:pStyle w:val="Heading3"/>
-      </w:pPr>
-      <w:bookmarkStart w:id="7" w:name="_Toc191283099"/>
-      <w:bookmarkStart w:id="8" w:name="_Toc193371682"/>
-      <w:r>
-        <w:t xml:space="preserve">1.6.1. </w:t>
-      </w:r>
-      <w:r>
-        <w:t>High Churn</w:t>
-      </w:r>
       <w:bookmarkEnd w:id="7"/>
-      <w:bookmarkEnd w:id="8"/>
     </w:p>
     <w:p>
       <w:r>
@@ -1616,16 +1614,16 @@
       <w:pPr>
         <w:pStyle w:val="Heading3"/>
       </w:pPr>
-      <w:bookmarkStart w:id="9" w:name="_Toc191283100"/>
-      <w:bookmarkStart w:id="10" w:name="_Toc193371683"/>
+      <w:bookmarkStart w:id="8" w:name="_Toc191283100"/>
+      <w:bookmarkStart w:id="9" w:name="_Toc193371683"/>
       <w:r>
         <w:t xml:space="preserve">1.6.2. </w:t>
       </w:r>
       <w:r>
         <w:t>Mixed Horizons</w:t>
       </w:r>
+      <w:bookmarkEnd w:id="8"/>
       <w:bookmarkEnd w:id="9"/>
-      <w:bookmarkEnd w:id="10"/>
     </w:p>
     <w:p>
       <w:r>
@@ -3449,7 +3447,14 @@
           <w:b/>
           <w:highlight w:val="yellow"/>
         </w:rPr>
-        <w:t>TODO</w:t>
+        <w:t>ERIC T</w:t>
+      </w:r>
+      <w:r>
+        <w:rPr>
+          <w:b/>
+          <w:highlight w:val="yellow"/>
+        </w:rPr>
+        <w:t>ODO</w:t>
       </w:r>
     </w:p>
     <w:p>
@@ -3606,7 +3611,27 @@
         <w:t>Quality-of-Service</w:t>
       </w:r>
     </w:p>
-    <w:p/>
+    <w:p>
+      <w:pPr>
+        <w:rPr>
+          <w:b/>
+        </w:rPr>
+      </w:pPr>
+      <w:r>
+        <w:rPr>
+          <w:b/>
+          <w:highlight w:val="yellow"/>
+        </w:rPr>
+        <w:t>ERIC T</w:t>
+      </w:r>
+      <w:r>
+        <w:rPr>
+          <w:b/>
+          <w:highlight w:val="yellow"/>
+        </w:rPr>
+        <w:t>ODO</w:t>
+      </w:r>
+    </w:p>
     <w:p>
       <w:pPr>
         <w:pStyle w:val="Heading1"/>
@@ -3618,7 +3643,34 @@
         <w:t>Implementation</w:t>
       </w:r>
     </w:p>
-    <w:p/>
+    <w:p>
+      <w:pPr>
+        <w:rPr>
+          <w:b/>
+        </w:rPr>
+      </w:pPr>
+      <w:r>
+        <w:rPr>
+          <w:b/>
+          <w:highlight w:val="yellow"/>
+        </w:rPr>
+        <w:t>ZORAYR</w:t>
+      </w:r>
+      <w:r>
+        <w:rPr>
+          <w:b/>
+          <w:highlight w:val="yellow"/>
+        </w:rPr>
+        <w:t xml:space="preserve"> T</w:t>
+      </w:r>
+      <w:r>
+        <w:rPr>
+          <w:b/>
+          <w:highlight w:val="yellow"/>
+        </w:rPr>
+        <w:t>ODO</w:t>
+      </w:r>
+    </w:p>
     <w:p>
       <w:pPr>
         <w:pStyle w:val="Heading1"/>
@@ -3630,7 +3682,27 @@
         <w:t>Simulation</w:t>
       </w:r>
     </w:p>
-    <w:p/>
+    <w:p>
+      <w:pPr>
+        <w:rPr>
+          <w:b/>
+        </w:rPr>
+      </w:pPr>
+      <w:r>
+        <w:rPr>
+          <w:b/>
+          <w:highlight w:val="yellow"/>
+        </w:rPr>
+        <w:t>ERIC T</w:t>
+      </w:r>
+      <w:r>
+        <w:rPr>
+          <w:b/>
+          <w:highlight w:val="yellow"/>
+        </w:rPr>
+        <w:t>ODO</w:t>
+      </w:r>
+    </w:p>
     <w:p>
       <w:pPr>
         <w:pStyle w:val="Heading1"/>
@@ -3653,7 +3725,27 @@
         <w:t>Outcomes</w:t>
       </w:r>
     </w:p>
-    <w:p/>
+    <w:p>
+      <w:pPr>
+        <w:rPr>
+          <w:b/>
+        </w:rPr>
+      </w:pPr>
+      <w:r>
+        <w:rPr>
+          <w:b/>
+          <w:highlight w:val="yellow"/>
+        </w:rPr>
+        <w:t>ERIC T</w:t>
+      </w:r>
+      <w:r>
+        <w:rPr>
+          <w:b/>
+          <w:highlight w:val="yellow"/>
+        </w:rPr>
+        <w:t>ODO</w:t>
+      </w:r>
+    </w:p>
     <w:p>
       <w:pPr>
         <w:pStyle w:val="Heading2"/>
@@ -3666,18 +3758,407 @@
       </w:r>
     </w:p>
     <w:p>
-      <w:r>
-        <w:t>Provide an additional protocol for finding the location of a mobile node</w:t>
-      </w:r>
-    </w:p>
-    <w:p>
-      <w:r>
-        <w:t>QoS to include reliability</w:t>
-      </w:r>
-    </w:p>
-    <w:p>
-      <w:r>
-        <w:t>Hold packets for short duration if greedy node is coming into range</w:t>
+      <w:pPr>
+        <w:pStyle w:val="Heading3"/>
+      </w:pPr>
+      <w:r>
+        <w:t xml:space="preserve">5.2.1. </w:t>
+      </w:r>
+      <w:r>
+        <w:t>Modeling and Simulations</w:t>
+      </w:r>
+    </w:p>
+    <w:p>
+      <w:r>
+        <w:t xml:space="preserve">The prototype </w:t>
+      </w:r>
+      <w:r>
+        <w:t>provided</w:t>
+      </w:r>
+      <w:r>
+        <w:t xml:space="preserve"> some insight into the behavior of KimonoNet. However, it </w:t>
+      </w:r>
+      <w:r>
+        <w:t>did</w:t>
+      </w:r>
+      <w:r>
+        <w:t xml:space="preserve"> not conclusively determine whether or not predictive neighbor maintenance </w:t>
+      </w:r>
+      <w:r>
+        <w:t xml:space="preserve">based on two-hop awareness </w:t>
+      </w:r>
+      <w:r>
+        <w:t xml:space="preserve">fundamentally </w:t>
+      </w:r>
+      <w:r>
+        <w:t>improves</w:t>
+      </w:r>
+      <w:r>
+        <w:t xml:space="preserve"> GPSR </w:t>
+      </w:r>
+      <w:r>
+        <w:t>performance</w:t>
+      </w:r>
+      <w:r>
+        <w:t>.</w:t>
+      </w:r>
+      <w:r>
+        <w:t xml:space="preserve"> </w:t>
+      </w:r>
+      <w:r>
+        <w:t xml:space="preserve">This </w:t>
+      </w:r>
+      <w:r>
+        <w:t>is</w:t>
+      </w:r>
+      <w:r>
+        <w:t xml:space="preserve"> because</w:t>
+      </w:r>
+      <w:r>
+        <w:t xml:space="preserve"> (1) the graphical simulator was useful for constructing particular routing scenarios, not </w:t>
+      </w:r>
+      <w:r>
+        <w:t>modeling truely</w:t>
+      </w:r>
+      <w:r>
+        <w:t xml:space="preserve"> random</w:t>
+      </w:r>
+      <w:r>
+        <w:t xml:space="preserve"> topologies, and (2) the KiNCoL </w:t>
+      </w:r>
+      <w:r>
+        <w:t xml:space="preserve">testing client results did not provide conclusive </w:t>
+      </w:r>
+      <w:r>
+        <w:t>results but instead</w:t>
+      </w:r>
+      <w:r>
+        <w:t xml:space="preserve"> </w:t>
+      </w:r>
+      <w:r>
+        <w:t>suggested</w:t>
+      </w:r>
+      <w:r>
+        <w:t xml:space="preserve"> that better node behavioral models are needed.</w:t>
+      </w:r>
+    </w:p>
+    <w:p>
+      <w:r>
+        <w:lastRenderedPageBreak/>
+        <w:t xml:space="preserve">However, while the prototype and its associated simulation environment did not arrive at a distinct conclusion about two-hop awareness, they do provide the framework for future </w:t>
+      </w:r>
+      <w:r>
+        <w:t>study and research related to KimonoNet</w:t>
+      </w:r>
+      <w:r>
+        <w:t xml:space="preserve"> </w:t>
+      </w:r>
+      <w:r>
+        <w:t xml:space="preserve">via a well-structured object-oriented </w:t>
+      </w:r>
+      <w:r>
+        <w:t>implementation</w:t>
+      </w:r>
+      <w:r>
+        <w:t xml:space="preserve"> of the protocol’s structure</w:t>
+      </w:r>
+      <w:r>
+        <w:t>s</w:t>
+      </w:r>
+      <w:r>
+        <w:t xml:space="preserve">, </w:t>
+      </w:r>
+      <w:r>
+        <w:t xml:space="preserve">algorithms, and </w:t>
+      </w:r>
+      <w:r>
+        <w:t>functions.</w:t>
+      </w:r>
+    </w:p>
+    <w:p>
+      <w:pPr>
+        <w:pStyle w:val="Heading3"/>
+      </w:pPr>
+      <w:r>
+        <w:t xml:space="preserve">5.2.2. Mobile Destination </w:t>
+      </w:r>
+      <w:r>
+        <w:t>Nodes</w:t>
+      </w:r>
+    </w:p>
+    <w:p>
+      <w:r>
+        <w:t xml:space="preserve">As </w:t>
+      </w:r>
+      <w:r>
+        <w:t>specified</w:t>
+      </w:r>
+      <w:r>
+        <w:t xml:space="preserve"> in </w:t>
+      </w:r>
+      <w:r>
+        <w:t>§</w:t>
+      </w:r>
+      <w:r>
+        <w:t xml:space="preserve"> 1.3.2, neither the protocol nor the </w:t>
+      </w:r>
+      <w:r>
+        <w:t>implementation provides</w:t>
+      </w:r>
+      <w:r>
+        <w:t xml:space="preserve"> support for mobile destinations</w:t>
+      </w:r>
+      <w:r>
+        <w:t xml:space="preserve"> nodes.</w:t>
+      </w:r>
+      <w:r>
+        <w:t xml:space="preserve"> In the protocol, this is a conscious design decision, as </w:t>
+      </w:r>
+      <w:r>
+        <w:t xml:space="preserve">a discovery service is fundamentally different than a routing service, and </w:t>
+      </w:r>
+      <w:r>
+        <w:t>the protocol</w:t>
+      </w:r>
+      <w:r>
+        <w:t xml:space="preserve"> seek</w:t>
+      </w:r>
+      <w:r>
+        <w:t>s</w:t>
+      </w:r>
+      <w:r>
+        <w:t xml:space="preserve"> to </w:t>
+      </w:r>
+      <w:r>
+        <w:t>decouple the two so that upgrades to one service do not impact the other</w:t>
+      </w:r>
+      <w:r>
+        <w:t>.</w:t>
+      </w:r>
+      <w:r>
+        <w:t xml:space="preserve"> However, any production implementation should provide a </w:t>
+      </w:r>
+      <w:r>
+        <w:t>discovery</w:t>
+      </w:r>
+      <w:r>
+        <w:t xml:space="preserve"> service, whereas the prototype in this project does not implement </w:t>
+      </w:r>
+      <w:r>
+        <w:t xml:space="preserve">mobile </w:t>
+      </w:r>
+      <w:r>
+        <w:t xml:space="preserve">destination </w:t>
+      </w:r>
+      <w:r>
+        <w:t>discovery,</w:t>
+      </w:r>
+      <w:r>
+        <w:t xml:space="preserve"> as its primary purpose is to test </w:t>
+      </w:r>
+      <w:r>
+        <w:t>routing performance.</w:t>
+      </w:r>
+    </w:p>
+    <w:p>
+      <w:r>
+        <w:t xml:space="preserve">Support for mobile destination nodes </w:t>
+      </w:r>
+      <w:r>
+        <w:t>provides</w:t>
+      </w:r>
+      <w:r>
+        <w:t xml:space="preserve"> two advantages: (1) routing between any</w:t>
+      </w:r>
+      <w:r>
+        <w:t xml:space="preserve"> two peers in the mesh network </w:t>
+      </w:r>
+      <w:r>
+        <w:t xml:space="preserve">and (2) support </w:t>
+      </w:r>
+      <w:r>
+        <w:t>for duplex protocols.</w:t>
+      </w:r>
+      <w:r>
+        <w:t xml:space="preserve"> The UAV use case does not require the former use case, but support for duplex communication is needed</w:t>
+      </w:r>
+      <w:r>
+        <w:t xml:space="preserve"> to implement reliable transport.</w:t>
+      </w:r>
+    </w:p>
+    <w:p>
+      <w:pPr>
+        <w:pStyle w:val="Heading3"/>
+      </w:pPr>
+      <w:r>
+        <w:t>5.2.3. Reliable Quality-of-Service</w:t>
+      </w:r>
+    </w:p>
+    <w:p>
+      <w:r>
+        <w:t>Although considered in the project proposal and requirements, a reliable quality-of-service was not implemented as part of this project due to time constraints.</w:t>
+      </w:r>
+      <w:r>
+        <w:t xml:space="preserve"> However, given an almost-certain need for reliable delivery in military scenarios, KimonoNet should</w:t>
+      </w:r>
+      <w:r>
+        <w:t xml:space="preserve"> be extended to</w:t>
+      </w:r>
+      <w:r>
+        <w:t xml:space="preserve"> provide </w:t>
+      </w:r>
+      <w:r>
+        <w:t>reliable delivery either through tunneling or the network itself.</w:t>
+      </w:r>
+    </w:p>
+    <w:p>
+      <w:r>
+        <w:lastRenderedPageBreak/>
+        <w:t xml:space="preserve">Tunneling a reliable transport protocol like TCP provides </w:t>
+      </w:r>
+      <w:r>
+        <w:t>a</w:t>
+      </w:r>
+      <w:r>
+        <w:t xml:space="preserve"> way to implement reliable delivery. However, as per </w:t>
+      </w:r>
+      <w:r>
+        <w:t>§</w:t>
+      </w:r>
+      <w:r>
+        <w:t xml:space="preserve"> 1.3.3</w:t>
+      </w:r>
+      <w:r>
+        <w:t xml:space="preserve">, </w:t>
+      </w:r>
+      <w:r>
+        <w:t>without support for mobile destinations,</w:t>
+      </w:r>
+      <w:r>
+        <w:t xml:space="preserve"> this is not possible because TCP</w:t>
+      </w:r>
+      <w:r>
+        <w:t xml:space="preserve"> and other reliable transport protocols</w:t>
+      </w:r>
+      <w:r>
+        <w:t xml:space="preserve"> requires bi-directional communication </w:t>
+      </w:r>
+      <w:r>
+        <w:t>so that the destination can acknowledge the reception of stream content.</w:t>
+      </w:r>
+      <w:r>
+        <w:t xml:space="preserve"> If such duplex communication is implemented within KimonoNet, then this </w:t>
+      </w:r>
+      <w:r>
+        <w:t xml:space="preserve">approach </w:t>
+      </w:r>
+      <w:r>
+        <w:t>benefits from flexibility in that end clients can select a reliable protocol so long as both end points support it.</w:t>
+      </w:r>
+      <w:r>
+        <w:t xml:space="preserve"> However, it comes at the cost of </w:t>
+      </w:r>
+      <w:r>
+        <w:t>end-to-end communication to de</w:t>
+      </w:r>
+      <w:r>
+        <w:t>tect and resolve losses, as opposed to network-enforced reliability, which can handled losses locally within transit.</w:t>
+      </w:r>
+    </w:p>
+    <w:p>
+      <w:r>
+        <w:t>Consequently, the</w:t>
+      </w:r>
+      <w:r>
+        <w:t xml:space="preserve"> KimonoNet protocol itself </w:t>
+      </w:r>
+      <w:r>
+        <w:t>could</w:t>
+      </w:r>
+      <w:r>
+        <w:t xml:space="preserve"> also provide reliable delivery.</w:t>
+      </w:r>
+      <w:r>
+        <w:t xml:space="preserve"> As opposed to end-to-end </w:t>
+      </w:r>
+      <w:r>
+        <w:t xml:space="preserve">reliability, </w:t>
+      </w:r>
+      <w:r>
+        <w:t xml:space="preserve">nodes along the </w:t>
+      </w:r>
+      <w:r>
+        <w:t>transit</w:t>
+      </w:r>
+      <w:r>
+        <w:t xml:space="preserve"> path may assist with reliability, thus reducing the traffic and time required for</w:t>
+      </w:r>
+      <w:r>
+        <w:t xml:space="preserve"> loss</w:t>
+      </w:r>
+      <w:r>
+        <w:t xml:space="preserve"> detection and recovery.</w:t>
+      </w:r>
+      <w:r>
+        <w:t xml:space="preserve"> </w:t>
+      </w:r>
+      <w:r>
+        <w:t xml:space="preserve">However, this </w:t>
+      </w:r>
+      <w:r>
+        <w:t>requires</w:t>
+      </w:r>
+      <w:r>
+        <w:t xml:space="preserve"> each node to maintain more state, as well as tightly couples the reliability </w:t>
+      </w:r>
+      <w:r>
+        <w:t>mechanism</w:t>
+      </w:r>
+      <w:r>
+        <w:t xml:space="preserve"> into the KimonoNet protocol, making it challenging </w:t>
+      </w:r>
+      <w:r>
+        <w:t>to make changes later.</w:t>
+      </w:r>
+    </w:p>
+    <w:p>
+      <w:pPr>
+        <w:pStyle w:val="Heading3"/>
+      </w:pPr>
+      <w:r>
+        <w:t xml:space="preserve">5.2.4. Predictive </w:t>
+      </w:r>
+      <w:r>
+        <w:t>Forwarding Delay</w:t>
+      </w:r>
+      <w:r>
+        <w:t xml:space="preserve"> </w:t>
+      </w:r>
+    </w:p>
+    <w:p>
+      <w:r>
+        <w:t>The KimonoNet protocol maintains two-hop awareness in order to perform predictive neighbor maintenance. However, it could also more aggressively use this knowledge to delay data forwarding if the topology is anticipated to change favorably.</w:t>
+      </w:r>
+      <w:r>
+        <w:t xml:space="preserve"> </w:t>
+      </w:r>
+      <w:r>
+        <w:t xml:space="preserve">In a relatively fixed network, this doesn’t provide an advantage, because changes will be minimal, but in a highly fluid network, over a relatively short period of time, a neighborhood could change significantly. </w:t>
+      </w:r>
+    </w:p>
+    <w:p>
+      <w:r>
+        <w:lastRenderedPageBreak/>
+        <w:t>As a basic example, consider the case where a node is a local maximum. Under GPSR and the KimonoNet protocol described to this point, the packet would enter perimeter forwarding. However, if a node recognizes that a neighbor in its two-hop routing table will soon become a greedy candidate, it could forestall transmission until that time, and then send the packet via greedy</w:t>
+      </w:r>
+      <w:r>
+        <w:t xml:space="preserve">, </w:t>
+      </w:r>
+      <w:r>
+        <w:t>the preferred routing mechanism.</w:t>
+      </w:r>
+      <w:r>
+        <w:t xml:space="preserve"> However, the mechanics of this must be explored more thoroughly, as this case will cause selection to fall-behind in time, even if still making an near-optimal route selection.</w:t>
       </w:r>
     </w:p>
     <w:p>
@@ -3692,6 +4173,198 @@
       </w:r>
     </w:p>
     <w:p>
+      <w:pPr>
+        <w:pStyle w:val="Heading2"/>
+      </w:pPr>
+      <w:r>
+        <w:t>6.1. Group</w:t>
+      </w:r>
+    </w:p>
+    <w:p>
+      <w:r>
+        <w:t xml:space="preserve">Given the scope of this project and the limited time constraints, the group divided the work into distinct units of responsibility for </w:t>
+      </w:r>
+      <w:r>
+        <w:t>each</w:t>
+      </w:r>
+      <w:r>
+        <w:t xml:space="preserve"> member</w:t>
+      </w:r>
+      <w:r>
+        <w:t>.</w:t>
+      </w:r>
+      <w:r>
+        <w:t xml:space="preserve"> In parallel, </w:t>
+      </w:r>
+      <w:r>
+        <w:t>the team</w:t>
+      </w:r>
+      <w:r>
+        <w:t xml:space="preserve"> developed the pro</w:t>
+      </w:r>
+      <w:r>
+        <w:t>tocol, prototype and simulation</w:t>
+      </w:r>
+      <w:r>
+        <w:t xml:space="preserve"> </w:t>
+      </w:r>
+      <w:r>
+        <w:t>environment</w:t>
+      </w:r>
+      <w:r>
+        <w:t xml:space="preserve">, and then </w:t>
+      </w:r>
+      <w:r>
+        <w:t>they</w:t>
+      </w:r>
+      <w:r>
+        <w:t xml:space="preserve"> integrated these three distinct pieces as the term drew to a close.</w:t>
+      </w:r>
+    </w:p>
+    <w:p>
+      <w:r>
+        <w:t>Eric Bollens</w:t>
+      </w:r>
+      <w:r>
+        <w:t xml:space="preserve"> created the conceptual framework for KimonoNet and </w:t>
+      </w:r>
+      <w:r>
+        <w:t>was the primary author of its</w:t>
+      </w:r>
+      <w:r>
+        <w:t xml:space="preserve"> documentation.</w:t>
+      </w:r>
+      <w:r>
+        <w:t xml:space="preserve"> He guided its use of existing protocols and proposed improvements for </w:t>
+      </w:r>
+      <w:r>
+        <w:t>suited</w:t>
+      </w:r>
+      <w:r>
+        <w:t xml:space="preserve"> </w:t>
+      </w:r>
+      <w:r>
+        <w:t>to</w:t>
+      </w:r>
+      <w:r>
+        <w:t xml:space="preserve"> fluid, sparse networks.</w:t>
+      </w:r>
+      <w:r>
+        <w:t xml:space="preserve"> He </w:t>
+      </w:r>
+      <w:r>
+        <w:t>also compiled the project proposal and requirements document and wrote both the protocol specification and the final report.</w:t>
+      </w:r>
+    </w:p>
+    <w:p>
+      <w:r>
+        <w:t xml:space="preserve">Zorayr Khalapyan </w:t>
+      </w:r>
+      <w:r>
+        <w:t>managed</w:t>
+      </w:r>
+      <w:r>
+        <w:t xml:space="preserve"> architecture of the KimonoNet </w:t>
+      </w:r>
+      <w:r>
+        <w:t>prototype</w:t>
+      </w:r>
+      <w:r>
+        <w:t xml:space="preserve">, including </w:t>
+      </w:r>
+      <w:r>
+        <w:t xml:space="preserve">its </w:t>
+      </w:r>
+      <w:r>
+        <w:t xml:space="preserve">overall class hierarchy and </w:t>
+      </w:r>
+      <w:r>
+        <w:t>its implementations of</w:t>
+      </w:r>
+      <w:r>
+        <w:t xml:space="preserve"> peer</w:t>
+      </w:r>
+      <w:r>
+        <w:t xml:space="preserve"> packet parceling</w:t>
+      </w:r>
+      <w:r>
+        <w:t>, beaconing</w:t>
+      </w:r>
+      <w:r>
+        <w:t xml:space="preserve"> and</w:t>
+      </w:r>
+      <w:r>
+        <w:t xml:space="preserve"> communication. He </w:t>
+      </w:r>
+      <w:r>
+        <w:lastRenderedPageBreak/>
+        <w:t>also</w:t>
+      </w:r>
+      <w:r>
+        <w:t xml:space="preserve"> </w:t>
+      </w:r>
+      <w:r>
+        <w:t>wrote the first draft of</w:t>
+      </w:r>
+      <w:r>
+        <w:t xml:space="preserve"> the project proposal and</w:t>
+      </w:r>
+      <w:r>
+        <w:t xml:space="preserve"> assisted </w:t>
+      </w:r>
+      <w:r>
+        <w:t>with</w:t>
+      </w:r>
+      <w:r>
+        <w:t xml:space="preserve"> </w:t>
+      </w:r>
+      <w:r>
+        <w:t>the testing infrastructure.</w:t>
+      </w:r>
+    </w:p>
+    <w:p>
+      <w:r>
+        <w:t xml:space="preserve">Wade Norris implemented routing and transport </w:t>
+      </w:r>
+      <w:r>
+        <w:t xml:space="preserve">within the KimonoNet prototype based on </w:t>
+      </w:r>
+      <w:r>
+        <w:t>the protocol specification.</w:t>
+      </w:r>
+      <w:r>
+        <w:t xml:space="preserve"> This included greedy and perimeter </w:t>
+      </w:r>
+      <w:r>
+        <w:t>routing and predictive neighbor maintenance. He also contributed heavily to the requirements document.</w:t>
+      </w:r>
+    </w:p>
+    <w:p>
+      <w:r>
+        <w:t xml:space="preserve">James Hung developed </w:t>
+      </w:r>
+      <w:r>
+        <w:t xml:space="preserve">unit tests for foundation classes in the prototype and then implemented the simulation </w:t>
+      </w:r>
+      <w:r>
+        <w:t>environment for the KimonoNet prototype. This simulation environment included both the GUI-based simulator and the KiNCoL command-line utility.</w:t>
+      </w:r>
+    </w:p>
+    <w:p>
+      <w:pPr>
+        <w:pStyle w:val="Heading2"/>
+      </w:pPr>
+      <w:r>
+        <w:t xml:space="preserve">6.2. </w:t>
+      </w:r>
+      <w:r>
+        <w:t>Credit</w:t>
+      </w:r>
+      <w:r>
+        <w:t>s</w:t>
+      </w:r>
+    </w:p>
+    <w:p>
       <w:r>
         <w:t xml:space="preserve">We thank </w:t>
       </w:r>
@@ -3734,7 +4407,6 @@
     </w:p>
     <w:p>
       <w:r>
-        <w:lastRenderedPageBreak/>
         <w:t>Further, we thank</w:t>
       </w:r>
       <w:r>
@@ -3787,6 +4459,29 @@
       <w:r>
         <w:t>REFERENCES</w:t>
       </w:r>
+    </w:p>
+    <w:p>
+      <w:pPr>
+        <w:rPr>
+          <w:b/>
+        </w:rPr>
+      </w:pPr>
+      <w:r>
+        <w:rPr>
+          <w:b/>
+          <w:highlight w:val="yellow"/>
+        </w:rPr>
+        <w:t>ERIC T</w:t>
+      </w:r>
+      <w:r>
+        <w:rPr>
+          <w:b/>
+          <w:highlight w:val="yellow"/>
+        </w:rPr>
+        <w:t>ODO</w:t>
+      </w:r>
+      <w:bookmarkStart w:id="10" w:name="_GoBack"/>
+      <w:bookmarkEnd w:id="10"/>
     </w:p>
     <w:p>
       <w:pPr>
@@ -3881,7 +4576,14 @@
         <w:rPr>
           <w:rFonts w:cs="Times New Roman"/>
         </w:rPr>
-        <w:t>etropolitan-scale internetworks;</w:t>
+        <w:t>etropolitan-</w:t>
+      </w:r>
+      <w:r>
+        <w:rPr>
+          <w:rFonts w:cs="Times New Roman"/>
+        </w:rPr>
+        <w:lastRenderedPageBreak/>
+        <w:t>scale internetworks;</w:t>
       </w:r>
       <w:r>
         <w:rPr>
@@ -4187,7 +4889,7 @@
           <w:rPr>
             <w:noProof/>
           </w:rPr>
-          <w:t>1</w:t>
+          <w:t>10</w:t>
         </w:r>
         <w:r>
           <w:rPr>
@@ -11627,7 +12329,7 @@
 </file>
 
 <file path=customXml/itemProps1.xml><?xml version="1.0" encoding="utf-8"?>
-<ds:datastoreItem xmlns:ds="http://schemas.openxmlformats.org/officeDocument/2006/customXml" ds:itemID="{CFF8B3F6-1CFE-0749-8A25-01EAFEB859CF}">
+<ds:datastoreItem xmlns:ds="http://schemas.openxmlformats.org/officeDocument/2006/customXml" ds:itemID="{5DF00BBE-BBB3-E94D-9D4B-77428BC45B08}">
   <ds:schemaRefs>
     <ds:schemaRef ds:uri="http://schemas.openxmlformats.org/officeDocument/2006/bibliography"/>
   </ds:schemaRefs>

</xml_diff>

<commit_message>
Add preliminary results section to paper 1.0.05
</commit_message>
<xml_diff>
--- a/doc/paper.docx
+++ b/doc/paper.docx
@@ -72,8 +72,10 @@
       </w:r>
       <w:r>
         <w:br/>
-        <w:t>Version 1.0.04</w:t>
-      </w:r>
+        <w:t>Version 1.0.05</w:t>
+      </w:r>
+      <w:bookmarkStart w:id="0" w:name="_GoBack"/>
+      <w:bookmarkEnd w:id="0"/>
       <w:r>
         <w:br/>
         <w:t>March 21</w:t>
@@ -1321,16 +1323,16 @@
       <w:pPr>
         <w:pStyle w:val="Heading3"/>
       </w:pPr>
-      <w:bookmarkStart w:id="0" w:name="_Toc191283096"/>
-      <w:bookmarkStart w:id="1" w:name="_Toc193371679"/>
+      <w:bookmarkStart w:id="1" w:name="_Toc191283096"/>
+      <w:bookmarkStart w:id="2" w:name="_Toc193371679"/>
       <w:r>
         <w:t xml:space="preserve">1.5.1. </w:t>
       </w:r>
       <w:r>
         <w:t>Autonomous Nodes</w:t>
       </w:r>
-      <w:bookmarkEnd w:id="0"/>
       <w:bookmarkEnd w:id="1"/>
+      <w:bookmarkEnd w:id="2"/>
     </w:p>
     <w:p>
       <w:r>
@@ -1417,8 +1419,8 @@
       <w:pPr>
         <w:pStyle w:val="Heading3"/>
       </w:pPr>
-      <w:bookmarkStart w:id="2" w:name="_Toc191283097"/>
-      <w:bookmarkStart w:id="3" w:name="_Toc193371680"/>
+      <w:bookmarkStart w:id="3" w:name="_Toc191283097"/>
+      <w:bookmarkStart w:id="4" w:name="_Toc193371680"/>
       <w:r>
         <w:lastRenderedPageBreak/>
         <w:t xml:space="preserve">1.5.2. </w:t>
@@ -1426,8 +1428,8 @@
       <w:r>
         <w:t>End Points</w:t>
       </w:r>
-      <w:bookmarkEnd w:id="2"/>
       <w:bookmarkEnd w:id="3"/>
+      <w:bookmarkEnd w:id="4"/>
     </w:p>
     <w:p>
       <w:r>
@@ -1502,31 +1504,31 @@
       <w:pPr>
         <w:pStyle w:val="Heading2"/>
       </w:pPr>
-      <w:bookmarkStart w:id="4" w:name="_Toc191283098"/>
-      <w:bookmarkStart w:id="5" w:name="_Toc193371681"/>
+      <w:bookmarkStart w:id="5" w:name="_Toc191283098"/>
+      <w:bookmarkStart w:id="6" w:name="_Toc193371681"/>
       <w:r>
         <w:t xml:space="preserve">1.6. </w:t>
       </w:r>
       <w:r>
         <w:t>Constraints</w:t>
       </w:r>
-      <w:bookmarkEnd w:id="4"/>
       <w:bookmarkEnd w:id="5"/>
+      <w:bookmarkEnd w:id="6"/>
     </w:p>
     <w:p>
       <w:pPr>
         <w:pStyle w:val="Heading3"/>
       </w:pPr>
-      <w:bookmarkStart w:id="6" w:name="_Toc191283099"/>
-      <w:bookmarkStart w:id="7" w:name="_Toc193371682"/>
+      <w:bookmarkStart w:id="7" w:name="_Toc191283099"/>
+      <w:bookmarkStart w:id="8" w:name="_Toc193371682"/>
       <w:r>
         <w:t xml:space="preserve">1.6.1. </w:t>
       </w:r>
       <w:r>
         <w:t>High Churn</w:t>
       </w:r>
-      <w:bookmarkEnd w:id="6"/>
       <w:bookmarkEnd w:id="7"/>
+      <w:bookmarkEnd w:id="8"/>
     </w:p>
     <w:p>
       <w:r>
@@ -1614,16 +1616,16 @@
       <w:pPr>
         <w:pStyle w:val="Heading3"/>
       </w:pPr>
-      <w:bookmarkStart w:id="8" w:name="_Toc191283100"/>
-      <w:bookmarkStart w:id="9" w:name="_Toc193371683"/>
+      <w:bookmarkStart w:id="9" w:name="_Toc191283100"/>
+      <w:bookmarkStart w:id="10" w:name="_Toc193371683"/>
       <w:r>
         <w:t xml:space="preserve">1.6.2. </w:t>
       </w:r>
       <w:r>
         <w:t>Mixed Horizons</w:t>
       </w:r>
-      <w:bookmarkEnd w:id="8"/>
       <w:bookmarkEnd w:id="9"/>
+      <w:bookmarkEnd w:id="10"/>
     </w:p>
     <w:p>
       <w:r>
@@ -5020,10 +5022,7 @@
         </m:r>
       </m:oMath>
       <w:r>
-        <w:t xml:space="preserve">, </w:t>
-      </w:r>
-      <w:r>
-        <w:t xml:space="preserve">the speed of the node </w:t>
+        <w:t xml:space="preserve">, the speed of the node </w:t>
       </w:r>
       <m:oMath>
         <m:r>
@@ -5267,10 +5266,7 @@
         </m:d>
       </m:oMath>
       <w:r>
-        <w:t xml:space="preserve"> may be calculated</w:t>
-      </w:r>
-      <w:r>
-        <w:t xml:space="preserve"> as</w:t>
+        <w:t xml:space="preserve"> may be calculated as</w:t>
       </w:r>
       <w:r>
         <w:t xml:space="preserve"> [</w:t>
@@ -5281,8 +5277,6 @@
         </w:rPr>
         <w:t>williams</w:t>
       </w:r>
-      <w:bookmarkStart w:id="10" w:name="_GoBack"/>
-      <w:bookmarkEnd w:id="10"/>
       <w:r>
         <w:t>]</w:t>
       </w:r>
@@ -6141,20 +6135,11 @@
           <w:rPr>
             <w:rFonts w:ascii="Cambria Math" w:hAnsi="Cambria Math"/>
           </w:rPr>
-          <m:t>BEAERING</m:t>
+          <m:t>BEARING</m:t>
         </m:r>
       </m:oMath>
       <w:r>
-        <w:t xml:space="preserve">, </w:t>
-      </w:r>
-      <w:r>
-        <w:t xml:space="preserve">alternative, </w:t>
-      </w:r>
-      <w:r>
-        <w:t xml:space="preserve">less </w:t>
-      </w:r>
-      <w:r>
-        <w:t>computationally complex methods may be employed using a two-dimensional plane where necessary and possible.</w:t>
+        <w:t>, alternative, less computationally complex methods may be employed using a two-dimensional plane where necessary and possible.</w:t>
       </w:r>
       <w:r>
         <w:t xml:space="preserve"> It should be recognized, however, that these calculations are propagated between neighboring nodes through beacons and therefore, while uniformity is not a requisite, a lack thereof may lead to differing ways that nodes regard neighbors. </w:t>
@@ -6271,6 +6256,1808 @@
     </w:p>
     <w:p>
       <w:pPr>
+        <w:pStyle w:val="Heading2"/>
+      </w:pPr>
+      <w:r>
+        <w:t>4.1</w:t>
+      </w:r>
+      <w:r>
+        <w:t xml:space="preserve">. </w:t>
+      </w:r>
+      <w:r>
+        <w:t>Simulation Tools</w:t>
+      </w:r>
+    </w:p>
+    <w:p>
+      <w:r>
+        <w:t xml:space="preserve">Over the course of this development cycle, the authors developed two </w:t>
+      </w:r>
+      <w:r>
+        <w:t xml:space="preserve">simulation tools for KimonoNet, a command-line simulator </w:t>
+      </w:r>
+      <w:r>
+        <w:t>called KiNCoL</w:t>
+      </w:r>
+      <w:r>
+        <w:t xml:space="preserve"> and a graphic user interface simulator.</w:t>
+      </w:r>
+    </w:p>
+    <w:p>
+      <w:r>
+        <w:t xml:space="preserve">Both simulation </w:t>
+      </w:r>
+      <w:r>
+        <w:t>tools</w:t>
+      </w:r>
+      <w:r>
+        <w:t xml:space="preserve"> use the random waypoint model to simulate autonomous peers in the network.</w:t>
+      </w:r>
+      <w:r>
+        <w:t xml:space="preserve"> This model randomly selects a starting location for each peer and a random waypoint that the node will travel to </w:t>
+      </w:r>
+      <w:r>
+        <w:t>at</w:t>
+      </w:r>
+      <w:r>
+        <w:t xml:space="preserve"> a</w:t>
+      </w:r>
+      <w:r>
+        <w:t xml:space="preserve"> uniform</w:t>
+      </w:r>
+      <w:r>
+        <w:t xml:space="preserve"> speed. Once the node reaches </w:t>
+      </w:r>
+      <w:r>
+        <w:t>a</w:t>
+      </w:r>
+      <w:r>
+        <w:t xml:space="preserve"> waypoint, it </w:t>
+      </w:r>
+      <w:r>
+        <w:t xml:space="preserve">then </w:t>
+      </w:r>
+      <w:r>
+        <w:t xml:space="preserve">selects another waypoint and </w:t>
+      </w:r>
+      <w:r>
+        <w:t>proceeds</w:t>
+      </w:r>
+      <w:r>
+        <w:t xml:space="preserve"> </w:t>
+      </w:r>
+      <w:r>
+        <w:t>to that waypoint</w:t>
+      </w:r>
+      <w:r>
+        <w:t xml:space="preserve"> in a similar fashion.</w:t>
+      </w:r>
+    </w:p>
+    <w:p>
+      <w:r>
+        <w:t>Because the simulators run on a single host</w:t>
+      </w:r>
+      <w:r>
+        <w:t xml:space="preserve"> with a single NIC</w:t>
+      </w:r>
+      <w:r>
+        <w:t>, a constraint is imposed t</w:t>
+      </w:r>
+      <w:r>
+        <w:t xml:space="preserve">hat data packets are sent every </w:t>
+      </w:r>
+      <w:r>
+        <w:t>500 m</w:t>
+      </w:r>
+      <w:r>
+        <w:t>illiseconds</w:t>
+      </w:r>
+      <w:r>
+        <w:t xml:space="preserve">. </w:t>
+      </w:r>
+      <w:r>
+        <w:t xml:space="preserve">In real-world scenarios, this constraint would not exist, but it </w:t>
+      </w:r>
+      <w:r>
+        <w:t xml:space="preserve">does </w:t>
+      </w:r>
+      <w:r>
+        <w:t>in simulation</w:t>
+      </w:r>
+      <w:r>
+        <w:t xml:space="preserve"> due to a single NIC.</w:t>
+      </w:r>
+    </w:p>
+    <w:p>
+      <w:r>
+        <w:t xml:space="preserve">The simulation environment also assumes a single </w:t>
+      </w:r>
+      <w:r>
+        <w:t>static destination</w:t>
+      </w:r>
+      <w:r>
+        <w:t xml:space="preserve"> while sending packets from </w:t>
+      </w:r>
+      <w:r>
+        <w:t>network sources</w:t>
+      </w:r>
+      <w:r>
+        <w:t>. This may cause some runs to yield low deliverability if a node is partitioned from the rest of the network.</w:t>
+      </w:r>
+    </w:p>
+    <w:p>
+      <w:pPr>
+        <w:pStyle w:val="Heading2"/>
+      </w:pPr>
+      <w:r>
+        <w:lastRenderedPageBreak/>
+        <w:t>4.2.</w:t>
+      </w:r>
+      <w:r>
+        <w:t xml:space="preserve"> KiNCoL Simulator</w:t>
+      </w:r>
+    </w:p>
+    <w:p>
+      <w:r>
+        <w:t>A</w:t>
+      </w:r>
+      <w:r>
+        <w:t xml:space="preserve"> command line </w:t>
+      </w:r>
+      <w:r>
+        <w:t>simulator</w:t>
+      </w:r>
+      <w:r>
+        <w:t>,</w:t>
+      </w:r>
+      <w:r>
+        <w:t xml:space="preserve"> KiNCoL</w:t>
+      </w:r>
+      <w:r>
+        <w:t xml:space="preserve"> </w:t>
+      </w:r>
+      <w:r>
+        <w:t xml:space="preserve">provides a simple way to test the protocol </w:t>
+      </w:r>
+      <w:r>
+        <w:t xml:space="preserve">under various </w:t>
+      </w:r>
+      <w:r>
+        <w:t xml:space="preserve">node </w:t>
+      </w:r>
+      <w:r>
+        <w:t>configurations</w:t>
+      </w:r>
+      <w:r>
+        <w:t xml:space="preserve">. It is run by </w:t>
+      </w:r>
+      <w:r>
+        <w:t>setting the</w:t>
+      </w:r>
+      <w:r>
+        <w:t xml:space="preserve"> attribute mode-cl</w:t>
+      </w:r>
+      <w:r>
+        <w:t xml:space="preserve"> for KimonoNet</w:t>
+      </w:r>
+      <w:r>
+        <w:t xml:space="preserve">, followed by a </w:t>
+      </w:r>
+      <w:r>
+        <w:t>number</w:t>
+      </w:r>
+      <w:r>
+        <w:t xml:space="preserve"> of other configurable attributes:</w:t>
+      </w:r>
+    </w:p>
+    <w:p>
+      <w:pPr>
+        <w:pStyle w:val="ListParagraph"/>
+        <w:numPr>
+          <w:ilvl w:val="0"/>
+          <w:numId w:val="47"/>
+        </w:numPr>
+      </w:pPr>
+      <w:r>
+        <w:t>number-of-peers</w:t>
+      </w:r>
+      <w:r>
+        <w:t>: The total number of nodes in the network.</w:t>
+      </w:r>
+    </w:p>
+    <w:p>
+      <w:pPr>
+        <w:pStyle w:val="ListParagraph"/>
+        <w:numPr>
+          <w:ilvl w:val="0"/>
+          <w:numId w:val="47"/>
+        </w:numPr>
+      </w:pPr>
+      <w:r>
+        <w:t>map-width</w:t>
+      </w:r>
+      <w:r>
+        <w:t xml:space="preserve"> (meters)</w:t>
+      </w:r>
+      <w:r>
+        <w:t>: The width of the world that the peers move within.</w:t>
+      </w:r>
+    </w:p>
+    <w:p>
+      <w:pPr>
+        <w:pStyle w:val="ListParagraph"/>
+        <w:numPr>
+          <w:ilvl w:val="0"/>
+          <w:numId w:val="47"/>
+        </w:numPr>
+      </w:pPr>
+      <w:r>
+        <w:t>map-height</w:t>
+      </w:r>
+      <w:r>
+        <w:t xml:space="preserve"> (meters)</w:t>
+      </w:r>
+      <w:r>
+        <w:t>: The height of the world that the peers move within.</w:t>
+      </w:r>
+    </w:p>
+    <w:p>
+      <w:pPr>
+        <w:pStyle w:val="ListParagraph"/>
+        <w:numPr>
+          <w:ilvl w:val="0"/>
+          <w:numId w:val="47"/>
+        </w:numPr>
+      </w:pPr>
+      <w:r>
+        <w:t>hostility-factor</w:t>
+      </w:r>
+      <w:r>
+        <w:t xml:space="preserve"> (decimal range </w:t>
+      </w:r>
+      <m:oMath>
+        <m:r>
+          <w:rPr>
+            <w:rFonts w:ascii="Cambria Math" w:hAnsi="Cambria Math"/>
+          </w:rPr>
+          <m:t>[0,1]</m:t>
+        </m:r>
+      </m:oMath>
+      <w:r>
+        <w:t>)</w:t>
+      </w:r>
+      <w:r>
+        <w:t>: The likelihood of a node vanishing from the network (between 0 and 1)</w:t>
+      </w:r>
+    </w:p>
+    <w:p>
+      <w:pPr>
+        <w:pStyle w:val="ListParagraph"/>
+        <w:numPr>
+          <w:ilvl w:val="0"/>
+          <w:numId w:val="47"/>
+        </w:numPr>
+      </w:pPr>
+      <w:r>
+        <w:t>peer-speed</w:t>
+      </w:r>
+      <w:r>
+        <w:t xml:space="preserve"> (meters/second): The speed at which peers move between random waypoints.</w:t>
+      </w:r>
+    </w:p>
+    <w:p>
+      <w:pPr>
+        <w:pStyle w:val="ListParagraph"/>
+        <w:numPr>
+          <w:ilvl w:val="0"/>
+          <w:numId w:val="47"/>
+        </w:numPr>
+      </w:pPr>
+      <w:r>
+        <w:t>number-of-packets</w:t>
+      </w:r>
+      <w:r>
+        <w:t>: The number of date packets sent in the simulation.</w:t>
+      </w:r>
+    </w:p>
+    <w:p>
+      <w:pPr>
+        <w:pStyle w:val="ListParagraph"/>
+        <w:numPr>
+          <w:ilvl w:val="0"/>
+          <w:numId w:val="47"/>
+        </w:numPr>
+      </w:pPr>
+      <w:r>
+        <w:t>beacon-timeout</w:t>
+      </w:r>
+      <w:r>
+        <w:t xml:space="preserve"> (milliseconds): The interval between sending beacons.</w:t>
+      </w:r>
+    </w:p>
+    <w:p>
+      <w:r>
+        <w:t>KiNCoL</w:t>
+      </w:r>
+      <w:r>
+        <w:t xml:space="preserve"> makes an </w:t>
+      </w:r>
+      <w:r>
+        <w:t>assumption that all nodes have the same transmission distance of 150</w:t>
+      </w:r>
+      <w:r>
+        <w:t>m.</w:t>
+      </w:r>
+      <w:r>
+        <w:t xml:space="preserve"> </w:t>
+      </w:r>
+      <w:r>
+        <w:t>The</w:t>
+      </w:r>
+      <w:r>
+        <w:t xml:space="preserve"> number-of-peers, map-height and map-width </w:t>
+      </w:r>
+      <w:r>
+        <w:t xml:space="preserve">attributes </w:t>
+      </w:r>
+      <w:r>
+        <w:t>should be set with this in mind.</w:t>
+      </w:r>
+      <w:r>
+        <w:t xml:space="preserve"> </w:t>
+      </w:r>
+      <w:r>
+        <w:t>Meanwhile, for</w:t>
+      </w:r>
+      <w:r>
+        <w:t xml:space="preserve"> simulations with heterogeneous transmissio</w:t>
+      </w:r>
+      <w:r>
+        <w:t xml:space="preserve">n distances, the GUI simulator provides a mechanism to </w:t>
+      </w:r>
+      <w:r>
+        <w:t xml:space="preserve">set individual </w:t>
+      </w:r>
+      <w:r>
+        <w:t>transmission ranges</w:t>
+      </w:r>
+      <w:r>
+        <w:t>.</w:t>
+      </w:r>
+    </w:p>
+    <w:p>
+      <w:r>
+        <w:t xml:space="preserve">KiNCoL also provides an alternative </w:t>
+      </w:r>
+      <w:r>
+        <w:t>command-line mode</w:t>
+      </w:r>
+      <w:r>
+        <w:t xml:space="preserve"> mode-cl</w:t>
+      </w:r>
+      <w:r>
+        <w:t xml:space="preserve">-gpsr that uses only </w:t>
+      </w:r>
+      <w:r>
+        <w:t>one</w:t>
+      </w:r>
+      <w:r>
+        <w:t xml:space="preserve">-hop awareness as </w:t>
+      </w:r>
+      <w:r>
+        <w:t>similar to GPSR.</w:t>
+      </w:r>
+      <w:r>
+        <w:t xml:space="preserve"> </w:t>
+      </w:r>
+      <w:r>
+        <w:t xml:space="preserve">This </w:t>
+      </w:r>
+      <w:r>
+        <w:t xml:space="preserve">can be used to study the difference in one-hop and two-hop </w:t>
+      </w:r>
+      <w:r>
+        <w:lastRenderedPageBreak/>
+        <w:t xml:space="preserve">knowledge for the same beacon interval or in conjunction with an increased beacon interval to study how much added control traffic is needed </w:t>
+      </w:r>
+      <w:r>
+        <w:t xml:space="preserve">for the same level of reliability with </w:t>
+      </w:r>
+      <w:r>
+        <w:t>one-hop awareness.</w:t>
+      </w:r>
+    </w:p>
+    <w:p>
+      <w:pPr>
+        <w:pStyle w:val="Heading2"/>
+      </w:pPr>
+      <w:r>
+        <w:t>4</w:t>
+      </w:r>
+      <w:r>
+        <w:t>.3. GUI Simulator</w:t>
+      </w:r>
+    </w:p>
+    <w:p>
+      <w:r>
+        <w:t xml:space="preserve">The GUI simulator provides an alternate mechanism for </w:t>
+      </w:r>
+      <w:r>
+        <w:t xml:space="preserve">testing the protocol. Through this simulator, </w:t>
+      </w:r>
+      <w:r>
+        <w:t xml:space="preserve">one may arrange nodes in particular locations and configure </w:t>
+      </w:r>
+      <w:r>
+        <w:t>simulation values</w:t>
+      </w:r>
+      <w:r>
+        <w:t xml:space="preserve"> for each node individually.</w:t>
+      </w:r>
+    </w:p>
+    <w:p>
+      <w:pPr>
+        <w:pStyle w:val="Heading2"/>
+      </w:pPr>
+      <w:r>
+        <w:t>4.4</w:t>
+      </w:r>
+      <w:r>
+        <w:t xml:space="preserve">. </w:t>
+      </w:r>
+      <w:r>
+        <w:t xml:space="preserve">Two-Hop </w:t>
+      </w:r>
+      <w:r>
+        <w:t>Awareness</w:t>
+      </w:r>
+    </w:p>
+    <w:p>
+      <w:r>
+        <w:t>The KiNCoL simulation tool was used to study the behavior of nodes under KimonoNet</w:t>
+      </w:r>
+      <w:r>
+        <w:t xml:space="preserve"> with two-hop awareness.</w:t>
+      </w:r>
+    </w:p>
+    <w:p>
+      <w:r>
+        <w:t>Consider</w:t>
+      </w:r>
+      <w:r>
+        <w:t xml:space="preserve"> the following </w:t>
+      </w:r>
+      <w:r>
+        <w:t>KiNCoL</w:t>
+      </w:r>
+      <w:r>
+        <w:t xml:space="preserve"> </w:t>
+      </w:r>
+      <w:r>
+        <w:t>configuration</w:t>
+      </w:r>
+      <w:r>
+        <w:t>:</w:t>
+      </w:r>
+    </w:p>
+    <w:p>
+      <w:pPr>
+        <w:pStyle w:val="ListParagraph"/>
+        <w:numPr>
+          <w:ilvl w:val="0"/>
+          <w:numId w:val="48"/>
+        </w:numPr>
+      </w:pPr>
+      <w:r>
+        <w:t>27</w:t>
+      </w:r>
+      <w:r>
+        <w:t xml:space="preserve"> peers with speed of </w:t>
+      </w:r>
+      <w:r>
+        <w:t>1</w:t>
+      </w:r>
+      <w:r>
+        <w:t>5</w:t>
+      </w:r>
+      <w:r>
+        <w:t xml:space="preserve"> m/s</w:t>
+      </w:r>
+    </w:p>
+    <w:p>
+      <w:pPr>
+        <w:pStyle w:val="ListParagraph"/>
+        <w:numPr>
+          <w:ilvl w:val="0"/>
+          <w:numId w:val="48"/>
+        </w:numPr>
+      </w:pPr>
+      <w:r>
+        <w:t>450</w:t>
+      </w:r>
+      <w:r>
+        <w:t xml:space="preserve"> m x </w:t>
+      </w:r>
+      <w:r>
+        <w:t>450</w:t>
+      </w:r>
+      <w:r>
+        <w:t xml:space="preserve"> m map</w:t>
+      </w:r>
+    </w:p>
+    <w:p>
+      <w:pPr>
+        <w:pStyle w:val="ListParagraph"/>
+        <w:numPr>
+          <w:ilvl w:val="0"/>
+          <w:numId w:val="48"/>
+        </w:numPr>
+      </w:pPr>
+      <w:r>
+        <w:t>No hostility factor</w:t>
+      </w:r>
+    </w:p>
+    <w:p>
+      <w:pPr>
+        <w:pStyle w:val="ListParagraph"/>
+        <w:numPr>
+          <w:ilvl w:val="0"/>
+          <w:numId w:val="48"/>
+        </w:numPr>
+      </w:pPr>
+      <w:r>
+        <w:t>10</w:t>
+      </w:r>
+      <w:r>
+        <w:t xml:space="preserve"> seconds between beacons</w:t>
+      </w:r>
+    </w:p>
+    <w:p>
+      <w:pPr>
+        <w:pStyle w:val="ListParagraph"/>
+        <w:numPr>
+          <w:ilvl w:val="0"/>
+          <w:numId w:val="48"/>
+        </w:numPr>
+      </w:pPr>
+      <w:r>
+        <w:t>20</w:t>
+      </w:r>
+      <w:r>
+        <w:t xml:space="preserve"> data packets sent at 1 per second</w:t>
+      </w:r>
+    </w:p>
+    <w:p>
+      <w:r>
+        <w:t xml:space="preserve">When nodes move at </w:t>
+      </w:r>
+      <w:r>
+        <w:t>1</w:t>
+      </w:r>
+      <w:r>
+        <w:t xml:space="preserve">5 m/s with </w:t>
+      </w:r>
+      <w:r>
+        <w:t xml:space="preserve">a transmission distance of 150 meters, </w:t>
+      </w:r>
+      <w:r>
+        <w:t xml:space="preserve">this configuration </w:t>
+      </w:r>
+      <w:r>
+        <w:t>send</w:t>
+      </w:r>
+      <w:r>
+        <w:t>s</w:t>
+      </w:r>
+      <w:r>
+        <w:t xml:space="preserve"> a beacon </w:t>
+      </w:r>
+      <w:r>
+        <w:t>after the node has moved the distance of the transmission radius.</w:t>
+      </w:r>
+      <w:r>
+        <w:t xml:space="preserve"> </w:t>
+      </w:r>
+      <w:r>
+        <w:t xml:space="preserve">Further, this configuration places an average of </w:t>
+      </w:r>
+      <w:r>
+        <w:t>three</w:t>
+      </w:r>
+      <w:r>
+        <w:t xml:space="preserve"> nodes within each radius, thus a</w:t>
+      </w:r>
+      <w:r>
+        <w:t xml:space="preserve"> 3</w:t>
+      </w:r>
+      <m:oMath>
+        <m:r>
+          <w:rPr>
+            <w:rFonts w:ascii="Cambria Math" w:hAnsi="Cambria Math"/>
+          </w:rPr>
+          <m:t>μ</m:t>
+        </m:r>
+      </m:oMath>
+      <w:r>
+        <w:t xml:space="preserve"> </w:t>
+      </w:r>
+      <w:r>
+        <w:t>-</w:t>
+      </w:r>
+      <w:r>
+        <w:t>sparse graph.</w:t>
+      </w:r>
+    </w:p>
+    <w:p>
+      <w:r>
+        <w:t xml:space="preserve">Under this configuration, twelve runs were conducted and two outliers excluded due to </w:t>
+      </w:r>
+      <w:r>
+        <w:t>heavily partitioned random distributions</w:t>
+      </w:r>
+      <w:r>
+        <w:t>.</w:t>
+      </w:r>
+    </w:p>
+    <w:p>
+      <w:r>
+        <w:rPr>
+          <w:i/>
+        </w:rPr>
+        <w:lastRenderedPageBreak/>
+        <w:t xml:space="preserve">Average Delivery Rate. </w:t>
+      </w:r>
+      <w:r>
+        <w:t>On average, KimonoNet data packets had a delivery rate of 90.1% in 3</w:t>
+      </w:r>
+      <m:oMath>
+        <m:r>
+          <w:rPr>
+            <w:rFonts w:ascii="Cambria Math" w:hAnsi="Cambria Math"/>
+          </w:rPr>
+          <m:t>μ</m:t>
+        </m:r>
+      </m:oMath>
+      <w:r>
+        <w:t xml:space="preserve">-sparse </w:t>
+      </w:r>
+      <w:r>
+        <w:t xml:space="preserve">networks. </w:t>
+      </w:r>
+    </w:p>
+    <w:p>
+      <w:r>
+        <w:rPr>
+          <w:i/>
+        </w:rPr>
+        <w:t>Data Packets</w:t>
+      </w:r>
+      <w:r>
+        <w:t xml:space="preserve">. In order to transport data across the </w:t>
+      </w:r>
+      <w:r>
+        <w:t>3</w:t>
+      </w:r>
+      <m:oMath>
+        <m:r>
+          <w:rPr>
+            <w:rFonts w:ascii="Cambria Math" w:hAnsi="Cambria Math"/>
+          </w:rPr>
+          <m:t>μ</m:t>
+        </m:r>
+      </m:oMath>
+      <w:r>
+        <w:t xml:space="preserve">-sparse </w:t>
+      </w:r>
+      <w:r>
+        <w:t xml:space="preserve">network, an </w:t>
+      </w:r>
+      <w:r>
+        <w:t>total</w:t>
+      </w:r>
+      <w:r>
+        <w:t xml:space="preserve"> of </w:t>
+      </w:r>
+      <w:r>
+        <w:t>4.3K data packets were transmitted.</w:t>
+      </w:r>
+    </w:p>
+    <w:p>
+      <w:r>
+        <w:rPr>
+          <w:i/>
+        </w:rPr>
+        <w:t xml:space="preserve">Control Overhead. </w:t>
+      </w:r>
+      <w:r>
+        <w:t xml:space="preserve">Out of </w:t>
+      </w:r>
+      <w:r>
+        <w:t>5.6K</w:t>
+      </w:r>
+      <w:r>
+        <w:t xml:space="preserve"> packets sent</w:t>
+      </w:r>
+      <w:r>
+        <w:t xml:space="preserve"> between nodes in the network</w:t>
+      </w:r>
+      <w:r>
+        <w:t>, 1.2K were routing packets</w:t>
+      </w:r>
+      <w:r>
+        <w:t>.</w:t>
+      </w:r>
+      <w:r>
+        <w:t xml:space="preserve"> </w:t>
+      </w:r>
+      <w:r>
+        <w:t>This yielded</w:t>
+      </w:r>
+      <w:r>
+        <w:t xml:space="preserve"> a control overhead of </w:t>
+      </w:r>
+      <w:r>
+        <w:t>23.2</w:t>
+      </w:r>
+      <w:r>
+        <w:t>%.</w:t>
+      </w:r>
+      <w:r>
+        <w:t xml:space="preserve"> </w:t>
+      </w:r>
+    </w:p>
+    <w:p>
+      <w:r>
+        <w:rPr>
+          <w:i/>
+        </w:rPr>
+        <w:t>Greedy Ratio</w:t>
+      </w:r>
+      <w:r>
+        <w:t>. Of 8.9K packets involved in data transmission, 80.4% of them were forward</w:t>
+      </w:r>
+      <w:r>
+        <w:t>ed via greedy routing mechanism, the optimal forwarding mechanis</w:t>
+      </w:r>
+      <w:r>
+        <w:t>m.</w:t>
+      </w:r>
+    </w:p>
+    <w:p>
+      <w:pPr>
+        <w:pStyle w:val="Heading2"/>
+      </w:pPr>
+      <w:r>
+        <w:t>4.5</w:t>
+      </w:r>
+      <w:r>
+        <w:t>. One-Hop</w:t>
+      </w:r>
+      <w:r>
+        <w:t xml:space="preserve"> Awareness</w:t>
+      </w:r>
+    </w:p>
+    <w:p>
+      <w:r>
+        <w:t>The first comparison with one-hop awareness comes from leaving all settings exactly the same as in</w:t>
+      </w:r>
+      <w:r>
+        <w:t xml:space="preserve"> </w:t>
+      </w:r>
+      <w:r>
+        <w:t>§</w:t>
+      </w:r>
+      <w:r>
+        <w:t xml:space="preserve"> 4.5</w:t>
+      </w:r>
+      <w:r>
+        <w:t xml:space="preserve"> but running in mode-cl-gpsr.</w:t>
+      </w:r>
+      <w:r>
+        <w:t xml:space="preserve"> As with the two-hop simulation,</w:t>
+      </w:r>
+      <w:r>
+        <w:t xml:space="preserve"> this simulation involved</w:t>
+      </w:r>
+      <w:r>
+        <w:t xml:space="preserve"> twelve runs </w:t>
+      </w:r>
+      <w:r>
+        <w:t>with</w:t>
+      </w:r>
+      <w:r>
+        <w:t xml:space="preserve"> two outliers </w:t>
+      </w:r>
+      <w:r>
+        <w:t xml:space="preserve">excluded due to </w:t>
+      </w:r>
+      <w:r>
+        <w:t>heavily partitioned random distributions.</w:t>
+      </w:r>
+    </w:p>
+    <w:p>
+      <w:r>
+        <w:rPr>
+          <w:i/>
+        </w:rPr>
+        <w:t>Average Delivery Rate</w:t>
+      </w:r>
+      <w:r>
+        <w:t xml:space="preserve">. On average, one-hop awareness yielded a delivery rate of </w:t>
+      </w:r>
+      <w:r>
+        <w:t xml:space="preserve">79.2% in </w:t>
+      </w:r>
+      <w:r>
+        <w:t>3</w:t>
+      </w:r>
+      <m:oMath>
+        <m:r>
+          <w:rPr>
+            <w:rFonts w:ascii="Cambria Math" w:hAnsi="Cambria Math"/>
+          </w:rPr>
+          <m:t>μ</m:t>
+        </m:r>
+      </m:oMath>
+      <w:r>
+        <w:t>-sparse networks.</w:t>
+      </w:r>
+      <w:r>
+        <w:t xml:space="preserve"> This was 10.9% lower than with two-hop awareness.</w:t>
+      </w:r>
+    </w:p>
+    <w:p>
+      <w:r>
+        <w:rPr>
+          <w:i/>
+        </w:rPr>
+        <w:t>Data Packets</w:t>
+      </w:r>
+      <w:r>
+        <w:t xml:space="preserve">. In order to transport data across the </w:t>
+      </w:r>
+      <w:r>
+        <w:t>3</w:t>
+      </w:r>
+      <m:oMath>
+        <m:r>
+          <w:rPr>
+            <w:rFonts w:ascii="Cambria Math" w:hAnsi="Cambria Math"/>
+          </w:rPr>
+          <m:t>μ</m:t>
+        </m:r>
+      </m:oMath>
+      <w:r>
+        <w:t>-sparse network</w:t>
+      </w:r>
+      <w:r>
+        <w:t xml:space="preserve"> with only one-hop awareness</w:t>
+      </w:r>
+      <w:r>
+        <w:t xml:space="preserve">, an </w:t>
+      </w:r>
+      <w:r>
+        <w:t>total</w:t>
+      </w:r>
+      <w:r>
+        <w:t xml:space="preserve"> of </w:t>
+      </w:r>
+      <w:r>
+        <w:t>9.1</w:t>
+      </w:r>
+      <w:r>
+        <w:t>K data packets were transmitted.</w:t>
+      </w:r>
+      <w:r>
+        <w:t xml:space="preserve"> This was 211.6% of the network traffic </w:t>
+      </w:r>
+      <w:r>
+        <w:t>required with two-hop awareness to deliver the same number of packets.</w:t>
+      </w:r>
+      <w:r>
+        <w:t xml:space="preserve"> </w:t>
+      </w:r>
+    </w:p>
+    <w:p>
+      <w:r>
+        <w:rPr>
+          <w:i/>
+        </w:rPr>
+        <w:t xml:space="preserve">Control Overhead. </w:t>
+      </w:r>
+      <w:r>
+        <w:t xml:space="preserve">Out of </w:t>
+      </w:r>
+      <w:r>
+        <w:t>9.1K</w:t>
+      </w:r>
+      <w:r>
+        <w:t xml:space="preserve"> packets sent between nodes in the network</w:t>
+      </w:r>
+      <w:r>
+        <w:t>, 1.4</w:t>
+      </w:r>
+      <w:r>
+        <w:t>K were routing packets.</w:t>
+      </w:r>
+      <w:r>
+        <w:t xml:space="preserve"> </w:t>
+      </w:r>
+      <w:r>
+        <w:t>This yielded</w:t>
+      </w:r>
+      <w:r>
+        <w:t xml:space="preserve"> a control overhead </w:t>
+      </w:r>
+      <w:r>
+        <w:lastRenderedPageBreak/>
+        <w:t xml:space="preserve">of </w:t>
+      </w:r>
+      <w:r>
+        <w:t>13.3%.</w:t>
+      </w:r>
+      <w:r>
+        <w:t xml:space="preserve"> However, although this was only 57% of the control overhead ratio for two-hop awareness, this is a result of an increase in data packets required for transmission, not a decrease in control packets.</w:t>
+      </w:r>
+    </w:p>
+    <w:p>
+      <w:r>
+        <w:rPr>
+          <w:i/>
+        </w:rPr>
+        <w:t>Greedy Ratio</w:t>
+      </w:r>
+      <w:r>
+        <w:t xml:space="preserve">. </w:t>
+      </w:r>
+      <w:r>
+        <w:t>Of 9.1</w:t>
+      </w:r>
+      <w:r>
+        <w:t xml:space="preserve">K packets involved in data transmission, </w:t>
+      </w:r>
+      <w:r>
+        <w:t>51.7</w:t>
+      </w:r>
+      <w:r>
+        <w:t>% of them were forwarded via greedy routing mechanism</w:t>
+      </w:r>
+      <w:r>
+        <w:t xml:space="preserve">. This demonstrates that 28.7% less packets were routed optimally with one-hop awareness in the </w:t>
+      </w:r>
+      <w:r>
+        <w:t>3</w:t>
+      </w:r>
+      <m:oMath>
+        <m:r>
+          <w:rPr>
+            <w:rFonts w:ascii="Cambria Math" w:hAnsi="Cambria Math"/>
+          </w:rPr>
+          <m:t>μ</m:t>
+        </m:r>
+      </m:oMath>
+      <w:r>
+        <w:t>-sparse network</w:t>
+      </w:r>
+      <w:r>
+        <w:t>.</w:t>
+      </w:r>
+      <w:r>
+        <w:t xml:space="preserve"> The sub-optimality of perimeter forwarding is evident when this lower value is coupled with the fact that one-hop aware routing required 211.6% more packets to route the same amount of data.</w:t>
+      </w:r>
+    </w:p>
+    <w:p>
+      <w:pPr>
+        <w:pStyle w:val="Heading2"/>
+      </w:pPr>
+      <w:r>
+        <w:t>4.6</w:t>
+      </w:r>
+      <w:r>
+        <w:t>. Difficulties</w:t>
+      </w:r>
+    </w:p>
+    <w:p>
+      <w:pPr>
+        <w:pStyle w:val="Heading3"/>
+      </w:pPr>
+      <w:r>
+        <w:t>4.6.1. NIC Oversaturation</w:t>
+      </w:r>
+    </w:p>
+    <w:p>
+      <w:r>
+        <w:t xml:space="preserve">The most significant difficulty encountered during simulation came from </w:t>
+      </w:r>
+      <w:r>
+        <w:t>oversaturation</w:t>
+      </w:r>
+      <w:r>
+        <w:t xml:space="preserve"> of the </w:t>
+      </w:r>
+      <w:r>
+        <w:t>test machine’s NIC</w:t>
+      </w:r>
+      <w:r>
+        <w:t>.</w:t>
+      </w:r>
+      <w:r>
+        <w:t xml:space="preserve"> This manifest</w:t>
+      </w:r>
+      <w:r>
+        <w:t>ed</w:t>
+      </w:r>
+      <w:r>
+        <w:t xml:space="preserve"> in the form of CRC errors in packet transmission</w:t>
+      </w:r>
+      <w:r>
+        <w:t>. To handle this issue, packet sending intervals have to be reduced to the point that such conflicts did not occur. However, this led to an inflation of the control traffic ratio metric that rendered it all but useless.</w:t>
+      </w:r>
+    </w:p>
+    <w:p>
+      <w:r>
+        <w:t>This issue would likely not manifest in real world environments because all traffic is not routed through on NIC, but instead only between nodes within the same horizon. In a 3-sparse network, this would be inconsequential.</w:t>
+      </w:r>
+    </w:p>
+    <w:p>
+      <w:r>
+        <w:t>If the text environment were buil</w:t>
+      </w:r>
+      <w:r>
+        <w:t xml:space="preserve">t to forego the use of a NIC to test only protocol internals, this difficulty would not have been encountered. However, because of the limited time for </w:t>
+      </w:r>
+      <w:r>
+        <w:lastRenderedPageBreak/>
+        <w:t>implementation, the KimonoNet prototype includes both the simulator and the production modes within the same</w:t>
+      </w:r>
+      <w:r>
+        <w:t xml:space="preserve"> executable, and thus it is befallen to this implementation challenge.</w:t>
+      </w:r>
+    </w:p>
+    <w:p>
+      <w:pPr>
+        <w:pStyle w:val="Heading1"/>
+      </w:pPr>
+      <w:r>
+        <w:t xml:space="preserve">5. </w:t>
+      </w:r>
+      <w:r>
+        <w:t>ConclusionS</w:t>
+      </w:r>
+    </w:p>
+    <w:p>
+      <w:pPr>
+        <w:pStyle w:val="Heading2"/>
+      </w:pPr>
+      <w:r>
+        <w:t xml:space="preserve">5.1. </w:t>
+      </w:r>
+      <w:r>
+        <w:t>Outcomes</w:t>
+      </w:r>
+    </w:p>
+    <w:p/>
+    <w:p>
+      <w:pPr>
+        <w:pStyle w:val="Heading2"/>
+      </w:pPr>
+      <w:r>
+        <w:t xml:space="preserve">5.2. </w:t>
+      </w:r>
+      <w:r>
+        <w:t>Future Work</w:t>
+      </w:r>
+    </w:p>
+    <w:p>
+      <w:pPr>
+        <w:pStyle w:val="Heading3"/>
+      </w:pPr>
+      <w:r>
+        <w:t xml:space="preserve">5.2.1. </w:t>
+      </w:r>
+      <w:r>
+        <w:t>Modeling and Simulations</w:t>
+      </w:r>
+    </w:p>
+    <w:p>
+      <w:r>
+        <w:t xml:space="preserve">The prototype </w:t>
+      </w:r>
+      <w:r>
+        <w:t>provided</w:t>
+      </w:r>
+      <w:r>
+        <w:t xml:space="preserve"> some insight into the behavior of KimonoNet. However, it </w:t>
+      </w:r>
+      <w:r>
+        <w:t>did</w:t>
+      </w:r>
+      <w:r>
+        <w:t xml:space="preserve"> not conclusively determine whether or not predictive neighbor maintenance </w:t>
+      </w:r>
+      <w:r>
+        <w:t xml:space="preserve">based on two-hop awareness </w:t>
+      </w:r>
+      <w:r>
+        <w:t xml:space="preserve">fundamentally </w:t>
+      </w:r>
+      <w:r>
+        <w:t>improves</w:t>
+      </w:r>
+      <w:r>
+        <w:t xml:space="preserve"> GPSR </w:t>
+      </w:r>
+      <w:r>
+        <w:t>performance</w:t>
+      </w:r>
+      <w:r>
+        <w:t>.</w:t>
+      </w:r>
+      <w:r>
+        <w:t xml:space="preserve"> </w:t>
+      </w:r>
+      <w:r>
+        <w:t xml:space="preserve">This </w:t>
+      </w:r>
+      <w:r>
+        <w:t>is</w:t>
+      </w:r>
+      <w:r>
+        <w:t xml:space="preserve"> because</w:t>
+      </w:r>
+      <w:r>
+        <w:t xml:space="preserve"> (1) the graphical simulator was useful for constructing particular routing scenarios, not </w:t>
+      </w:r>
+      <w:r>
+        <w:t>modeling truely</w:t>
+      </w:r>
+      <w:r>
+        <w:t xml:space="preserve"> random</w:t>
+      </w:r>
+      <w:r>
+        <w:t xml:space="preserve"> topologies, and (2) the KiNCoL </w:t>
+      </w:r>
+      <w:r>
+        <w:t xml:space="preserve">testing client results did not provide conclusive </w:t>
+      </w:r>
+      <w:r>
+        <w:t>results but instead</w:t>
+      </w:r>
+      <w:r>
+        <w:t xml:space="preserve"> </w:t>
+      </w:r>
+      <w:r>
+        <w:t>suggested</w:t>
+      </w:r>
+      <w:r>
+        <w:t xml:space="preserve"> that better node behavioral models are needed.</w:t>
+      </w:r>
+    </w:p>
+    <w:p>
+      <w:r>
+        <w:t xml:space="preserve">However, while the prototype and its associated simulation environment did not arrive at a distinct conclusion about two-hop awareness, they do provide the framework for future </w:t>
+      </w:r>
+      <w:r>
+        <w:t>study and research related to KimonoNet</w:t>
+      </w:r>
+      <w:r>
+        <w:t xml:space="preserve"> </w:t>
+      </w:r>
+      <w:r>
+        <w:t xml:space="preserve">via a well-structured object-oriented </w:t>
+      </w:r>
+      <w:r>
+        <w:t>implementation</w:t>
+      </w:r>
+      <w:r>
+        <w:t xml:space="preserve"> of the protocol’s structure</w:t>
+      </w:r>
+      <w:r>
+        <w:t>s</w:t>
+      </w:r>
+      <w:r>
+        <w:t xml:space="preserve">, </w:t>
+      </w:r>
+      <w:r>
+        <w:t xml:space="preserve">algorithms, and </w:t>
+      </w:r>
+      <w:r>
+        <w:t>functions.</w:t>
+      </w:r>
+    </w:p>
+    <w:p>
+      <w:pPr>
+        <w:pStyle w:val="Heading3"/>
+      </w:pPr>
+      <w:r>
+        <w:t xml:space="preserve">5.2.2. Mobile Destination </w:t>
+      </w:r>
+      <w:r>
+        <w:t>Nodes</w:t>
+      </w:r>
+    </w:p>
+    <w:p>
+      <w:r>
+        <w:t xml:space="preserve">As </w:t>
+      </w:r>
+      <w:r>
+        <w:t>specified</w:t>
+      </w:r>
+      <w:r>
+        <w:t xml:space="preserve"> in </w:t>
+      </w:r>
+      <w:r>
+        <w:t>§</w:t>
+      </w:r>
+      <w:r>
+        <w:t xml:space="preserve"> 1.3.2, neither the protocol nor the </w:t>
+      </w:r>
+      <w:r>
+        <w:t>implementation provides</w:t>
+      </w:r>
+      <w:r>
+        <w:t xml:space="preserve"> support for mobile destinations</w:t>
+      </w:r>
+      <w:r>
+        <w:t xml:space="preserve"> nodes.</w:t>
+      </w:r>
+      <w:r>
+        <w:t xml:space="preserve"> In the protocol, this is a </w:t>
+      </w:r>
+      <w:r>
+        <w:lastRenderedPageBreak/>
+        <w:t xml:space="preserve">conscious design decision, as </w:t>
+      </w:r>
+      <w:r>
+        <w:t xml:space="preserve">a discovery service is fundamentally different than a routing service, and </w:t>
+      </w:r>
+      <w:r>
+        <w:t>the protocol</w:t>
+      </w:r>
+      <w:r>
+        <w:t xml:space="preserve"> seek</w:t>
+      </w:r>
+      <w:r>
+        <w:t>s</w:t>
+      </w:r>
+      <w:r>
+        <w:t xml:space="preserve"> to </w:t>
+      </w:r>
+      <w:r>
+        <w:t>decouple the two so that upgrades to one service do not impact the other</w:t>
+      </w:r>
+      <w:r>
+        <w:t>.</w:t>
+      </w:r>
+      <w:r>
+        <w:t xml:space="preserve"> However, any production implementation should provide a </w:t>
+      </w:r>
+      <w:r>
+        <w:t>discovery</w:t>
+      </w:r>
+      <w:r>
+        <w:t xml:space="preserve"> service, whereas the prototype in this project does not implement </w:t>
+      </w:r>
+      <w:r>
+        <w:t xml:space="preserve">mobile </w:t>
+      </w:r>
+      <w:r>
+        <w:t xml:space="preserve">destination </w:t>
+      </w:r>
+      <w:r>
+        <w:t>discovery,</w:t>
+      </w:r>
+      <w:r>
+        <w:t xml:space="preserve"> as its primary purpose is to test </w:t>
+      </w:r>
+      <w:r>
+        <w:t>routing performance.</w:t>
+      </w:r>
+    </w:p>
+    <w:p>
+      <w:r>
+        <w:t xml:space="preserve">Support for mobile destination nodes </w:t>
+      </w:r>
+      <w:r>
+        <w:t>provides</w:t>
+      </w:r>
+      <w:r>
+        <w:t xml:space="preserve"> two advantages: (1) routing between any</w:t>
+      </w:r>
+      <w:r>
+        <w:t xml:space="preserve"> two peers in the mesh network </w:t>
+      </w:r>
+      <w:r>
+        <w:t xml:space="preserve">and (2) support </w:t>
+      </w:r>
+      <w:r>
+        <w:t>for duplex protocols.</w:t>
+      </w:r>
+      <w:r>
+        <w:t xml:space="preserve"> The UAV use case does not require the former use case, but support for duplex communication is needed</w:t>
+      </w:r>
+      <w:r>
+        <w:t xml:space="preserve"> to implement reliable transport.</w:t>
+      </w:r>
+    </w:p>
+    <w:p>
+      <w:pPr>
+        <w:pStyle w:val="Heading3"/>
+      </w:pPr>
+      <w:r>
+        <w:t>5.2.3. Reliable Quality-of-Service</w:t>
+      </w:r>
+    </w:p>
+    <w:p>
+      <w:r>
+        <w:t>Although considered in the project proposal and requirements, a reliable quality-of-service was not implemented as part of this project due to time constraints.</w:t>
+      </w:r>
+      <w:r>
+        <w:t xml:space="preserve"> However, given an almost-certain need for reliable delivery in military scenarios, KimonoNet should</w:t>
+      </w:r>
+      <w:r>
+        <w:t xml:space="preserve"> be extended to</w:t>
+      </w:r>
+      <w:r>
+        <w:t xml:space="preserve"> provide </w:t>
+      </w:r>
+      <w:r>
+        <w:t>reliable delivery either through tunneling or the network itself.</w:t>
+      </w:r>
+    </w:p>
+    <w:p>
+      <w:r>
+        <w:t xml:space="preserve">Tunneling a reliable transport protocol like TCP provides </w:t>
+      </w:r>
+      <w:r>
+        <w:t>a</w:t>
+      </w:r>
+      <w:r>
+        <w:t xml:space="preserve"> way to implement reliable delivery. However, as per </w:t>
+      </w:r>
+      <w:r>
+        <w:t>§</w:t>
+      </w:r>
+      <w:r>
+        <w:t xml:space="preserve"> 1.3.3</w:t>
+      </w:r>
+      <w:r>
+        <w:t xml:space="preserve">, </w:t>
+      </w:r>
+      <w:r>
+        <w:t>without support for mobile destinations,</w:t>
+      </w:r>
+      <w:r>
+        <w:t xml:space="preserve"> this is not possible because TCP</w:t>
+      </w:r>
+      <w:r>
+        <w:t xml:space="preserve"> and other reliable transport protocols</w:t>
+      </w:r>
+      <w:r>
+        <w:t xml:space="preserve"> requires bi-directional communication </w:t>
+      </w:r>
+      <w:r>
+        <w:t>so that the destination can acknowledge the reception of stream content.</w:t>
+      </w:r>
+      <w:r>
+        <w:t xml:space="preserve"> If such duplex communication is implemented within KimonoNet, then this </w:t>
+      </w:r>
+      <w:r>
+        <w:t xml:space="preserve">approach </w:t>
+      </w:r>
+      <w:r>
+        <w:t xml:space="preserve">benefits from flexibility in that end clients can select a reliable protocol so long as both end points support it. However, it comes at </w:t>
+      </w:r>
+      <w:r>
+        <w:lastRenderedPageBreak/>
+        <w:t xml:space="preserve">the cost of </w:t>
+      </w:r>
+      <w:r>
+        <w:t>end-to-end communication to de</w:t>
+      </w:r>
+      <w:r>
+        <w:t>tect and resolve losses, as opposed to network-enforced reliability, which can handled losses locally within transit.</w:t>
+      </w:r>
+    </w:p>
+    <w:p>
+      <w:r>
+        <w:t>Consequently, the</w:t>
+      </w:r>
+      <w:r>
+        <w:t xml:space="preserve"> KimonoNet protocol itself </w:t>
+      </w:r>
+      <w:r>
+        <w:t>could</w:t>
+      </w:r>
+      <w:r>
+        <w:t xml:space="preserve"> also provide reliable delivery.</w:t>
+      </w:r>
+      <w:r>
+        <w:t xml:space="preserve"> As opposed to end-to-end </w:t>
+      </w:r>
+      <w:r>
+        <w:t xml:space="preserve">reliability, </w:t>
+      </w:r>
+      <w:r>
+        <w:t xml:space="preserve">nodes along the </w:t>
+      </w:r>
+      <w:r>
+        <w:t>transit</w:t>
+      </w:r>
+      <w:r>
+        <w:t xml:space="preserve"> path may assist with reliability, thus reducing the traffic and time required for</w:t>
+      </w:r>
+      <w:r>
+        <w:t xml:space="preserve"> loss</w:t>
+      </w:r>
+      <w:r>
+        <w:t xml:space="preserve"> detection and recovery.</w:t>
+      </w:r>
+      <w:r>
+        <w:t xml:space="preserve"> </w:t>
+      </w:r>
+      <w:r>
+        <w:t xml:space="preserve">However, this </w:t>
+      </w:r>
+      <w:r>
+        <w:t>requires</w:t>
+      </w:r>
+      <w:r>
+        <w:t xml:space="preserve"> each node to maintain more state, as well as tightly couples the reliability </w:t>
+      </w:r>
+      <w:r>
+        <w:t>mechanism</w:t>
+      </w:r>
+      <w:r>
+        <w:t xml:space="preserve"> into the KimonoNet protocol, making it challenging </w:t>
+      </w:r>
+      <w:r>
+        <w:t>to make changes later.</w:t>
+      </w:r>
+    </w:p>
+    <w:p>
+      <w:pPr>
+        <w:pStyle w:val="Heading3"/>
+      </w:pPr>
+      <w:r>
+        <w:t xml:space="preserve">5.2.4. Predictive </w:t>
+      </w:r>
+      <w:r>
+        <w:t>Forwarding Delay</w:t>
+      </w:r>
+      <w:r>
+        <w:t xml:space="preserve"> </w:t>
+      </w:r>
+    </w:p>
+    <w:p>
+      <w:r>
+        <w:t>The KimonoNet protocol maintains two-hop awareness in order to perform predictive neighbor maintenance. However, it could also more aggressively use this knowledge to delay data forwarding if the topology is anticipated to change favorably.</w:t>
+      </w:r>
+      <w:r>
+        <w:t xml:space="preserve"> </w:t>
+      </w:r>
+      <w:r>
+        <w:t xml:space="preserve">In a relatively fixed network, this doesn’t provide an advantage, because changes will be minimal, but in a highly fluid network, over a relatively short period of time, a neighborhood could change significantly. </w:t>
+      </w:r>
+    </w:p>
+    <w:p>
+      <w:r>
+        <w:t>As a basic example, consider the case where a node is a local maximum. Under GPSR and the KimonoNet protocol described to this point, the packet would enter perimeter forwarding. However, if a node recognizes that a neighbor in its two-hop routing table will soon become a greedy candidate, it could forestall transmission until that time, and then send the packet via greedy</w:t>
+      </w:r>
+      <w:r>
+        <w:t xml:space="preserve">, </w:t>
+      </w:r>
+      <w:r>
+        <w:t>the preferred routing mechanism.</w:t>
+      </w:r>
+      <w:r>
+        <w:t xml:space="preserve"> However, the mechanics of this must be explored more thoroughly, as this case will </w:t>
+      </w:r>
+      <w:r>
+        <w:lastRenderedPageBreak/>
+        <w:t>cause selection to fall-behind in time, even if still making an near-optimal route selection.</w:t>
+      </w:r>
+    </w:p>
+    <w:p>
+      <w:pPr>
+        <w:pStyle w:val="Heading1"/>
+      </w:pPr>
+      <w:r>
+        <w:t xml:space="preserve">6. </w:t>
+      </w:r>
+      <w:r>
+        <w:t>Acknowledgements</w:t>
+      </w:r>
+    </w:p>
+    <w:p>
+      <w:pPr>
+        <w:pStyle w:val="Heading2"/>
+      </w:pPr>
+      <w:r>
+        <w:t>6.1. Group</w:t>
+      </w:r>
+    </w:p>
+    <w:p>
+      <w:r>
+        <w:t xml:space="preserve">Given the scope of this project and the limited time constraints, the group divided the work into distinct units of responsibility for </w:t>
+      </w:r>
+      <w:r>
+        <w:t>each</w:t>
+      </w:r>
+      <w:r>
+        <w:t xml:space="preserve"> member</w:t>
+      </w:r>
+      <w:r>
+        <w:t>.</w:t>
+      </w:r>
+      <w:r>
+        <w:t xml:space="preserve"> In parallel, </w:t>
+      </w:r>
+      <w:r>
+        <w:t>the team</w:t>
+      </w:r>
+      <w:r>
+        <w:t xml:space="preserve"> developed the pro</w:t>
+      </w:r>
+      <w:r>
+        <w:t>tocol, prototype and simulation</w:t>
+      </w:r>
+      <w:r>
+        <w:t xml:space="preserve"> </w:t>
+      </w:r>
+      <w:r>
+        <w:t>environment</w:t>
+      </w:r>
+      <w:r>
+        <w:t xml:space="preserve">, and then </w:t>
+      </w:r>
+      <w:r>
+        <w:t>they</w:t>
+      </w:r>
+      <w:r>
+        <w:t xml:space="preserve"> integrated these three distinct pieces as the term drew to a close.</w:t>
+      </w:r>
+    </w:p>
+    <w:p>
+      <w:r>
+        <w:t>Eric Bollens</w:t>
+      </w:r>
+      <w:r>
+        <w:t xml:space="preserve"> created the conceptual framework for KimonoNet and </w:t>
+      </w:r>
+      <w:r>
+        <w:t>was the primary author of its</w:t>
+      </w:r>
+      <w:r>
+        <w:t xml:space="preserve"> documentation.</w:t>
+      </w:r>
+      <w:r>
+        <w:t xml:space="preserve"> He guided its use of existing protocols and proposed improvements for </w:t>
+      </w:r>
+      <w:r>
+        <w:t>suited</w:t>
+      </w:r>
+      <w:r>
+        <w:t xml:space="preserve"> </w:t>
+      </w:r>
+      <w:r>
+        <w:t>to</w:t>
+      </w:r>
+      <w:r>
+        <w:t xml:space="preserve"> fluid, sparse networks.</w:t>
+      </w:r>
+      <w:r>
+        <w:t xml:space="preserve"> He </w:t>
+      </w:r>
+      <w:r>
+        <w:t>also compiled the project proposal and requirements document and wrote both the protocol specification and the final report.</w:t>
+      </w:r>
+    </w:p>
+    <w:p>
+      <w:r>
+        <w:t xml:space="preserve">Zorayr Khalapyan </w:t>
+      </w:r>
+      <w:r>
+        <w:t>managed</w:t>
+      </w:r>
+      <w:r>
+        <w:t xml:space="preserve"> architecture of the KimonoNet </w:t>
+      </w:r>
+      <w:r>
+        <w:t>prototype</w:t>
+      </w:r>
+      <w:r>
+        <w:t xml:space="preserve">, including </w:t>
+      </w:r>
+      <w:r>
+        <w:t xml:space="preserve">its </w:t>
+      </w:r>
+      <w:r>
+        <w:t xml:space="preserve">overall class hierarchy and </w:t>
+      </w:r>
+      <w:r>
+        <w:t>its implementations of</w:t>
+      </w:r>
+      <w:r>
+        <w:t xml:space="preserve"> peer</w:t>
+      </w:r>
+      <w:r>
+        <w:t xml:space="preserve"> packet parceling</w:t>
+      </w:r>
+      <w:r>
+        <w:t>, beaconing</w:t>
+      </w:r>
+      <w:r>
+        <w:t xml:space="preserve"> and</w:t>
+      </w:r>
+      <w:r>
+        <w:t xml:space="preserve"> communication. He also</w:t>
+      </w:r>
+      <w:r>
+        <w:t xml:space="preserve"> </w:t>
+      </w:r>
+      <w:r>
+        <w:t>wrote the first draft of</w:t>
+      </w:r>
+      <w:r>
+        <w:t xml:space="preserve"> the project proposal and</w:t>
+      </w:r>
+      <w:r>
+        <w:t xml:space="preserve"> assisted </w:t>
+      </w:r>
+      <w:r>
+        <w:t>with</w:t>
+      </w:r>
+      <w:r>
+        <w:t xml:space="preserve"> </w:t>
+      </w:r>
+      <w:r>
+        <w:t>the testing infrastructure.</w:t>
+      </w:r>
+    </w:p>
+    <w:p>
+      <w:r>
+        <w:t xml:space="preserve">Wade Norris implemented routing and transport </w:t>
+      </w:r>
+      <w:r>
+        <w:t xml:space="preserve">within the KimonoNet prototype based on </w:t>
+      </w:r>
+      <w:r>
+        <w:t>the protocol specification.</w:t>
+      </w:r>
+      <w:r>
+        <w:t xml:space="preserve"> This included greedy and perimeter </w:t>
+      </w:r>
+      <w:r>
+        <w:t>routing and predictive neighbor maintenance. He also contributed heavily to the requirements document.</w:t>
+      </w:r>
+    </w:p>
+    <w:p>
+      <w:r>
+        <w:t xml:space="preserve">James Hung developed </w:t>
+      </w:r>
+      <w:r>
+        <w:t xml:space="preserve">unit tests for foundation classes in the prototype and then implemented </w:t>
+      </w:r>
+      <w:r>
+        <w:lastRenderedPageBreak/>
+        <w:t xml:space="preserve">the simulation </w:t>
+      </w:r>
+      <w:r>
+        <w:t>environment for the KimonoNet prototype. This simulation environment included both the GUI-based simulator and the KiNCoL command-line utility.</w:t>
+      </w:r>
+    </w:p>
+    <w:p>
+      <w:pPr>
+        <w:pStyle w:val="Heading2"/>
+      </w:pPr>
+      <w:r>
+        <w:t xml:space="preserve">6.2. </w:t>
+      </w:r>
+      <w:r>
+        <w:t>Credit</w:t>
+      </w:r>
+      <w:r>
+        <w:t>s</w:t>
+      </w:r>
+    </w:p>
+    <w:p>
+      <w:r>
+        <w:t xml:space="preserve">We thank </w:t>
+      </w:r>
+      <w:r>
+        <w:t>G.</w:t>
+      </w:r>
+      <w:r>
+        <w:t xml:space="preserve"> Pau,</w:t>
+      </w:r>
+      <w:r>
+        <w:t xml:space="preserve"> </w:t>
+      </w:r>
+      <w:r>
+        <w:t xml:space="preserve">a mentor </w:t>
+      </w:r>
+      <w:r>
+        <w:t>who</w:t>
+      </w:r>
+      <w:r>
+        <w:t xml:space="preserve"> advise</w:t>
+      </w:r>
+      <w:r>
+        <w:t>d</w:t>
+      </w:r>
+      <w:r>
+        <w:t xml:space="preserve"> </w:t>
+      </w:r>
+      <w:r>
+        <w:t>us through</w:t>
+      </w:r>
+      <w:r>
+        <w:t>out</w:t>
+      </w:r>
+      <w:r>
+        <w:t xml:space="preserve"> this process, which itself was an outcome of his CS 114: Peer-to</w:t>
+      </w:r>
+      <w:r>
+        <w:t>-Peer Networks class at UCLA.</w:t>
+      </w:r>
+    </w:p>
+    <w:p>
+      <w:r>
+        <w:t>Further, we thank</w:t>
+      </w:r>
+      <w:r>
+        <w:t xml:space="preserve"> </w:t>
+      </w:r>
+      <w:r>
+        <w:t>B. Karp and H.</w:t>
+      </w:r>
+      <w:r>
+        <w:t xml:space="preserve"> </w:t>
+      </w:r>
+      <w:r>
+        <w:t>T. Kung for their work on Greedy Perimeter Stateless Routing</w:t>
+      </w:r>
+      <w:r>
+        <w:t xml:space="preserve"> []</w:t>
+      </w:r>
+      <w:r>
+        <w:t xml:space="preserve">, as well as </w:t>
+      </w:r>
+      <w:r>
+        <w:t xml:space="preserve">G. G. </w:t>
+      </w:r>
+      <w:r>
+        <w:t xml:space="preserve">Finn, </w:t>
+      </w:r>
+      <w:r>
+        <w:t>who first proposed greedy routing throug</w:t>
+      </w:r>
+      <w:r>
+        <w:t>h a coordinate-based system</w:t>
+      </w:r>
+      <w:r>
+        <w:t xml:space="preserve"> []</w:t>
+      </w:r>
+      <w:r>
+        <w:t>.</w:t>
+      </w:r>
+      <w:r>
+        <w:t xml:space="preserve"> </w:t>
+      </w:r>
+    </w:p>
+    <w:p>
+      <w:pPr>
+        <w:pStyle w:val="Heading1"/>
+      </w:pPr>
+      <w:r>
+        <w:t xml:space="preserve">7. </w:t>
+      </w:r>
+      <w:r>
+        <w:t>REFERENCES</w:t>
+      </w:r>
+    </w:p>
+    <w:p>
+      <w:pPr>
         <w:rPr>
           <w:b/>
         </w:rPr>
@@ -6292,787 +8079,6 @@
     </w:p>
     <w:p>
       <w:pPr>
-        <w:pStyle w:val="Heading1"/>
-      </w:pPr>
-      <w:r>
-        <w:t xml:space="preserve">5. </w:t>
-      </w:r>
-      <w:r>
-        <w:t>ConclusionS</w:t>
-      </w:r>
-    </w:p>
-    <w:p>
-      <w:pPr>
-        <w:pStyle w:val="Heading2"/>
-      </w:pPr>
-      <w:r>
-        <w:t xml:space="preserve">5.1. </w:t>
-      </w:r>
-      <w:r>
-        <w:t>Outcomes</w:t>
-      </w:r>
-    </w:p>
-    <w:p>
-      <w:pPr>
-        <w:rPr>
-          <w:b/>
-        </w:rPr>
-      </w:pPr>
-      <w:r>
-        <w:rPr>
-          <w:b/>
-          <w:highlight w:val="yellow"/>
-        </w:rPr>
-        <w:t>ERIC T</w:t>
-      </w:r>
-      <w:r>
-        <w:rPr>
-          <w:b/>
-          <w:highlight w:val="yellow"/>
-        </w:rPr>
-        <w:t>ODO</w:t>
-      </w:r>
-    </w:p>
-    <w:p>
-      <w:pPr>
-        <w:pStyle w:val="Heading2"/>
-      </w:pPr>
-      <w:r>
-        <w:t xml:space="preserve">5.2. </w:t>
-      </w:r>
-      <w:r>
-        <w:t>Future Work</w:t>
-      </w:r>
-    </w:p>
-    <w:p>
-      <w:pPr>
-        <w:pStyle w:val="Heading3"/>
-      </w:pPr>
-      <w:r>
-        <w:t xml:space="preserve">5.2.1. </w:t>
-      </w:r>
-      <w:r>
-        <w:t>Modeling and Simulations</w:t>
-      </w:r>
-    </w:p>
-    <w:p>
-      <w:r>
-        <w:t xml:space="preserve">The prototype </w:t>
-      </w:r>
-      <w:r>
-        <w:t>provided</w:t>
-      </w:r>
-      <w:r>
-        <w:t xml:space="preserve"> some insight into the behavior of KimonoNet. However, it </w:t>
-      </w:r>
-      <w:r>
-        <w:t>did</w:t>
-      </w:r>
-      <w:r>
-        <w:t xml:space="preserve"> not conclusively determine whether or not predictive neighbor maintenance </w:t>
-      </w:r>
-      <w:r>
-        <w:t xml:space="preserve">based on two-hop awareness </w:t>
-      </w:r>
-      <w:r>
-        <w:t xml:space="preserve">fundamentally </w:t>
-      </w:r>
-      <w:r>
-        <w:t>improves</w:t>
-      </w:r>
-      <w:r>
-        <w:t xml:space="preserve"> GPSR </w:t>
-      </w:r>
-      <w:r>
-        <w:t>performance</w:t>
-      </w:r>
-      <w:r>
-        <w:t>.</w:t>
-      </w:r>
-      <w:r>
-        <w:t xml:space="preserve"> </w:t>
-      </w:r>
-      <w:r>
-        <w:t xml:space="preserve">This </w:t>
-      </w:r>
-      <w:r>
-        <w:t>is</w:t>
-      </w:r>
-      <w:r>
-        <w:t xml:space="preserve"> because</w:t>
-      </w:r>
-      <w:r>
-        <w:t xml:space="preserve"> (1) the graphical simulator was useful for constructing particular routing scenarios, not </w:t>
-      </w:r>
-      <w:r>
-        <w:t>modeling truely</w:t>
-      </w:r>
-      <w:r>
-        <w:t xml:space="preserve"> random</w:t>
-      </w:r>
-      <w:r>
-        <w:t xml:space="preserve"> topologies, and (2) the KiNCoL </w:t>
-      </w:r>
-      <w:r>
-        <w:t xml:space="preserve">testing client results did not provide conclusive </w:t>
-      </w:r>
-      <w:r>
-        <w:t>results but instead</w:t>
-      </w:r>
-      <w:r>
-        <w:t xml:space="preserve"> </w:t>
-      </w:r>
-      <w:r>
-        <w:t>suggested</w:t>
-      </w:r>
-      <w:r>
-        <w:t xml:space="preserve"> that better node behavioral models are needed.</w:t>
-      </w:r>
-    </w:p>
-    <w:p>
-      <w:r>
-        <w:t xml:space="preserve">However, while the prototype and its associated simulation environment did not arrive at a </w:t>
-      </w:r>
-      <w:r>
-        <w:lastRenderedPageBreak/>
-        <w:t xml:space="preserve">distinct conclusion about two-hop awareness, they do provide the framework for future </w:t>
-      </w:r>
-      <w:r>
-        <w:t>study and research related to KimonoNet</w:t>
-      </w:r>
-      <w:r>
-        <w:t xml:space="preserve"> </w:t>
-      </w:r>
-      <w:r>
-        <w:t xml:space="preserve">via a well-structured object-oriented </w:t>
-      </w:r>
-      <w:r>
-        <w:t>implementation</w:t>
-      </w:r>
-      <w:r>
-        <w:t xml:space="preserve"> of the protocol’s structure</w:t>
-      </w:r>
-      <w:r>
-        <w:t>s</w:t>
-      </w:r>
-      <w:r>
-        <w:t xml:space="preserve">, </w:t>
-      </w:r>
-      <w:r>
-        <w:t xml:space="preserve">algorithms, and </w:t>
-      </w:r>
-      <w:r>
-        <w:t>functions.</w:t>
-      </w:r>
-    </w:p>
-    <w:p>
-      <w:pPr>
-        <w:pStyle w:val="Heading3"/>
-      </w:pPr>
-      <w:r>
-        <w:t xml:space="preserve">5.2.2. Mobile Destination </w:t>
-      </w:r>
-      <w:r>
-        <w:t>Nodes</w:t>
-      </w:r>
-    </w:p>
-    <w:p>
-      <w:r>
-        <w:t xml:space="preserve">As </w:t>
-      </w:r>
-      <w:r>
-        <w:t>specified</w:t>
-      </w:r>
-      <w:r>
-        <w:t xml:space="preserve"> in </w:t>
-      </w:r>
-      <w:r>
-        <w:t>§</w:t>
-      </w:r>
-      <w:r>
-        <w:t xml:space="preserve"> 1.3.2, neither the protocol nor the </w:t>
-      </w:r>
-      <w:r>
-        <w:t>implementation provides</w:t>
-      </w:r>
-      <w:r>
-        <w:t xml:space="preserve"> support for mobile destinations</w:t>
-      </w:r>
-      <w:r>
-        <w:t xml:space="preserve"> nodes.</w:t>
-      </w:r>
-      <w:r>
-        <w:t xml:space="preserve"> In the protocol, this is a conscious design decision, as </w:t>
-      </w:r>
-      <w:r>
-        <w:t xml:space="preserve">a discovery service is fundamentally different than a routing service, and </w:t>
-      </w:r>
-      <w:r>
-        <w:t>the protocol</w:t>
-      </w:r>
-      <w:r>
-        <w:t xml:space="preserve"> seek</w:t>
-      </w:r>
-      <w:r>
-        <w:t>s</w:t>
-      </w:r>
-      <w:r>
-        <w:t xml:space="preserve"> to </w:t>
-      </w:r>
-      <w:r>
-        <w:t>decouple the two so that upgrades to one service do not impact the other</w:t>
-      </w:r>
-      <w:r>
-        <w:t>.</w:t>
-      </w:r>
-      <w:r>
-        <w:t xml:space="preserve"> However, any production implementation should provide a </w:t>
-      </w:r>
-      <w:r>
-        <w:t>discovery</w:t>
-      </w:r>
-      <w:r>
-        <w:t xml:space="preserve"> service, whereas the prototype in this project does not implement </w:t>
-      </w:r>
-      <w:r>
-        <w:t xml:space="preserve">mobile </w:t>
-      </w:r>
-      <w:r>
-        <w:t xml:space="preserve">destination </w:t>
-      </w:r>
-      <w:r>
-        <w:t>discovery,</w:t>
-      </w:r>
-      <w:r>
-        <w:t xml:space="preserve"> as its primary purpose is to test </w:t>
-      </w:r>
-      <w:r>
-        <w:t>routing performance.</w:t>
-      </w:r>
-    </w:p>
-    <w:p>
-      <w:r>
-        <w:t xml:space="preserve">Support for mobile destination nodes </w:t>
-      </w:r>
-      <w:r>
-        <w:t>provides</w:t>
-      </w:r>
-      <w:r>
-        <w:t xml:space="preserve"> two advantages: (1) routing between any</w:t>
-      </w:r>
-      <w:r>
-        <w:t xml:space="preserve"> two peers in the mesh network </w:t>
-      </w:r>
-      <w:r>
-        <w:t xml:space="preserve">and (2) support </w:t>
-      </w:r>
-      <w:r>
-        <w:t>for duplex protocols.</w:t>
-      </w:r>
-      <w:r>
-        <w:t xml:space="preserve"> The UAV use case does not require the former use case, but support for duplex communication is needed</w:t>
-      </w:r>
-      <w:r>
-        <w:t xml:space="preserve"> to implement reliable transport.</w:t>
-      </w:r>
-    </w:p>
-    <w:p>
-      <w:pPr>
-        <w:pStyle w:val="Heading3"/>
-      </w:pPr>
-      <w:r>
-        <w:t>5.2.3. Reliable Quality-of-Service</w:t>
-      </w:r>
-    </w:p>
-    <w:p>
-      <w:r>
-        <w:t>Although considered in the project proposal and requirements, a reliable quality-of-service was not implemented as part of this project due to time constraints.</w:t>
-      </w:r>
-      <w:r>
-        <w:t xml:space="preserve"> However, given an almost-certain need for reliable delivery in military scenarios, KimonoNet should</w:t>
-      </w:r>
-      <w:r>
-        <w:t xml:space="preserve"> be extended to</w:t>
-      </w:r>
-      <w:r>
-        <w:t xml:space="preserve"> provide </w:t>
-      </w:r>
-      <w:r>
-        <w:t>reliable delivery either through tunneling or the network itself.</w:t>
-      </w:r>
-    </w:p>
-    <w:p>
-      <w:r>
-        <w:t xml:space="preserve">Tunneling a reliable transport protocol like TCP provides </w:t>
-      </w:r>
-      <w:r>
-        <w:t>a</w:t>
-      </w:r>
-      <w:r>
-        <w:t xml:space="preserve"> way to implement reliable delivery. </w:t>
-      </w:r>
-      <w:r>
-        <w:lastRenderedPageBreak/>
-        <w:t xml:space="preserve">However, as per </w:t>
-      </w:r>
-      <w:r>
-        <w:t>§</w:t>
-      </w:r>
-      <w:r>
-        <w:t xml:space="preserve"> 1.3.3</w:t>
-      </w:r>
-      <w:r>
-        <w:t xml:space="preserve">, </w:t>
-      </w:r>
-      <w:r>
-        <w:t>without support for mobile destinations,</w:t>
-      </w:r>
-      <w:r>
-        <w:t xml:space="preserve"> this is not possible because TCP</w:t>
-      </w:r>
-      <w:r>
-        <w:t xml:space="preserve"> and other reliable transport protocols</w:t>
-      </w:r>
-      <w:r>
-        <w:t xml:space="preserve"> requires bi-directional communication </w:t>
-      </w:r>
-      <w:r>
-        <w:t>so that the destination can acknowledge the reception of stream content.</w:t>
-      </w:r>
-      <w:r>
-        <w:t xml:space="preserve"> If such duplex communication is implemented within KimonoNet, then this </w:t>
-      </w:r>
-      <w:r>
-        <w:t xml:space="preserve">approach </w:t>
-      </w:r>
-      <w:r>
-        <w:t xml:space="preserve">benefits from flexibility in that end clients can select a reliable protocol so long as both end points support it. However, it comes at the cost of </w:t>
-      </w:r>
-      <w:r>
-        <w:t>end-to-end communication to de</w:t>
-      </w:r>
-      <w:r>
-        <w:t>tect and resolve losses, as opposed to network-enforced reliability, which can handled losses locally within transit.</w:t>
-      </w:r>
-    </w:p>
-    <w:p>
-      <w:r>
-        <w:t>Consequently, the</w:t>
-      </w:r>
-      <w:r>
-        <w:t xml:space="preserve"> KimonoNet protocol itself </w:t>
-      </w:r>
-      <w:r>
-        <w:t>could</w:t>
-      </w:r>
-      <w:r>
-        <w:t xml:space="preserve"> also provide reliable delivery.</w:t>
-      </w:r>
-      <w:r>
-        <w:t xml:space="preserve"> As opposed to end-to-end </w:t>
-      </w:r>
-      <w:r>
-        <w:t xml:space="preserve">reliability, </w:t>
-      </w:r>
-      <w:r>
-        <w:t xml:space="preserve">nodes along the </w:t>
-      </w:r>
-      <w:r>
-        <w:t>transit</w:t>
-      </w:r>
-      <w:r>
-        <w:t xml:space="preserve"> path may assist with reliability, thus reducing the traffic and time required for</w:t>
-      </w:r>
-      <w:r>
-        <w:t xml:space="preserve"> loss</w:t>
-      </w:r>
-      <w:r>
-        <w:t xml:space="preserve"> detection and recovery.</w:t>
-      </w:r>
-      <w:r>
-        <w:t xml:space="preserve"> </w:t>
-      </w:r>
-      <w:r>
-        <w:t xml:space="preserve">However, this </w:t>
-      </w:r>
-      <w:r>
-        <w:t>requires</w:t>
-      </w:r>
-      <w:r>
-        <w:t xml:space="preserve"> each node to maintain more state, as well as tightly couples the reliability </w:t>
-      </w:r>
-      <w:r>
-        <w:t>mechanism</w:t>
-      </w:r>
-      <w:r>
-        <w:t xml:space="preserve"> into the KimonoNet protocol, making it challenging </w:t>
-      </w:r>
-      <w:r>
-        <w:t>to make changes later.</w:t>
-      </w:r>
-    </w:p>
-    <w:p>
-      <w:pPr>
-        <w:pStyle w:val="Heading3"/>
-      </w:pPr>
-      <w:r>
-        <w:t xml:space="preserve">5.2.4. Predictive </w:t>
-      </w:r>
-      <w:r>
-        <w:t>Forwarding Delay</w:t>
-      </w:r>
-      <w:r>
-        <w:t xml:space="preserve"> </w:t>
-      </w:r>
-    </w:p>
-    <w:p>
-      <w:r>
-        <w:t>The KimonoNet protocol maintains two-hop awareness in order to perform predictive neighbor maintenance. However, it could also more aggressively use this knowledge to delay data forwarding if the topology is anticipated to change favorably.</w:t>
-      </w:r>
-      <w:r>
-        <w:t xml:space="preserve"> </w:t>
-      </w:r>
-      <w:r>
-        <w:t xml:space="preserve">In a relatively fixed network, this doesn’t provide an advantage, because changes will be minimal, but in a highly fluid network, over a relatively short period of time, a neighborhood could change significantly. </w:t>
-      </w:r>
-    </w:p>
-    <w:p>
-      <w:r>
-        <w:t xml:space="preserve">As a basic example, consider the case where a node is a local maximum. Under GPSR and the </w:t>
-      </w:r>
-      <w:r>
-        <w:lastRenderedPageBreak/>
-        <w:t>KimonoNet protocol described to this point, the packet would enter perimeter forwarding. However, if a node recognizes that a neighbor in its two-hop routing table will soon become a greedy candidate, it could forestall transmission until that time, and then send the packet via greedy</w:t>
-      </w:r>
-      <w:r>
-        <w:t xml:space="preserve">, </w:t>
-      </w:r>
-      <w:r>
-        <w:t>the preferred routing mechanism.</w:t>
-      </w:r>
-      <w:r>
-        <w:t xml:space="preserve"> However, the mechanics of this must be explored more thoroughly, as this case will cause selection to fall-behind in time, even if still making an near-optimal route selection.</w:t>
-      </w:r>
-    </w:p>
-    <w:p>
-      <w:pPr>
-        <w:pStyle w:val="Heading1"/>
-      </w:pPr>
-      <w:r>
-        <w:t xml:space="preserve">6. </w:t>
-      </w:r>
-      <w:r>
-        <w:t>Acknowledgements</w:t>
-      </w:r>
-    </w:p>
-    <w:p>
-      <w:pPr>
-        <w:pStyle w:val="Heading2"/>
-      </w:pPr>
-      <w:r>
-        <w:t>6.1. Group</w:t>
-      </w:r>
-    </w:p>
-    <w:p>
-      <w:r>
-        <w:t xml:space="preserve">Given the scope of this project and the limited time constraints, the group divided the work into distinct units of responsibility for </w:t>
-      </w:r>
-      <w:r>
-        <w:t>each</w:t>
-      </w:r>
-      <w:r>
-        <w:t xml:space="preserve"> member</w:t>
-      </w:r>
-      <w:r>
-        <w:t>.</w:t>
-      </w:r>
-      <w:r>
-        <w:t xml:space="preserve"> In parallel, </w:t>
-      </w:r>
-      <w:r>
-        <w:t>the team</w:t>
-      </w:r>
-      <w:r>
-        <w:t xml:space="preserve"> developed the pro</w:t>
-      </w:r>
-      <w:r>
-        <w:t>tocol, prototype and simulation</w:t>
-      </w:r>
-      <w:r>
-        <w:t xml:space="preserve"> </w:t>
-      </w:r>
-      <w:r>
-        <w:t>environment</w:t>
-      </w:r>
-      <w:r>
-        <w:t xml:space="preserve">, and then </w:t>
-      </w:r>
-      <w:r>
-        <w:t>they</w:t>
-      </w:r>
-      <w:r>
-        <w:t xml:space="preserve"> integrated these three distinct pieces as the term drew to a close.</w:t>
-      </w:r>
-    </w:p>
-    <w:p>
-      <w:r>
-        <w:t>Eric Bollens</w:t>
-      </w:r>
-      <w:r>
-        <w:t xml:space="preserve"> created the conceptual framework for KimonoNet and </w:t>
-      </w:r>
-      <w:r>
-        <w:t>was the primary author of its</w:t>
-      </w:r>
-      <w:r>
-        <w:t xml:space="preserve"> documentation.</w:t>
-      </w:r>
-      <w:r>
-        <w:t xml:space="preserve"> He guided its use of existing protocols and proposed improvements for </w:t>
-      </w:r>
-      <w:r>
-        <w:t>suited</w:t>
-      </w:r>
-      <w:r>
-        <w:t xml:space="preserve"> </w:t>
-      </w:r>
-      <w:r>
-        <w:t>to</w:t>
-      </w:r>
-      <w:r>
-        <w:t xml:space="preserve"> fluid, sparse networks.</w:t>
-      </w:r>
-      <w:r>
-        <w:t xml:space="preserve"> He </w:t>
-      </w:r>
-      <w:r>
-        <w:t>also compiled the project proposal and requirements document and wrote both the protocol specification and the final report.</w:t>
-      </w:r>
-    </w:p>
-    <w:p>
-      <w:r>
-        <w:t xml:space="preserve">Zorayr Khalapyan </w:t>
-      </w:r>
-      <w:r>
-        <w:t>managed</w:t>
-      </w:r>
-      <w:r>
-        <w:t xml:space="preserve"> architecture of the KimonoNet </w:t>
-      </w:r>
-      <w:r>
-        <w:t>prototype</w:t>
-      </w:r>
-      <w:r>
-        <w:t xml:space="preserve">, including </w:t>
-      </w:r>
-      <w:r>
-        <w:t xml:space="preserve">its </w:t>
-      </w:r>
-      <w:r>
-        <w:t xml:space="preserve">overall class hierarchy and </w:t>
-      </w:r>
-      <w:r>
-        <w:t>its implementations of</w:t>
-      </w:r>
-      <w:r>
-        <w:t xml:space="preserve"> peer</w:t>
-      </w:r>
-      <w:r>
-        <w:t xml:space="preserve"> packet parceling</w:t>
-      </w:r>
-      <w:r>
-        <w:t>, beaconing</w:t>
-      </w:r>
-      <w:r>
-        <w:t xml:space="preserve"> and</w:t>
-      </w:r>
-      <w:r>
-        <w:t xml:space="preserve"> communication. He also</w:t>
-      </w:r>
-      <w:r>
-        <w:t xml:space="preserve"> </w:t>
-      </w:r>
-      <w:r>
-        <w:t>wrote the first draft of</w:t>
-      </w:r>
-      <w:r>
-        <w:t xml:space="preserve"> the project proposal and</w:t>
-      </w:r>
-      <w:r>
-        <w:t xml:space="preserve"> assisted </w:t>
-      </w:r>
-      <w:r>
-        <w:t>with</w:t>
-      </w:r>
-      <w:r>
-        <w:t xml:space="preserve"> </w:t>
-      </w:r>
-      <w:r>
-        <w:t>the testing infrastructure.</w:t>
-      </w:r>
-    </w:p>
-    <w:p>
-      <w:r>
-        <w:lastRenderedPageBreak/>
-        <w:t xml:space="preserve">Wade Norris implemented routing and transport </w:t>
-      </w:r>
-      <w:r>
-        <w:t xml:space="preserve">within the KimonoNet prototype based on </w:t>
-      </w:r>
-      <w:r>
-        <w:t>the protocol specification.</w:t>
-      </w:r>
-      <w:r>
-        <w:t xml:space="preserve"> This included greedy and perimeter </w:t>
-      </w:r>
-      <w:r>
-        <w:t>routing and predictive neighbor maintenance. He also contributed heavily to the requirements document.</w:t>
-      </w:r>
-    </w:p>
-    <w:p>
-      <w:r>
-        <w:t xml:space="preserve">James Hung developed </w:t>
-      </w:r>
-      <w:r>
-        <w:t xml:space="preserve">unit tests for foundation classes in the prototype and then implemented the simulation </w:t>
-      </w:r>
-      <w:r>
-        <w:t>environment for the KimonoNet prototype. This simulation environment included both the GUI-based simulator and the KiNCoL command-line utility.</w:t>
-      </w:r>
-    </w:p>
-    <w:p>
-      <w:pPr>
-        <w:pStyle w:val="Heading2"/>
-      </w:pPr>
-      <w:r>
-        <w:t xml:space="preserve">6.2. </w:t>
-      </w:r>
-      <w:r>
-        <w:t>Credit</w:t>
-      </w:r>
-      <w:r>
-        <w:t>s</w:t>
-      </w:r>
-    </w:p>
-    <w:p>
-      <w:r>
-        <w:t xml:space="preserve">We thank </w:t>
-      </w:r>
-      <w:r>
-        <w:t>G.</w:t>
-      </w:r>
-      <w:r>
-        <w:t xml:space="preserve"> Pau,</w:t>
-      </w:r>
-      <w:r>
-        <w:t xml:space="preserve"> </w:t>
-      </w:r>
-      <w:r>
-        <w:t xml:space="preserve">a mentor </w:t>
-      </w:r>
-      <w:r>
-        <w:t>who</w:t>
-      </w:r>
-      <w:r>
-        <w:t xml:space="preserve"> advise</w:t>
-      </w:r>
-      <w:r>
-        <w:t>d</w:t>
-      </w:r>
-      <w:r>
-        <w:t xml:space="preserve"> </w:t>
-      </w:r>
-      <w:r>
-        <w:t>us through</w:t>
-      </w:r>
-      <w:r>
-        <w:t>out</w:t>
-      </w:r>
-      <w:r>
-        <w:t xml:space="preserve"> this process, which itself was an outcome of his CS 114: Peer-to</w:t>
-      </w:r>
-      <w:r>
-        <w:t>-Peer Networks class at UCLA.</w:t>
-      </w:r>
-    </w:p>
-    <w:p>
-      <w:r>
-        <w:t>Further, we thank</w:t>
-      </w:r>
-      <w:r>
-        <w:t xml:space="preserve"> </w:t>
-      </w:r>
-      <w:r>
-        <w:t>B. Karp and H.</w:t>
-      </w:r>
-      <w:r>
-        <w:t xml:space="preserve"> </w:t>
-      </w:r>
-      <w:r>
-        <w:t>T. Kung for their work on Greedy Perimeter Stateless Routing</w:t>
-      </w:r>
-      <w:r>
-        <w:t xml:space="preserve"> []</w:t>
-      </w:r>
-      <w:r>
-        <w:t xml:space="preserve">, as well as </w:t>
-      </w:r>
-      <w:r>
-        <w:t xml:space="preserve">G. G. </w:t>
-      </w:r>
-      <w:r>
-        <w:t xml:space="preserve">Finn, </w:t>
-      </w:r>
-      <w:r>
-        <w:t>who first proposed greedy routing throug</w:t>
-      </w:r>
-      <w:r>
-        <w:t>h a coordinate-based system</w:t>
-      </w:r>
-      <w:r>
-        <w:t xml:space="preserve"> []</w:t>
-      </w:r>
-      <w:r>
-        <w:t>.</w:t>
-      </w:r>
-      <w:r>
-        <w:t xml:space="preserve"> </w:t>
-      </w:r>
-    </w:p>
-    <w:p>
-      <w:pPr>
-        <w:pStyle w:val="Heading1"/>
-      </w:pPr>
-      <w:r>
-        <w:t xml:space="preserve">7. </w:t>
-      </w:r>
-      <w:r>
-        <w:t>REFERENCES</w:t>
-      </w:r>
-    </w:p>
-    <w:p>
-      <w:pPr>
-        <w:rPr>
-          <w:b/>
-        </w:rPr>
-      </w:pPr>
-      <w:r>
-        <w:rPr>
-          <w:b/>
-          <w:highlight w:val="yellow"/>
-        </w:rPr>
-        <w:t>ERIC T</w:t>
-      </w:r>
-      <w:r>
-        <w:rPr>
-          <w:b/>
-          <w:highlight w:val="yellow"/>
-        </w:rPr>
-        <w:t>ODO</w:t>
-      </w:r>
-    </w:p>
-    <w:p>
-      <w:pPr>
         <w:spacing w:line="360" w:lineRule="auto"/>
         <w:ind w:left="360" w:hanging="360"/>
         <w:rPr>
@@ -7149,7 +8155,6 @@
         <w:rPr>
           <w:rFonts w:cs="Times New Roman"/>
         </w:rPr>
-        <w:lastRenderedPageBreak/>
         <w:t>[</w:t>
       </w:r>
       <w:r>
@@ -7213,6 +8218,7 @@
         <w:rPr>
           <w:rFonts w:cs="Times New Roman"/>
         </w:rPr>
+        <w:lastRenderedPageBreak/>
         <w:t xml:space="preserve">[] </w:t>
       </w:r>
       <w:r>
@@ -7516,7 +8522,7 @@
           <w:rPr>
             <w:noProof/>
           </w:rPr>
-          <w:t>9</w:t>
+          <w:t>1</w:t>
         </w:r>
         <w:r>
           <w:rPr>
@@ -9413,6 +10419,119 @@
     </w:lvl>
   </w:abstractNum>
   <w:abstractNum w:abstractNumId="17">
+    <w:nsid w:val="217968DD"/>
+    <w:multiLevelType w:val="hybridMultilevel"/>
+    <w:tmpl w:val="6936DB9C"/>
+    <w:lvl w:ilvl="0" w:tplc="04090001">
+      <w:start w:val="1"/>
+      <w:numFmt w:val="bullet"/>
+      <w:lvlText w:val=""/>
+      <w:lvlJc w:val="left"/>
+      <w:pPr>
+        <w:ind w:left="720" w:hanging="360"/>
+      </w:pPr>
+      <w:rPr>
+        <w:rFonts w:ascii="Symbol" w:hAnsi="Symbol" w:hint="default"/>
+      </w:rPr>
+    </w:lvl>
+    <w:lvl w:ilvl="1" w:tplc="04090003" w:tentative="1">
+      <w:start w:val="1"/>
+      <w:numFmt w:val="bullet"/>
+      <w:lvlText w:val="o"/>
+      <w:lvlJc w:val="left"/>
+      <w:pPr>
+        <w:ind w:left="1440" w:hanging="360"/>
+      </w:pPr>
+      <w:rPr>
+        <w:rFonts w:ascii="Courier New" w:hAnsi="Courier New" w:hint="default"/>
+      </w:rPr>
+    </w:lvl>
+    <w:lvl w:ilvl="2" w:tplc="04090005" w:tentative="1">
+      <w:start w:val="1"/>
+      <w:numFmt w:val="bullet"/>
+      <w:lvlText w:val=""/>
+      <w:lvlJc w:val="left"/>
+      <w:pPr>
+        <w:ind w:left="2160" w:hanging="360"/>
+      </w:pPr>
+      <w:rPr>
+        <w:rFonts w:ascii="Wingdings" w:hAnsi="Wingdings" w:hint="default"/>
+      </w:rPr>
+    </w:lvl>
+    <w:lvl w:ilvl="3" w:tplc="04090001" w:tentative="1">
+      <w:start w:val="1"/>
+      <w:numFmt w:val="bullet"/>
+      <w:lvlText w:val=""/>
+      <w:lvlJc w:val="left"/>
+      <w:pPr>
+        <w:ind w:left="2880" w:hanging="360"/>
+      </w:pPr>
+      <w:rPr>
+        <w:rFonts w:ascii="Symbol" w:hAnsi="Symbol" w:hint="default"/>
+      </w:rPr>
+    </w:lvl>
+    <w:lvl w:ilvl="4" w:tplc="04090003" w:tentative="1">
+      <w:start w:val="1"/>
+      <w:numFmt w:val="bullet"/>
+      <w:lvlText w:val="o"/>
+      <w:lvlJc w:val="left"/>
+      <w:pPr>
+        <w:ind w:left="3600" w:hanging="360"/>
+      </w:pPr>
+      <w:rPr>
+        <w:rFonts w:ascii="Courier New" w:hAnsi="Courier New" w:hint="default"/>
+      </w:rPr>
+    </w:lvl>
+    <w:lvl w:ilvl="5" w:tplc="04090005" w:tentative="1">
+      <w:start w:val="1"/>
+      <w:numFmt w:val="bullet"/>
+      <w:lvlText w:val=""/>
+      <w:lvlJc w:val="left"/>
+      <w:pPr>
+        <w:ind w:left="4320" w:hanging="360"/>
+      </w:pPr>
+      <w:rPr>
+        <w:rFonts w:ascii="Wingdings" w:hAnsi="Wingdings" w:hint="default"/>
+      </w:rPr>
+    </w:lvl>
+    <w:lvl w:ilvl="6" w:tplc="04090001" w:tentative="1">
+      <w:start w:val="1"/>
+      <w:numFmt w:val="bullet"/>
+      <w:lvlText w:val=""/>
+      <w:lvlJc w:val="left"/>
+      <w:pPr>
+        <w:ind w:left="5040" w:hanging="360"/>
+      </w:pPr>
+      <w:rPr>
+        <w:rFonts w:ascii="Symbol" w:hAnsi="Symbol" w:hint="default"/>
+      </w:rPr>
+    </w:lvl>
+    <w:lvl w:ilvl="7" w:tplc="04090003" w:tentative="1">
+      <w:start w:val="1"/>
+      <w:numFmt w:val="bullet"/>
+      <w:lvlText w:val="o"/>
+      <w:lvlJc w:val="left"/>
+      <w:pPr>
+        <w:ind w:left="5760" w:hanging="360"/>
+      </w:pPr>
+      <w:rPr>
+        <w:rFonts w:ascii="Courier New" w:hAnsi="Courier New" w:hint="default"/>
+      </w:rPr>
+    </w:lvl>
+    <w:lvl w:ilvl="8" w:tplc="04090005" w:tentative="1">
+      <w:start w:val="1"/>
+      <w:numFmt w:val="bullet"/>
+      <w:lvlText w:val=""/>
+      <w:lvlJc w:val="left"/>
+      <w:pPr>
+        <w:ind w:left="6480" w:hanging="360"/>
+      </w:pPr>
+      <w:rPr>
+        <w:rFonts w:ascii="Wingdings" w:hAnsi="Wingdings" w:hint="default"/>
+      </w:rPr>
+    </w:lvl>
+  </w:abstractNum>
+  <w:abstractNum w:abstractNumId="18">
     <w:nsid w:val="2308322F"/>
     <w:multiLevelType w:val="hybridMultilevel"/>
     <w:tmpl w:val="DB640AFA"/>
@@ -9525,7 +10644,7 @@
       </w:rPr>
     </w:lvl>
   </w:abstractNum>
-  <w:abstractNum w:abstractNumId="18">
+  <w:abstractNum w:abstractNumId="19">
     <w:nsid w:val="26C21215"/>
     <w:multiLevelType w:val="hybridMultilevel"/>
     <w:tmpl w:val="AC20ED3E"/>
@@ -9638,7 +10757,7 @@
       </w:rPr>
     </w:lvl>
   </w:abstractNum>
-  <w:abstractNum w:abstractNumId="19">
+  <w:abstractNum w:abstractNumId="20">
     <w:nsid w:val="285447FE"/>
     <w:multiLevelType w:val="hybridMultilevel"/>
     <w:tmpl w:val="2B28EEF0"/>
@@ -9751,7 +10870,7 @@
       </w:rPr>
     </w:lvl>
   </w:abstractNum>
-  <w:abstractNum w:abstractNumId="20">
+  <w:abstractNum w:abstractNumId="21">
     <w:nsid w:val="29B00AFA"/>
     <w:multiLevelType w:val="hybridMultilevel"/>
     <w:tmpl w:val="7CD8CB80"/>
@@ -9864,7 +10983,7 @@
       </w:rPr>
     </w:lvl>
   </w:abstractNum>
-  <w:abstractNum w:abstractNumId="21">
+  <w:abstractNum w:abstractNumId="22">
     <w:nsid w:val="2F935AAE"/>
     <w:multiLevelType w:val="hybridMultilevel"/>
     <w:tmpl w:val="32569284"/>
@@ -9977,7 +11096,7 @@
       </w:rPr>
     </w:lvl>
   </w:abstractNum>
-  <w:abstractNum w:abstractNumId="22">
+  <w:abstractNum w:abstractNumId="23">
     <w:nsid w:val="37574C73"/>
     <w:multiLevelType w:val="hybridMultilevel"/>
     <w:tmpl w:val="39B2D012"/>
@@ -10090,7 +11209,7 @@
       </w:rPr>
     </w:lvl>
   </w:abstractNum>
-  <w:abstractNum w:abstractNumId="23">
+  <w:abstractNum w:abstractNumId="24">
     <w:nsid w:val="3A2C7069"/>
     <w:multiLevelType w:val="hybridMultilevel"/>
     <w:tmpl w:val="874C1342"/>
@@ -10203,7 +11322,7 @@
       </w:rPr>
     </w:lvl>
   </w:abstractNum>
-  <w:abstractNum w:abstractNumId="24">
+  <w:abstractNum w:abstractNumId="25">
     <w:nsid w:val="3EA75F2A"/>
     <w:multiLevelType w:val="hybridMultilevel"/>
     <w:tmpl w:val="267488B6"/>
@@ -10316,7 +11435,7 @@
       </w:rPr>
     </w:lvl>
   </w:abstractNum>
-  <w:abstractNum w:abstractNumId="25">
+  <w:abstractNum w:abstractNumId="26">
     <w:nsid w:val="40414D83"/>
     <w:multiLevelType w:val="hybridMultilevel"/>
     <w:tmpl w:val="B6F6B18E"/>
@@ -10402,7 +11521,7 @@
       </w:pPr>
     </w:lvl>
   </w:abstractNum>
-  <w:abstractNum w:abstractNumId="26">
+  <w:abstractNum w:abstractNumId="27">
     <w:nsid w:val="412E407F"/>
     <w:multiLevelType w:val="hybridMultilevel"/>
     <w:tmpl w:val="25E05036"/>
@@ -10515,7 +11634,7 @@
       </w:rPr>
     </w:lvl>
   </w:abstractNum>
-  <w:abstractNum w:abstractNumId="27">
+  <w:abstractNum w:abstractNumId="28">
     <w:nsid w:val="424F2496"/>
     <w:multiLevelType w:val="hybridMultilevel"/>
     <w:tmpl w:val="8FF4EA96"/>
@@ -10628,7 +11747,7 @@
       </w:rPr>
     </w:lvl>
   </w:abstractNum>
-  <w:abstractNum w:abstractNumId="28">
+  <w:abstractNum w:abstractNumId="29">
     <w:nsid w:val="48EB1509"/>
     <w:multiLevelType w:val="hybridMultilevel"/>
     <w:tmpl w:val="569E54B4"/>
@@ -10741,7 +11860,7 @@
       </w:rPr>
     </w:lvl>
   </w:abstractNum>
-  <w:abstractNum w:abstractNumId="29">
+  <w:abstractNum w:abstractNumId="30">
     <w:nsid w:val="4CD0019B"/>
     <w:multiLevelType w:val="hybridMultilevel"/>
     <w:tmpl w:val="660C5FF2"/>
@@ -10854,7 +11973,7 @@
       </w:rPr>
     </w:lvl>
   </w:abstractNum>
-  <w:abstractNum w:abstractNumId="30">
+  <w:abstractNum w:abstractNumId="31">
     <w:nsid w:val="527B7D25"/>
     <w:multiLevelType w:val="hybridMultilevel"/>
     <w:tmpl w:val="D368D786"/>
@@ -10967,7 +12086,7 @@
       </w:rPr>
     </w:lvl>
   </w:abstractNum>
-  <w:abstractNum w:abstractNumId="31">
+  <w:abstractNum w:abstractNumId="32">
     <w:nsid w:val="546206AB"/>
     <w:multiLevelType w:val="hybridMultilevel"/>
     <w:tmpl w:val="1BD076E6"/>
@@ -11056,7 +12175,7 @@
       </w:pPr>
     </w:lvl>
   </w:abstractNum>
-  <w:abstractNum w:abstractNumId="32">
+  <w:abstractNum w:abstractNumId="33">
     <w:nsid w:val="56DE513F"/>
     <w:multiLevelType w:val="hybridMultilevel"/>
     <w:tmpl w:val="366C1D2A"/>
@@ -11169,7 +12288,7 @@
       </w:rPr>
     </w:lvl>
   </w:abstractNum>
-  <w:abstractNum w:abstractNumId="33">
+  <w:abstractNum w:abstractNumId="34">
     <w:nsid w:val="5C2F4434"/>
     <w:multiLevelType w:val="hybridMultilevel"/>
     <w:tmpl w:val="98F0A4EE"/>
@@ -11255,7 +12374,7 @@
       </w:pPr>
     </w:lvl>
   </w:abstractNum>
-  <w:abstractNum w:abstractNumId="34">
+  <w:abstractNum w:abstractNumId="35">
     <w:nsid w:val="5F6A2292"/>
     <w:multiLevelType w:val="hybridMultilevel"/>
     <w:tmpl w:val="D57A4E16"/>
@@ -11368,7 +12487,7 @@
       </w:rPr>
     </w:lvl>
   </w:abstractNum>
-  <w:abstractNum w:abstractNumId="35">
+  <w:abstractNum w:abstractNumId="36">
     <w:nsid w:val="60D1036B"/>
     <w:multiLevelType w:val="hybridMultilevel"/>
     <w:tmpl w:val="B134A0E6"/>
@@ -11481,7 +12600,7 @@
       </w:rPr>
     </w:lvl>
   </w:abstractNum>
-  <w:abstractNum w:abstractNumId="36">
+  <w:abstractNum w:abstractNumId="37">
     <w:nsid w:val="617F0E51"/>
     <w:multiLevelType w:val="hybridMultilevel"/>
     <w:tmpl w:val="C6EE145C"/>
@@ -11594,7 +12713,7 @@
       </w:rPr>
     </w:lvl>
   </w:abstractNum>
-  <w:abstractNum w:abstractNumId="37">
+  <w:abstractNum w:abstractNumId="38">
     <w:nsid w:val="638479BE"/>
     <w:multiLevelType w:val="hybridMultilevel"/>
     <w:tmpl w:val="375628CA"/>
@@ -11683,7 +12802,7 @@
       </w:pPr>
     </w:lvl>
   </w:abstractNum>
-  <w:abstractNum w:abstractNumId="38">
+  <w:abstractNum w:abstractNumId="39">
     <w:nsid w:val="668A1C3B"/>
     <w:multiLevelType w:val="hybridMultilevel"/>
     <w:tmpl w:val="50BE1D16"/>
@@ -11796,7 +12915,7 @@
       </w:rPr>
     </w:lvl>
   </w:abstractNum>
-  <w:abstractNum w:abstractNumId="39">
+  <w:abstractNum w:abstractNumId="40">
     <w:nsid w:val="6D203A26"/>
     <w:multiLevelType w:val="hybridMultilevel"/>
     <w:tmpl w:val="F5543254"/>
@@ -11882,7 +13001,93 @@
       </w:pPr>
     </w:lvl>
   </w:abstractNum>
-  <w:abstractNum w:abstractNumId="40">
+  <w:abstractNum w:abstractNumId="41">
+    <w:nsid w:val="6E7C63C6"/>
+    <w:multiLevelType w:val="hybridMultilevel"/>
+    <w:tmpl w:val="CF8E0672"/>
+    <w:lvl w:ilvl="0" w:tplc="0409000F">
+      <w:start w:val="1"/>
+      <w:numFmt w:val="decimal"/>
+      <w:lvlText w:val="%1."/>
+      <w:lvlJc w:val="left"/>
+      <w:pPr>
+        <w:ind w:left="720" w:hanging="360"/>
+      </w:pPr>
+    </w:lvl>
+    <w:lvl w:ilvl="1" w:tplc="04090019" w:tentative="1">
+      <w:start w:val="1"/>
+      <w:numFmt w:val="lowerLetter"/>
+      <w:lvlText w:val="%2."/>
+      <w:lvlJc w:val="left"/>
+      <w:pPr>
+        <w:ind w:left="1440" w:hanging="360"/>
+      </w:pPr>
+    </w:lvl>
+    <w:lvl w:ilvl="2" w:tplc="0409001B" w:tentative="1">
+      <w:start w:val="1"/>
+      <w:numFmt w:val="lowerRoman"/>
+      <w:lvlText w:val="%3."/>
+      <w:lvlJc w:val="right"/>
+      <w:pPr>
+        <w:ind w:left="2160" w:hanging="180"/>
+      </w:pPr>
+    </w:lvl>
+    <w:lvl w:ilvl="3" w:tplc="0409000F" w:tentative="1">
+      <w:start w:val="1"/>
+      <w:numFmt w:val="decimal"/>
+      <w:lvlText w:val="%4."/>
+      <w:lvlJc w:val="left"/>
+      <w:pPr>
+        <w:ind w:left="2880" w:hanging="360"/>
+      </w:pPr>
+    </w:lvl>
+    <w:lvl w:ilvl="4" w:tplc="04090019" w:tentative="1">
+      <w:start w:val="1"/>
+      <w:numFmt w:val="lowerLetter"/>
+      <w:lvlText w:val="%5."/>
+      <w:lvlJc w:val="left"/>
+      <w:pPr>
+        <w:ind w:left="3600" w:hanging="360"/>
+      </w:pPr>
+    </w:lvl>
+    <w:lvl w:ilvl="5" w:tplc="0409001B" w:tentative="1">
+      <w:start w:val="1"/>
+      <w:numFmt w:val="lowerRoman"/>
+      <w:lvlText w:val="%6."/>
+      <w:lvlJc w:val="right"/>
+      <w:pPr>
+        <w:ind w:left="4320" w:hanging="180"/>
+      </w:pPr>
+    </w:lvl>
+    <w:lvl w:ilvl="6" w:tplc="0409000F" w:tentative="1">
+      <w:start w:val="1"/>
+      <w:numFmt w:val="decimal"/>
+      <w:lvlText w:val="%7."/>
+      <w:lvlJc w:val="left"/>
+      <w:pPr>
+        <w:ind w:left="5040" w:hanging="360"/>
+      </w:pPr>
+    </w:lvl>
+    <w:lvl w:ilvl="7" w:tplc="04090019" w:tentative="1">
+      <w:start w:val="1"/>
+      <w:numFmt w:val="lowerLetter"/>
+      <w:lvlText w:val="%8."/>
+      <w:lvlJc w:val="left"/>
+      <w:pPr>
+        <w:ind w:left="5760" w:hanging="360"/>
+      </w:pPr>
+    </w:lvl>
+    <w:lvl w:ilvl="8" w:tplc="0409001B" w:tentative="1">
+      <w:start w:val="1"/>
+      <w:numFmt w:val="lowerRoman"/>
+      <w:lvlText w:val="%9."/>
+      <w:lvlJc w:val="right"/>
+      <w:pPr>
+        <w:ind w:left="6480" w:hanging="180"/>
+      </w:pPr>
+    </w:lvl>
+  </w:abstractNum>
+  <w:abstractNum w:abstractNumId="42">
     <w:nsid w:val="71372C9B"/>
     <w:multiLevelType w:val="hybridMultilevel"/>
     <w:tmpl w:val="EDE62F56"/>
@@ -11995,7 +13200,7 @@
       </w:rPr>
     </w:lvl>
   </w:abstractNum>
-  <w:abstractNum w:abstractNumId="41">
+  <w:abstractNum w:abstractNumId="43">
     <w:nsid w:val="77386B26"/>
     <w:multiLevelType w:val="hybridMultilevel"/>
     <w:tmpl w:val="C46E5AA8"/>
@@ -12108,7 +13313,7 @@
       </w:rPr>
     </w:lvl>
   </w:abstractNum>
-  <w:abstractNum w:abstractNumId="42">
+  <w:abstractNum w:abstractNumId="44">
     <w:nsid w:val="7841150C"/>
     <w:multiLevelType w:val="hybridMultilevel"/>
     <w:tmpl w:val="7A60549E"/>
@@ -12221,7 +13426,7 @@
       </w:rPr>
     </w:lvl>
   </w:abstractNum>
-  <w:abstractNum w:abstractNumId="43">
+  <w:abstractNum w:abstractNumId="45">
     <w:nsid w:val="7A3354D8"/>
     <w:multiLevelType w:val="hybridMultilevel"/>
     <w:tmpl w:val="A1B645A8"/>
@@ -12310,7 +13515,7 @@
       </w:pPr>
     </w:lvl>
   </w:abstractNum>
-  <w:abstractNum w:abstractNumId="44">
+  <w:abstractNum w:abstractNumId="46">
     <w:nsid w:val="7AF43085"/>
     <w:multiLevelType w:val="hybridMultilevel"/>
     <w:tmpl w:val="583C565C"/>
@@ -12423,7 +13628,7 @@
       </w:rPr>
     </w:lvl>
   </w:abstractNum>
-  <w:abstractNum w:abstractNumId="45">
+  <w:abstractNum w:abstractNumId="47">
     <w:nsid w:val="7CF77177"/>
     <w:multiLevelType w:val="hybridMultilevel"/>
     <w:tmpl w:val="824CFDD6"/>
@@ -12537,7 +13742,7 @@
     </w:lvl>
   </w:abstractNum>
   <w:num w:numId="1">
-    <w:abstractNumId w:val="34"/>
+    <w:abstractNumId w:val="35"/>
   </w:num>
   <w:num w:numId="2">
     <w:abstractNumId w:val="1"/>
@@ -12549,16 +13754,16 @@
     <w:abstractNumId w:val="5"/>
   </w:num>
   <w:num w:numId="5">
-    <w:abstractNumId w:val="43"/>
+    <w:abstractNumId w:val="45"/>
   </w:num>
   <w:num w:numId="6">
-    <w:abstractNumId w:val="42"/>
+    <w:abstractNumId w:val="44"/>
   </w:num>
   <w:num w:numId="7">
     <w:abstractNumId w:val="9"/>
   </w:num>
   <w:num w:numId="8">
-    <w:abstractNumId w:val="31"/>
+    <w:abstractNumId w:val="32"/>
   </w:num>
   <w:num w:numId="9">
     <w:abstractNumId w:val="3"/>
@@ -12567,112 +13772,118 @@
     <w:abstractNumId w:val="6"/>
   </w:num>
   <w:num w:numId="11">
-    <w:abstractNumId w:val="41"/>
+    <w:abstractNumId w:val="43"/>
   </w:num>
   <w:num w:numId="12">
-    <w:abstractNumId w:val="18"/>
+    <w:abstractNumId w:val="19"/>
   </w:num>
   <w:num w:numId="13">
     <w:abstractNumId w:val="15"/>
   </w:num>
   <w:num w:numId="14">
-    <w:abstractNumId w:val="24"/>
+    <w:abstractNumId w:val="25"/>
   </w:num>
   <w:num w:numId="15">
-    <w:abstractNumId w:val="32"/>
+    <w:abstractNumId w:val="33"/>
   </w:num>
   <w:num w:numId="16">
     <w:abstractNumId w:val="12"/>
   </w:num>
   <w:num w:numId="17">
-    <w:abstractNumId w:val="40"/>
+    <w:abstractNumId w:val="42"/>
   </w:num>
   <w:num w:numId="18">
     <w:abstractNumId w:val="0"/>
   </w:num>
   <w:num w:numId="19">
-    <w:abstractNumId w:val="33"/>
+    <w:abstractNumId w:val="34"/>
   </w:num>
   <w:num w:numId="20">
-    <w:abstractNumId w:val="20"/>
+    <w:abstractNumId w:val="21"/>
   </w:num>
   <w:num w:numId="21">
-    <w:abstractNumId w:val="30"/>
+    <w:abstractNumId w:val="31"/>
   </w:num>
   <w:num w:numId="22">
-    <w:abstractNumId w:val="28"/>
+    <w:abstractNumId w:val="29"/>
   </w:num>
   <w:num w:numId="23">
     <w:abstractNumId w:val="14"/>
   </w:num>
   <w:num w:numId="24">
-    <w:abstractNumId w:val="39"/>
+    <w:abstractNumId w:val="40"/>
   </w:num>
   <w:num w:numId="25">
-    <w:abstractNumId w:val="29"/>
+    <w:abstractNumId w:val="30"/>
   </w:num>
   <w:num w:numId="26">
     <w:abstractNumId w:val="2"/>
   </w:num>
   <w:num w:numId="27">
-    <w:abstractNumId w:val="17"/>
+    <w:abstractNumId w:val="18"/>
   </w:num>
   <w:num w:numId="28">
-    <w:abstractNumId w:val="44"/>
+    <w:abstractNumId w:val="46"/>
   </w:num>
   <w:num w:numId="29">
     <w:abstractNumId w:val="13"/>
   </w:num>
   <w:num w:numId="30">
-    <w:abstractNumId w:val="25"/>
+    <w:abstractNumId w:val="26"/>
   </w:num>
   <w:num w:numId="31">
     <w:abstractNumId w:val="10"/>
   </w:num>
   <w:num w:numId="32">
-    <w:abstractNumId w:val="21"/>
+    <w:abstractNumId w:val="22"/>
   </w:num>
   <w:num w:numId="33">
+    <w:abstractNumId w:val="28"/>
+  </w:num>
+  <w:num w:numId="34">
     <w:abstractNumId w:val="27"/>
   </w:num>
-  <w:num w:numId="34">
-    <w:abstractNumId w:val="26"/>
-  </w:num>
   <w:num w:numId="35">
-    <w:abstractNumId w:val="22"/>
+    <w:abstractNumId w:val="23"/>
   </w:num>
   <w:num w:numId="36">
-    <w:abstractNumId w:val="23"/>
+    <w:abstractNumId w:val="24"/>
   </w:num>
   <w:num w:numId="37">
     <w:abstractNumId w:val="4"/>
   </w:num>
   <w:num w:numId="38">
-    <w:abstractNumId w:val="19"/>
+    <w:abstractNumId w:val="20"/>
   </w:num>
   <w:num w:numId="39">
     <w:abstractNumId w:val="8"/>
   </w:num>
   <w:num w:numId="40">
-    <w:abstractNumId w:val="36"/>
+    <w:abstractNumId w:val="37"/>
   </w:num>
   <w:num w:numId="41">
     <w:abstractNumId w:val="11"/>
   </w:num>
   <w:num w:numId="42">
-    <w:abstractNumId w:val="35"/>
+    <w:abstractNumId w:val="36"/>
   </w:num>
   <w:num w:numId="43">
     <w:abstractNumId w:val="7"/>
   </w:num>
   <w:num w:numId="44">
-    <w:abstractNumId w:val="37"/>
+    <w:abstractNumId w:val="38"/>
   </w:num>
   <w:num w:numId="45">
-    <w:abstractNumId w:val="38"/>
+    <w:abstractNumId w:val="39"/>
   </w:num>
   <w:num w:numId="46">
-    <w:abstractNumId w:val="45"/>
+    <w:abstractNumId w:val="47"/>
+  </w:num>
+  <w:num w:numId="47">
+    <w:abstractNumId w:val="41"/>
+  </w:num>
+  <w:num w:numId="48">
+    <w:abstractNumId w:val="17"/>
   </w:num>
 </w:numbering>
 </file>
@@ -14217,6 +15428,7 @@
   <w:rsids>
     <w:rsidRoot w:val="00391745"/>
     <w:rsid w:val="00391745"/>
+    <w:rsid w:val="00AF53D7"/>
   </w:rsids>
   <m:mathPr>
     <m:mathFont m:val="Cambria Math"/>
@@ -14428,7 +15640,7 @@
     <w:basedOn w:val="DefaultParagraphFont"/>
     <w:uiPriority w:val="99"/>
     <w:semiHidden/>
-    <w:rsid w:val="00391745"/>
+    <w:rsid w:val="00AF53D7"/>
     <w:rPr>
       <w:color w:val="808080"/>
     </w:rPr>
@@ -14624,7 +15836,7 @@
     <w:basedOn w:val="DefaultParagraphFont"/>
     <w:uiPriority w:val="99"/>
     <w:semiHidden/>
-    <w:rsid w:val="00391745"/>
+    <w:rsid w:val="00AF53D7"/>
     <w:rPr>
       <w:color w:val="808080"/>
     </w:rPr>
@@ -14964,7 +16176,7 @@
 </file>
 
 <file path=customXml/itemProps1.xml><?xml version="1.0" encoding="utf-8"?>
-<ds:datastoreItem xmlns:ds="http://schemas.openxmlformats.org/officeDocument/2006/customXml" ds:itemID="{1C740731-D852-6744-BB94-058E8A4583EC}">
+<ds:datastoreItem xmlns:ds="http://schemas.openxmlformats.org/officeDocument/2006/customXml" ds:itemID="{B2A5B5B1-BBA6-244B-81CC-55C993469A8E}">
   <ds:schemaRefs>
     <ds:schemaRef ds:uri="http://schemas.openxmlformats.org/officeDocument/2006/bibliography"/>
   </ds:schemaRefs>

</xml_diff>

<commit_message>
Integrated Wade's descriptions of data service and data packet to the current implementation details.
</commit_message>
<xml_diff>
--- a/doc/paper.docx
+++ b/doc/paper.docx
@@ -1,6 +1,6 @@
 
 <file path=word/document.xml><?xml version="1.0" encoding="utf-8"?>
-<w:document xmlns:wpc="http://schemas.microsoft.com/office/word/2010/wordprocessingCanvas" xmlns:mo="http://schemas.microsoft.com/office/mac/office/2008/main" xmlns:mc="http://schemas.openxmlformats.org/markup-compatibility/2006" xmlns:mv="urn:schemas-microsoft-com:mac:vml" xmlns:o="urn:schemas-microsoft-com:office:office" xmlns:r="http://schemas.openxmlformats.org/officeDocument/2006/relationships" xmlns:m="http://schemas.openxmlformats.org/officeDocument/2006/math" xmlns:v="urn:schemas-microsoft-com:vml" xmlns:wp14="http://schemas.microsoft.com/office/word/2010/wordprocessingDrawing" xmlns:wp="http://schemas.openxmlformats.org/drawingml/2006/wordprocessingDrawing" xmlns:w10="urn:schemas-microsoft-com:office:word" xmlns:w="http://schemas.openxmlformats.org/wordprocessingml/2006/main" xmlns:w14="http://schemas.microsoft.com/office/word/2010/wordml" xmlns:wpg="http://schemas.microsoft.com/office/word/2010/wordprocessingGroup" xmlns:wpi="http://schemas.microsoft.com/office/word/2010/wordprocessingInk" xmlns:wne="http://schemas.microsoft.com/office/word/2006/wordml" xmlns:wps="http://schemas.microsoft.com/office/word/2010/wordprocessingShape" mc:Ignorable="w14 wp14">
+<w:document xmlns:ve="http://schemas.openxmlformats.org/markup-compatibility/2006" xmlns:o="urn:schemas-microsoft-com:office:office" xmlns:r="http://schemas.openxmlformats.org/officeDocument/2006/relationships" xmlns:m="http://schemas.openxmlformats.org/officeDocument/2006/math" xmlns:v="urn:schemas-microsoft-com:vml" xmlns:wp="http://schemas.openxmlformats.org/drawingml/2006/wordprocessingDrawing" xmlns:w10="urn:schemas-microsoft-com:office:word" xmlns:w="http://schemas.openxmlformats.org/wordprocessingml/2006/main" xmlns:wne="http://schemas.microsoft.com/office/word/2006/wordml">
   <w:body>
     <w:p>
       <w:pPr>
@@ -10,6 +10,7 @@
           <w:sz w:val="32"/>
         </w:rPr>
       </w:pPr>
+      <w:proofErr w:type="spellStart"/>
       <w:r>
         <w:rPr>
           <w:b/>
@@ -17,6 +18,7 @@
         </w:rPr>
         <w:t>KimonoNet</w:t>
       </w:r>
+      <w:proofErr w:type="spellEnd"/>
       <w:r>
         <w:rPr>
           <w:b/>
@@ -132,11 +134,19 @@
           <w:i/>
         </w:rPr>
       </w:pPr>
+      <w:proofErr w:type="spellStart"/>
       <w:r>
         <w:rPr>
           <w:i/>
         </w:rPr>
-        <w:t>KimonoNet addresses a peer-to-peer network research topic related to routing and transport control issues in sparse networks of highly mobile ad hoc peers</w:t>
+        <w:t>KimonoNet</w:t>
+      </w:r>
+      <w:proofErr w:type="spellEnd"/>
+      <w:r>
+        <w:rPr>
+          <w:i/>
+        </w:rPr>
+        <w:t xml:space="preserve"> addresses a peer-to-peer network research topic related to routing and transport control issues in sparse networks of highly mobile ad hoc peers</w:t>
       </w:r>
       <w:r>
         <w:rPr>
@@ -218,7 +228,7 @@
         <w:pStyle w:val="Heading1"/>
         <w:spacing w:before="0"/>
         <w:sectPr>
-          <w:headerReference w:type="default" r:id="rId9"/>
+          <w:headerReference w:type="default" r:id="rId8"/>
           <w:endnotePr>
             <w:numFmt w:val="decimal"/>
           </w:endnotePr>
@@ -363,7 +373,15 @@
         <w:t>may also</w:t>
       </w:r>
       <w:r>
-        <w:t xml:space="preserve"> suffer high churn. Consequently, an implementation must adapt quickly to topological changes and </w:t>
+        <w:t xml:space="preserve"> suffer high churn. Consequently, an implementation </w:t>
+      </w:r>
+      <w:proofErr w:type="gramStart"/>
+      <w:r>
+        <w:t>must</w:t>
+      </w:r>
+      <w:proofErr w:type="gramEnd"/>
+      <w:r>
+        <w:t xml:space="preserve"> adapt quickly to topological changes and </w:t>
       </w:r>
       <w:r>
         <w:lastRenderedPageBreak/>
@@ -573,17 +591,33 @@
         <w:t>provides</w:t>
       </w:r>
       <w:r>
-        <w:t xml:space="preserve"> a comprehensive description of the KimonoNet protocol including algorithms, message formats, structures, states and functions. While this </w:t>
+        <w:t xml:space="preserve"> a comprehensive description of the </w:t>
+      </w:r>
+      <w:proofErr w:type="spellStart"/>
+      <w:r>
+        <w:t>KimonoNet</w:t>
+      </w:r>
+      <w:proofErr w:type="spellEnd"/>
+      <w:r>
+        <w:t xml:space="preserve"> protocol including algorithms, message formats, structures, states and functions. While this </w:t>
       </w:r>
       <w:r>
         <w:lastRenderedPageBreak/>
         <w:t xml:space="preserve">document summarizes its key principles, a full description of the protocol may be found in </w:t>
       </w:r>
+      <w:proofErr w:type="spellStart"/>
       <w:r>
         <w:rPr>
           <w:i/>
         </w:rPr>
-        <w:t>KimonoNet: Protocol Specification Document</w:t>
+        <w:t>KimonoNet</w:t>
+      </w:r>
+      <w:proofErr w:type="spellEnd"/>
+      <w:r>
+        <w:rPr>
+          <w:i/>
+        </w:rPr>
+        <w:t>: Protocol Specification Document</w:t>
       </w:r>
       <w:r>
         <w:t xml:space="preserve"> </w:t>
@@ -609,7 +643,15 @@
         <w:t>a</w:t>
       </w:r>
       <w:r>
-        <w:t xml:space="preserve"> KimonoNet </w:t>
+        <w:t xml:space="preserve"> </w:t>
+      </w:r>
+      <w:proofErr w:type="spellStart"/>
+      <w:r>
+        <w:t>KimonoNet</w:t>
+      </w:r>
+      <w:proofErr w:type="spellEnd"/>
+      <w:r>
+        <w:t xml:space="preserve"> </w:t>
       </w:r>
       <w:r>
         <w:t xml:space="preserve">client </w:t>
@@ -662,8 +704,13 @@
         <w:t xml:space="preserve"> viability and effectiveness</w:t>
       </w:r>
       <w:r>
-        <w:t xml:space="preserve"> of KimonoNet</w:t>
-      </w:r>
+        <w:t xml:space="preserve"> of </w:t>
+      </w:r>
+      <w:proofErr w:type="spellStart"/>
+      <w:r>
+        <w:t>KimonoNet</w:t>
+      </w:r>
+      <w:proofErr w:type="spellEnd"/>
       <w:r>
         <w:t xml:space="preserve"> through </w:t>
       </w:r>
@@ -695,7 +742,15 @@
     </w:p>
     <w:p>
       <w:r>
-        <w:t xml:space="preserve">The KimonoNet protocol </w:t>
+        <w:t xml:space="preserve">The </w:t>
+      </w:r>
+      <w:proofErr w:type="spellStart"/>
+      <w:r>
+        <w:t>KimonoNet</w:t>
+      </w:r>
+      <w:proofErr w:type="spellEnd"/>
+      <w:r>
+        <w:t xml:space="preserve"> protocol </w:t>
       </w:r>
       <w:r>
         <w:t>is an ad hoc</w:t>
@@ -754,8 +809,13 @@
     </w:p>
     <w:p>
       <w:r>
-        <w:t>For convenience, the KimonoNet</w:t>
-      </w:r>
+        <w:t xml:space="preserve">For convenience, the </w:t>
+      </w:r>
+      <w:proofErr w:type="spellStart"/>
+      <w:r>
+        <w:t>KimonoNet</w:t>
+      </w:r>
+      <w:proofErr w:type="spellEnd"/>
       <w:r>
         <w:t xml:space="preserve"> prototype</w:t>
       </w:r>
@@ -800,7 +860,15 @@
     </w:p>
     <w:p>
       <w:r>
-        <w:t>The KimonoNet protocol</w:t>
+        <w:t xml:space="preserve">The </w:t>
+      </w:r>
+      <w:proofErr w:type="spellStart"/>
+      <w:r>
+        <w:t>KimonoNet</w:t>
+      </w:r>
+      <w:proofErr w:type="spellEnd"/>
+      <w:r>
+        <w:t xml:space="preserve"> protocol</w:t>
       </w:r>
       <w:r>
         <w:t xml:space="preserve"> as described forthwith and in associated material supports mobile source nodes but requires a destination node of known location.</w:t>
@@ -918,12 +986,28 @@
     </w:p>
     <w:p>
       <w:r>
-        <w:t xml:space="preserve">This protocol provides an overlay for routing and transport across a fluid mesh network. As such, the protocol is ambivalent to the data it carries. It relies on the source to package this data and the destination to interpret this data. Consequently, it may transport application-layer data or lower-layer payloads tunneling across KimonoNet. </w:t>
-      </w:r>
-    </w:p>
-    <w:p>
-      <w:r>
-        <w:t>However, while KimonoNet supports tunneling, the implications of such are not considered forthwith</w:t>
+        <w:t xml:space="preserve">This protocol provides an overlay for routing and transport across a fluid mesh network. As such, the protocol is ambivalent to the data it carries. It relies on the source to package this data and the destination to interpret this data. Consequently, it may transport application-layer data or lower-layer payloads tunneling across </w:t>
+      </w:r>
+      <w:proofErr w:type="spellStart"/>
+      <w:r>
+        <w:t>KimonoNet</w:t>
+      </w:r>
+      <w:proofErr w:type="spellEnd"/>
+      <w:r>
+        <w:t xml:space="preserve">. </w:t>
+      </w:r>
+    </w:p>
+    <w:p>
+      <w:r>
+        <w:t xml:space="preserve">However, while </w:t>
+      </w:r>
+      <w:proofErr w:type="spellStart"/>
+      <w:r>
+        <w:t>KimonoNet</w:t>
+      </w:r>
+      <w:proofErr w:type="spellEnd"/>
+      <w:r>
+        <w:t xml:space="preserve"> supports tunneling, the implications of such are not considered forthwith</w:t>
       </w:r>
       <w:r>
         <w:t>. Users seeking to leverage</w:t>
@@ -947,7 +1031,15 @@
         <w:t>. This is because</w:t>
       </w:r>
       <w:r>
-        <w:t xml:space="preserve"> KimonoNet assumes</w:t>
+        <w:t xml:space="preserve"> </w:t>
+      </w:r>
+      <w:proofErr w:type="spellStart"/>
+      <w:r>
+        <w:t>KimonoNet</w:t>
+      </w:r>
+      <w:proofErr w:type="spellEnd"/>
+      <w:r>
+        <w:t xml:space="preserve"> assumes</w:t>
       </w:r>
       <w:r>
         <w:t xml:space="preserve"> destinations of known location, and thus </w:t>
@@ -1357,7 +1449,15 @@
         <w:t>a NIC that supports ad hoc communication</w:t>
       </w:r>
       <w:r>
-        <w:t xml:space="preserve">, (3) a network layer that supports broadcast, multicast or promiscuous packet delivery, and (4) a running instance of the KimonoNet client. </w:t>
+        <w:t xml:space="preserve">, (3) a network layer that supports broadcast, multicast or promiscuous packet delivery, and (4) a running instance of the </w:t>
+      </w:r>
+      <w:proofErr w:type="spellStart"/>
+      <w:r>
+        <w:t>KimonoNet</w:t>
+      </w:r>
+      <w:proofErr w:type="spellEnd"/>
+      <w:r>
+        <w:t xml:space="preserve"> client. </w:t>
       </w:r>
       <w:r>
         <w:t>These</w:t>
@@ -1477,7 +1577,15 @@
         <w:t>, (3) a network layer that supports broadcast, multicast or promiscuous packet delivery, and (4) a running i</w:t>
       </w:r>
       <w:r>
-        <w:t>nstance of the KimonoNet client.</w:t>
+        <w:t xml:space="preserve">nstance of the </w:t>
+      </w:r>
+      <w:proofErr w:type="spellStart"/>
+      <w:r>
+        <w:t>KimonoNet</w:t>
+      </w:r>
+      <w:proofErr w:type="spellEnd"/>
+      <w:r>
+        <w:t xml:space="preserve"> client.</w:t>
       </w:r>
     </w:p>
     <w:p>
@@ -1494,7 +1602,15 @@
         <w:t xml:space="preserve"> </w:t>
       </w:r>
       <w:r>
-        <w:t>Because an autonomous node has variable position, all responses from an end point should have QoS classification of time-</w:t>
+        <w:t xml:space="preserve">Because an autonomous node has variable position, all responses from an end point should have </w:t>
+      </w:r>
+      <w:proofErr w:type="spellStart"/>
+      <w:r>
+        <w:t>QoS</w:t>
+      </w:r>
+      <w:proofErr w:type="spellEnd"/>
+      <w:r>
+        <w:t xml:space="preserve"> classification of time-</w:t>
       </w:r>
       <w:r>
         <w:t>sensitive and be loss tolerant.</w:t>
@@ -1759,7 +1875,15 @@
         <w:t>method for detouring without flooding by way of graph planarization [].</w:t>
       </w:r>
       <w:r>
-        <w:t xml:space="preserve"> Their work, namely Greedy Perimeter Stateless Routing, serves as the basis for KimonoNet, which is then extended through two-hop awareness for velocity-based prediction of neighborhood changes.</w:t>
+        <w:t xml:space="preserve"> Their work, namely Greedy Perimeter Stateless Routing, serves as the basis for </w:t>
+      </w:r>
+      <w:proofErr w:type="spellStart"/>
+      <w:r>
+        <w:t>KimonoNet</w:t>
+      </w:r>
+      <w:proofErr w:type="spellEnd"/>
+      <w:r>
+        <w:t>, which is then extended through two-hop awareness for velocity-based prediction of neighborhood changes.</w:t>
       </w:r>
     </w:p>
     <w:p>
@@ -1775,7 +1899,15 @@
     </w:p>
     <w:p>
       <w:r>
-        <w:t xml:space="preserve">At its heart, the KimonoNet protocol </w:t>
+        <w:t xml:space="preserve">At its heart, the </w:t>
+      </w:r>
+      <w:proofErr w:type="spellStart"/>
+      <w:r>
+        <w:t>KimonoNet</w:t>
+      </w:r>
+      <w:proofErr w:type="spellEnd"/>
+      <w:r>
+        <w:t xml:space="preserve"> protocol </w:t>
       </w:r>
       <w:r>
         <w:t>has two primary objectives:</w:t>
@@ -1828,7 +1960,15 @@
         <w:t>goals</w:t>
       </w:r>
       <w:r>
-        <w:t>, KimonoNet leverages work by Karp and Kung on GPSR an</w:t>
+        <w:t xml:space="preserve">, </w:t>
+      </w:r>
+      <w:proofErr w:type="spellStart"/>
+      <w:r>
+        <w:t>KimonoNet</w:t>
+      </w:r>
+      <w:proofErr w:type="spellEnd"/>
+      <w:r>
+        <w:t xml:space="preserve"> leverages work by Karp and Kung on GPSR an</w:t>
       </w:r>
       <w:r>
         <w:t xml:space="preserve">d extends it </w:t>
@@ -2080,9 +2220,11 @@
       <w:r>
         <w:t xml:space="preserve"> a form of on-demand awareness whereby, if one node learns about a new node, then this node informs the new node of its </w:t>
       </w:r>
+      <w:proofErr w:type="spellStart"/>
       <w:r>
         <w:t>existance</w:t>
       </w:r>
+      <w:proofErr w:type="spellEnd"/>
       <w:r>
         <w:t xml:space="preserve"> as well.</w:t>
       </w:r>
@@ -2175,7 +2317,15 @@
         <w:t xml:space="preserve"> ahead of other possible selections.</w:t>
       </w:r>
       <w:r>
-        <w:t xml:space="preserve"> KimonoNet impl</w:t>
+        <w:t xml:space="preserve"> </w:t>
+      </w:r>
+      <w:proofErr w:type="spellStart"/>
+      <w:r>
+        <w:t>KimonoNet</w:t>
+      </w:r>
+      <w:proofErr w:type="spellEnd"/>
+      <w:r>
+        <w:t xml:space="preserve"> impl</w:t>
       </w:r>
       <w:r>
         <w:t>ements greedy forwarding as its preferred</w:t>
@@ -2192,7 +2342,23 @@
     </w:p>
     <w:p>
       <w:r>
-        <w:t>When a node running KimonoNet receives a KimonoNet packet</w:t>
+        <w:t xml:space="preserve">When a node running </w:t>
+      </w:r>
+      <w:proofErr w:type="spellStart"/>
+      <w:r>
+        <w:t>KimonoNet</w:t>
+      </w:r>
+      <w:proofErr w:type="spellEnd"/>
+      <w:r>
+        <w:t xml:space="preserve"> receives a </w:t>
+      </w:r>
+      <w:proofErr w:type="spellStart"/>
+      <w:r>
+        <w:t>KimonoNet</w:t>
+      </w:r>
+      <w:proofErr w:type="spellEnd"/>
+      <w:r>
+        <w:t xml:space="preserve"> packet</w:t>
       </w:r>
       <w:r>
         <w:t xml:space="preserve"> in greedy forwarding mode</w:t>
@@ -2353,7 +2519,23 @@
     </w:p>
     <w:p>
       <w:r>
-        <w:t xml:space="preserve">The KimonoNet protocol recommends the haversine formula for the </w:t>
+        <w:t xml:space="preserve">The </w:t>
+      </w:r>
+      <w:proofErr w:type="spellStart"/>
+      <w:r>
+        <w:t>KimonoNet</w:t>
+      </w:r>
+      <w:proofErr w:type="spellEnd"/>
+      <w:r>
+        <w:t xml:space="preserve"> protocol recommends the </w:t>
+      </w:r>
+      <w:proofErr w:type="spellStart"/>
+      <w:r>
+        <w:t>haversine</w:t>
+      </w:r>
+      <w:proofErr w:type="spellEnd"/>
+      <w:r>
+        <w:t xml:space="preserve"> formula for the </w:t>
       </w:r>
       <m:oMath>
         <m:r>
@@ -2369,12 +2551,14 @@
       <w:r>
         <w:t xml:space="preserve"> [</w:t>
       </w:r>
+      <w:proofErr w:type="spellStart"/>
       <w:r>
         <w:rPr>
           <w:i/>
         </w:rPr>
         <w:t>sinnott</w:t>
       </w:r>
+      <w:proofErr w:type="spellEnd"/>
       <w:r>
         <w:t>]</w:t>
       </w:r>
@@ -2587,7 +2771,7 @@
               <m:e>
                 <m:rad>
                   <m:radPr>
-                    <m:degHide m:val="1"/>
+                    <m:degHide m:val="on"/>
                     <m:ctrlPr>
                       <w:rPr>
                         <w:rFonts w:ascii="Cambria Math" w:hAnsi="Cambria Math"/>
@@ -3152,9 +3336,14 @@
         <w:t>mathematically</w:t>
       </w:r>
       <w:r>
-        <w:t xml:space="preserve"> insignificant in relation to the Earth’s radius </w:t>
+        <w:t xml:space="preserve"> insignificant in relation to the Earth’s </w:t>
+      </w:r>
+      <w:proofErr w:type="gramStart"/>
+      <w:r>
+        <w:t xml:space="preserve">radius </w:t>
       </w:r>
       <m:oMath>
+        <w:proofErr w:type="gramEnd"/>
         <m:r>
           <w:rPr>
             <w:rFonts w:ascii="Cambria Math" w:hAnsi="Cambria Math"/>
@@ -3319,7 +3508,15 @@
         <w:t>have to keep track of the whole g</w:t>
       </w:r>
       <w:r>
-        <w:t>raph, nor any scale-dependent subgraph.</w:t>
+        <w:t xml:space="preserve">raph, nor any scale-dependent </w:t>
+      </w:r>
+      <w:proofErr w:type="spellStart"/>
+      <w:r>
+        <w:t>subgraph</w:t>
+      </w:r>
+      <w:proofErr w:type="spellEnd"/>
+      <w:r>
+        <w:t>.</w:t>
       </w:r>
     </w:p>
     <w:p>
@@ -3358,7 +3555,15 @@
         <w:t xml:space="preserve"> current node may be</w:t>
       </w:r>
       <w:r>
-        <w:t xml:space="preserve"> a local maxima, namely</w:t>
+        <w:t xml:space="preserve"> </w:t>
+      </w:r>
+      <w:proofErr w:type="gramStart"/>
+      <w:r>
+        <w:t>a local maxima</w:t>
+      </w:r>
+      <w:proofErr w:type="gramEnd"/>
+      <w:r>
+        <w:t>, namely</w:t>
       </w:r>
       <w:r>
         <w:t xml:space="preserve"> closer</w:t>
@@ -3463,8 +3668,13 @@
       </w:r>
     </w:p>
     <w:p>
-      <w:r>
-        <w:t xml:space="preserve">KimonoNet </w:t>
+      <w:proofErr w:type="spellStart"/>
+      <w:r>
+        <w:t>KimonoNet</w:t>
+      </w:r>
+      <w:proofErr w:type="spellEnd"/>
+      <w:r>
+        <w:t xml:space="preserve"> </w:t>
       </w:r>
       <w:r>
         <w:t>implements</w:t>
@@ -3582,7 +3792,23 @@
     </w:p>
     <w:p>
       <w:r>
-        <w:t xml:space="preserve">When a node running KimonoNet receives a KimonoNet packet in perimeter forwarding mode, it determines the closest peer </w:t>
+        <w:t xml:space="preserve">When a node running </w:t>
+      </w:r>
+      <w:proofErr w:type="spellStart"/>
+      <w:r>
+        <w:t>KimonoNet</w:t>
+      </w:r>
+      <w:proofErr w:type="spellEnd"/>
+      <w:r>
+        <w:t xml:space="preserve"> receives a </w:t>
+      </w:r>
+      <w:proofErr w:type="spellStart"/>
+      <w:r>
+        <w:t>KimonoNet</w:t>
+      </w:r>
+      <w:proofErr w:type="spellEnd"/>
+      <w:r>
+        <w:t xml:space="preserve"> packet in perimeter forwarding mode, it determines the closest peer </w:t>
       </w:r>
       <m:oMath>
         <m:r>
@@ -4040,31 +4266,37 @@
     </w:p>
     <w:p>
       <w:r>
-        <w:t xml:space="preserve">The KimonoNet protocol recommends the following for the </w:t>
+        <w:t xml:space="preserve">The </w:t>
+      </w:r>
+      <w:proofErr w:type="spellStart"/>
+      <w:r>
+        <w:t>KimonoNet</w:t>
+      </w:r>
+      <w:proofErr w:type="spellEnd"/>
+      <w:r>
+        <w:t xml:space="preserve"> protocol recommends the following for the </w:t>
       </w:r>
       <m:oMath>
         <m:r>
           <w:rPr>
             <w:rFonts w:ascii="Cambria Math" w:hAnsi="Cambria Math"/>
           </w:rPr>
-          <m:t>BEARI</m:t>
-        </m:r>
-        <m:r>
-          <w:rPr>
-            <w:rFonts w:ascii="Cambria Math" w:hAnsi="Cambria Math"/>
-          </w:rPr>
-          <m:t>NG</m:t>
+          <m:t>BEARING</m:t>
         </m:r>
       </m:oMath>
       <w:r>
         <w:t xml:space="preserve"> method [</w:t>
       </w:r>
+      <w:proofErr w:type="spellStart"/>
+      <w:proofErr w:type="gramStart"/>
       <w:r>
         <w:rPr>
           <w:i/>
         </w:rPr>
         <w:t>williams</w:t>
       </w:r>
+      <w:proofErr w:type="spellEnd"/>
+      <w:proofErr w:type="gramEnd"/>
       <w:r>
         <w:t>]:</w:t>
       </w:r>
@@ -4796,12 +5028,28 @@
         </m:r>
       </m:oMath>
       <w:r>
-        <w:t>, if node hardware cannot perform these computations or network horizons are mathematically insignificant, distances may be computed as if on a two-dimensional plane.</w:t>
-      </w:r>
-    </w:p>
-    <w:p>
-      <w:r>
-        <w:t xml:space="preserve">When a packet is in perimeter mode, the state machine for KimonoNet also tries to transition back to </w:t>
+        <w:t>, if node hardware cannot perform these computations or network horizons are mathematically insignificant, distances may be c</w:t>
+      </w:r>
+      <w:proofErr w:type="spellStart"/>
+      <w:r>
+        <w:t>omputed</w:t>
+      </w:r>
+      <w:proofErr w:type="spellEnd"/>
+      <w:r>
+        <w:t xml:space="preserve"> as if on a two-dimensional plane.</w:t>
+      </w:r>
+    </w:p>
+    <w:p>
+      <w:r>
+        <w:t xml:space="preserve">When a packet is in perimeter mode, the state machine for </w:t>
+      </w:r>
+      <w:proofErr w:type="spellStart"/>
+      <w:r>
+        <w:t>KimonoNet</w:t>
+      </w:r>
+      <w:proofErr w:type="spellEnd"/>
+      <w:r>
+        <w:t xml:space="preserve"> also tries to transition back to </w:t>
       </w:r>
       <w:r>
         <w:t xml:space="preserve">greedy mode </w:t>
@@ -4881,6 +5129,7 @@
       </w:r>
     </w:p>
     <w:p>
+      <w:proofErr w:type="gramStart"/>
       <w:r>
         <w:t xml:space="preserve">Because beacons contain not only location, but also velocity and time, this protocol can perform simple calculations to predict changes to its </w:t>
       </w:r>
@@ -4896,6 +5145,7 @@
       <w:r>
         <w:t>time even.</w:t>
       </w:r>
+      <w:proofErr w:type="gramEnd"/>
     </w:p>
     <w:p>
       <w:r>
@@ -4940,7 +5190,15 @@
     </w:p>
     <w:p>
       <w:r>
-        <w:t xml:space="preserve">In order to efficiently implement this scheme, KimonoNet </w:t>
+        <w:t xml:space="preserve">In order to efficiently implement this scheme, </w:t>
+      </w:r>
+      <w:proofErr w:type="spellStart"/>
+      <w:r>
+        <w:t>KimonoNet</w:t>
+      </w:r>
+      <w:proofErr w:type="spellEnd"/>
+      <w:r>
+        <w:t xml:space="preserve"> </w:t>
       </w:r>
       <w:r>
         <w:t>uses</w:t>
@@ -5011,9 +5269,14 @@
     </w:p>
     <w:p>
       <w:r>
-        <w:t xml:space="preserve">Given the radius of the Earth </w:t>
+        <w:t xml:space="preserve">Given the radius of the </w:t>
+      </w:r>
+      <w:proofErr w:type="gramStart"/>
+      <w:r>
+        <w:t xml:space="preserve">Earth </w:t>
       </w:r>
       <m:oMath>
+        <w:proofErr w:type="gramEnd"/>
         <m:r>
           <w:rPr>
             <w:rFonts w:ascii="Cambria Math" w:hAnsi="Cambria Math"/>
@@ -5271,12 +5534,14 @@
       <w:r>
         <w:t xml:space="preserve"> [</w:t>
       </w:r>
+      <w:proofErr w:type="spellStart"/>
       <w:r>
         <w:rPr>
           <w:i/>
         </w:rPr>
         <w:t>williams</w:t>
       </w:r>
+      <w:proofErr w:type="spellEnd"/>
       <w:r>
         <w:t>]</w:t>
       </w:r>
@@ -6128,9 +6393,14 @@
         </m:r>
       </m:oMath>
       <w:r>
-        <w:t xml:space="preserve"> and </w:t>
+        <w:t xml:space="preserve"> </w:t>
+      </w:r>
+      <w:proofErr w:type="gramStart"/>
+      <w:r>
+        <w:t xml:space="preserve">and </w:t>
       </w:r>
       <m:oMath>
+        <w:proofErr w:type="gramEnd"/>
         <m:r>
           <w:rPr>
             <w:rFonts w:ascii="Cambria Math" w:hAnsi="Cambria Math"/>
@@ -6163,8 +6433,13 @@
       </w:r>
     </w:p>
     <w:p>
-      <w:r>
-        <w:t>KimonoNet provides three grades</w:t>
+      <w:proofErr w:type="spellStart"/>
+      <w:r>
+        <w:t>KimonoNet</w:t>
+      </w:r>
+      <w:proofErr w:type="spellEnd"/>
+      <w:r>
+        <w:t xml:space="preserve"> provides three grades</w:t>
       </w:r>
       <w:r>
         <w:t xml:space="preserve"> of service:</w:t>
@@ -6196,11 +6471,21 @@
         <w:t xml:space="preserve"> fourth</w:t>
       </w:r>
       <w:r>
-        <w:t xml:space="preserve"> QoS</w:t>
-      </w:r>
-      <w:r>
-        <w:t xml:space="preserve"> garde</w:t>
-      </w:r>
+        <w:t xml:space="preserve"> </w:t>
+      </w:r>
+      <w:proofErr w:type="spellStart"/>
+      <w:r>
+        <w:t>QoS</w:t>
+      </w:r>
+      <w:proofErr w:type="spellEnd"/>
+      <w:r>
+        <w:t xml:space="preserve"> </w:t>
+      </w:r>
+      <w:proofErr w:type="spellStart"/>
+      <w:r>
+        <w:t>garde</w:t>
+      </w:r>
+      <w:proofErr w:type="spellEnd"/>
       <w:r>
         <w:t xml:space="preserve"> for reliable data delivery [].</w:t>
       </w:r>
@@ -6209,7 +6494,23 @@
       </w:r>
       <w:r>
         <w:lastRenderedPageBreak/>
-        <w:t xml:space="preserve">include support for reliability, as the author quickly found it evident that a good deal more research was needed to effectively implement reliable QoS. More discussion on reliable QoS may be found in </w:t>
+        <w:t xml:space="preserve">include support for reliability, as the author quickly found it evident that a good deal more research was needed to effectively implement reliable </w:t>
+      </w:r>
+      <w:proofErr w:type="spellStart"/>
+      <w:r>
+        <w:t>QoS</w:t>
+      </w:r>
+      <w:proofErr w:type="spellEnd"/>
+      <w:r>
+        <w:t xml:space="preserve">. More discussion on reliable </w:t>
+      </w:r>
+      <w:proofErr w:type="spellStart"/>
+      <w:r>
+        <w:t>QoS</w:t>
+      </w:r>
+      <w:proofErr w:type="spellEnd"/>
+      <w:r>
+        <w:t xml:space="preserve"> may be found in </w:t>
       </w:r>
       <w:r>
         <w:t>§</w:t>
@@ -6247,13 +6548,26 @@
     </w:p>
     <w:p>
       <w:r>
-        <w:t xml:space="preserve">In terms of core framework architecture, the application can be subdivided into services layer, packet handling layer, and also the underlying peer representation layer. Within the services layer there are three key services that are running within separate threads – beacon service, data service, and geo device service. Packet handling layer is responsible for packing, unpacking, and also validating various types of packets such as common-header packet, beacon packet, and also data packets. Finally, the peer representation structure is an overarching system that encapsulates all the information pertaining to a single peer operating in a specific configuration. Below the core framework structure are various types of network related and byte manipulation utilities that allow communication with the MAC layer and low-level operations. For gathering and analyzing information pertaining to performance and efficiency of the KimonoNet protocol, the complete framework attaches to a statistics monitoring component built with the slave-master architecture in order to allow analysis of both simulation and production level testing. </w:t>
-      </w:r>
-    </w:p>
-    <w:p>
+        <w:t xml:space="preserve">In terms of core framework architecture, the application can be subdivided into services layer, packet handling layer, and also the underlying peer representation layer. Within the services layer there are three key services that are running within separate threads – beacon service, data service, and geo device service. Packet handling layer is responsible for packing, unpacking, and also validating various types of packets such as common-header packet, beacon packet, and also data packets. Finally, the peer representation structure is an overarching system that encapsulates all the information pertaining to a single peer operating in a specific configuration. Below the core framework structure are various types of network related and byte manipulation utilities that allow communication with the MAC layer and low-level operations. For gathering and analyzing information pertaining to performance and efficiency of the </w:t>
+      </w:r>
+      <w:proofErr w:type="spellStart"/>
+      <w:r>
+        <w:t>KimonoNet</w:t>
+      </w:r>
+      <w:proofErr w:type="spellEnd"/>
+      <w:r>
+        <w:t xml:space="preserve"> protocol, the complete framework attaches to a statistics monitoring component built with the slave-master architecture in order to allow analysis of both simulation and production level testing. </w:t>
+      </w:r>
+    </w:p>
+    <w:p>
+      <w:proofErr w:type="spellStart"/>
       <w:r>
         <w:lastRenderedPageBreak/>
-        <w:t>KimonoNet implementation introduced several interesting concepts that harvested Java language’s advantages over other low-level native programming languages such as C or C++. Although with a cost of highly optimized code, the developers found the object oriented features as well as Java’s advanced supported for threaded applications very useful.  The below sections will delve deeper into specific services, architectures, and also Peer-to-Peer application implementation innovations.</w:t>
+        <w:t>KimonoNet</w:t>
+      </w:r>
+      <w:proofErr w:type="spellEnd"/>
+      <w:r>
+        <w:t xml:space="preserve"> implementation introduced several interesting concepts that harvested Java language’s advantages over other low-level native programming languages such as C or C++. Although with a cost of highly optimized code, the developers found the object oriented features as well as Java’s advanced supported for threaded applications very useful.  The below sections will delve deeper into specific services, architectures, and also Peer-to-Peer application implementation innovations.</w:t>
       </w:r>
     </w:p>
     <w:p>
@@ -6283,7 +6597,15 @@
       </w:r>
       <w:r>
         <w:lastRenderedPageBreak/>
-        <w:t xml:space="preserve">routing-table-2, which respectively store the 1-hop and 2-hop neighbor information, are stored within blocking hash maps that allow only a single thread to access the object at a time. When possible, the use of intrinsic locks and synchronization utilities provided by Java native library were used over other common thread management techniques. Furthermore, in sake of optimization, static or immutable structure were marked by the final keyword in order to facilitate caching within CPU-cores. </w:t>
+        <w:t xml:space="preserve">routing-table-2, which respectively store the 1-hop and 2-hop neighbor information, are stored within blocking hash maps that allow only a single thread to access the object at a time. When possible, the use of intrinsic locks and synchronization utilities provided by Java native library were used over other common thread management techniques. Furthermore, in sake of optimization, static or immutable </w:t>
+      </w:r>
+      <w:proofErr w:type="gramStart"/>
+      <w:r>
+        <w:t>structure were</w:t>
+      </w:r>
+      <w:proofErr w:type="gramEnd"/>
+      <w:r>
+        <w:t xml:space="preserve"> marked by the final keyword in order to facilitate caching within CPU-cores. </w:t>
       </w:r>
     </w:p>
     <w:p>
@@ -6305,6 +6627,282 @@
       </w:pPr>
       <w:r>
         <w:t>3.2.2. Data Service</w:t>
+      </w:r>
+    </w:p>
+    <w:p>
+      <w:r>
+        <w:t xml:space="preserve">The data service allows for the sending and receiving of Data Packets at a node. The Data Service is initialized within a Peer Agent and has two threads running concurrently. One is for sending packets by popping them out of a priority queue and another is for receiving </w:t>
+      </w:r>
+      <w:r>
+        <w:lastRenderedPageBreak/>
+        <w:t xml:space="preserve">packets and handling them appropriately. The receiving service listens for inbound Data Packets and when one is received it </w:t>
+      </w:r>
+      <w:proofErr w:type="gramStart"/>
+      <w:r>
+        <w:t>either throws</w:t>
+      </w:r>
+      <w:proofErr w:type="gramEnd"/>
+      <w:r>
+        <w:t xml:space="preserve"> it away because it is not mean</w:t>
+      </w:r>
+      <w:r>
+        <w:t>t</w:t>
+      </w:r>
+      <w:r>
+        <w:t xml:space="preserve"> to be handled by this node, delivers it to this node if this is the final destination peer, or adds the Data Packet to the queue to be routed and handled by the sending thread. When packets are added to the queue the sending thread is notified to wake up and handle them appropriately.</w:t>
+      </w:r>
+    </w:p>
+    <w:p>
+      <w:r>
+        <w:t>The sending thread pops packets from the queue based on their Quality of Service. CONTROL packets are handled first then COMMUNICATION then finally REGULAR packets. If the packet queue is empty the thread sleeps so as to not waste CPU time and is alerted by the receiving thread when packets are added to the queue. When a packet is popped from the queue it is sent to the routing protocol to determine the next hop in the routing of this packet from the peer tables.</w:t>
+      </w:r>
+    </w:p>
+    <w:p>
+      <w:r>
+        <w:t xml:space="preserve">When a packet is sent to the routing protocol for determination of the next hop it initially updates the peer tables based on the velocities and the amount of time that has passed since their last update. If peers from peer table 2 have come into range of the node then they are transferred to </w:t>
+      </w:r>
+      <w:proofErr w:type="gramStart"/>
+      <w:r>
+        <w:t>peer</w:t>
+      </w:r>
+      <w:proofErr w:type="gramEnd"/>
+      <w:r>
+        <w:t xml:space="preserve"> table 1, meanwhile if peers in peer table 1 have gone out of range they are dropped from the peer table. Once the routing tables have been updated the packet is routed according to GPSR specification as explained in the protocol documentation.</w:t>
+      </w:r>
+    </w:p>
+    <w:p>
+      <w:r>
+        <w:t>The fundamen</w:t>
+      </w:r>
+      <w:r>
+        <w:t xml:space="preserve">tal element for communication within the Data Service </w:t>
+      </w:r>
+      <w:r>
+        <w:t xml:space="preserve">is the Data Packet. The Data Packet contains a set of information to be sent from any of the sources in the network and </w:t>
+      </w:r>
+      <w:r>
+        <w:lastRenderedPageBreak/>
+        <w:t>routed through peers to a fixed sink node. The packet contains the appropriate information used in routing the packet in addition to the common header shared with all Packets. In addition to the common header the Data Packet contains the address of the destination node, the location of the destination node, the address of the next hop in the routing of this Data Packet, an enumerable byte that designates the current forwarding mode of this packet (GREEDY or PERIMETER), a short integer specifying the length of the data payload attached to this packet, an enumerable byte designating the quality of service of this communication (CONTROL, COMMUNICATION, or REGULAR), an integer checksum for the set of header information. Additionally there are four Peer Location variables in the extended header that are set to null when the packet is in GREEDY forwarding mode and are set appropriately for routing when in PERIMETER forwarding mode.</w:t>
+      </w:r>
+    </w:p>
+    <w:p>
+      <w:r>
+        <w:t xml:space="preserve">The Data Packet can be set up from a parcel, a byte array, or using Peer Agent as the source a Peer as the Destination and a byte array for the payload. Additionally getters and setters for the header information </w:t>
+      </w:r>
+      <w:proofErr w:type="gramStart"/>
+      <w:r>
+        <w:t>is</w:t>
+      </w:r>
+      <w:proofErr w:type="gramEnd"/>
+      <w:r>
+        <w:t xml:space="preserve"> available for adjustments in the routing algorithm. The packet also allows for parceling of the packet which also sets up the CRC field appropriately as a CRC32 checksum for the common header, data header, and extended data header.</w:t>
+      </w:r>
+    </w:p>
+    <w:p>
+      <w:pPr>
+        <w:pStyle w:val="Heading3"/>
+      </w:pPr>
+      <w:r>
+        <w:t>3.2.3. Geo-Device Service</w:t>
+      </w:r>
+    </w:p>
+    <w:p>
+      <w:r>
+        <w:t xml:space="preserve">Geo device service implements a polling architecture that with a certain frequency polls a </w:t>
+      </w:r>
+      <w:proofErr w:type="spellStart"/>
+      <w:r>
+        <w:t>GeoDevice</w:t>
+      </w:r>
+      <w:proofErr w:type="spellEnd"/>
+      <w:r>
+        <w:t xml:space="preserve"> for the current GPS location and velocity. Since there are various ways of fetching the devices GPS location, </w:t>
+      </w:r>
+      <w:proofErr w:type="spellStart"/>
+      <w:r>
+        <w:t>GeoDevice</w:t>
+      </w:r>
+      <w:proofErr w:type="spellEnd"/>
+      <w:r>
+        <w:t xml:space="preserve"> </w:t>
+      </w:r>
+      <w:r>
+        <w:lastRenderedPageBreak/>
+        <w:t xml:space="preserve">was specified as an interface with two underlying implementation: </w:t>
+      </w:r>
+      <w:proofErr w:type="spellStart"/>
+      <w:r>
+        <w:t>DefaultGeoDevice</w:t>
+      </w:r>
+      <w:proofErr w:type="spellEnd"/>
+      <w:r>
+        <w:t xml:space="preserve"> that represents a stationary node and </w:t>
+      </w:r>
+      <w:proofErr w:type="spellStart"/>
+      <w:r>
+        <w:t>RandomWaypointGeoDevice</w:t>
+      </w:r>
+      <w:proofErr w:type="spellEnd"/>
+      <w:r>
+        <w:t xml:space="preserve"> that generates GPS locations based on the random waypoint </w:t>
+      </w:r>
+      <w:proofErr w:type="gramStart"/>
+      <w:r>
+        <w:t>model.</w:t>
+      </w:r>
+      <w:proofErr w:type="gramEnd"/>
+      <w:r>
+        <w:t xml:space="preserve">  Future production level implementations will actually fetch the GPS location from the native libraries that support GPS device drivers and update the peer’s location accordingly. </w:t>
+      </w:r>
+    </w:p>
+    <w:p>
+      <w:pPr>
+        <w:pStyle w:val="Heading2"/>
+      </w:pPr>
+      <w:r>
+        <w:t>3.3. Peer Representation</w:t>
+      </w:r>
+    </w:p>
+    <w:p>
+      <w:r>
+        <w:t xml:space="preserve">Individual peers, distinguished by a unique MAC-48 address, are associated with a GPS location, velocity, and an optional human-friendly name. Furthermore, each peer is represented by a peer agent that is responsible for managing shared-access memory, environment and configuration variables, and also for associating services layer with a specific peer. Peer agents are also attached to a </w:t>
+      </w:r>
+      <w:proofErr w:type="spellStart"/>
+      <w:r>
+        <w:t>StatMonitor</w:t>
+      </w:r>
+      <w:proofErr w:type="spellEnd"/>
+      <w:r>
+        <w:t xml:space="preserve"> that allows various services to report sent, received, and dropped packets for further protocol analysis. </w:t>
+      </w:r>
+    </w:p>
+    <w:p>
+      <w:pPr>
+        <w:pStyle w:val="Heading2"/>
+      </w:pPr>
+      <w:r>
+        <w:t>3.4. Environment Configuration</w:t>
+      </w:r>
+    </w:p>
+    <w:p>
+      <w:r>
+        <w:t xml:space="preserve">Given that each peer may run within various types of devices and configuration, agents store </w:t>
+      </w:r>
+      <w:proofErr w:type="gramStart"/>
+      <w:r>
+        <w:t>an</w:t>
+      </w:r>
+      <w:proofErr w:type="gramEnd"/>
+      <w:r>
+        <w:t xml:space="preserve"> </w:t>
+      </w:r>
+      <w:proofErr w:type="spellStart"/>
+      <w:r>
+        <w:t>PeerEnvironment</w:t>
+      </w:r>
+      <w:proofErr w:type="spellEnd"/>
+      <w:r>
+        <w:t xml:space="preserve"> structure that is a flexible and extendible vault for specifying peer related parameters. Current implementation includes parameters for maximum transmission range, beacon service timeout, and beacon service timeout additive ratio. The purpose of adding an environment configuration vault was for future extensibility and also for easing simulation.</w:t>
+      </w:r>
+    </w:p>
+    <w:p>
+      <w:pPr>
+        <w:pStyle w:val="Heading2"/>
+      </w:pPr>
+      <w:r>
+        <w:lastRenderedPageBreak/>
+        <w:t>3.5. Network Structures &amp; Utilities</w:t>
+      </w:r>
+    </w:p>
+    <w:p>
+      <w:r>
+        <w:t xml:space="preserve">The current communication channel used by the peers is defined by a Connection interface that is implemented by </w:t>
+      </w:r>
+      <w:proofErr w:type="spellStart"/>
+      <w:r>
+        <w:t>UDPConnection</w:t>
+      </w:r>
+      <w:proofErr w:type="spellEnd"/>
+      <w:r>
+        <w:t xml:space="preserve"> and </w:t>
+      </w:r>
+      <w:proofErr w:type="spellStart"/>
+      <w:r>
+        <w:t>UDPMulticastConnection</w:t>
+      </w:r>
+      <w:proofErr w:type="spellEnd"/>
+      <w:r>
+        <w:t xml:space="preserve">. Although within production mode </w:t>
+      </w:r>
+      <w:proofErr w:type="spellStart"/>
+      <w:r>
+        <w:t>UDPConnection</w:t>
+      </w:r>
+      <w:proofErr w:type="spellEnd"/>
+      <w:r>
+        <w:t xml:space="preserve"> is mandated, for allowing multiple nodes to attach to the same port number and communicate to each other, within simulation environment the </w:t>
+      </w:r>
+      <w:proofErr w:type="spellStart"/>
+      <w:r>
+        <w:t>UDPMulticastConnection</w:t>
+      </w:r>
+      <w:proofErr w:type="spellEnd"/>
+      <w:r>
+        <w:t xml:space="preserve"> is utilized. The Connection interface allows connecting or disconnected from the network, and reading or writing bytes. Even though UDP connection does include an extensive connection setup, with the connection method initialization of resources used for the connection are processed. </w:t>
+      </w:r>
+    </w:p>
+    <w:p>
+      <w:r>
+        <w:t xml:space="preserve">To allow an easy switch between different modes of communication and also for configuring port and address information, the network architecture includes an object </w:t>
+      </w:r>
+      <w:proofErr w:type="spellStart"/>
+      <w:r>
+        <w:t>PortConfiguration</w:t>
+      </w:r>
+      <w:proofErr w:type="spellEnd"/>
+      <w:r>
+        <w:t xml:space="preserve"> and also </w:t>
+      </w:r>
+      <w:proofErr w:type="spellStart"/>
+      <w:r>
+        <w:t>PortConfigurationProvider</w:t>
+      </w:r>
+      <w:proofErr w:type="spellEnd"/>
+      <w:r>
+        <w:t xml:space="preserve"> interface that is implemented by </w:t>
+      </w:r>
+      <w:proofErr w:type="spellStart"/>
+      <w:r>
+        <w:t>ProductionPortConfigurationProvider</w:t>
+      </w:r>
+      <w:proofErr w:type="spellEnd"/>
+      <w:r>
+        <w:t xml:space="preserve"> and also </w:t>
+      </w:r>
+      <w:proofErr w:type="spellStart"/>
+      <w:r>
+        <w:t>SimulationPortConfigurationProvider</w:t>
+      </w:r>
+      <w:proofErr w:type="spellEnd"/>
+      <w:r>
+        <w:t>. Each port configuration specifies a single port number for beacon service, two port numbers for data sending and data receiving components of the data service, and also network interface IP address used for initializing communication channels.</w:t>
+      </w:r>
+    </w:p>
+    <w:p>
+      <w:r>
+        <w:t xml:space="preserve">Currently, the communication channel simulation uses IP layer broadcast packets to send out information. The receiving side, after accepting the packet attempts a magic byte flag check and also CRC32 check for packet content validity. If either of these checks fails, the </w:t>
+      </w:r>
+      <w:r>
+        <w:lastRenderedPageBreak/>
+        <w:t>packet is discarded and no further processing takes place.</w:t>
+      </w:r>
+    </w:p>
+    <w:p>
+      <w:pPr>
+        <w:pStyle w:val="Heading2"/>
+      </w:pPr>
+      <w:r>
+        <w:t>3.6. Packet Handling</w:t>
       </w:r>
     </w:p>
     <w:p>
@@ -6314,106 +6912,31 @@
         </w:rPr>
       </w:pPr>
       <w:r>
-        <w:t xml:space="preserve">Data services utilize routing-table-1 and routing-table-2 to route received packets to their appropriate destinations. Unlike the beacon service, receiving and sending streams were subdivided into threads as </w:t>
-      </w:r>
-      <w:r>
-        <w:rPr>
-          <w:b/>
-          <w:highlight w:val="red"/>
-        </w:rPr>
-        <w:t>ZORAYR TODO</w:t>
-      </w:r>
-    </w:p>
-    <w:p>
-      <w:pPr>
-        <w:pStyle w:val="Heading3"/>
-      </w:pPr>
-      <w:r>
-        <w:lastRenderedPageBreak/>
-        <w:t>3.2.3. Geo-Device Service</w:t>
-      </w:r>
-    </w:p>
-    <w:p>
-      <w:r>
-        <w:t xml:space="preserve">Geo device service implements a polling architecture that with a certain frequency polls a GeoDevice for the current GPS location and velocity. Since there are various ways of fetching the devices GPS location, GeoDevice was specified as an interface with two underlying implementation: DefaultGeoDevice that represents a stationary node and RandomWaypointGeoDevice that generates GPS locations based on the random waypoint model.  Future production level implementations will actually fetch the GPS location from the native libraries that support GPS device drivers and update the peer’s location accordingly. </w:t>
-      </w:r>
-    </w:p>
-    <w:p>
-      <w:pPr>
-        <w:pStyle w:val="Heading2"/>
-      </w:pPr>
-      <w:r>
-        <w:t>3.3. Peer Representation</w:t>
-      </w:r>
-    </w:p>
-    <w:p>
-      <w:r>
-        <w:t xml:space="preserve">Individual peers, distinguished by a unique MAC-48 address, are associated with a GPS location, velocity, and an optional human-friendly name. Furthermore, each peer is represented by a peer agent that is responsible for managing shared-access memory, environment and configuration variables, and also for associating services layer with a specific peer. Peer agents are also attached to a StatMonitor that allows various services to report sent, received, and dropped packets for further protocol analysis. </w:t>
-      </w:r>
-    </w:p>
-    <w:p>
-      <w:pPr>
-        <w:pStyle w:val="Heading2"/>
-      </w:pPr>
-      <w:r>
-        <w:t>3.4. Environment Configuration</w:t>
-      </w:r>
-    </w:p>
-    <w:p>
-      <w:r>
-        <w:t xml:space="preserve">Given that each peer may run within various types of devices and configuration, agents store an PeerEnvironment structure that is a flexible and extendible vault for specifying peer related parameters. Current implementation includes parameters for maximum transmission range, </w:t>
-      </w:r>
-      <w:r>
-        <w:lastRenderedPageBreak/>
-        <w:t>beacon service timeout, and beacon service timeout additive ratio. The purpose of adding an environment configuration vault was for future extensibility and also for easing simulation.</w:t>
-      </w:r>
-    </w:p>
-    <w:p>
-      <w:pPr>
-        <w:pStyle w:val="Heading2"/>
-      </w:pPr>
-      <w:r>
-        <w:t>3.5. Network Structures &amp; Utilities</w:t>
-      </w:r>
-    </w:p>
-    <w:p>
-      <w:r>
-        <w:t xml:space="preserve">The current communication channel used by the peers is defined by a Connection interface that is implemented by UDPConnection and UDPMulticastConnection. Although within production mode UDPConnection is mandated, for allowing multiple nodes to attach to the same port number and communicate to each other, within simulation environment the UDPMulticastConnection is utilized. The Connection interface allows connecting or disconnected from the network, and reading or writing bytes. Even though UDP connection does include an extensive connection setup, with the connection method initialization of resources used for the connection are processed. </w:t>
-      </w:r>
-    </w:p>
-    <w:p>
-      <w:r>
-        <w:t>To allow an easy switch between different modes of communication and also for configuring port and address information, the network architecture includes an object PortConfiguration and also PortConfigurationProvider interface that is implemented by ProductionPortConfigurationProvider and also SimulationPortConfigurationProvider. Each port configuration specifies a single port number for beacon service, two port numbers for data sending and data receiving components of the data service, and also network interface IP address used for initializing communication channels.</w:t>
-      </w:r>
-    </w:p>
-    <w:p>
-      <w:r>
-        <w:lastRenderedPageBreak/>
-        <w:t>Currently, the communication channel simulation uses IP layer broadcast packets to send out information. The receiving side, after accepting the packet attempts a magic byte flag check and also CRC32 check for packet content validity. If either of these checks fails, the packet is discarded and no further processing takes place.</w:t>
-      </w:r>
-    </w:p>
-    <w:p>
-      <w:pPr>
-        <w:pStyle w:val="Heading2"/>
-      </w:pPr>
-      <w:r>
-        <w:t>3.6. Packet Handling</w:t>
-      </w:r>
-    </w:p>
-    <w:p>
-      <w:pPr>
-        <w:rPr>
-          <w:b/>
-        </w:rPr>
-      </w:pPr>
-      <w:r>
         <w:t>The conven</w:t>
       </w:r>
       <w:r>
-        <w:t xml:space="preserve">tional implementation of packet byte stream handling is usually done with complicated pointer architecture within the C programming languages with various types of memory management techniques. The result is usually highly coupled or complicated code structure that is almost impossible to manage or extend. To address these issues, KimonoNet implementers sought an object oriented approach that would decrease redundant code, enhance exception handling, and also allow much more room for flexibility. The final design, largely inspired by the packet handling architecture within the Android operating system, presented a Parcel object that acted as a stacked byte buffer with LIFO access to all primitive data types in Java and also arbitrary access for allowing easy CRC commutations. For example, to construct a peer packet, or a byte array representation of a peer the following code would be utilized: </w:t>
-      </w:r>
-      <w:r>
-        <w:t>Parcel.combineParcelables(address, location, velocity);</w:t>
+        <w:t xml:space="preserve">tional implementation of packet byte stream handling is usually done with complicated pointer architecture within the C programming languages with various types of memory management techniques. The result is usually highly coupled or complicated code structure that is almost impossible to manage or extend. To address these issues, </w:t>
+      </w:r>
+      <w:proofErr w:type="spellStart"/>
+      <w:r>
+        <w:t>KimonoNet</w:t>
+      </w:r>
+      <w:proofErr w:type="spellEnd"/>
+      <w:r>
+        <w:t xml:space="preserve"> implementers sought an object oriented approach that would decrease redundant code, enhance exception handling, and also allow much more room for flexibility. The final design, largely inspired by the packet handling architecture within the Android operating system, presented a Parcel object that acted as a stacked byte buffer with LIFO access to all primitive data types in Java and also arbitrary access for allowing easy CRC commutations. For example, to construct a peer packet, or a byte array representation of a peer the following code would be utilized: </w:t>
+      </w:r>
+      <w:proofErr w:type="spellStart"/>
+      <w:proofErr w:type="gramStart"/>
+      <w:r>
+        <w:t>Parcel.combineParcelables</w:t>
+      </w:r>
+      <w:proofErr w:type="spellEnd"/>
+      <w:r>
+        <w:t>(</w:t>
+      </w:r>
+      <w:proofErr w:type="gramEnd"/>
+      <w:r>
+        <w:t>address, location, velocity);</w:t>
       </w:r>
       <w:r>
         <w:rPr>
@@ -6425,11 +6948,27 @@
         <w:t xml:space="preserve"> </w:t>
       </w:r>
       <w:r>
-        <w:t xml:space="preserve">Since address, location, and velocity all implemented the Parcelable interface, they know how to create a parcel representation and hence, all that peer has to do is to combine these parcels. Once the parcel is created, which is represented as a byte buffer natively defined by </w:t>
+        <w:t xml:space="preserve">Since address, location, and velocity all implemented the </w:t>
+      </w:r>
+      <w:proofErr w:type="spellStart"/>
+      <w:r>
+        <w:t>Parcelable</w:t>
+      </w:r>
+      <w:proofErr w:type="spellEnd"/>
+      <w:r>
+        <w:t xml:space="preserve"> interface, they know how to create a parcel representation and hence, all that peer has to do is to combine these parcels. Once the parcel is created, which is represented as a byte buffer natively defined by Java, it is easy to output a byte array to be sent over the network. This workflow is also applicable for parsing byte arrays received from the network socket back into actual objects. Adding primitive data types to parcels is also very simple: the add(…) method has be </w:t>
       </w:r>
       <w:r>
         <w:lastRenderedPageBreak/>
-        <w:t xml:space="preserve">Java, it is easy to output a byte array to be sent over the network. This workflow is also applicable for parsing byte arrays received from the network socket back into actual objects. Adding primitive data types to parcels is also very simple: the add(…) method has be overloaded wither various types of primitive data types supported in Java such as floats, doubles, int, bytes, chars. To add a field to the parcel, the developer needs only to call the add method on the parcel and the stack structured parcel will position the bytes accordingly. Comparing this type of architecture with the C-style byte buffer processing, the developer can concentrate on the business logic of the application as opposed to coding redundant and complicated packet packing and unpacking utilities. </w:t>
+        <w:t xml:space="preserve">overloaded wither various types of primitive data types supported in Java such as floats, doubles, </w:t>
+      </w:r>
+      <w:proofErr w:type="spellStart"/>
+      <w:r>
+        <w:t>int</w:t>
+      </w:r>
+      <w:proofErr w:type="spellEnd"/>
+      <w:r>
+        <w:t xml:space="preserve">, bytes, chars. To add a field to the parcel, the developer needs only to call the add method on the parcel and the stack structured parcel will position the bytes accordingly. Comparing this type of architecture with the C-style byte buffer processing, the developer can concentrate on the business logic of the application as opposed to coding redundant and complicated packet packing and unpacking utilities. </w:t>
       </w:r>
     </w:p>
     <w:p>
@@ -6469,12 +7008,41 @@
     </w:p>
     <w:p>
       <w:r>
-        <w:t xml:space="preserve">For unit testing, we decided to utilize the JUnit 4 testing framework. We believed that JUnit was the most natural choice because it was already built into Eclipse, the development environment we are using. JUnit enabled us to individually test each method of our project, and each of these tests may be run either separately or together as a test suite. The advantage of JUnit is that it does not require any modification of existing code, as all tests reside in their own </w:t>
-      </w:r>
-      <w:r>
-        <w:lastRenderedPageBreak/>
-        <w:t xml:space="preserve">Java package </w:t>
-      </w:r>
+        <w:t xml:space="preserve">For unit testing, we decided to utilize the </w:t>
+      </w:r>
+      <w:proofErr w:type="spellStart"/>
+      <w:r>
+        <w:t>JUnit</w:t>
+      </w:r>
+      <w:proofErr w:type="spellEnd"/>
+      <w:r>
+        <w:t xml:space="preserve"> 4 testing framework. We believed that </w:t>
+      </w:r>
+      <w:proofErr w:type="spellStart"/>
+      <w:r>
+        <w:t>JUnit</w:t>
+      </w:r>
+      <w:proofErr w:type="spellEnd"/>
+      <w:r>
+        <w:t xml:space="preserve"> was the most natural choice because it was already built into Eclipse, the development environment we are using. </w:t>
+      </w:r>
+      <w:proofErr w:type="spellStart"/>
+      <w:r>
+        <w:t>JUnit</w:t>
+      </w:r>
+      <w:proofErr w:type="spellEnd"/>
+      <w:r>
+        <w:t xml:space="preserve"> enabled us to individually test each method of our project, and each of these tests may be run either separately or together as a test suite. The advantage of </w:t>
+      </w:r>
+      <w:proofErr w:type="spellStart"/>
+      <w:r>
+        <w:t>JUnit</w:t>
+      </w:r>
+      <w:proofErr w:type="spellEnd"/>
+      <w:r>
+        <w:t xml:space="preserve"> is that it does not require any modification of existing code, as all tests reside in their own Java package </w:t>
+      </w:r>
+      <w:proofErr w:type="spellStart"/>
       <w:r>
         <w:rPr>
           <w:rFonts w:ascii="Courier New" w:hAnsi="Courier New" w:cs="Courier New"/>
@@ -6483,8 +7051,45 @@
         </w:rPr>
         <w:t>kimomonet.test</w:t>
       </w:r>
-      <w:r>
-        <w:t>. Furthermore, JUnit only adds one external dependency, which is required only when you want to run the tests. In other words, the JUnit library does not need to be included under normal operation. The JUnit tests are invoked by simply running our project as a JUnit test instead of the usual Java application. Test results are intuitively displayed in a panel inside Eclipse, and one could easily double-click on any error to directly jump to the problematic code for debugging.</w:t>
+      <w:proofErr w:type="spellEnd"/>
+      <w:r>
+        <w:t xml:space="preserve">. Furthermore, </w:t>
+      </w:r>
+      <w:proofErr w:type="spellStart"/>
+      <w:r>
+        <w:t>JUnit</w:t>
+      </w:r>
+      <w:proofErr w:type="spellEnd"/>
+      <w:r>
+        <w:t xml:space="preserve"> only adds one external dependency, which is required only when you want to run the tests. In other words, the </w:t>
+      </w:r>
+      <w:proofErr w:type="spellStart"/>
+      <w:r>
+        <w:t>JUnit</w:t>
+      </w:r>
+      <w:proofErr w:type="spellEnd"/>
+      <w:r>
+        <w:t xml:space="preserve"> library does not need to be included under normal operation. The </w:t>
+      </w:r>
+      <w:proofErr w:type="spellStart"/>
+      <w:r>
+        <w:t>JUnit</w:t>
+      </w:r>
+      <w:proofErr w:type="spellEnd"/>
+      <w:r>
+        <w:t xml:space="preserve"> tests are invoked by simply running our </w:t>
+      </w:r>
+      <w:r>
+        <w:lastRenderedPageBreak/>
+        <w:t xml:space="preserve">project as a </w:t>
+      </w:r>
+      <w:proofErr w:type="spellStart"/>
+      <w:r>
+        <w:t>JUnit</w:t>
+      </w:r>
+      <w:proofErr w:type="spellEnd"/>
+      <w:r>
+        <w:t xml:space="preserve"> test instead of the usual Java application. Test results are intuitively displayed in a panel inside Eclipse, and one could easily double-click on any error to directly jump to the problematic code for debugging.</w:t>
       </w:r>
     </w:p>
     <w:p>
@@ -6547,11 +7152,11 @@
         <w:t>Add Peer</w:t>
       </w:r>
       <w:r>
-        <w:t xml:space="preserve"> button to add nodes to </w:t>
+        <w:t xml:space="preserve"> button to add nodes to the simulation. The nodes appear both in a list and graphically on a map. Selecting a node either from the list or by clicking on its graphical representation would display its properties in the table at the right. The user could easily edit the properties of the selected node, such as the </w:t>
       </w:r>
       <w:r>
         <w:lastRenderedPageBreak/>
-        <w:t>the simulation. The nodes appear both in a list and graphically on a map. Selecting a node either from the list or by clicking on its graphical representation would display its properties in the table at the right. The user could easily edit the properties of the selected node, such as the node’s name, address, position, and speed. The user could even use the mouse to drag a node across the map. For convenience, the GUI automatically displays a tooltip below the mouse cursor showing the cursor’s position on the map in longitude and latitude. The user could also rotate the node (change its bearing) by spinning the mouse wheel.</w:t>
+        <w:t>node’s name, address, position, and speed. The user could even use the mouse to drag a node across the map. For convenience, the GUI automatically displays a tooltip below the mouse cursor showing the cursor’s position on the map in longitude and latitude. The user could also rotate the node (change its bearing) by spinning the mouse wheel.</w:t>
       </w:r>
     </w:p>
     <w:p>
@@ -6620,23 +7225,36 @@
         <w:t>Start</w:t>
       </w:r>
       <w:r>
-        <w:t xml:space="preserve"> button at the upper right corner. The nodes would begin to animate. Live statistics would be displayed at the bottom of the screen. During the simulation, the user could still select different nodes to view their properties, which would also be updated in real time. Nodes sending data packets and nodes that are exploding would be </w:t>
-      </w:r>
+        <w:t xml:space="preserve"> button at the upper right corner. The nodes would begin to animate. Live statistics would be displayed at the bottom of the screen. During the simulation, the user could still select different nodes to view their properties, which would also be updated in real time. Nodes sending data packets and nodes that are exploding would be clearly indicated as well in their graphical representations.</w:t>
+      </w:r>
+    </w:p>
+    <w:p>
+      <w:r>
+        <w:t xml:space="preserve">On the technical side, the GUI was completely written in Java Swing. The WSIWYG editor provided by the Google </w:t>
+      </w:r>
+      <w:proofErr w:type="spellStart"/>
+      <w:r>
+        <w:t>WindowBuilder</w:t>
+      </w:r>
+      <w:proofErr w:type="spellEnd"/>
+      <w:r>
+        <w:t xml:space="preserve"> </w:t>
+      </w:r>
+      <w:proofErr w:type="spellStart"/>
+      <w:r>
+        <w:t>plugin</w:t>
+      </w:r>
+      <w:proofErr w:type="spellEnd"/>
+      <w:r>
+        <w:t xml:space="preserve"> for Eclipse was used to design the GUI.</w:t>
+      </w:r>
+    </w:p>
+    <w:p>
+      <w:pPr>
+        <w:pStyle w:val="Heading1"/>
+      </w:pPr>
       <w:r>
         <w:lastRenderedPageBreak/>
-        <w:t>clearly indicated as well in their graphical representations.</w:t>
-      </w:r>
-    </w:p>
-    <w:p>
-      <w:r>
-        <w:t>On the technical side, the GUI was completely written in Java Swing. The WSIWYG editor provided by the Google WindowBuilder plugin for Eclipse was used to design the GUI.</w:t>
-      </w:r>
-    </w:p>
-    <w:p>
-      <w:pPr>
-        <w:pStyle w:val="Heading1"/>
-      </w:pPr>
-      <w:r>
         <w:t xml:space="preserve">4. </w:t>
       </w:r>
       <w:r>
@@ -6662,11 +7280,24 @@
         <w:t xml:space="preserve">Over the course of this development cycle, the authors developed two </w:t>
       </w:r>
       <w:r>
-        <w:t xml:space="preserve">simulation tools for KimonoNet, a command-line simulator </w:t>
-      </w:r>
-      <w:r>
-        <w:t>called KiNCoL</w:t>
-      </w:r>
+        <w:t xml:space="preserve">simulation tools for </w:t>
+      </w:r>
+      <w:proofErr w:type="spellStart"/>
+      <w:r>
+        <w:t>KimonoNet</w:t>
+      </w:r>
+      <w:proofErr w:type="spellEnd"/>
+      <w:r>
+        <w:t xml:space="preserve">, a command-line simulator </w:t>
+      </w:r>
+      <w:r>
+        <w:t xml:space="preserve">called </w:t>
+      </w:r>
+      <w:proofErr w:type="spellStart"/>
+      <w:r>
+        <w:t>KiNCoL</w:t>
+      </w:r>
+      <w:proofErr w:type="spellEnd"/>
       <w:r>
         <w:t xml:space="preserve"> and a graphic user interface simulator.</w:t>
       </w:r>
@@ -6770,7 +7401,15 @@
         <w:t>network sources</w:t>
       </w:r>
       <w:r>
-        <w:t>. This may cause some runs to yield low deliverability if a node is partitioned from the rest of the network.</w:t>
+        <w:t xml:space="preserve">. This may </w:t>
+      </w:r>
+      <w:proofErr w:type="gramStart"/>
+      <w:r>
+        <w:t>cause</w:t>
+      </w:r>
+      <w:proofErr w:type="gramEnd"/>
+      <w:r>
+        <w:t xml:space="preserve"> some runs to yield low deliverability if a node is partitioned from the rest of the network.</w:t>
       </w:r>
     </w:p>
     <w:p>
@@ -6778,11 +7417,18 @@
         <w:pStyle w:val="Heading2"/>
       </w:pPr>
       <w:r>
-        <w:lastRenderedPageBreak/>
         <w:t>4.2.</w:t>
       </w:r>
       <w:r>
-        <w:t xml:space="preserve"> KiNCoL Simulator</w:t>
+        <w:t xml:space="preserve"> </w:t>
+      </w:r>
+      <w:proofErr w:type="spellStart"/>
+      <w:r>
+        <w:t>KiNCoL</w:t>
+      </w:r>
+      <w:proofErr w:type="spellEnd"/>
+      <w:r>
+        <w:t xml:space="preserve"> Simulator</w:t>
       </w:r>
     </w:p>
     <w:p>
@@ -6799,8 +7445,13 @@
         <w:t>,</w:t>
       </w:r>
       <w:r>
-        <w:t xml:space="preserve"> KiNCoL</w:t>
-      </w:r>
+        <w:t xml:space="preserve"> </w:t>
+      </w:r>
+      <w:proofErr w:type="spellStart"/>
+      <w:r>
+        <w:t>KiNCoL</w:t>
+      </w:r>
+      <w:proofErr w:type="spellEnd"/>
       <w:r>
         <w:t xml:space="preserve"> </w:t>
       </w:r>
@@ -6823,11 +7474,21 @@
         <w:t>setting the</w:t>
       </w:r>
       <w:r>
-        <w:t xml:space="preserve"> attribute mode-cl</w:t>
-      </w:r>
-      <w:r>
-        <w:t xml:space="preserve"> for KimonoNet</w:t>
-      </w:r>
+        <w:t xml:space="preserve"> attribute mode-</w:t>
+      </w:r>
+      <w:proofErr w:type="spellStart"/>
+      <w:r>
+        <w:t>cl</w:t>
+      </w:r>
+      <w:proofErr w:type="spellEnd"/>
+      <w:r>
+        <w:t xml:space="preserve"> for </w:t>
+      </w:r>
+      <w:proofErr w:type="spellStart"/>
+      <w:r>
+        <w:t>KimonoNet</w:t>
+      </w:r>
+      <w:proofErr w:type="spellEnd"/>
       <w:r>
         <w:t xml:space="preserve">, followed by a </w:t>
       </w:r>
@@ -6846,9 +7507,11 @@
           <w:numId w:val="3"/>
         </w:numPr>
       </w:pPr>
+      <w:proofErr w:type="gramStart"/>
       <w:r>
         <w:t>number-of-peers</w:t>
       </w:r>
+      <w:proofErr w:type="gramEnd"/>
       <w:r>
         <w:t>: The total number of nodes in the network.</w:t>
       </w:r>
@@ -6861,9 +7524,12 @@
           <w:numId w:val="3"/>
         </w:numPr>
       </w:pPr>
-      <w:r>
+      <w:proofErr w:type="gramStart"/>
+      <w:r>
+        <w:lastRenderedPageBreak/>
         <w:t>map-width</w:t>
       </w:r>
+      <w:proofErr w:type="gramEnd"/>
       <w:r>
         <w:t xml:space="preserve"> (meters)</w:t>
       </w:r>
@@ -6879,9 +7545,11 @@
           <w:numId w:val="3"/>
         </w:numPr>
       </w:pPr>
+      <w:proofErr w:type="gramStart"/>
       <w:r>
         <w:t>map-height</w:t>
       </w:r>
+      <w:proofErr w:type="gramEnd"/>
       <w:r>
         <w:t xml:space="preserve"> (meters)</w:t>
       </w:r>
@@ -6897,9 +7565,11 @@
           <w:numId w:val="3"/>
         </w:numPr>
       </w:pPr>
+      <w:proofErr w:type="gramStart"/>
       <w:r>
         <w:t>hostility-factor</w:t>
       </w:r>
+      <w:proofErr w:type="gramEnd"/>
       <w:r>
         <w:t xml:space="preserve"> (decimal range </w:t>
       </w:r>
@@ -6929,9 +7599,11 @@
           <w:numId w:val="3"/>
         </w:numPr>
       </w:pPr>
+      <w:proofErr w:type="gramStart"/>
       <w:r>
         <w:t>peer-speed</w:t>
       </w:r>
+      <w:proofErr w:type="gramEnd"/>
       <w:r>
         <w:t xml:space="preserve"> (meters/second): The speed at which peers move between random waypoints.</w:t>
       </w:r>
@@ -6944,9 +7616,11 @@
           <w:numId w:val="3"/>
         </w:numPr>
       </w:pPr>
+      <w:proofErr w:type="gramStart"/>
       <w:r>
         <w:t>number-of-packets</w:t>
       </w:r>
+      <w:proofErr w:type="gramEnd"/>
       <w:r>
         <w:t>: The number of date packets sent in the simulation.</w:t>
       </w:r>
@@ -6959,17 +7633,21 @@
           <w:numId w:val="3"/>
         </w:numPr>
       </w:pPr>
+      <w:proofErr w:type="gramStart"/>
       <w:r>
         <w:t>beacon-timeout</w:t>
       </w:r>
+      <w:proofErr w:type="gramEnd"/>
       <w:r>
         <w:t xml:space="preserve"> (milliseconds): The interval between sending beacons.</w:t>
       </w:r>
     </w:p>
     <w:p>
+      <w:proofErr w:type="spellStart"/>
       <w:r>
         <w:t>KiNCoL</w:t>
       </w:r>
+      <w:proofErr w:type="spellEnd"/>
       <w:r>
         <w:t xml:space="preserve"> makes an </w:t>
       </w:r>
@@ -7008,8 +7686,13 @@
       </w:r>
     </w:p>
     <w:p>
-      <w:r>
-        <w:t xml:space="preserve">KiNCoL also provides an alternative </w:t>
+      <w:proofErr w:type="spellStart"/>
+      <w:r>
+        <w:t>KiNCoL</w:t>
+      </w:r>
+      <w:proofErr w:type="spellEnd"/>
+      <w:r>
+        <w:t xml:space="preserve"> also provides an alternative </w:t>
       </w:r>
       <w:r>
         <w:t>command-line mode</w:t>
@@ -7036,40 +7719,37 @@
         <w:t xml:space="preserve">This </w:t>
       </w:r>
       <w:r>
-        <w:t xml:space="preserve">can be used to study the difference in one-hop and two-hop knowledge for the same beacon interval or in conjunction with an increased beacon interval to </w:t>
-      </w:r>
+        <w:t xml:space="preserve">can be used to study the difference in one-hop and two-hop knowledge for the same beacon interval or in conjunction with an increased beacon interval to study how much added control traffic is needed </w:t>
+      </w:r>
+      <w:r>
+        <w:t xml:space="preserve">for the same level of reliability with </w:t>
+      </w:r>
+      <w:r>
+        <w:t>one-hop awareness.</w:t>
+      </w:r>
+    </w:p>
+    <w:p>
+      <w:pPr>
+        <w:pStyle w:val="Heading2"/>
+      </w:pPr>
+      <w:r>
+        <w:t>4</w:t>
+      </w:r>
+      <w:r>
+        <w:t>.3. GUI Simulator</w:t>
+      </w:r>
+    </w:p>
+    <w:p>
+      <w:r>
+        <w:t xml:space="preserve">The GUI simulator provides an alternate mechanism for </w:t>
+      </w:r>
+      <w:r>
+        <w:t>testing the protocol with fine-grained control over the configuration of each individual node.</w:t>
+      </w:r>
+    </w:p>
+    <w:p>
       <w:r>
         <w:lastRenderedPageBreak/>
-        <w:t xml:space="preserve">study how much added control traffic is needed </w:t>
-      </w:r>
-      <w:r>
-        <w:t xml:space="preserve">for the same level of reliability with </w:t>
-      </w:r>
-      <w:r>
-        <w:t>one-hop awareness.</w:t>
-      </w:r>
-    </w:p>
-    <w:p>
-      <w:pPr>
-        <w:pStyle w:val="Heading2"/>
-      </w:pPr>
-      <w:r>
-        <w:t>4</w:t>
-      </w:r>
-      <w:r>
-        <w:t>.3. GUI Simulator</w:t>
-      </w:r>
-    </w:p>
-    <w:p>
-      <w:r>
-        <w:t xml:space="preserve">The GUI simulator provides an alternate mechanism for </w:t>
-      </w:r>
-      <w:r>
-        <w:t>testing the protocol with fine-grained control over the configuration of each individual node.</w:t>
-      </w:r>
-    </w:p>
-    <w:p>
-      <w:r>
         <w:t xml:space="preserve">For each node added, the simulator supports configuring the following settings </w:t>
       </w:r>
       <w:r>
@@ -7087,8 +7767,13 @@
           <w:numId w:val="5"/>
         </w:numPr>
       </w:pPr>
-      <w:r>
-        <w:t>longitude: Position in world.</w:t>
+      <w:proofErr w:type="gramStart"/>
+      <w:r>
+        <w:t>longitude</w:t>
+      </w:r>
+      <w:proofErr w:type="gramEnd"/>
+      <w:r>
+        <w:t>: Position in world.</w:t>
       </w:r>
     </w:p>
     <w:p>
@@ -7099,8 +7784,13 @@
           <w:numId w:val="5"/>
         </w:numPr>
       </w:pPr>
-      <w:r>
-        <w:t>latitude: Position in world.</w:t>
+      <w:proofErr w:type="gramStart"/>
+      <w:r>
+        <w:t>latitude</w:t>
+      </w:r>
+      <w:proofErr w:type="gramEnd"/>
+      <w:r>
+        <w:t>: Position in world.</w:t>
       </w:r>
     </w:p>
     <w:p>
@@ -7111,8 +7801,13 @@
           <w:numId w:val="5"/>
         </w:numPr>
       </w:pPr>
-      <w:r>
-        <w:t>address: Unique identifier for node.</w:t>
+      <w:proofErr w:type="gramStart"/>
+      <w:r>
+        <w:t>address</w:t>
+      </w:r>
+      <w:proofErr w:type="gramEnd"/>
+      <w:r>
+        <w:t>: Unique identifier for node.</w:t>
       </w:r>
     </w:p>
     <w:p>
@@ -7123,8 +7818,13 @@
           <w:numId w:val="5"/>
         </w:numPr>
       </w:pPr>
-      <w:r>
-        <w:t>speed: The speed at which the peer moves between random waypoints.</w:t>
+      <w:proofErr w:type="gramStart"/>
+      <w:r>
+        <w:t>speed</w:t>
+      </w:r>
+      <w:proofErr w:type="gramEnd"/>
+      <w:r>
+        <w:t>: The speed at which the peer moves between random waypoints.</w:t>
       </w:r>
     </w:p>
     <w:p>
@@ -7135,8 +7835,13 @@
           <w:numId w:val="5"/>
         </w:numPr>
       </w:pPr>
-      <w:r>
-        <w:t>bearing: The initial angel of the peer, although this will change over time based on the random waypoint model.</w:t>
+      <w:proofErr w:type="gramStart"/>
+      <w:r>
+        <w:t>bearing</w:t>
+      </w:r>
+      <w:proofErr w:type="gramEnd"/>
+      <w:r>
+        <w:t>: The initial angel of the peer, although this will change over time based on the random waypoint model.</w:t>
       </w:r>
     </w:p>
     <w:p>
@@ -7150,7 +7855,15 @@
         <w:t xml:space="preserve">, one node should be selected </w:t>
       </w:r>
       <w:r>
-        <w:t>and marked as the destination. The simulator, like KiNCoL, will fix the position of this node, and all data packets will be routed through the network to this node.</w:t>
+        <w:t xml:space="preserve">and marked as the destination. The simulator, like </w:t>
+      </w:r>
+      <w:proofErr w:type="spellStart"/>
+      <w:r>
+        <w:t>KiNCoL</w:t>
+      </w:r>
+      <w:proofErr w:type="spellEnd"/>
+      <w:r>
+        <w:t>, will fix the position of this node, and all data packets will be routed through the network to this node.</w:t>
       </w:r>
     </w:p>
     <w:p>
@@ -7172,9 +7885,11 @@
           <w:numId w:val="6"/>
         </w:numPr>
       </w:pPr>
+      <w:proofErr w:type="gramStart"/>
       <w:r>
         <w:t>beacon-service-timeout-random-additive</w:t>
       </w:r>
+      <w:proofErr w:type="gramEnd"/>
       <w:r>
         <w:t xml:space="preserve"> (seconds)</w:t>
       </w:r>
@@ -7182,7 +7897,15 @@
         <w:t xml:space="preserve">: </w:t>
       </w:r>
       <w:r>
-        <w:t>Nodes randomly wait some time within this percentage of the beacon-service-timeout interval before sending to prevent synchronization of updates.</w:t>
+        <w:t xml:space="preserve">Nodes randomly wait </w:t>
+      </w:r>
+      <w:proofErr w:type="spellStart"/>
+      <w:r>
+        <w:t>some time</w:t>
+      </w:r>
+      <w:proofErr w:type="spellEnd"/>
+      <w:r>
+        <w:t xml:space="preserve"> within this percentage of the beacon-service-timeout interval before sending to prevent synchronization of updates.</w:t>
       </w:r>
     </w:p>
     <w:p>
@@ -7193,9 +7916,13 @@
           <w:numId w:val="6"/>
         </w:numPr>
       </w:pPr>
-      <w:r>
-        <w:lastRenderedPageBreak/>
-        <w:t>max-beacon-peers: How many peers a node will include in its neighbor report.</w:t>
+      <w:proofErr w:type="gramStart"/>
+      <w:r>
+        <w:t>max-beacon-peers</w:t>
+      </w:r>
+      <w:proofErr w:type="gramEnd"/>
+      <w:r>
+        <w:t>: How many peers a node will include in its neighbor report.</w:t>
       </w:r>
     </w:p>
     <w:p>
@@ -7206,9 +7933,11 @@
           <w:numId w:val="6"/>
         </w:numPr>
       </w:pPr>
+      <w:proofErr w:type="gramStart"/>
       <w:r>
         <w:t>max-transmission-range</w:t>
       </w:r>
+      <w:proofErr w:type="gramEnd"/>
       <w:r>
         <w:t xml:space="preserve"> (meters)</w:t>
       </w:r>
@@ -7224,9 +7953,11 @@
           <w:numId w:val="6"/>
         </w:numPr>
       </w:pPr>
+      <w:proofErr w:type="gramStart"/>
       <w:r>
         <w:t>beacon-service-timeout</w:t>
       </w:r>
+      <w:proofErr w:type="gramEnd"/>
       <w:r>
         <w:t xml:space="preserve"> (milliseconds)</w:t>
       </w:r>
@@ -7242,8 +7973,13 @@
           <w:numId w:val="6"/>
         </w:numPr>
       </w:pPr>
-      <w:r>
-        <w:t xml:space="preserve">packet-loss-rate (decimal range </w:t>
+      <w:proofErr w:type="gramStart"/>
+      <w:r>
+        <w:t>packet-loss-rate</w:t>
+      </w:r>
+      <w:proofErr w:type="gramEnd"/>
+      <w:r>
+        <w:t xml:space="preserve"> (decimal range </w:t>
       </w:r>
       <m:oMath>
         <m:r>
@@ -7265,8 +8001,14 @@
           <w:numId w:val="3"/>
         </w:numPr>
       </w:pPr>
-      <w:r>
-        <w:t xml:space="preserve">hostility-factor: (decimal range </w:t>
+      <w:proofErr w:type="gramStart"/>
+      <w:r>
+        <w:lastRenderedPageBreak/>
+        <w:t>hostility-factor</w:t>
+      </w:r>
+      <w:proofErr w:type="gramEnd"/>
+      <w:r>
+        <w:t xml:space="preserve">: (decimal range </w:t>
       </w:r>
       <m:oMath>
         <m:r>
@@ -7277,7 +8019,15 @@
         </m:r>
       </m:oMath>
       <w:r>
-        <w:t>): The likelihood of a node vanishing from the network (between 0 and 1)</w:t>
+        <w:t>): The likelihood of a node vanishing from the ne</w:t>
+      </w:r>
+      <w:proofErr w:type="spellStart"/>
+      <w:r>
+        <w:t>twork</w:t>
+      </w:r>
+      <w:proofErr w:type="spellEnd"/>
+      <w:r>
+        <w:t xml:space="preserve"> (between 0 and 1)</w:t>
       </w:r>
       <w:r>
         <w:t>. This is set from the menu.</w:t>
@@ -7291,11 +8041,16 @@
           <w:numId w:val="6"/>
         </w:numPr>
       </w:pPr>
+      <w:proofErr w:type="gramStart"/>
       <w:r>
         <w:t>map</w:t>
       </w:r>
       <w:r>
-        <w:t xml:space="preserve">-dimensions (meters): The height and width of the </w:t>
+        <w:t>-dimensions</w:t>
+      </w:r>
+      <w:proofErr w:type="gramEnd"/>
+      <w:r>
+        <w:t xml:space="preserve"> (meters): The height and width of the </w:t>
       </w:r>
       <w:r>
         <w:t>map. This is set from the menu.</w:t>
@@ -7334,8 +8089,21 @@
     </w:p>
     <w:p>
       <w:r>
-        <w:t>The KiNCoL simulation tool was used to study the behavior of nodes under KimonoNet</w:t>
-      </w:r>
+        <w:t xml:space="preserve">The </w:t>
+      </w:r>
+      <w:proofErr w:type="spellStart"/>
+      <w:r>
+        <w:t>KiNCoL</w:t>
+      </w:r>
+      <w:proofErr w:type="spellEnd"/>
+      <w:r>
+        <w:t xml:space="preserve"> simulation tool was used to study the behavior of nodes under </w:t>
+      </w:r>
+      <w:proofErr w:type="spellStart"/>
+      <w:r>
+        <w:t>KimonoNet</w:t>
+      </w:r>
+      <w:proofErr w:type="spellEnd"/>
       <w:r>
         <w:t xml:space="preserve"> with two-hop awareness.</w:t>
       </w:r>
@@ -7347,9 +8115,11 @@
       <w:r>
         <w:t xml:space="preserve"> the following </w:t>
       </w:r>
+      <w:proofErr w:type="spellStart"/>
       <w:r>
         <w:t>KiNCoL</w:t>
       </w:r>
+      <w:proofErr w:type="spellEnd"/>
       <w:r>
         <w:t xml:space="preserve"> </w:t>
       </w:r>
@@ -7452,7 +8222,6 @@
     </w:p>
     <w:p>
       <w:r>
-        <w:lastRenderedPageBreak/>
         <w:t xml:space="preserve">When nodes move at </w:t>
       </w:r>
       <w:r>
@@ -7502,13 +8271,7 @@
           <w:rPr>
             <w:rFonts w:ascii="Cambria Math" w:hAnsi="Cambria Math"/>
           </w:rPr>
-          <m:t>8</m:t>
-        </m:r>
-        <m:r>
-          <w:rPr>
-            <w:rFonts w:ascii="Cambria Math" w:hAnsi="Cambria Math"/>
-          </w:rPr>
-          <m:t>μ</m:t>
+          <m:t>8μ</m:t>
         </m:r>
       </m:oMath>
       <w:r>
@@ -7527,14 +8290,31 @@
       </w:r>
     </w:p>
     <w:p>
+      <w:proofErr w:type="gramStart"/>
       <w:r>
         <w:rPr>
           <w:i/>
         </w:rPr>
-        <w:t xml:space="preserve">Average Delivery Rate. </w:t>
-      </w:r>
-      <w:r>
-        <w:t>On average, KimonoNet data packets h</w:t>
+        <w:lastRenderedPageBreak/>
+        <w:t>Average Delivery Rate.</w:t>
+      </w:r>
+      <w:proofErr w:type="gramEnd"/>
+      <w:r>
+        <w:rPr>
+          <w:i/>
+        </w:rPr>
+        <w:t xml:space="preserve"> </w:t>
+      </w:r>
+      <w:r>
+        <w:t xml:space="preserve">On average, </w:t>
+      </w:r>
+      <w:proofErr w:type="spellStart"/>
+      <w:r>
+        <w:t>KimonoNet</w:t>
+      </w:r>
+      <w:proofErr w:type="spellEnd"/>
+      <w:r>
+        <w:t xml:space="preserve"> data packets h</w:t>
       </w:r>
       <w:r>
         <w:t xml:space="preserve">ad a delivery rate of 90.1% in </w:t>
@@ -7544,13 +8324,7 @@
           <w:rPr>
             <w:rFonts w:ascii="Cambria Math" w:hAnsi="Cambria Math"/>
           </w:rPr>
-          <m:t>8</m:t>
-        </m:r>
-        <m:r>
-          <w:rPr>
-            <w:rFonts w:ascii="Cambria Math" w:hAnsi="Cambria Math"/>
-          </w:rPr>
-          <m:t>μ</m:t>
+          <m:t>8μ</m:t>
         </m:r>
       </m:oMath>
       <w:r>
@@ -7561,6 +8335,7 @@
       </w:r>
     </w:p>
     <w:p>
+      <w:proofErr w:type="gramStart"/>
       <w:r>
         <w:rPr>
           <w:i/>
@@ -7568,7 +8343,11 @@
         <w:t>Data Packets</w:t>
       </w:r>
       <w:r>
-        <w:t xml:space="preserve">. </w:t>
+        <w:t>.</w:t>
+      </w:r>
+      <w:proofErr w:type="gramEnd"/>
+      <w:r>
+        <w:t xml:space="preserve"> </w:t>
       </w:r>
       <w:r>
         <w:t xml:space="preserve">A total of 4.3K data packets were transmitted </w:t>
@@ -7581,13 +8360,7 @@
           <w:rPr>
             <w:rFonts w:ascii="Cambria Math" w:hAnsi="Cambria Math"/>
           </w:rPr>
-          <m:t>8</m:t>
-        </m:r>
-        <m:r>
-          <w:rPr>
-            <w:rFonts w:ascii="Cambria Math" w:hAnsi="Cambria Math"/>
-          </w:rPr>
-          <m:t>μ</m:t>
+          <m:t>8μ</m:t>
         </m:r>
       </m:oMath>
       <w:r>
@@ -7595,11 +8368,19 @@
       </w:r>
     </w:p>
     <w:p>
+      <w:proofErr w:type="gramStart"/>
       <w:r>
         <w:rPr>
           <w:i/>
         </w:rPr>
-        <w:t xml:space="preserve">Control Overhead. </w:t>
+        <w:t>Control Overhead.</w:t>
+      </w:r>
+      <w:proofErr w:type="gramEnd"/>
+      <w:r>
+        <w:rPr>
+          <w:i/>
+        </w:rPr>
+        <w:t xml:space="preserve"> </w:t>
       </w:r>
       <w:r>
         <w:t xml:space="preserve">Out of </w:t>
@@ -7627,6 +8408,7 @@
       </w:r>
     </w:p>
     <w:p>
+      <w:proofErr w:type="gramStart"/>
       <w:r>
         <w:rPr>
           <w:i/>
@@ -7634,7 +8416,11 @@
         <w:t>Greedy Ratio</w:t>
       </w:r>
       <w:r>
-        <w:t>. Of 8.9K packets involved in data transmission, 80.4% of them were forward</w:t>
+        <w:t>.</w:t>
+      </w:r>
+      <w:proofErr w:type="gramEnd"/>
+      <w:r>
+        <w:t xml:space="preserve"> Of 8.9K packets involved in data transmission, 80.4% of them were forward</w:t>
       </w:r>
       <w:r>
         <w:t>e</w:t>
@@ -7714,7 +8500,6 @@
     </w:p>
     <w:p>
       <w:r>
-        <w:lastRenderedPageBreak/>
         <w:t>Maintaining</w:t>
       </w:r>
       <w:r>
@@ -7730,8 +8515,21 @@
         <w:t xml:space="preserve"> 4.5</w:t>
       </w:r>
       <w:r>
-        <w:t xml:space="preserve"> but running in mode-cl-gpsr</w:t>
-      </w:r>
+        <w:t xml:space="preserve"> but running in mode-</w:t>
+      </w:r>
+      <w:proofErr w:type="spellStart"/>
+      <w:r>
+        <w:t>cl</w:t>
+      </w:r>
+      <w:proofErr w:type="spellEnd"/>
+      <w:r>
+        <w:t>-</w:t>
+      </w:r>
+      <w:proofErr w:type="spellStart"/>
+      <w:r>
+        <w:t>gpsr</w:t>
+      </w:r>
+      <w:proofErr w:type="spellEnd"/>
       <w:r>
         <w:t>,</w:t>
       </w:r>
@@ -7761,6 +8559,7 @@
       </w:r>
     </w:p>
     <w:p>
+      <w:proofErr w:type="gramStart"/>
       <w:r>
         <w:rPr>
           <w:i/>
@@ -7768,7 +8567,11 @@
         <w:t>Average Delivery Rate</w:t>
       </w:r>
       <w:r>
-        <w:t xml:space="preserve">. On average, one-hop awareness yielded a delivery rate of </w:t>
+        <w:t>.</w:t>
+      </w:r>
+      <w:proofErr w:type="gramEnd"/>
+      <w:r>
+        <w:t xml:space="preserve"> On average, one-hop awareness yielded a delivery rate of </w:t>
       </w:r>
       <w:r>
         <w:t xml:space="preserve">79.2% in </w:t>
@@ -7778,13 +8581,7 @@
           <w:rPr>
             <w:rFonts w:ascii="Cambria Math" w:hAnsi="Cambria Math"/>
           </w:rPr>
-          <m:t>8</m:t>
-        </m:r>
-        <m:r>
-          <w:rPr>
-            <w:rFonts w:ascii="Cambria Math" w:hAnsi="Cambria Math"/>
-          </w:rPr>
-          <m:t>μ</m:t>
+          <m:t>8μ</m:t>
         </m:r>
       </m:oMath>
       <w:r>
@@ -7795,6 +8592,7 @@
       </w:r>
     </w:p>
     <w:p>
+      <w:proofErr w:type="gramStart"/>
       <w:r>
         <w:rPr>
           <w:i/>
@@ -7802,7 +8600,11 @@
         <w:t>Data Packets</w:t>
       </w:r>
       <w:r>
-        <w:t>. In orde</w:t>
+        <w:t>.</w:t>
+      </w:r>
+      <w:proofErr w:type="gramEnd"/>
+      <w:r>
+        <w:t xml:space="preserve"> In orde</w:t>
       </w:r>
       <w:r>
         <w:t xml:space="preserve">r to transport data across the </w:t>
@@ -7812,17 +8614,15 @@
           <w:rPr>
             <w:rFonts w:ascii="Cambria Math" w:hAnsi="Cambria Math"/>
           </w:rPr>
-          <m:t>8</m:t>
-        </m:r>
-        <m:r>
-          <w:rPr>
-            <w:rFonts w:ascii="Cambria Math" w:hAnsi="Cambria Math"/>
-          </w:rPr>
-          <m:t>μ</m:t>
+          <m:t>8μ</m:t>
         </m:r>
       </m:oMath>
       <w:r>
-        <w:t xml:space="preserve">-sparse network with only one-hop awareness, </w:t>
+        <w:t xml:space="preserve">-sparse network with only one-hop </w:t>
+      </w:r>
+      <w:r>
+        <w:lastRenderedPageBreak/>
+        <w:t xml:space="preserve">awareness, </w:t>
       </w:r>
       <w:r>
         <w:t>a</w:t>
@@ -7868,12 +8668,14 @@
       </w:r>
     </w:p>
     <w:p>
+      <w:proofErr w:type="gramStart"/>
       <w:r>
         <w:rPr>
           <w:i/>
         </w:rPr>
         <w:t>Control Overhead.</w:t>
       </w:r>
+      <w:proofErr w:type="gramEnd"/>
       <w:r>
         <w:rPr>
           <w:i/>
@@ -7903,6 +8705,7 @@
       </w:r>
     </w:p>
     <w:p>
+      <w:proofErr w:type="gramStart"/>
       <w:r>
         <w:rPr>
           <w:i/>
@@ -7910,7 +8713,11 @@
         <w:t>Greedy Ratio</w:t>
       </w:r>
       <w:r>
-        <w:t xml:space="preserve">. </w:t>
+        <w:t>.</w:t>
+      </w:r>
+      <w:proofErr w:type="gramEnd"/>
+      <w:r>
+        <w:t xml:space="preserve"> </w:t>
       </w:r>
       <w:r>
         <w:t>Of 9.1</w:t>
@@ -7947,13 +8754,7 @@
           <w:rPr>
             <w:rFonts w:ascii="Cambria Math" w:hAnsi="Cambria Math"/>
           </w:rPr>
-          <m:t>8</m:t>
-        </m:r>
-        <m:r>
-          <w:rPr>
-            <w:rFonts w:ascii="Cambria Math" w:hAnsi="Cambria Math"/>
-          </w:rPr>
-          <m:t>μ</m:t>
+          <m:t>8μ</m:t>
         </m:r>
       </m:oMath>
       <w:r>
@@ -7977,11 +8778,93 @@
         <w:pStyle w:val="Heading2"/>
       </w:pPr>
       <w:r>
+        <w:t>4.6</w:t>
+      </w:r>
+      <w:r>
+        <w:t>. Difficulties</w:t>
+      </w:r>
+    </w:p>
+    <w:p>
+      <w:pPr>
+        <w:pStyle w:val="Heading3"/>
+      </w:pPr>
+      <w:r>
+        <w:t>4.6.1. NIC Oversaturation</w:t>
+      </w:r>
+    </w:p>
+    <w:p>
+      <w:r>
+        <w:t xml:space="preserve">The most significant difficulty encountered during simulation came from </w:t>
+      </w:r>
+      <w:r>
+        <w:t>oversaturation</w:t>
+      </w:r>
+      <w:r>
+        <w:t xml:space="preserve"> of the </w:t>
+      </w:r>
+      <w:r>
+        <w:t>test machine’s NIC</w:t>
+      </w:r>
+      <w:r>
+        <w:t>.</w:t>
+      </w:r>
+      <w:r>
+        <w:t xml:space="preserve"> This manifest</w:t>
+      </w:r>
+      <w:r>
+        <w:t>ed</w:t>
+      </w:r>
+      <w:r>
+        <w:t xml:space="preserve"> in the form of CRC errors in packet transmission</w:t>
+      </w:r>
+      <w:r>
+        <w:t xml:space="preserve">. To handle this issue, data </w:t>
+      </w:r>
+      <w:r>
+        <w:t xml:space="preserve">intervals </w:t>
+      </w:r>
+      <w:r>
+        <w:t>were</w:t>
+      </w:r>
+      <w:r>
+        <w:t xml:space="preserve"> reduced to the point that such conflicts did not occur. However, this led to an inflation of the control traffic ratio metric that rendered it all but useless.</w:t>
+      </w:r>
+    </w:p>
+    <w:p>
+      <w:r>
+        <w:t xml:space="preserve">This issue would likely not manifest in real world environments because all traffic is not </w:t>
+      </w:r>
+      <w:r>
         <w:lastRenderedPageBreak/>
-        <w:t>4.6</w:t>
-      </w:r>
-      <w:r>
-        <w:t>. Difficulties</w:t>
+        <w:t>routed through on NIC, but instead only between nodes</w:t>
+      </w:r>
+      <w:r>
+        <w:t xml:space="preserve"> </w:t>
+      </w:r>
+      <w:r>
+        <w:t>within the same horizon. In an 8</w:t>
+      </w:r>
+      <w:r>
+        <w:t>-sparse network, this would be inconsequential.</w:t>
+      </w:r>
+    </w:p>
+    <w:p>
+      <w:r>
+        <w:t>If the text environment were buil</w:t>
+      </w:r>
+      <w:r>
+        <w:t xml:space="preserve">t to forego the use of a NIC to test only protocol internals, this difficulty would not have been encountered. However, because of the limited time for implementation, the </w:t>
+      </w:r>
+      <w:proofErr w:type="spellStart"/>
+      <w:r>
+        <w:t>KimonoNet</w:t>
+      </w:r>
+      <w:proofErr w:type="spellEnd"/>
+      <w:r>
+        <w:t xml:space="preserve"> prototype includes both the simulator and the production modes within the same</w:t>
+      </w:r>
+      <w:r>
+        <w:t xml:space="preserve"> executable, and thus it is befallen to this implementation challenge.</w:t>
       </w:r>
     </w:p>
     <w:p>
@@ -7989,160 +8872,89 @@
         <w:pStyle w:val="Heading3"/>
       </w:pPr>
       <w:r>
-        <w:t>4.6.1. NIC Oversaturation</w:t>
-      </w:r>
-    </w:p>
-    <w:p>
-      <w:r>
-        <w:t xml:space="preserve">The most significant difficulty encountered during simulation came from </w:t>
-      </w:r>
-      <w:r>
-        <w:t>oversaturation</w:t>
-      </w:r>
-      <w:r>
-        <w:t xml:space="preserve"> of the </w:t>
-      </w:r>
-      <w:r>
-        <w:t>test machine’s NIC</w:t>
+        <w:t>4.6.2</w:t>
+      </w:r>
+      <w:r>
+        <w:t xml:space="preserve">. </w:t>
+      </w:r>
+      <w:r>
+        <w:t xml:space="preserve">Perimeter Routing </w:t>
+      </w:r>
+      <w:r>
+        <w:t>Implementation</w:t>
+      </w:r>
+    </w:p>
+    <w:p>
+      <w:r>
+        <w:t xml:space="preserve">Based on simulation results and investigation into its implementation, the method for perimeter routing in the prototype is non-optimal. However, while this may have reduced the efficiency of perimeter routing, this does not invalidate the conclusion that two-hop awareness provides greater likelihood of </w:t>
+      </w:r>
+      <w:r>
+        <w:t xml:space="preserve">successful </w:t>
+      </w:r>
+      <w:r>
+        <w:t>greedy routing</w:t>
       </w:r>
       <w:r>
         <w:t>.</w:t>
       </w:r>
-      <w:r>
-        <w:t xml:space="preserve"> This manifest</w:t>
-      </w:r>
-      <w:r>
-        <w:t>ed</w:t>
-      </w:r>
-      <w:r>
-        <w:t xml:space="preserve"> in the form of CRC errors in packet transmission</w:t>
-      </w:r>
-      <w:r>
-        <w:t xml:space="preserve">. To handle this issue, data </w:t>
-      </w:r>
-      <w:r>
-        <w:t xml:space="preserve">intervals </w:t>
-      </w:r>
-      <w:r>
-        <w:t>were</w:t>
-      </w:r>
-      <w:r>
-        <w:t xml:space="preserve"> reduced to the point that such conflicts did not occur. However, this led to an inflation of the control traffic ratio metric that rendered it all but useless.</w:t>
-      </w:r>
-    </w:p>
-    <w:p>
-      <w:r>
-        <w:t>This issue would likely not manifest in real world environments because all traffic is not routed through on NIC, but instead only between nodes</w:t>
-      </w:r>
-      <w:r>
-        <w:t xml:space="preserve"> </w:t>
-      </w:r>
-      <w:r>
-        <w:t>within the same horizon. In an 8</w:t>
-      </w:r>
-      <w:r>
-        <w:t>-sparse network, this would be inconsequential.</w:t>
-      </w:r>
-    </w:p>
-    <w:p>
-      <w:r>
-        <w:t>If the text environment were buil</w:t>
-      </w:r>
-      <w:r>
-        <w:t>t to forego the use of a NIC to test only protocol internals, this difficulty would not have been encountered. However, because of the limited time for implementation, the KimonoNet prototype includes both the simulator and the production modes within the same</w:t>
-      </w:r>
-      <w:r>
-        <w:t xml:space="preserve"> executable, and thus it is befallen to this implementation challenge.</w:t>
-      </w:r>
-    </w:p>
-    <w:p>
-      <w:pPr>
-        <w:pStyle w:val="Heading3"/>
-      </w:pPr>
-      <w:r>
-        <w:t>4.6.2</w:t>
-      </w:r>
-      <w:r>
-        <w:t xml:space="preserve">. </w:t>
-      </w:r>
-      <w:r>
-        <w:t xml:space="preserve">Perimeter Routing </w:t>
-      </w:r>
-      <w:r>
-        <w:t>Implementation</w:t>
-      </w:r>
-    </w:p>
-    <w:p>
-      <w:r>
-        <w:t xml:space="preserve">Based on simulation results and investigation into its implementation, the method for perimeter routing in the prototype is non-optimal. However, while this may have reduced the efficiency of perimeter routing, this does not invalidate the conclusion that two-hop awareness provides greater likelihood of </w:t>
-      </w:r>
-      <w:r>
-        <w:t xml:space="preserve">successful </w:t>
-      </w:r>
-      <w:r>
-        <w:t>greedy routing</w:t>
+    </w:p>
+    <w:p>
+      <w:pPr>
+        <w:pStyle w:val="Heading1"/>
+      </w:pPr>
+      <w:r>
+        <w:t xml:space="preserve">5. </w:t>
+      </w:r>
+      <w:r>
+        <w:t>ConclusionS</w:t>
+      </w:r>
+    </w:p>
+    <w:p>
+      <w:pPr>
+        <w:pStyle w:val="Heading2"/>
+      </w:pPr>
+      <w:r>
+        <w:t xml:space="preserve">5.1. </w:t>
+      </w:r>
+      <w:r>
+        <w:t>Outcomes</w:t>
+      </w:r>
+    </w:p>
+    <w:p>
+      <w:r>
+        <w:t>This research topic focuses on coordinate-based routing in sparse, fluid networks, motivated by the use case of providing routing over network-enabled autonomous nodes such as unmanned aerial vehicles.</w:t>
+      </w:r>
+      <w:r>
+        <w:t xml:space="preserve"> To this extend, it proposes an extension to GPSR</w:t>
+      </w:r>
+      <w:r>
+        <w:t xml:space="preserve"> []</w:t>
+      </w:r>
+      <w:r>
+        <w:t xml:space="preserve"> </w:t>
+      </w:r>
+      <w:r>
+        <w:t>that increases node neighborhood knowledge beyond the network horizon to includ</w:t>
+      </w:r>
+      <w:r>
+        <w:t xml:space="preserve">e neighbors of neighbors for </w:t>
+      </w:r>
+      <w:r>
+        <w:t xml:space="preserve">two-hop awareness. It then uses this </w:t>
+      </w:r>
+      <w:r>
+        <w:t>knowledge</w:t>
+      </w:r>
+      <w:r>
+        <w:t xml:space="preserve"> to proactively update its routing table</w:t>
       </w:r>
       <w:r>
         <w:t>.</w:t>
       </w:r>
     </w:p>
     <w:p>
-      <w:pPr>
-        <w:pStyle w:val="Heading1"/>
-      </w:pPr>
       <w:r>
         <w:lastRenderedPageBreak/>
-        <w:t xml:space="preserve">5. </w:t>
-      </w:r>
-      <w:r>
-        <w:t>ConclusionS</w:t>
-      </w:r>
-    </w:p>
-    <w:p>
-      <w:pPr>
-        <w:pStyle w:val="Heading2"/>
-      </w:pPr>
-      <w:r>
-        <w:t xml:space="preserve">5.1. </w:t>
-      </w:r>
-      <w:r>
-        <w:t>Outcomes</w:t>
-      </w:r>
-    </w:p>
-    <w:p>
-      <w:r>
-        <w:t>This research topic focuses on coordinate-based routing in sparse, fluid networks, motivated by the use case of providing routing over network-enabled autonomous nodes such as unmanned aerial vehicles.</w:t>
-      </w:r>
-      <w:r>
-        <w:t xml:space="preserve"> To this extend, it proposes an extension to GPSR</w:t>
-      </w:r>
-      <w:r>
-        <w:t xml:space="preserve"> []</w:t>
-      </w:r>
-      <w:r>
-        <w:t xml:space="preserve"> </w:t>
-      </w:r>
-      <w:r>
-        <w:t>that increases node neighborhood knowledge beyond the network horizon to includ</w:t>
-      </w:r>
-      <w:r>
-        <w:t xml:space="preserve">e neighbors of neighbors for </w:t>
-      </w:r>
-      <w:r>
-        <w:t xml:space="preserve">two-hop awareness. It then uses this </w:t>
-      </w:r>
-      <w:r>
-        <w:t>knowledge</w:t>
-      </w:r>
-      <w:r>
-        <w:t xml:space="preserve"> to proactively update its routing table</w:t>
-      </w:r>
-      <w:r>
-        <w:t>.</w:t>
-      </w:r>
-    </w:p>
-    <w:p>
-      <w:r>
         <w:t xml:space="preserve">While B. Karp and H. T. Kung demonstrated the optimality of GPSR in </w:t>
       </w:r>
       <m:oMath>
@@ -8318,66 +9130,636 @@
         <w:t xml:space="preserve"> with one-hop awareness can only consider neighbors that they have already encountered, </w:t>
       </w:r>
       <w:r>
-        <w:t xml:space="preserve">whereas nodes with two-hop </w:t>
-      </w:r>
+        <w:t>whereas nodes with two-hop awareness more quickly take advantage of nodes that enter into their network range.</w:t>
+      </w:r>
+    </w:p>
+    <w:p>
+      <w:r>
+        <w:t>For one-hop awareness to have the same delivery ratio</w:t>
+      </w:r>
+      <w:r>
+        <w:t xml:space="preserve"> as in two-hop awareness</w:t>
+      </w:r>
+      <w:r>
+        <w:t xml:space="preserve">, more control traffic </w:t>
+      </w:r>
+      <w:r>
+        <w:t>is required as</w:t>
+      </w:r>
+      <w:r>
+        <w:t xml:space="preserve"> the frequency of beacon packets </w:t>
+      </w:r>
+      <w:r>
+        <w:t xml:space="preserve">a node </w:t>
+      </w:r>
+      <w:r>
+        <w:t xml:space="preserve">must </w:t>
+      </w:r>
+      <w:r>
+        <w:t>send increases</w:t>
+      </w:r>
+      <w:r>
+        <w:t xml:space="preserve"> to more quickly inform peers of their existence.</w:t>
+      </w:r>
+    </w:p>
+    <w:p>
+      <w:r>
+        <w:t xml:space="preserve">While </w:t>
+      </w:r>
+      <w:r>
+        <w:t xml:space="preserve">the </w:t>
+      </w:r>
+      <w:r>
+        <w:t xml:space="preserve">simulation encountered issues with </w:t>
+      </w:r>
+      <w:r>
+        <w:t xml:space="preserve">NIC oversaturation and the implementation of </w:t>
+      </w:r>
+      <w:r>
+        <w:t>perimeter routing</w:t>
+      </w:r>
+      <w:r>
+        <w:t xml:space="preserve">, </w:t>
+      </w:r>
+      <w:r>
+        <w:t>simulation results still affirm that two-hop awareness has a positive effect on routing in fluid, sparse networks.</w:t>
+      </w:r>
+      <w:r>
+        <w:t xml:space="preserve"> </w:t>
+      </w:r>
+    </w:p>
+    <w:p>
+      <w:pPr>
+        <w:pStyle w:val="Heading2"/>
+      </w:pPr>
       <w:r>
         <w:lastRenderedPageBreak/>
-        <w:t>awareness more quickly take advantage of nodes that enter into their network range.</w:t>
-      </w:r>
-    </w:p>
-    <w:p>
-      <w:r>
-        <w:t>For one-hop awareness to have the same delivery ratio</w:t>
-      </w:r>
-      <w:r>
-        <w:t xml:space="preserve"> as in two-hop awareness</w:t>
-      </w:r>
-      <w:r>
-        <w:t xml:space="preserve">, more control traffic </w:t>
-      </w:r>
-      <w:r>
-        <w:t>is required as</w:t>
-      </w:r>
-      <w:r>
-        <w:t xml:space="preserve"> the frequency of beacon packets </w:t>
-      </w:r>
-      <w:r>
-        <w:t xml:space="preserve">a node </w:t>
-      </w:r>
-      <w:r>
-        <w:t xml:space="preserve">must </w:t>
-      </w:r>
-      <w:r>
-        <w:t>send increases</w:t>
-      </w:r>
-      <w:r>
-        <w:t xml:space="preserve"> to more quickly inform peers of their existence.</w:t>
-      </w:r>
-    </w:p>
-    <w:p>
-      <w:r>
-        <w:t xml:space="preserve">While </w:t>
-      </w:r>
-      <w:r>
-        <w:t xml:space="preserve">the </w:t>
-      </w:r>
-      <w:r>
-        <w:t xml:space="preserve">simulation encountered issues with </w:t>
-      </w:r>
-      <w:r>
-        <w:t xml:space="preserve">NIC oversaturation and the implementation of </w:t>
-      </w:r>
-      <w:r>
-        <w:t>perimeter routing</w:t>
+        <w:t xml:space="preserve">5.2. </w:t>
+      </w:r>
+      <w:r>
+        <w:t>Future Work</w:t>
+      </w:r>
+    </w:p>
+    <w:p>
+      <w:pPr>
+        <w:pStyle w:val="Heading3"/>
+      </w:pPr>
+      <w:r>
+        <w:t xml:space="preserve">5.2.1. </w:t>
+      </w:r>
+      <w:r>
+        <w:t>Modeling and Simulations</w:t>
+      </w:r>
+    </w:p>
+    <w:p>
+      <w:r>
+        <w:t>The prototype and simulation of</w:t>
+      </w:r>
+      <w:r>
+        <w:t xml:space="preserve"> </w:t>
+      </w:r>
+      <w:proofErr w:type="spellStart"/>
+      <w:r>
+        <w:t>KimonoNet</w:t>
+      </w:r>
+      <w:proofErr w:type="spellEnd"/>
+      <w:r>
+        <w:t xml:space="preserve"> demonstrated that under fluid, sparse networks, such as where each node has an average of eight neighbors within its network horizon</w:t>
+      </w:r>
+      <w:r>
+        <w:t xml:space="preserve">, two-hop awareness is indeed advantageous. However, further modeling based on an implementation that accounts for the difficulties covered in </w:t>
+      </w:r>
+      <w:r>
+        <w:t>§</w:t>
+      </w:r>
+      <w:r>
+        <w:t xml:space="preserve"> 4.6 is still necessary to </w:t>
+      </w:r>
+      <w:r>
+        <w:t>comprehensively</w:t>
+      </w:r>
+      <w:r>
+        <w:t xml:space="preserve"> affirm the outcomes reported in this paper</w:t>
+      </w:r>
+      <w:r>
+        <w:t xml:space="preserve">. Given the well-structured, object-oriented </w:t>
+      </w:r>
+      <w:r>
+        <w:t>approach</w:t>
+      </w:r>
+      <w:r>
+        <w:t xml:space="preserve"> of the prototype</w:t>
+      </w:r>
+      <w:r>
+        <w:t>, such modeling can</w:t>
+      </w:r>
+      <w:r>
+        <w:t xml:space="preserve"> </w:t>
+      </w:r>
+      <w:r>
+        <w:t>be achieved</w:t>
+      </w:r>
+      <w:r>
+        <w:t xml:space="preserve"> </w:t>
+      </w:r>
+      <w:r>
+        <w:t>by</w:t>
+      </w:r>
+      <w:r>
+        <w:t xml:space="preserve"> </w:t>
+      </w:r>
+      <w:r>
+        <w:t>simply</w:t>
+      </w:r>
+      <w:r>
+        <w:t xml:space="preserve"> amending </w:t>
+      </w:r>
+      <w:r>
+        <w:t xml:space="preserve">the existing </w:t>
+      </w:r>
+      <w:r>
+        <w:t>implementation</w:t>
+      </w:r>
+      <w:r>
+        <w:t xml:space="preserve"> rather than </w:t>
+      </w:r>
+      <w:r>
+        <w:t xml:space="preserve">re-engineering the </w:t>
+      </w:r>
+      <w:proofErr w:type="spellStart"/>
+      <w:r>
+        <w:t>KimonoNet</w:t>
+      </w:r>
+      <w:proofErr w:type="spellEnd"/>
+      <w:r>
+        <w:t xml:space="preserve"> protocol</w:t>
+      </w:r>
+      <w:r>
+        <w:t xml:space="preserve"> </w:t>
+      </w:r>
+      <w:r>
+        <w:t>altogether.</w:t>
+      </w:r>
+    </w:p>
+    <w:p>
+      <w:pPr>
+        <w:pStyle w:val="Heading3"/>
+      </w:pPr>
+      <w:r>
+        <w:t xml:space="preserve">5.2.2. Mobile Destination </w:t>
+      </w:r>
+      <w:r>
+        <w:t>Nodes</w:t>
+      </w:r>
+    </w:p>
+    <w:p>
+      <w:r>
+        <w:t xml:space="preserve">As </w:t>
+      </w:r>
+      <w:r>
+        <w:t>specified</w:t>
+      </w:r>
+      <w:r>
+        <w:t xml:space="preserve"> in </w:t>
+      </w:r>
+      <w:r>
+        <w:t>§</w:t>
+      </w:r>
+      <w:r>
+        <w:t xml:space="preserve"> 1.3.2, neither the protocol nor the </w:t>
+      </w:r>
+      <w:r>
+        <w:t>implementation provides</w:t>
+      </w:r>
+      <w:r>
+        <w:t xml:space="preserve"> support for mobile destinations</w:t>
+      </w:r>
+      <w:r>
+        <w:t xml:space="preserve"> nodes.</w:t>
+      </w:r>
+      <w:r>
+        <w:t xml:space="preserve"> In the protocol, this is a conscious design decision, as </w:t>
+      </w:r>
+      <w:r>
+        <w:t>a discovery service is fundamentally di</w:t>
+      </w:r>
+      <w:r>
+        <w:t xml:space="preserve">fferent than a routing service; </w:t>
+      </w:r>
+      <w:r>
+        <w:t>the protocol</w:t>
+      </w:r>
+      <w:r>
+        <w:t xml:space="preserve"> </w:t>
+      </w:r>
+      <w:r>
+        <w:t>thus</w:t>
+      </w:r>
+      <w:r>
+        <w:t xml:space="preserve"> </w:t>
+      </w:r>
+      <w:r>
+        <w:t>decouple</w:t>
+      </w:r>
+      <w:r>
+        <w:t>s</w:t>
+      </w:r>
+      <w:r>
+        <w:t xml:space="preserve"> the two</w:t>
+      </w:r>
+      <w:r>
+        <w:t xml:space="preserve"> </w:t>
+      </w:r>
+      <w:r>
+        <w:t>concepts</w:t>
+      </w:r>
+      <w:r>
+        <w:t xml:space="preserve"> so that </w:t>
+      </w:r>
+      <w:r>
+        <w:t>changes</w:t>
+      </w:r>
+      <w:r>
+        <w:t xml:space="preserve"> to one do not impact the other</w:t>
+      </w:r>
+      <w:r>
+        <w:t>.</w:t>
+      </w:r>
+      <w:r>
+        <w:t xml:space="preserve"> However, any production implementation </w:t>
+      </w:r>
+      <w:r>
+        <w:t>likely</w:t>
+      </w:r>
+      <w:r>
+        <w:t xml:space="preserve"> </w:t>
+      </w:r>
+      <w:r>
+        <w:t>requires such</w:t>
+      </w:r>
+      <w:r>
+        <w:t xml:space="preserve"> a </w:t>
+      </w:r>
+      <w:r>
+        <w:t>discovery</w:t>
+      </w:r>
+      <w:r>
+        <w:t xml:space="preserve"> service, whereas the prototype in this project does not implement </w:t>
+      </w:r>
+      <w:r>
+        <w:t xml:space="preserve">mobile </w:t>
+      </w:r>
+      <w:r>
+        <w:t xml:space="preserve">destination </w:t>
+      </w:r>
+      <w:r>
+        <w:t>discovery,</w:t>
+      </w:r>
+      <w:r>
+        <w:t xml:space="preserve"> as its primary purpose </w:t>
+      </w:r>
+      <w:r>
+        <w:t>was</w:t>
+      </w:r>
+      <w:r>
+        <w:t xml:space="preserve"> to test </w:t>
+      </w:r>
+      <w:r>
+        <w:t>routing performance.</w:t>
+      </w:r>
+    </w:p>
+    <w:p>
+      <w:r>
+        <w:t xml:space="preserve">Support for mobile destination nodes </w:t>
+      </w:r>
+      <w:r>
+        <w:t>provides</w:t>
+      </w:r>
+      <w:r>
+        <w:t xml:space="preserve"> two advantages: (1) routing between any</w:t>
+      </w:r>
+      <w:r>
+        <w:t xml:space="preserve"> two peers in the mesh network </w:t>
+      </w:r>
+      <w:r>
+        <w:t xml:space="preserve">and (2) support </w:t>
+      </w:r>
+      <w:r>
+        <w:t>for duplex protocols.</w:t>
+      </w:r>
+      <w:r>
+        <w:t xml:space="preserve"> The UAV use case does not require the former use case, but support for duplex communication is needed</w:t>
+      </w:r>
+      <w:r>
+        <w:t xml:space="preserve"> to implement reliable transport.</w:t>
+      </w:r>
+    </w:p>
+    <w:p>
+      <w:pPr>
+        <w:pStyle w:val="Heading3"/>
+      </w:pPr>
+      <w:r>
+        <w:lastRenderedPageBreak/>
+        <w:t>5.2.3. Reliable Quality-of-Service</w:t>
+      </w:r>
+    </w:p>
+    <w:p>
+      <w:r>
+        <w:t>Although considered in the project proposal and requirements, a reliable quality-of-service was not implemented as part of this</w:t>
+      </w:r>
+      <w:r>
+        <w:t xml:space="preserve"> initial effort</w:t>
+      </w:r>
+      <w:r>
+        <w:t>.</w:t>
+      </w:r>
+      <w:r>
+        <w:t xml:space="preserve"> However, given an almost-certain need for reliable delivery in </w:t>
+      </w:r>
+      <w:r>
+        <w:t xml:space="preserve">most </w:t>
+      </w:r>
+      <w:r>
+        <w:t xml:space="preserve">military scenarios, </w:t>
+      </w:r>
+      <w:proofErr w:type="spellStart"/>
+      <w:r>
+        <w:t>KimonoNet</w:t>
+      </w:r>
+      <w:proofErr w:type="spellEnd"/>
+      <w:r>
+        <w:t xml:space="preserve"> should</w:t>
+      </w:r>
+      <w:r>
+        <w:t xml:space="preserve"> be extended to</w:t>
+      </w:r>
+      <w:r>
+        <w:t xml:space="preserve"> provide </w:t>
+      </w:r>
+      <w:r>
+        <w:t>reliable delivery.</w:t>
+      </w:r>
+    </w:p>
+    <w:p>
+      <w:r>
+        <w:t xml:space="preserve">Tunneling a reliable transport protocol like TCP provides </w:t>
+      </w:r>
+      <w:r>
+        <w:t>one</w:t>
+      </w:r>
+      <w:r>
+        <w:t xml:space="preserve"> way to implement reliable delivery. However, as per </w:t>
+      </w:r>
+      <w:r>
+        <w:t>§</w:t>
+      </w:r>
+      <w:r>
+        <w:t xml:space="preserve"> </w:t>
+      </w:r>
+      <w:r>
+        <w:t>1.3.3</w:t>
       </w:r>
       <w:r>
         <w:t xml:space="preserve">, </w:t>
       </w:r>
       <w:r>
-        <w:t>simulation results still affirm that two-hop awareness has a positive effect on routing in fluid, sparse networks.</w:t>
-      </w:r>
-      <w:r>
-        <w:t xml:space="preserve"> </w:t>
+        <w:t>without support for mobile destinations,</w:t>
+      </w:r>
+      <w:r>
+        <w:t xml:space="preserve"> this is not possible because TCP</w:t>
+      </w:r>
+      <w:r>
+        <w:t xml:space="preserve"> and other reliable transport protocols</w:t>
+      </w:r>
+      <w:r>
+        <w:t xml:space="preserve"> </w:t>
+      </w:r>
+      <w:r>
+        <w:t>require</w:t>
+      </w:r>
+      <w:r>
+        <w:t xml:space="preserve"> bi-directional communication </w:t>
+      </w:r>
+      <w:r>
+        <w:t>to provide</w:t>
+      </w:r>
+      <w:r>
+        <w:t xml:space="preserve"> acknowledgements</w:t>
+      </w:r>
+      <w:r>
+        <w:t>.</w:t>
+      </w:r>
+      <w:r>
+        <w:t xml:space="preserve"> If duplex communication i</w:t>
+      </w:r>
+      <w:r>
+        <w:t xml:space="preserve">s implemented within </w:t>
+      </w:r>
+      <w:proofErr w:type="spellStart"/>
+      <w:r>
+        <w:t>KimonoNet</w:t>
+      </w:r>
+      <w:proofErr w:type="spellEnd"/>
+      <w:r>
+        <w:t>,</w:t>
+      </w:r>
+      <w:r>
+        <w:t xml:space="preserve"> this </w:t>
+      </w:r>
+      <w:r>
+        <w:t xml:space="preserve">approach </w:t>
+      </w:r>
+      <w:r>
+        <w:t xml:space="preserve">benefits from flexibility. However, it comes at the cost of </w:t>
+      </w:r>
+      <w:r>
+        <w:t xml:space="preserve">requiring </w:t>
+      </w:r>
+      <w:r>
+        <w:t>end-to-end communication to de</w:t>
+      </w:r>
+      <w:r>
+        <w:t>tect and resolve losses, as opposed to network-</w:t>
+      </w:r>
+      <w:r>
+        <w:t>enabled</w:t>
+      </w:r>
+      <w:r>
+        <w:t xml:space="preserve"> reliability, which can </w:t>
+      </w:r>
+      <w:r>
+        <w:t>handle</w:t>
+      </w:r>
+      <w:r>
+        <w:t xml:space="preserve"> losses locally within transit.</w:t>
+      </w:r>
+    </w:p>
+    <w:p>
+      <w:r>
+        <w:t>Consequently, the</w:t>
+      </w:r>
+      <w:r>
+        <w:t xml:space="preserve"> </w:t>
+      </w:r>
+      <w:proofErr w:type="spellStart"/>
+      <w:r>
+        <w:t>KimonoNet</w:t>
+      </w:r>
+      <w:proofErr w:type="spellEnd"/>
+      <w:r>
+        <w:t xml:space="preserve"> protocol itself </w:t>
+      </w:r>
+      <w:r>
+        <w:t>might</w:t>
+      </w:r>
+      <w:r>
+        <w:t xml:space="preserve"> also </w:t>
+      </w:r>
+      <w:r>
+        <w:t xml:space="preserve">be developed further to </w:t>
+      </w:r>
+      <w:r>
+        <w:t>provide reliable delivery</w:t>
+      </w:r>
+      <w:r>
+        <w:t xml:space="preserve"> itself</w:t>
+      </w:r>
+      <w:r>
+        <w:t>.</w:t>
+      </w:r>
+      <w:r>
+        <w:t xml:space="preserve"> As opposed to end-to-end </w:t>
+      </w:r>
+      <w:r>
+        <w:t xml:space="preserve">reliability, </w:t>
+      </w:r>
+      <w:r>
+        <w:t xml:space="preserve">nodes along the </w:t>
+      </w:r>
+      <w:r>
+        <w:t>transit</w:t>
+      </w:r>
+      <w:r>
+        <w:t xml:space="preserve"> path may assist with reliability, thus reducing traffic and time for</w:t>
+      </w:r>
+      <w:r>
+        <w:t xml:space="preserve"> loss</w:t>
+      </w:r>
+      <w:r>
+        <w:t xml:space="preserve"> detection and recovery.</w:t>
+      </w:r>
+      <w:r>
+        <w:t xml:space="preserve"> </w:t>
+      </w:r>
+      <w:r>
+        <w:t xml:space="preserve">However, this </w:t>
+      </w:r>
+      <w:r>
+        <w:t>requires</w:t>
+      </w:r>
+      <w:r>
+        <w:t xml:space="preserve"> each node to maintain more state, </w:t>
+      </w:r>
+      <w:r>
+        <w:t>one of the things that GPSR seeks to avoid. It also more</w:t>
+      </w:r>
+      <w:r>
+        <w:t xml:space="preserve"> tightly couples the reliability </w:t>
+      </w:r>
+      <w:r>
+        <w:t>mechanism</w:t>
+      </w:r>
+      <w:r>
+        <w:t xml:space="preserve"> into the </w:t>
+      </w:r>
+      <w:proofErr w:type="spellStart"/>
+      <w:r>
+        <w:t>KimonoNet</w:t>
+      </w:r>
+      <w:proofErr w:type="spellEnd"/>
+      <w:r>
+        <w:t xml:space="preserve"> protocol</w:t>
+      </w:r>
+      <w:r>
+        <w:t>.</w:t>
+      </w:r>
+    </w:p>
+    <w:p>
+      <w:pPr>
+        <w:pStyle w:val="Heading3"/>
+      </w:pPr>
+      <w:r>
+        <w:t xml:space="preserve">5.2.4. Predictive </w:t>
+      </w:r>
+      <w:r>
+        <w:t>Forwarding Delay</w:t>
+      </w:r>
+      <w:r>
+        <w:t xml:space="preserve"> </w:t>
+      </w:r>
+    </w:p>
+    <w:p>
+      <w:r>
+        <w:t xml:space="preserve">The </w:t>
+      </w:r>
+      <w:proofErr w:type="spellStart"/>
+      <w:r>
+        <w:t>KimonoNet</w:t>
+      </w:r>
+      <w:proofErr w:type="spellEnd"/>
+      <w:r>
+        <w:t xml:space="preserve"> protocol maintains two-hop awareness in order to perform predictive neighbor maintenance. However, it could also more aggressively use this knowledge to delay </w:t>
+      </w:r>
+      <w:r>
+        <w:lastRenderedPageBreak/>
+        <w:t>data forwarding if the topology is anticipated to change favorably.</w:t>
+      </w:r>
+      <w:r>
+        <w:t xml:space="preserve"> </w:t>
+      </w:r>
+      <w:r>
+        <w:t xml:space="preserve">In a relatively fixed network, this doesn’t provide an advantage, because changes will be minimal, but in a highly fluid network, over a relatively short period of time, a neighborhood could change significantly. </w:t>
+      </w:r>
+    </w:p>
+    <w:p>
+      <w:r>
+        <w:t xml:space="preserve">As a basic example, consider the case where a node is a local maximum. Under GPSR and the </w:t>
+      </w:r>
+      <w:proofErr w:type="spellStart"/>
+      <w:r>
+        <w:t>KimonoNet</w:t>
+      </w:r>
+      <w:proofErr w:type="spellEnd"/>
+      <w:r>
+        <w:t xml:space="preserve"> protocol described to this point, the packet would enter perimeter forwarding. However, if a node recognizes that a neighbor in its two-hop routing table will soon become a greedy candidate, it could forestall transmission until that time, and then send the packet via greedy</w:t>
+      </w:r>
+      <w:r>
+        <w:t xml:space="preserve">, </w:t>
+      </w:r>
+      <w:r>
+        <w:t>the preferred routing mechanism.</w:t>
+      </w:r>
+      <w:r>
+        <w:t xml:space="preserve"> However, the mechanics of this must be explored more thoroughly, as this case will cause selection to fall-behind in time, even if still making </w:t>
+      </w:r>
+      <w:proofErr w:type="gramStart"/>
+      <w:r>
+        <w:t>an</w:t>
+      </w:r>
+      <w:proofErr w:type="gramEnd"/>
+      <w:r>
+        <w:t xml:space="preserve"> near-optimal route selection.</w:t>
+      </w:r>
+    </w:p>
+    <w:p>
+      <w:pPr>
+        <w:pStyle w:val="Heading1"/>
+      </w:pPr>
+      <w:r>
+        <w:t xml:space="preserve">6. </w:t>
+      </w:r>
+      <w:r>
+        <w:t>Acknowledgements</w:t>
       </w:r>
     </w:p>
     <w:p>
@@ -8385,697 +9767,232 @@
         <w:pStyle w:val="Heading2"/>
       </w:pPr>
       <w:r>
-        <w:t xml:space="preserve">5.2. </w:t>
-      </w:r>
-      <w:r>
-        <w:t>Future Work</w:t>
-      </w:r>
-    </w:p>
-    <w:p>
-      <w:pPr>
-        <w:pStyle w:val="Heading3"/>
-      </w:pPr>
-      <w:r>
-        <w:t xml:space="preserve">5.2.1. </w:t>
-      </w:r>
-      <w:r>
-        <w:t>Modeling and Simulations</w:t>
-      </w:r>
-    </w:p>
-    <w:p>
-      <w:r>
-        <w:t>The prototype and simulation of</w:t>
-      </w:r>
-      <w:r>
-        <w:t xml:space="preserve"> KimonoNet</w:t>
-      </w:r>
-      <w:r>
-        <w:t xml:space="preserve"> demonstrated that under fluid, sparse networks, such as where each node has an average of eight neighbors within its network horizon</w:t>
-      </w:r>
-      <w:r>
-        <w:t xml:space="preserve">, two-hop awareness is indeed advantageous. However, further modeling based on an implementation that accounts for the difficulties covered in </w:t>
-      </w:r>
-      <w:r>
-        <w:t>§</w:t>
-      </w:r>
-      <w:r>
-        <w:t xml:space="preserve"> 4.6 is still necessary to </w:t>
-      </w:r>
-      <w:r>
-        <w:t>comprehensively</w:t>
-      </w:r>
-      <w:r>
-        <w:t xml:space="preserve"> affirm the outcomes reported in this paper</w:t>
-      </w:r>
-      <w:r>
-        <w:t xml:space="preserve">. Given the well-structured, object-oriented </w:t>
-      </w:r>
-      <w:r>
-        <w:t>approach</w:t>
-      </w:r>
-      <w:r>
-        <w:t xml:space="preserve"> of the prototype</w:t>
-      </w:r>
-      <w:r>
-        <w:t>, such modeling can</w:t>
-      </w:r>
-      <w:r>
-        <w:t xml:space="preserve"> </w:t>
-      </w:r>
-      <w:r>
-        <w:t>be achieved</w:t>
-      </w:r>
-      <w:r>
-        <w:t xml:space="preserve"> </w:t>
-      </w:r>
-      <w:r>
-        <w:t>by</w:t>
-      </w:r>
-      <w:r>
-        <w:t xml:space="preserve"> </w:t>
-      </w:r>
-      <w:r>
-        <w:t>simply</w:t>
-      </w:r>
-      <w:r>
-        <w:t xml:space="preserve"> amending </w:t>
-      </w:r>
-      <w:r>
-        <w:t xml:space="preserve">the existing </w:t>
-      </w:r>
-      <w:r>
-        <w:t>implementation</w:t>
-      </w:r>
-      <w:r>
-        <w:t xml:space="preserve"> rather than </w:t>
-      </w:r>
-      <w:r>
-        <w:t>re-engineering the KimonoNet protocol</w:t>
-      </w:r>
-      <w:r>
-        <w:t xml:space="preserve"> </w:t>
-      </w:r>
-      <w:r>
-        <w:t>altogether.</w:t>
-      </w:r>
-    </w:p>
-    <w:p>
-      <w:pPr>
-        <w:pStyle w:val="Heading3"/>
-      </w:pPr>
-      <w:r>
-        <w:t xml:space="preserve">5.2.2. Mobile Destination </w:t>
-      </w:r>
-      <w:r>
-        <w:t>Nodes</w:t>
-      </w:r>
-    </w:p>
-    <w:p>
-      <w:r>
-        <w:t xml:space="preserve">As </w:t>
-      </w:r>
-      <w:r>
-        <w:t>specified</w:t>
-      </w:r>
-      <w:r>
-        <w:t xml:space="preserve"> in </w:t>
-      </w:r>
-      <w:r>
-        <w:t>§</w:t>
-      </w:r>
-      <w:r>
-        <w:t xml:space="preserve"> 1.3.2, neither the protocol nor the </w:t>
-      </w:r>
-      <w:r>
-        <w:t>implementation provides</w:t>
-      </w:r>
-      <w:r>
-        <w:t xml:space="preserve"> support for mobile destinations</w:t>
-      </w:r>
-      <w:r>
-        <w:t xml:space="preserve"> nodes.</w:t>
-      </w:r>
-      <w:r>
-        <w:t xml:space="preserve"> In the protocol, this is a conscious design decision, as </w:t>
-      </w:r>
-      <w:r>
-        <w:t>a discovery service is fundamentally di</w:t>
-      </w:r>
-      <w:r>
-        <w:t xml:space="preserve">fferent than a routing service; </w:t>
-      </w:r>
-      <w:r>
-        <w:t>the protocol</w:t>
-      </w:r>
-      <w:r>
-        <w:t xml:space="preserve"> </w:t>
-      </w:r>
-      <w:r>
-        <w:t>thus</w:t>
-      </w:r>
-      <w:r>
-        <w:t xml:space="preserve"> </w:t>
-      </w:r>
-      <w:r>
-        <w:t>decouple</w:t>
+        <w:t>6.1. Group</w:t>
+      </w:r>
+    </w:p>
+    <w:p>
+      <w:r>
+        <w:t xml:space="preserve">Given the scope of this project and the limited time constraints, the group divided the work into distinct units of responsibility for </w:t>
+      </w:r>
+      <w:r>
+        <w:t>each</w:t>
+      </w:r>
+      <w:r>
+        <w:t xml:space="preserve"> member</w:t>
+      </w:r>
+      <w:r>
+        <w:t>.</w:t>
+      </w:r>
+      <w:r>
+        <w:t xml:space="preserve"> In parallel, </w:t>
+      </w:r>
+      <w:r>
+        <w:t>the team</w:t>
+      </w:r>
+      <w:r>
+        <w:t xml:space="preserve"> developed the pro</w:t>
+      </w:r>
+      <w:r>
+        <w:t>tocol, prototype and simulation</w:t>
+      </w:r>
+      <w:r>
+        <w:t xml:space="preserve"> </w:t>
+      </w:r>
+      <w:r>
+        <w:t>environment</w:t>
+      </w:r>
+      <w:r>
+        <w:t xml:space="preserve">, and then </w:t>
+      </w:r>
+      <w:r>
+        <w:t>they</w:t>
+      </w:r>
+      <w:r>
+        <w:t xml:space="preserve"> integrated these three distinct pieces as the term drew to a close.</w:t>
+      </w:r>
+    </w:p>
+    <w:p>
+      <w:r>
+        <w:t>Eric Bollens</w:t>
+      </w:r>
+      <w:r>
+        <w:t xml:space="preserve"> created the conceptual framework for </w:t>
+      </w:r>
+      <w:proofErr w:type="spellStart"/>
+      <w:r>
+        <w:t>KimonoNet</w:t>
+      </w:r>
+      <w:proofErr w:type="spellEnd"/>
+      <w:r>
+        <w:t xml:space="preserve"> and </w:t>
+      </w:r>
+      <w:r>
+        <w:t>was the primary author of its</w:t>
+      </w:r>
+      <w:r>
+        <w:t xml:space="preserve"> documentation.</w:t>
+      </w:r>
+      <w:r>
+        <w:t xml:space="preserve"> He guided its use of existing protocols and proposed improvements for </w:t>
+      </w:r>
+      <w:r>
+        <w:t>suited</w:t>
+      </w:r>
+      <w:r>
+        <w:t xml:space="preserve"> </w:t>
+      </w:r>
+      <w:r>
+        <w:t>to</w:t>
+      </w:r>
+      <w:r>
+        <w:t xml:space="preserve"> fluid, sparse networks.</w:t>
+      </w:r>
+      <w:r>
+        <w:t xml:space="preserve"> He </w:t>
+      </w:r>
+      <w:r>
+        <w:t xml:space="preserve">also compiled the project proposal and requirements document and </w:t>
+      </w:r>
+      <w:r>
+        <w:lastRenderedPageBreak/>
+        <w:t>wrote both the protocol specification and the final report.</w:t>
+      </w:r>
+    </w:p>
+    <w:p>
+      <w:r>
+        <w:t xml:space="preserve">Zorayr Khalapyan </w:t>
+      </w:r>
+      <w:r>
+        <w:t>managed</w:t>
+      </w:r>
+      <w:r>
+        <w:t xml:space="preserve"> architecture of the </w:t>
+      </w:r>
+      <w:proofErr w:type="spellStart"/>
+      <w:r>
+        <w:t>KimonoNet</w:t>
+      </w:r>
+      <w:proofErr w:type="spellEnd"/>
+      <w:r>
+        <w:t xml:space="preserve"> </w:t>
+      </w:r>
+      <w:r>
+        <w:t>prototype</w:t>
+      </w:r>
+      <w:r>
+        <w:t xml:space="preserve">, including </w:t>
+      </w:r>
+      <w:r>
+        <w:t xml:space="preserve">its </w:t>
+      </w:r>
+      <w:r>
+        <w:t xml:space="preserve">overall class hierarchy and </w:t>
+      </w:r>
+      <w:r>
+        <w:t>its implementations of</w:t>
+      </w:r>
+      <w:r>
+        <w:t xml:space="preserve"> peer</w:t>
+      </w:r>
+      <w:r>
+        <w:t xml:space="preserve"> packet parceling</w:t>
+      </w:r>
+      <w:r>
+        <w:t>, beaconing</w:t>
+      </w:r>
+      <w:r>
+        <w:t xml:space="preserve"> and</w:t>
+      </w:r>
+      <w:r>
+        <w:t xml:space="preserve"> communication. He also</w:t>
+      </w:r>
+      <w:r>
+        <w:t xml:space="preserve"> </w:t>
+      </w:r>
+      <w:r>
+        <w:t>wrote the first draft of</w:t>
+      </w:r>
+      <w:r>
+        <w:t xml:space="preserve"> the project proposal and</w:t>
+      </w:r>
+      <w:r>
+        <w:t xml:space="preserve"> assisted </w:t>
+      </w:r>
+      <w:r>
+        <w:t>with</w:t>
+      </w:r>
+      <w:r>
+        <w:t xml:space="preserve"> </w:t>
+      </w:r>
+      <w:r>
+        <w:t>the testing infrastructure.</w:t>
+      </w:r>
+    </w:p>
+    <w:p>
+      <w:r>
+        <w:t xml:space="preserve">Wade Norris implemented routing and transport </w:t>
+      </w:r>
+      <w:r>
+        <w:t xml:space="preserve">within the </w:t>
+      </w:r>
+      <w:proofErr w:type="spellStart"/>
+      <w:r>
+        <w:t>KimonoNet</w:t>
+      </w:r>
+      <w:proofErr w:type="spellEnd"/>
+      <w:r>
+        <w:t xml:space="preserve"> prototype based on </w:t>
+      </w:r>
+      <w:r>
+        <w:t>the protocol specification.</w:t>
+      </w:r>
+      <w:r>
+        <w:t xml:space="preserve"> This included greedy and perimeter </w:t>
+      </w:r>
+      <w:r>
+        <w:t>routing and predictive neighbor maintenance. He also contributed heavily to the requirements document.</w:t>
+      </w:r>
+    </w:p>
+    <w:p>
+      <w:r>
+        <w:t xml:space="preserve">James Hung developed </w:t>
+      </w:r>
+      <w:r>
+        <w:t xml:space="preserve">unit tests for foundation classes in the prototype and then implemented the simulation </w:t>
+      </w:r>
+      <w:r>
+        <w:t xml:space="preserve">environment for the </w:t>
+      </w:r>
+      <w:proofErr w:type="spellStart"/>
+      <w:r>
+        <w:t>KimonoNet</w:t>
+      </w:r>
+      <w:proofErr w:type="spellEnd"/>
+      <w:r>
+        <w:t xml:space="preserve"> prototype. This simulation environment included both the GUI-based simulator and the </w:t>
+      </w:r>
+      <w:proofErr w:type="spellStart"/>
+      <w:r>
+        <w:t>KiNCoL</w:t>
+      </w:r>
+      <w:proofErr w:type="spellEnd"/>
+      <w:r>
+        <w:t xml:space="preserve"> command-line utility.</w:t>
+      </w:r>
+    </w:p>
+    <w:p>
+      <w:pPr>
+        <w:pStyle w:val="Heading2"/>
+      </w:pPr>
+      <w:r>
+        <w:t xml:space="preserve">6.2. </w:t>
+      </w:r>
+      <w:r>
+        <w:t>Credit</w:t>
       </w:r>
       <w:r>
         <w:t>s</w:t>
       </w:r>
-      <w:r>
-        <w:t xml:space="preserve"> the two</w:t>
-      </w:r>
-      <w:r>
-        <w:t xml:space="preserve"> </w:t>
-      </w:r>
-      <w:r>
-        <w:t>concepts</w:t>
-      </w:r>
-      <w:r>
-        <w:t xml:space="preserve"> so </w:t>
-      </w:r>
-      <w:r>
-        <w:lastRenderedPageBreak/>
-        <w:t xml:space="preserve">that </w:t>
-      </w:r>
-      <w:r>
-        <w:t>changes</w:t>
-      </w:r>
-      <w:r>
-        <w:t xml:space="preserve"> to one do not impact the other</w:t>
-      </w:r>
-      <w:r>
-        <w:t>.</w:t>
-      </w:r>
-      <w:r>
-        <w:t xml:space="preserve"> However, any production implementation </w:t>
-      </w:r>
-      <w:r>
-        <w:t>likely</w:t>
-      </w:r>
-      <w:r>
-        <w:t xml:space="preserve"> </w:t>
-      </w:r>
-      <w:r>
-        <w:t>requires such</w:t>
-      </w:r>
-      <w:r>
-        <w:t xml:space="preserve"> a </w:t>
-      </w:r>
-      <w:r>
-        <w:t>discovery</w:t>
-      </w:r>
-      <w:r>
-        <w:t xml:space="preserve"> service, whereas the prototype in this project does not implement </w:t>
-      </w:r>
-      <w:r>
-        <w:t xml:space="preserve">mobile </w:t>
-      </w:r>
-      <w:r>
-        <w:t xml:space="preserve">destination </w:t>
-      </w:r>
-      <w:r>
-        <w:t>discovery,</w:t>
-      </w:r>
-      <w:r>
-        <w:t xml:space="preserve"> as its primary purpose </w:t>
-      </w:r>
-      <w:r>
-        <w:t>was</w:t>
-      </w:r>
-      <w:r>
-        <w:t xml:space="preserve"> to test </w:t>
-      </w:r>
-      <w:r>
-        <w:t>routing performance.</w:t>
-      </w:r>
-    </w:p>
-    <w:p>
-      <w:r>
-        <w:t xml:space="preserve">Support for mobile destination nodes </w:t>
-      </w:r>
-      <w:r>
-        <w:t>provides</w:t>
-      </w:r>
-      <w:r>
-        <w:t xml:space="preserve"> two advantages: (1) routing between any</w:t>
-      </w:r>
-      <w:r>
-        <w:t xml:space="preserve"> two peers in the mesh network </w:t>
-      </w:r>
-      <w:r>
-        <w:t xml:space="preserve">and (2) support </w:t>
-      </w:r>
-      <w:r>
-        <w:t>for duplex protocols.</w:t>
-      </w:r>
-      <w:r>
-        <w:t xml:space="preserve"> The UAV use case does not require the former use case, but support for duplex communication is needed</w:t>
-      </w:r>
-      <w:r>
-        <w:t xml:space="preserve"> to implement reliable transport.</w:t>
-      </w:r>
-    </w:p>
-    <w:p>
-      <w:pPr>
-        <w:pStyle w:val="Heading3"/>
-      </w:pPr>
-      <w:r>
-        <w:t>5.2.3. Reliable Quality-of-Service</w:t>
-      </w:r>
-    </w:p>
-    <w:p>
-      <w:r>
-        <w:t>Although considered in the project proposal and requirements, a reliable quality-of-service was not implemented as part of this</w:t>
-      </w:r>
-      <w:r>
-        <w:t xml:space="preserve"> initial effort</w:t>
-      </w:r>
-      <w:r>
-        <w:t>.</w:t>
-      </w:r>
-      <w:r>
-        <w:t xml:space="preserve"> However, given an almost-certain need for reliable delivery in </w:t>
-      </w:r>
-      <w:r>
-        <w:t xml:space="preserve">most </w:t>
-      </w:r>
-      <w:r>
-        <w:t>military scenarios, KimonoNet should</w:t>
-      </w:r>
-      <w:r>
-        <w:t xml:space="preserve"> be extended to</w:t>
-      </w:r>
-      <w:r>
-        <w:t xml:space="preserve"> provide </w:t>
-      </w:r>
-      <w:r>
-        <w:t>reliable delivery.</w:t>
-      </w:r>
-    </w:p>
-    <w:p>
-      <w:r>
-        <w:t xml:space="preserve">Tunneling a reliable transport protocol like TCP provides </w:t>
-      </w:r>
-      <w:r>
-        <w:t>one</w:t>
-      </w:r>
-      <w:r>
-        <w:t xml:space="preserve"> way to implement reliable delivery. However, as per </w:t>
-      </w:r>
-      <w:r>
-        <w:t>§</w:t>
-      </w:r>
-      <w:r>
-        <w:t xml:space="preserve"> </w:t>
-      </w:r>
-      <w:r>
-        <w:t>1.3.3</w:t>
-      </w:r>
-      <w:r>
-        <w:t xml:space="preserve">, </w:t>
-      </w:r>
-      <w:r>
-        <w:t>without support for mobile destinations,</w:t>
-      </w:r>
-      <w:r>
-        <w:t xml:space="preserve"> this is not possible because TCP</w:t>
-      </w:r>
-      <w:r>
-        <w:t xml:space="preserve"> and other reliable transport protocols</w:t>
-      </w:r>
-      <w:r>
-        <w:t xml:space="preserve"> </w:t>
-      </w:r>
-      <w:r>
-        <w:t>require</w:t>
-      </w:r>
-      <w:r>
-        <w:t xml:space="preserve"> bi-directional communication </w:t>
-      </w:r>
-      <w:r>
-        <w:t>to provide</w:t>
-      </w:r>
-      <w:r>
-        <w:t xml:space="preserve"> acknowledgements</w:t>
-      </w:r>
-      <w:r>
-        <w:t>.</w:t>
-      </w:r>
-      <w:r>
-        <w:t xml:space="preserve"> If duplex communication i</w:t>
-      </w:r>
-      <w:r>
-        <w:t>s implemented within KimonoNet,</w:t>
-      </w:r>
-      <w:r>
-        <w:t xml:space="preserve"> this </w:t>
-      </w:r>
-      <w:r>
-        <w:t xml:space="preserve">approach </w:t>
-      </w:r>
-      <w:r>
-        <w:t xml:space="preserve">benefits from flexibility. However, it comes at the cost of </w:t>
-      </w:r>
-      <w:r>
-        <w:t xml:space="preserve">requiring </w:t>
-      </w:r>
-      <w:r>
-        <w:t>end-to-end communication to de</w:t>
-      </w:r>
-      <w:r>
-        <w:t>tect and resolve losses, as opposed to network-</w:t>
-      </w:r>
-      <w:r>
-        <w:t>enabled</w:t>
-      </w:r>
-      <w:r>
-        <w:t xml:space="preserve"> reliability, which can </w:t>
-      </w:r>
-      <w:r>
-        <w:t>handle</w:t>
-      </w:r>
-      <w:r>
-        <w:t xml:space="preserve"> losses locally within transit.</w:t>
-      </w:r>
-    </w:p>
-    <w:p>
-      <w:r>
-        <w:t>Consequently, the</w:t>
-      </w:r>
-      <w:r>
-        <w:t xml:space="preserve"> KimonoNet protocol itself </w:t>
-      </w:r>
-      <w:r>
-        <w:t>might</w:t>
-      </w:r>
-      <w:r>
-        <w:t xml:space="preserve"> also </w:t>
-      </w:r>
-      <w:r>
-        <w:t xml:space="preserve">be developed further to </w:t>
-      </w:r>
-      <w:r>
-        <w:t xml:space="preserve">provide </w:t>
-      </w:r>
-      <w:r>
-        <w:lastRenderedPageBreak/>
-        <w:t>reliable delivery</w:t>
-      </w:r>
-      <w:r>
-        <w:t xml:space="preserve"> itself</w:t>
-      </w:r>
-      <w:r>
-        <w:t>.</w:t>
-      </w:r>
-      <w:r>
-        <w:t xml:space="preserve"> As opposed to end-to-end </w:t>
-      </w:r>
-      <w:r>
-        <w:t xml:space="preserve">reliability, </w:t>
-      </w:r>
-      <w:r>
-        <w:t xml:space="preserve">nodes along the </w:t>
-      </w:r>
-      <w:r>
-        <w:t>transit</w:t>
-      </w:r>
-      <w:r>
-        <w:t xml:space="preserve"> path may assist with reliability, thus reducing traffic and time for</w:t>
-      </w:r>
-      <w:r>
-        <w:t xml:space="preserve"> loss</w:t>
-      </w:r>
-      <w:r>
-        <w:t xml:space="preserve"> detection and recovery.</w:t>
-      </w:r>
-      <w:r>
-        <w:t xml:space="preserve"> </w:t>
-      </w:r>
-      <w:r>
-        <w:t xml:space="preserve">However, this </w:t>
-      </w:r>
-      <w:r>
-        <w:t>requires</w:t>
-      </w:r>
-      <w:r>
-        <w:t xml:space="preserve"> each node to maintain more state, </w:t>
-      </w:r>
-      <w:r>
-        <w:t>one of the things that GPSR seeks to avoid. It also more</w:t>
-      </w:r>
-      <w:r>
-        <w:t xml:space="preserve"> tightly couples the reliability </w:t>
-      </w:r>
-      <w:r>
-        <w:t>mechanism</w:t>
-      </w:r>
-      <w:r>
-        <w:t xml:space="preserve"> into the KimonoNet protocol</w:t>
-      </w:r>
-      <w:r>
-        <w:t>.</w:t>
-      </w:r>
-    </w:p>
-    <w:p>
-      <w:pPr>
-        <w:pStyle w:val="Heading3"/>
-      </w:pPr>
-      <w:r>
-        <w:t xml:space="preserve">5.2.4. Predictive </w:t>
-      </w:r>
-      <w:r>
-        <w:t>Forwarding Delay</w:t>
-      </w:r>
-      <w:r>
-        <w:t xml:space="preserve"> </w:t>
-      </w:r>
-    </w:p>
-    <w:p>
-      <w:r>
-        <w:t>The KimonoNet protocol maintains two-hop awareness in order to perform predictive neighbor maintenance. However, it could also more aggressively use this knowledge to delay data forwarding if the topology is anticipated to change favorably.</w:t>
-      </w:r>
-      <w:r>
-        <w:t xml:space="preserve"> </w:t>
-      </w:r>
-      <w:r>
-        <w:t xml:space="preserve">In a relatively fixed network, this doesn’t provide an advantage, because changes will be minimal, but in a highly fluid network, over a relatively short period of time, a neighborhood could change significantly. </w:t>
-      </w:r>
-    </w:p>
-    <w:p>
-      <w:r>
-        <w:t>As a basic example, consider the case where a node is a local maximum. Under GPSR and the KimonoNet protocol described to this point, the packet would enter perimeter forwarding. However, if a node recognizes that a neighbor in its two-hop routing table will soon become a greedy candidate, it could forestall transmission until that time, and then send the packet via greedy</w:t>
-      </w:r>
-      <w:r>
-        <w:t xml:space="preserve">, </w:t>
-      </w:r>
-      <w:r>
-        <w:t>the preferred routing mechanism.</w:t>
-      </w:r>
-      <w:r>
-        <w:t xml:space="preserve"> However, the mechanics of this must be explored more thoroughly, as this case will cause selection to fall-behind in time, even if still making an near-optimal route selection.</w:t>
-      </w:r>
-    </w:p>
-    <w:p>
-      <w:pPr>
-        <w:pStyle w:val="Heading1"/>
-      </w:pPr>
-      <w:r>
-        <w:lastRenderedPageBreak/>
-        <w:t xml:space="preserve">6. </w:t>
-      </w:r>
-      <w:r>
-        <w:t>Acknowledgements</w:t>
-      </w:r>
-    </w:p>
-    <w:p>
-      <w:pPr>
-        <w:pStyle w:val="Heading2"/>
-      </w:pPr>
-      <w:r>
-        <w:t>6.1. Group</w:t>
-      </w:r>
-    </w:p>
-    <w:p>
-      <w:r>
-        <w:t xml:space="preserve">Given the scope of this project and the limited time constraints, the group divided the work into distinct units of responsibility for </w:t>
-      </w:r>
-      <w:r>
-        <w:t>each</w:t>
-      </w:r>
-      <w:r>
-        <w:t xml:space="preserve"> member</w:t>
-      </w:r>
-      <w:r>
-        <w:t>.</w:t>
-      </w:r>
-      <w:r>
-        <w:t xml:space="preserve"> In parallel, </w:t>
-      </w:r>
-      <w:r>
-        <w:t>the team</w:t>
-      </w:r>
-      <w:r>
-        <w:t xml:space="preserve"> developed the pro</w:t>
-      </w:r>
-      <w:r>
-        <w:t>tocol, prototype and simulation</w:t>
-      </w:r>
-      <w:r>
-        <w:t xml:space="preserve"> </w:t>
-      </w:r>
-      <w:r>
-        <w:t>environment</w:t>
-      </w:r>
-      <w:r>
-        <w:t xml:space="preserve">, and then </w:t>
-      </w:r>
-      <w:r>
-        <w:t>they</w:t>
-      </w:r>
-      <w:r>
-        <w:t xml:space="preserve"> integrated these three distinct pieces as the term drew to a close.</w:t>
-      </w:r>
-    </w:p>
-    <w:p>
-      <w:r>
-        <w:t>Eric Bollens</w:t>
-      </w:r>
-      <w:r>
-        <w:t xml:space="preserve"> created the conceptual framework for KimonoNet and </w:t>
-      </w:r>
-      <w:r>
-        <w:t>was the primary author of its</w:t>
-      </w:r>
-      <w:r>
-        <w:t xml:space="preserve"> documentation.</w:t>
-      </w:r>
-      <w:r>
-        <w:t xml:space="preserve"> He guided its use of existing protocols and proposed improvements for </w:t>
-      </w:r>
-      <w:r>
-        <w:t>suited</w:t>
-      </w:r>
-      <w:r>
-        <w:t xml:space="preserve"> </w:t>
-      </w:r>
-      <w:r>
-        <w:t>to</w:t>
-      </w:r>
-      <w:r>
-        <w:t xml:space="preserve"> fluid, sparse networks.</w:t>
-      </w:r>
-      <w:r>
-        <w:t xml:space="preserve"> He </w:t>
-      </w:r>
-      <w:r>
-        <w:t>also compiled the project proposal and requirements document and wrote both the protocol specification and the final report.</w:t>
-      </w:r>
-    </w:p>
-    <w:p>
-      <w:r>
-        <w:t xml:space="preserve">Zorayr Khalapyan </w:t>
-      </w:r>
-      <w:r>
-        <w:t>managed</w:t>
-      </w:r>
-      <w:r>
-        <w:t xml:space="preserve"> architecture of the KimonoNet </w:t>
-      </w:r>
-      <w:r>
-        <w:t>prototype</w:t>
-      </w:r>
-      <w:r>
-        <w:t xml:space="preserve">, including </w:t>
-      </w:r>
-      <w:r>
-        <w:t xml:space="preserve">its </w:t>
-      </w:r>
-      <w:r>
-        <w:t xml:space="preserve">overall class hierarchy and </w:t>
-      </w:r>
-      <w:r>
-        <w:t>its implementations of</w:t>
-      </w:r>
-      <w:r>
-        <w:t xml:space="preserve"> peer</w:t>
-      </w:r>
-      <w:r>
-        <w:t xml:space="preserve"> packet parceling</w:t>
-      </w:r>
-      <w:r>
-        <w:t>, beaconing</w:t>
-      </w:r>
-      <w:r>
-        <w:t xml:space="preserve"> and</w:t>
-      </w:r>
-      <w:r>
-        <w:t xml:space="preserve"> communication. He also</w:t>
-      </w:r>
-      <w:r>
-        <w:t xml:space="preserve"> </w:t>
-      </w:r>
-      <w:r>
-        <w:t>wrote the first draft of</w:t>
-      </w:r>
-      <w:r>
-        <w:t xml:space="preserve"> the project proposal and</w:t>
-      </w:r>
-      <w:r>
-        <w:t xml:space="preserve"> assisted </w:t>
-      </w:r>
-      <w:r>
-        <w:t>with</w:t>
-      </w:r>
-      <w:r>
-        <w:t xml:space="preserve"> </w:t>
-      </w:r>
-      <w:r>
-        <w:t>the testing infrastructure.</w:t>
-      </w:r>
-    </w:p>
-    <w:p>
-      <w:r>
-        <w:t xml:space="preserve">Wade Norris implemented routing and transport </w:t>
-      </w:r>
-      <w:r>
-        <w:t xml:space="preserve">within the KimonoNet prototype based on </w:t>
-      </w:r>
-      <w:r>
-        <w:t>the protocol specification.</w:t>
-      </w:r>
-      <w:r>
-        <w:t xml:space="preserve"> This included greedy and perimeter </w:t>
-      </w:r>
-      <w:r>
-        <w:t>routing and predictive neighbor maintenance. He also contributed heavily to the requirements document.</w:t>
-      </w:r>
-    </w:p>
-    <w:p>
-      <w:r>
-        <w:t xml:space="preserve">James Hung developed </w:t>
-      </w:r>
-      <w:r>
-        <w:t xml:space="preserve">unit tests for foundation classes in the prototype and then implemented the simulation </w:t>
-      </w:r>
-      <w:r>
-        <w:t>environment for the KimonoNet prototype. This simulation environment included both the GUI-based simulator and the KiNCoL command-line utility.</w:t>
-      </w:r>
-    </w:p>
-    <w:p>
-      <w:pPr>
-        <w:pStyle w:val="Heading2"/>
-      </w:pPr>
-      <w:r>
-        <w:lastRenderedPageBreak/>
-        <w:t xml:space="preserve">6.2. </w:t>
-      </w:r>
-      <w:r>
-        <w:t>Credit</w:t>
-      </w:r>
-      <w:r>
-        <w:t>s</w:t>
-      </w:r>
     </w:p>
     <w:p>
       <w:r>
@@ -9085,8 +10002,13 @@
         <w:t>G.</w:t>
       </w:r>
       <w:r>
-        <w:t xml:space="preserve"> Pau,</w:t>
-      </w:r>
+        <w:t xml:space="preserve"> </w:t>
+      </w:r>
+      <w:proofErr w:type="gramStart"/>
+      <w:r>
+        <w:t>Pau,</w:t>
+      </w:r>
+      <w:proofErr w:type="gramEnd"/>
       <w:r>
         <w:t xml:space="preserve"> </w:t>
       </w:r>
@@ -9206,6 +10128,7 @@
         <w:rPr>
           <w:rFonts w:cs="Times New Roman"/>
         </w:rPr>
+        <w:lastRenderedPageBreak/>
         <w:t>[] Bollens, E., Hung, J., Khalapyan, Z., Norris, W.</w:t>
       </w:r>
       <w:r>
@@ -9218,7 +10141,21 @@
         <w:rPr>
           <w:rFonts w:cs="Times New Roman"/>
         </w:rPr>
-        <w:t xml:space="preserve"> KimonoNet: </w:t>
+        <w:t xml:space="preserve"> </w:t>
+      </w:r>
+      <w:proofErr w:type="spellStart"/>
+      <w:r>
+        <w:rPr>
+          <w:rFonts w:cs="Times New Roman"/>
+        </w:rPr>
+        <w:t>KimonoNet</w:t>
+      </w:r>
+      <w:proofErr w:type="spellEnd"/>
+      <w:r>
+        <w:rPr>
+          <w:rFonts w:cs="Times New Roman"/>
+        </w:rPr>
+        <w:t xml:space="preserve">: </w:t>
       </w:r>
       <w:r>
         <w:rPr>
@@ -9257,7 +10194,21 @@
         <w:rPr>
           <w:rFonts w:cs="Times New Roman"/>
         </w:rPr>
-        <w:t>[] Bollens, E., Hung, J., Khalapyan, Z., Norris, W., Feb 2012, KimonoNet: Software Requirements Specification; University of California, Los Angeles, CA.</w:t>
+        <w:t xml:space="preserve">[] Bollens, E., Hung, J., Khalapyan, Z., Norris, W., Feb 2012, </w:t>
+      </w:r>
+      <w:proofErr w:type="spellStart"/>
+      <w:r>
+        <w:rPr>
+          <w:rFonts w:cs="Times New Roman"/>
+        </w:rPr>
+        <w:t>KimonoNet</w:t>
+      </w:r>
+      <w:proofErr w:type="spellEnd"/>
+      <w:r>
+        <w:rPr>
+          <w:rFonts w:cs="Times New Roman"/>
+        </w:rPr>
+        <w:t>: Software Requirements Specification; University of California, Los Angeles, CA.</w:t>
       </w:r>
     </w:p>
     <w:p>
@@ -9268,6 +10219,7 @@
           <w:rFonts w:cs="Times New Roman"/>
         </w:rPr>
       </w:pPr>
+      <w:proofErr w:type="gramStart"/>
       <w:r>
         <w:rPr>
           <w:rFonts w:cs="Times New Roman"/>
@@ -9322,6 +10274,7 @@
         </w:rPr>
         <w:t>.</w:t>
       </w:r>
+      <w:proofErr w:type="gramEnd"/>
     </w:p>
     <w:p>
       <w:pPr>
@@ -9365,7 +10318,14 @@
         <w:rPr>
           <w:rFonts w:cs="Times New Roman"/>
         </w:rPr>
-        <w:t>.D. Dissertation, Harvard University, Cambridge, MA</w:t>
+        <w:t xml:space="preserve">.D. Dissertation, Harvard University, Cambridge, </w:t>
+      </w:r>
+      <w:proofErr w:type="gramStart"/>
+      <w:r>
+        <w:rPr>
+          <w:rFonts w:cs="Times New Roman"/>
+        </w:rPr>
+        <w:t>MA</w:t>
       </w:r>
       <w:r>
         <w:rPr>
@@ -9377,7 +10337,14 @@
         <w:rPr>
           <w:rFonts w:cs="Times New Roman"/>
         </w:rPr>
-        <w:t xml:space="preserve">, </w:t>
+        <w:t>,</w:t>
+      </w:r>
+      <w:proofErr w:type="gramEnd"/>
+      <w:r>
+        <w:rPr>
+          <w:rFonts w:cs="Times New Roman"/>
+        </w:rPr>
+        <w:t xml:space="preserve"> </w:t>
       </w:r>
       <w:r>
         <w:rPr>
@@ -9446,14 +10413,7 @@
         <w:rPr>
           <w:rFonts w:cs="Times New Roman"/>
         </w:rPr>
-        <w:t xml:space="preserve">Proceedings of the sixth </w:t>
-      </w:r>
-      <w:r>
-        <w:rPr>
-          <w:rFonts w:cs="Times New Roman"/>
-        </w:rPr>
-        <w:lastRenderedPageBreak/>
-        <w:t>ACM/IEEE International Conference on Mobile Computing and Networking (MOBICON 2000),</w:t>
+        <w:t>Proceedings of the sixth ACM/IEEE International Conference on Mobile Computing and Networking (MOBICON 2000),</w:t>
       </w:r>
       <w:r>
         <w:rPr>
@@ -9486,13 +10446,41 @@
         <w:rPr>
           <w:rFonts w:cs="Times New Roman"/>
         </w:rPr>
-        <w:t>[] Sinnott, R. W.,</w:t>
-      </w:r>
+        <w:t xml:space="preserve">[] </w:t>
+      </w:r>
+      <w:proofErr w:type="spellStart"/>
       <w:r>
         <w:rPr>
           <w:rFonts w:cs="Times New Roman"/>
         </w:rPr>
-        <w:t xml:space="preserve"> 1984, Virtues of Haversine;</w:t>
+        <w:t>Sinnott</w:t>
+      </w:r>
+      <w:proofErr w:type="spellEnd"/>
+      <w:r>
+        <w:rPr>
+          <w:rFonts w:cs="Times New Roman"/>
+        </w:rPr>
+        <w:t>, R. W.,</w:t>
+      </w:r>
+      <w:r>
+        <w:rPr>
+          <w:rFonts w:cs="Times New Roman"/>
+        </w:rPr>
+        <w:t xml:space="preserve"> 1984, Virtues of </w:t>
+      </w:r>
+      <w:proofErr w:type="spellStart"/>
+      <w:r>
+        <w:rPr>
+          <w:rFonts w:cs="Times New Roman"/>
+        </w:rPr>
+        <w:t>Haversine</w:t>
+      </w:r>
+      <w:proofErr w:type="spellEnd"/>
+      <w:r>
+        <w:rPr>
+          <w:rFonts w:cs="Times New Roman"/>
+        </w:rPr>
+        <w:t>;</w:t>
       </w:r>
       <w:r>
         <w:rPr>
@@ -9517,6 +10505,7 @@
       <w:pPr>
         <w:ind w:left="360" w:hanging="360"/>
       </w:pPr>
+      <w:proofErr w:type="gramStart"/>
       <w:r>
         <w:t xml:space="preserve">[] </w:t>
       </w:r>
@@ -9532,7 +10521,7 @@
       <w:r>
         <w:t xml:space="preserve"> </w:t>
       </w:r>
-      <w:hyperlink r:id="rId10" w:history="1">
+      <w:hyperlink r:id="rId9" w:history="1">
         <w:r>
           <w:rPr>
             <w:rStyle w:val="Hyperlink"/>
@@ -9543,6 +10532,7 @@
       <w:r>
         <w:t>.</w:t>
       </w:r>
+      <w:proofErr w:type="gramEnd"/>
     </w:p>
     <w:sectPr>
       <w:endnotePr>
@@ -9559,7 +10549,7 @@
 </file>
 
 <file path=word/endnotes.xml><?xml version="1.0" encoding="utf-8"?>
-<w:endnotes xmlns:wpc="http://schemas.microsoft.com/office/word/2010/wordprocessingCanvas" xmlns:mo="http://schemas.microsoft.com/office/mac/office/2008/main" xmlns:mc="http://schemas.openxmlformats.org/markup-compatibility/2006" xmlns:mv="urn:schemas-microsoft-com:mac:vml" xmlns:o="urn:schemas-microsoft-com:office:office" xmlns:r="http://schemas.openxmlformats.org/officeDocument/2006/relationships" xmlns:m="http://schemas.openxmlformats.org/officeDocument/2006/math" xmlns:v="urn:schemas-microsoft-com:vml" xmlns:wp14="http://schemas.microsoft.com/office/word/2010/wordprocessingDrawing" xmlns:wp="http://schemas.openxmlformats.org/drawingml/2006/wordprocessingDrawing" xmlns:w10="urn:schemas-microsoft-com:office:word" xmlns:w="http://schemas.openxmlformats.org/wordprocessingml/2006/main" xmlns:w14="http://schemas.microsoft.com/office/word/2010/wordml" xmlns:wpg="http://schemas.microsoft.com/office/word/2010/wordprocessingGroup" xmlns:wpi="http://schemas.microsoft.com/office/word/2010/wordprocessingInk" xmlns:wne="http://schemas.microsoft.com/office/word/2006/wordml" xmlns:wps="http://schemas.microsoft.com/office/word/2010/wordprocessingShape" mc:Ignorable="w14 wp14">
+<w:endnotes xmlns:ve="http://schemas.openxmlformats.org/markup-compatibility/2006" xmlns:o="urn:schemas-microsoft-com:office:office" xmlns:r="http://schemas.openxmlformats.org/officeDocument/2006/relationships" xmlns:m="http://schemas.openxmlformats.org/officeDocument/2006/math" xmlns:v="urn:schemas-microsoft-com:vml" xmlns:wp="http://schemas.openxmlformats.org/drawingml/2006/wordprocessingDrawing" xmlns:w10="urn:schemas-microsoft-com:office:word" xmlns:w="http://schemas.openxmlformats.org/wordprocessingml/2006/main" xmlns:wne="http://schemas.microsoft.com/office/word/2006/wordml">
   <w:endnote w:type="separator" w:id="-1">
     <w:p>
       <w:pPr>
@@ -9584,7 +10574,7 @@
 </file>
 
 <file path=word/footnotes.xml><?xml version="1.0" encoding="utf-8"?>
-<w:footnotes xmlns:wpc="http://schemas.microsoft.com/office/word/2010/wordprocessingCanvas" xmlns:mo="http://schemas.microsoft.com/office/mac/office/2008/main" xmlns:mc="http://schemas.openxmlformats.org/markup-compatibility/2006" xmlns:mv="urn:schemas-microsoft-com:mac:vml" xmlns:o="urn:schemas-microsoft-com:office:office" xmlns:r="http://schemas.openxmlformats.org/officeDocument/2006/relationships" xmlns:m="http://schemas.openxmlformats.org/officeDocument/2006/math" xmlns:v="urn:schemas-microsoft-com:vml" xmlns:wp14="http://schemas.microsoft.com/office/word/2010/wordprocessingDrawing" xmlns:wp="http://schemas.openxmlformats.org/drawingml/2006/wordprocessingDrawing" xmlns:w10="urn:schemas-microsoft-com:office:word" xmlns:w="http://schemas.openxmlformats.org/wordprocessingml/2006/main" xmlns:w14="http://schemas.microsoft.com/office/word/2010/wordml" xmlns:wpg="http://schemas.microsoft.com/office/word/2010/wordprocessingGroup" xmlns:wpi="http://schemas.microsoft.com/office/word/2010/wordprocessingInk" xmlns:wne="http://schemas.microsoft.com/office/word/2006/wordml" xmlns:wps="http://schemas.microsoft.com/office/word/2010/wordprocessingShape" mc:Ignorable="w14 wp14">
+<w:footnotes xmlns:ve="http://schemas.openxmlformats.org/markup-compatibility/2006" xmlns:o="urn:schemas-microsoft-com:office:office" xmlns:r="http://schemas.openxmlformats.org/officeDocument/2006/relationships" xmlns:m="http://schemas.openxmlformats.org/officeDocument/2006/math" xmlns:v="urn:schemas-microsoft-com:vml" xmlns:wp="http://schemas.openxmlformats.org/drawingml/2006/wordprocessingDrawing" xmlns:w10="urn:schemas-microsoft-com:office:word" xmlns:w="http://schemas.openxmlformats.org/wordprocessingml/2006/main" xmlns:wne="http://schemas.microsoft.com/office/word/2006/wordml">
   <w:footnote w:type="separator" w:id="-1">
     <w:p>
       <w:pPr>
@@ -9609,14 +10599,19 @@
 </file>
 
 <file path=word/header1.xml><?xml version="1.0" encoding="utf-8"?>
-<w:hdr xmlns:wpc="http://schemas.microsoft.com/office/word/2010/wordprocessingCanvas" xmlns:mo="http://schemas.microsoft.com/office/mac/office/2008/main" xmlns:mc="http://schemas.openxmlformats.org/markup-compatibility/2006" xmlns:mv="urn:schemas-microsoft-com:mac:vml" xmlns:o="urn:schemas-microsoft-com:office:office" xmlns:r="http://schemas.openxmlformats.org/officeDocument/2006/relationships" xmlns:m="http://schemas.openxmlformats.org/officeDocument/2006/math" xmlns:v="urn:schemas-microsoft-com:vml" xmlns:wp14="http://schemas.microsoft.com/office/word/2010/wordprocessingDrawing" xmlns:wp="http://schemas.openxmlformats.org/drawingml/2006/wordprocessingDrawing" xmlns:w10="urn:schemas-microsoft-com:office:word" xmlns:w="http://schemas.openxmlformats.org/wordprocessingml/2006/main" xmlns:w14="http://schemas.microsoft.com/office/word/2010/wordml" xmlns:wpg="http://schemas.microsoft.com/office/word/2010/wordprocessingGroup" xmlns:wpi="http://schemas.microsoft.com/office/word/2010/wordprocessingInk" xmlns:wne="http://schemas.microsoft.com/office/word/2006/wordml" xmlns:wps="http://schemas.microsoft.com/office/word/2010/wordprocessingShape" mc:Ignorable="w14 wp14">
+<w:hdr xmlns:ve="http://schemas.openxmlformats.org/markup-compatibility/2006" xmlns:o="urn:schemas-microsoft-com:office:office" xmlns:r="http://schemas.openxmlformats.org/officeDocument/2006/relationships" xmlns:m="http://schemas.openxmlformats.org/officeDocument/2006/math" xmlns:v="urn:schemas-microsoft-com:vml" xmlns:wp="http://schemas.openxmlformats.org/drawingml/2006/wordprocessingDrawing" xmlns:w10="urn:schemas-microsoft-com:office:word" xmlns:w="http://schemas.openxmlformats.org/wordprocessingml/2006/main" xmlns:wne="http://schemas.microsoft.com/office/word/2006/wordml">
   <w:p>
     <w:pPr>
       <w:pStyle w:val="Header"/>
       <w:jc w:val="right"/>
     </w:pPr>
+    <w:proofErr w:type="spellStart"/>
     <w:r>
-      <w:t xml:space="preserve">KimonoNet Report, p. </w:t>
+      <w:t>KimonoNet</w:t>
+    </w:r>
+    <w:proofErr w:type="spellEnd"/>
+    <w:r>
+      <w:t xml:space="preserve"> Report, p. </w:t>
     </w:r>
     <w:sdt>
       <w:sdtPr>
@@ -9645,7 +10640,7 @@
           <w:rPr>
             <w:noProof/>
           </w:rPr>
-          <w:t>1</w:t>
+          <w:t>21</w:t>
         </w:r>
         <w:r>
           <w:rPr>
@@ -9673,7 +10668,7 @@
 </file>
 
 <file path=word/numbering.xml><?xml version="1.0" encoding="utf-8"?>
-<w:numbering xmlns:wpc="http://schemas.microsoft.com/office/word/2010/wordprocessingCanvas" xmlns:mo="http://schemas.microsoft.com/office/mac/office/2008/main" xmlns:mc="http://schemas.openxmlformats.org/markup-compatibility/2006" xmlns:mv="urn:schemas-microsoft-com:mac:vml" xmlns:o="urn:schemas-microsoft-com:office:office" xmlns:r="http://schemas.openxmlformats.org/officeDocument/2006/relationships" xmlns:m="http://schemas.openxmlformats.org/officeDocument/2006/math" xmlns:v="urn:schemas-microsoft-com:vml" xmlns:wp14="http://schemas.microsoft.com/office/word/2010/wordprocessingDrawing" xmlns:wp="http://schemas.openxmlformats.org/drawingml/2006/wordprocessingDrawing" xmlns:w10="urn:schemas-microsoft-com:office:word" xmlns:w="http://schemas.openxmlformats.org/wordprocessingml/2006/main" xmlns:w14="http://schemas.microsoft.com/office/word/2010/wordml" xmlns:wpg="http://schemas.microsoft.com/office/word/2010/wordprocessingGroup" xmlns:wpi="http://schemas.microsoft.com/office/word/2010/wordprocessingInk" xmlns:wne="http://schemas.microsoft.com/office/word/2006/wordml" xmlns:wps="http://schemas.microsoft.com/office/word/2010/wordprocessingShape" mc:Ignorable="w14 wp14">
+<w:numbering xmlns:ve="http://schemas.openxmlformats.org/markup-compatibility/2006" xmlns:o="urn:schemas-microsoft-com:office:office" xmlns:r="http://schemas.openxmlformats.org/officeDocument/2006/relationships" xmlns:m="http://schemas.openxmlformats.org/officeDocument/2006/math" xmlns:v="urn:schemas-microsoft-com:vml" xmlns:wp="http://schemas.openxmlformats.org/drawingml/2006/wordprocessingDrawing" xmlns:w10="urn:schemas-microsoft-com:office:word" xmlns:w="http://schemas.openxmlformats.org/wordprocessingml/2006/main" xmlns:wne="http://schemas.microsoft.com/office/word/2006/wordml">
   <w:abstractNum w:abstractNumId="0">
     <w:nsid w:val="049A3C60"/>
     <w:multiLevelType w:val="hybridMultilevel"/>
@@ -10267,7 +11262,7 @@
 </file>
 
 <file path=word/styles.xml><?xml version="1.0" encoding="utf-8"?>
-<w:styles xmlns:mc="http://schemas.openxmlformats.org/markup-compatibility/2006" xmlns:r="http://schemas.openxmlformats.org/officeDocument/2006/relationships" xmlns:w="http://schemas.openxmlformats.org/wordprocessingml/2006/main" xmlns:w14="http://schemas.microsoft.com/office/word/2010/wordml" mc:Ignorable="w14">
+<w:styles xmlns:r="http://schemas.openxmlformats.org/officeDocument/2006/relationships" xmlns:w="http://schemas.openxmlformats.org/wordprocessingml/2006/main">
   <w:docDefaults>
     <w:rPrDefault>
       <w:rPr>
@@ -10279,7 +11274,7 @@
     </w:rPrDefault>
     <w:pPrDefault/>
   </w:docDefaults>
-  <w:latentStyles w:defLockedState="0" w:defUIPriority="99" w:defSemiHidden="1" w:defUnhideWhenUsed="1" w:defQFormat="0" w:count="276">
+  <w:latentStyles w:defLockedState="0" w:defUIPriority="99" w:defSemiHidden="1" w:defUnhideWhenUsed="1" w:defQFormat="0" w:count="267">
     <w:lsdException w:name="Normal" w:semiHidden="0" w:uiPriority="0" w:unhideWhenUsed="0" w:qFormat="1"/>
     <w:lsdException w:name="heading 1" w:semiHidden="0" w:uiPriority="9" w:unhideWhenUsed="0" w:qFormat="1"/>
     <w:lsdException w:name="heading 2" w:uiPriority="9" w:qFormat="1"/>
@@ -10535,6 +11530,7 @@
     <w:uiPriority w:val="99"/>
     <w:semiHidden/>
     <w:unhideWhenUsed/>
+    <w:qFormat/>
     <w:tblPr>
       <w:tblInd w:w="0" w:type="dxa"/>
       <w:tblCellMar>
@@ -11059,6 +12055,27 @@
     <w:rPr>
       <w:rFonts w:ascii="Lucida Grande" w:hAnsi="Lucida Grande" w:cs="Lucida Grande"/>
     </w:rPr>
+  </w:style>
+  <w:style w:type="paragraph" w:styleId="NormalWeb">
+    <w:name w:val="Normal (Web)"/>
+    <w:basedOn w:val="Normal"/>
+    <w:uiPriority w:val="99"/>
+    <w:semiHidden/>
+    <w:unhideWhenUsed/>
+    <w:rsid w:val="0053785E"/>
+    <w:pPr>
+      <w:spacing w:before="100" w:beforeAutospacing="1" w:after="100" w:afterAutospacing="1" w:line="240" w:lineRule="auto"/>
+      <w:jc w:val="left"/>
+    </w:pPr>
+    <w:rPr>
+      <w:rFonts w:eastAsia="Times New Roman" w:cs="Times New Roman"/>
+      <w:sz w:val="24"/>
+    </w:rPr>
+  </w:style>
+  <w:style w:type="character" w:customStyle="1" w:styleId="apple-tab-span">
+    <w:name w:val="apple-tab-span"/>
+    <w:basedOn w:val="DefaultParagraphFont"/>
+    <w:rsid w:val="0053785E"/>
   </w:style>
 </w:styles>
 </file>
@@ -12059,7 +13076,7 @@
 </file>
 
 <file path=customXml/itemProps1.xml><?xml version="1.0" encoding="utf-8"?>
-<ds:datastoreItem xmlns:ds="http://schemas.openxmlformats.org/officeDocument/2006/customXml" ds:itemID="{DFFDDD96-42B4-6B43-8EFC-FA8910E6B585}">
+<ds:datastoreItem xmlns:ds="http://schemas.openxmlformats.org/officeDocument/2006/customXml" ds:itemID="{97747F49-5473-45EC-AF89-4E59B34C6095}">
   <ds:schemaRefs>
     <ds:schemaRef ds:uri="http://schemas.openxmlformats.org/officeDocument/2006/bibliography"/>
   </ds:schemaRefs>

</xml_diff>

<commit_message>
Minor paper changes to simulation implementation section.
</commit_message>
<xml_diff>
--- a/doc/paper.docx
+++ b/doc/paper.docx
@@ -1,6 +1,6 @@
 
 <file path=word/document.xml><?xml version="1.0" encoding="utf-8"?>
-<w:document xmlns:ve="http://schemas.openxmlformats.org/markup-compatibility/2006" xmlns:o="urn:schemas-microsoft-com:office:office" xmlns:r="http://schemas.openxmlformats.org/officeDocument/2006/relationships" xmlns:m="http://schemas.openxmlformats.org/officeDocument/2006/math" xmlns:v="urn:schemas-microsoft-com:vml" xmlns:wp="http://schemas.openxmlformats.org/drawingml/2006/wordprocessingDrawing" xmlns:w10="urn:schemas-microsoft-com:office:word" xmlns:w="http://schemas.openxmlformats.org/wordprocessingml/2006/main" xmlns:wne="http://schemas.microsoft.com/office/word/2006/wordml">
+<w:document xmlns:wpc="http://schemas.microsoft.com/office/word/2010/wordprocessingCanvas" xmlns:mc="http://schemas.openxmlformats.org/markup-compatibility/2006" xmlns:o="urn:schemas-microsoft-com:office:office" xmlns:r="http://schemas.openxmlformats.org/officeDocument/2006/relationships" xmlns:m="http://schemas.openxmlformats.org/officeDocument/2006/math" xmlns:v="urn:schemas-microsoft-com:vml" xmlns:wp14="http://schemas.microsoft.com/office/word/2010/wordprocessingDrawing" xmlns:wp="http://schemas.openxmlformats.org/drawingml/2006/wordprocessingDrawing" xmlns:w10="urn:schemas-microsoft-com:office:word" xmlns:w="http://schemas.openxmlformats.org/wordprocessingml/2006/main" xmlns:w14="http://schemas.microsoft.com/office/word/2010/wordml" xmlns:wpg="http://schemas.microsoft.com/office/word/2010/wordprocessingGroup" xmlns:wpi="http://schemas.microsoft.com/office/word/2010/wordprocessingInk" xmlns:wne="http://schemas.microsoft.com/office/word/2006/wordml" xmlns:wps="http://schemas.microsoft.com/office/word/2010/wordprocessingShape" mc:Ignorable="w14 wp14">
   <w:body>
     <w:p>
       <w:pPr>
@@ -77,10 +77,7 @@
       </w:r>
       <w:r>
         <w:br/>
-        <w:t>Hung, James &lt;</w:t>
-      </w:r>
-      <w:r>
-        <w:t>james.h@ucla.edu&gt;</w:t>
+        <w:t>Hung, James &lt;james.h@ucla.edu&gt;</w:t>
       </w:r>
       <w:r>
         <w:br/>
@@ -118,19 +115,7 @@
         <w:rPr>
           <w:i/>
         </w:rPr>
-        <w:t xml:space="preserve"> addresses a peer-to-peer network research topic related to routing and transport control issues in sparse networks of highly mobile ad hoc peers s</w:t>
-      </w:r>
-      <w:r>
-        <w:rPr>
-          <w:i/>
-        </w:rPr>
-        <w:t>uch as unmanned aerial vehicles. Traditional distance-vector and link-state algorithms are not suited for such a topology given the high mobility and churn of its constituents, which causes routes to shift too quickly for global route propagation. Therefor</w:t>
-      </w:r>
-      <w:r>
-        <w:rPr>
-          <w:i/>
-        </w:rPr>
-        <w:t>e, this approach leverages a coordinate-based routing system proposed by Greedy Perimeter Stateless Routing and adds two-hop neighbor awareness to minimize control packets and improve reliability in fluid, sparse network graphs.</w:t>
+        <w:t xml:space="preserve"> addresses a peer-to-peer network research topic related to routing and transport control issues in sparse networks of highly mobile ad hoc peers such as unmanned aerial vehicles. Traditional distance-vector and link-state algorithms are not suited for such a topology given the high mobility and churn of its constituents, which causes routes to shift too quickly for global route propagation. Therefore, this approach leverages a coordinate-based routing system proposed by Greedy Perimeter Stateless Routing and adds two-hop neighbor awareness to minimize control packets and improve reliability in fluid, sparse network graphs.</w:t>
       </w:r>
     </w:p>
     <w:p>
@@ -146,7 +131,7 @@
         <w:pStyle w:val="Heading1"/>
         <w:spacing w:before="0"/>
         <w:sectPr>
-          <w:headerReference w:type="default" r:id="rId8"/>
+          <w:headerReference w:type="default" r:id="rId9"/>
           <w:endnotePr>
             <w:numFmt w:val="decimal"/>
           </w:endnotePr>
@@ -177,22 +162,13 @@
     </w:p>
     <w:p>
       <w:r>
-        <w:t>In recent years, the military has increased computing power in the field significantly; however, the increase in network coverage has not followed suit. One option to increase co</w:t>
-      </w:r>
-      <w:r>
-        <w:t>verage is deployment of an ad hoc network whereby network-enabled equipment may form routes through a remote operational zone back to a secure base station.</w:t>
+        <w:t>In recent years, the military has increased computing power in the field significantly; however, the increase in network coverage has not followed suit. One option to increase coverage is deployment of an ad hoc network whereby network-enabled equipment may form routes through a remote operational zone back to a secure base station.</w:t>
       </w:r>
     </w:p>
     <w:p>
       <w:r>
         <w:lastRenderedPageBreak/>
-        <w:t>Rather than providing the route via stationary relays, which make for easy targets, unmanned aerial</w:t>
-      </w:r>
-      <w:r>
-        <w:t xml:space="preserve"> vehicles and other mobile equipment with basic network capabilities may provide such a network in hostile environments. However, a network may manifest as a very sparse graph with limited routes to any endpoint. Further, given the mobility of nodes and po</w:t>
-      </w:r>
-      <w:r>
-        <w:t xml:space="preserve">ssible calamities that might befall them, the network may also suffer high churn. Consequently, an implementation must adapt quickly to topological changes and provide reasonable </w:t>
+        <w:t xml:space="preserve">Rather than providing the route via stationary relays, which make for easy targets, unmanned aerial vehicles and other mobile equipment with basic network capabilities may provide such a network in hostile environments. However, a network may manifest as a very sparse graph with limited routes to any endpoint. Further, given the mobility of nodes and possible calamities that might befall them, the network may also suffer high churn. Consequently, an implementation must adapt quickly to topological changes and provide reasonable </w:t>
       </w:r>
       <w:r>
         <w:lastRenderedPageBreak/>
@@ -201,16 +177,7 @@
     </w:p>
     <w:p>
       <w:r>
-        <w:t>Beyond military appli</w:t>
-      </w:r>
-      <w:r>
-        <w:t>cation, this research topic may provide insight into broader issues in ad hoc networking. To address the dynamics of ad hoc networks, a number of protocols including Ad hoc On-Demand Distance Vector Routing (AODV) and Dynamic Source Routing (DSR) have take</w:t>
-      </w:r>
-      <w:r>
-        <w:t>n the approach of on-demand routing, ascertaining a path at send-time rather than predetermining routes. However, these protocols suffer from disadvantages including long setup times, inconsistency and unreliability. Other ad hoc protocols such as the Opti</w:t>
-      </w:r>
-      <w:r>
-        <w:t>mized Link State Routing Protocol (OSLR) employ a table-driven approach reminiscent to traditional distance-vector protocols, but they struggle to adequately handle the rapidly changing nature of such a network with inordinate control traffic.</w:t>
+        <w:t>Beyond military application, this research topic may provide insight into broader issues in ad hoc networking. To address the dynamics of ad hoc networks, a number of protocols including Ad hoc On-Demand Distance Vector Routing (AODV) and Dynamic Source Routing (DSR) have taken the approach of on-demand routing, ascertaining a path at send-time rather than predetermining routes. However, these protocols suffer from disadvantages including long setup times, inconsistency and unreliability. Other ad hoc protocols such as the Optimized Link State Routing Protocol (OSLR) employ a table-driven approach reminiscent to traditional distance-vector protocols, but they struggle to adequately handle the rapidly changing nature of such a network with inordinate control traffic.</w:t>
       </w:r>
     </w:p>
     <w:p>
@@ -218,21 +185,12 @@
         <w:pStyle w:val="Heading2"/>
       </w:pPr>
       <w:r>
-        <w:t>1.2. Objecti</w:t>
-      </w:r>
-      <w:r>
-        <w:t>ves</w:t>
-      </w:r>
-    </w:p>
-    <w:p>
-      <w:r>
-        <w:t>Seeking to minimize both setup time and control traffic, this project foregoes traditional distance-vector and link-state protocols, as well as on-demand approaches. Instead, it uses Greedy Perimeter Stateless Routing, a coordinate-based approach first</w:t>
-      </w:r>
-      <w:r>
-        <w:t xml:space="preserve"> proposed by Karp and Kung [], and then extends it by propagating two-hop neighbor knowledge through control beacons. This strategy increases the interval between beacons, thus reducing control traffic; it also provides the foundation for other improvement</w:t>
-      </w:r>
-      <w:r>
-        <w:t>s based on this knowledge.</w:t>
+        <w:t>1.2. Objectives</w:t>
+      </w:r>
+    </w:p>
+    <w:p>
+      <w:r>
+        <w:t>Seeking to minimize both setup time and control traffic, this project foregoes traditional distance-vector and link-state protocols, as well as on-demand approaches. Instead, it uses Greedy Perimeter Stateless Routing, a coordinate-based approach first proposed by Karp and Kung [], and then extends it by propagating two-hop neighbor knowledge through control beacons. This strategy increases the interval between beacons, thus reducing control traffic; it also provides the foundation for other improvements based on this knowledge.</w:t>
       </w:r>
     </w:p>
     <w:p>
@@ -249,10 +207,7 @@
       </w:r>
       <w:r>
         <w:lastRenderedPageBreak/>
-        <w:t>document summarizes its key principles, a full descrip</w:t>
-      </w:r>
-      <w:r>
-        <w:t xml:space="preserve">tion of the protocol may be found in </w:t>
+        <w:t xml:space="preserve">document summarizes its key principles, a full description of the protocol may be found in </w:t>
       </w:r>
       <w:proofErr w:type="spellStart"/>
       <w:r>
@@ -329,10 +284,7 @@
     </w:p>
     <w:p>
       <w:r>
-        <w:t>For convenience, the</w:t>
-      </w:r>
-      <w:r>
-        <w:t xml:space="preserve"> </w:t>
+        <w:t xml:space="preserve">For convenience, the </w:t>
       </w:r>
       <w:proofErr w:type="spellStart"/>
       <w:r>
@@ -361,13 +313,7 @@
       </w:r>
       <w:proofErr w:type="spellEnd"/>
       <w:r>
-        <w:t xml:space="preserve"> protocol as described forthwith and in associated mater</w:t>
-      </w:r>
-      <w:r>
-        <w:t>ial supports mobile source nodes but requires a destination node of known location. In the event that a destination is not static, it assumes that another mechanism will be used to locate the destination. This design decision may present challenges for som</w:t>
-      </w:r>
-      <w:r>
-        <w:t xml:space="preserve">e communication, but it is purposeful in that it decouples the protocol from search mechanisms, </w:t>
+        <w:t xml:space="preserve"> protocol as described forthwith and in associated material supports mobile source nodes but requires a destination node of known location. In the event that a destination is not static, it assumes that another mechanism will be used to locate the destination. This design decision may present challenges for some communication, but it is purposeful in that it decouples the protocol from search mechanisms, </w:t>
       </w:r>
       <w:r>
         <w:lastRenderedPageBreak/>
@@ -376,10 +322,7 @@
     </w:p>
     <w:p>
       <w:r>
-        <w:t>For simplicity, the prototype client does not provide a search algorithm to locate a mobile destination</w:t>
-      </w:r>
-      <w:r>
-        <w:t xml:space="preserve"> but instead assumes that the destination is fixed. A flooding search algorithm could be implemented in a future iteration so that a source can locate a mobile destination.</w:t>
+        <w:t>For simplicity, the prototype client does not provide a search algorithm to locate a mobile destination but instead assumes that the destination is fixed. A flooding search algorithm could be implemented in a future iteration so that a source can locate a mobile destination.</w:t>
       </w:r>
     </w:p>
     <w:p>
@@ -392,13 +335,7 @@
     </w:p>
     <w:p>
       <w:r>
-        <w:t>This protocol provides an overlay for routing and transport ac</w:t>
-      </w:r>
-      <w:r>
-        <w:t>ross a fluid mesh network. As such, the protocol is ambivalent to the data it carries. It relies on the source to package this data and the destination to interpret this data. Consequently, it may transport application-layer data or lower-layer payloads tu</w:t>
-      </w:r>
-      <w:r>
-        <w:t xml:space="preserve">nneling across </w:t>
+        <w:t xml:space="preserve">This protocol provides an overlay for routing and transport across a fluid mesh network. As such, the protocol is ambivalent to the data it carries. It relies on the source to package this data and the destination to interpret this data. Consequently, it may transport application-layer data or lower-layer payloads tunneling across </w:t>
       </w:r>
       <w:proofErr w:type="spellStart"/>
       <w:r>
@@ -427,13 +364,7 @@
       </w:r>
       <w:proofErr w:type="spellEnd"/>
       <w:r>
-        <w:t xml:space="preserve"> assumes des</w:t>
-      </w:r>
-      <w:r>
-        <w:t>tinations of known location, and thus requires either a searching algorithm or that the mobile host initiate the communication. However, even when one of these conditions is met, by the time the data propagates to the other party, it may be stale and inacc</w:t>
-      </w:r>
-      <w:r>
-        <w:t>urate. Large network diameters accentuate this problem.</w:t>
+        <w:t xml:space="preserve"> assumes destinations of known location, and thus requires either a searching algorithm or that the mobile host initiate the communication. However, even when one of these conditions is met, by the time the data propagates to the other party, it may be stale and inaccurate. Large network diameters accentuate this problem.</w:t>
       </w:r>
     </w:p>
     <w:p>
@@ -446,10 +377,7 @@
     </w:p>
     <w:p>
       <w:r>
-        <w:t>This protocol makes two additional simplifying assumptions: (1) it does not consider altitude, and (2) it assumes symmetric communication between any two nodes in the gr</w:t>
-      </w:r>
-      <w:r>
-        <w:t>aph whereby, if one node can communicate with another, the reverse is true as well.</w:t>
+        <w:t>This protocol makes two additional simplifying assumptions: (1) it does not consider altitude, and (2) it assumes symmetric communication between any two nodes in the graph whereby, if one node can communicate with another, the reverse is true as well.</w:t>
       </w:r>
     </w:p>
     <w:p>
@@ -463,32 +391,17 @@
     </w:p>
     <w:p>
       <w:r>
-        <w:t xml:space="preserve">Military operations with highly fluid network topologies serve as the motivation for this project. In such scenarios, UAVs and other network-enabled devices </w:t>
-      </w:r>
-      <w:r>
-        <w:t>move rapidly and may even disappear from the network due to failure or destruction. Consequently, the approach proposed must not require the continuing existence of any node in the network, but it may predict topology changes when possible to help reduce c</w:t>
-      </w:r>
-      <w:r>
-        <w:t>ontrol traffic.</w:t>
-      </w:r>
-    </w:p>
-    <w:p>
-      <w:r>
-        <w:t xml:space="preserve">Further, due to the sparse nature of the network graph, the protocol must operate efficiently given limited routing options. The majority of nodes in the network will likely be out of range of any individual node, and thus it must leverage </w:t>
-      </w:r>
-      <w:r>
-        <w:t>local knowledge and still make near-optimal forwarding decisions.</w:t>
-      </w:r>
-    </w:p>
-    <w:p>
-      <w:r>
-        <w:t>This routing protocol may extend beyond military operations. It has applicability in any network with high churn where the location and velocity of nodes are generally known. As such, this a</w:t>
-      </w:r>
-      <w:r>
-        <w:t>d hoc communication protocol could easily support orbiting satellites and maritime expeditions. However, this algorithm will not cover scenarios where location is not available or where velocity changes unexpectedly; in such situations, other approaches ar</w:t>
-      </w:r>
-      <w:r>
-        <w:t>e better suited.</w:t>
+        <w:t>Military operations with highly fluid network topologies serve as the motivation for this project. In such scenarios, UAVs and other network-enabled devices move rapidly and may even disappear from the network due to failure or destruction. Consequently, the approach proposed must not require the continuing existence of any node in the network, but it may predict topology changes when possible to help reduce control traffic.</w:t>
+      </w:r>
+    </w:p>
+    <w:p>
+      <w:r>
+        <w:t>Further, due to the sparse nature of the network graph, the protocol must operate efficiently given limited routing options. The majority of nodes in the network will likely be out of range of any individual node, and thus it must leverage local knowledge and still make near-optimal forwarding decisions.</w:t>
+      </w:r>
+    </w:p>
+    <w:p>
+      <w:r>
+        <w:t>This routing protocol may extend beyond military operations. It has applicability in any network with high churn where the location and velocity of nodes are generally known. As such, this ad hoc communication protocol could easily support orbiting satellites and maritime expeditions. However, this algorithm will not cover scenarios where location is not available or where velocity changes unexpectedly; in such situations, other approaches are better suited.</w:t>
       </w:r>
     </w:p>
     <w:p>
@@ -541,18 +454,12 @@
     <w:p>
       <w:r>
         <w:lastRenderedPageBreak/>
-        <w:t>In the motivating s</w:t>
-      </w:r>
-      <w:r>
-        <w:t>cenario, unmanned aerial vehicles meet the former whereas command posts and external uplinks satisfy the latter.</w:t>
-      </w:r>
-    </w:p>
-    <w:p>
-      <w:r>
-        <w:t>This protocol assumes the initial communication is sent from an autonomous node to an end point of known location. This avoids the need to intr</w:t>
-      </w:r>
-      <w:r>
-        <w:t>oduce a search algorithm. However, a full implementation may add such a mechanism to support communication between any pair of nodes in the network and to efficiently support duplex transport.</w:t>
+        <w:t>In the motivating scenario, unmanned aerial vehicles meet the former whereas command posts and external uplinks satisfy the latter.</w:t>
+      </w:r>
+    </w:p>
+    <w:p>
+      <w:r>
+        <w:t>This protocol assumes the initial communication is sent from an autonomous node to an end point of known location. This avoids the need to introduce a search algorithm. However, a full implementation may add such a mechanism to support communication between any pair of nodes in the network and to efficiently support duplex transport.</w:t>
       </w:r>
     </w:p>
     <w:p>
@@ -569,10 +476,7 @@
     </w:p>
     <w:p>
       <w:r>
-        <w:t>The primary constituents of the network</w:t>
-      </w:r>
-      <w:r>
-        <w:t xml:space="preserve">, autonomous nodes have (1) awareness of their position and velocity, (2) a NIC that supports ad hoc communication, (3) a network layer that supports broadcast, multicast or promiscuous packet delivery, and (4) a running instance of the </w:t>
+        <w:t xml:space="preserve">The primary constituents of the network, autonomous nodes have (1) awareness of their position and velocity, (2) a NIC that supports ad hoc communication, (3) a network layer that supports broadcast, multicast or promiscuous packet delivery, and (4) a running instance of the </w:t>
       </w:r>
       <w:proofErr w:type="spellStart"/>
       <w:r>
@@ -580,26 +484,17 @@
       </w:r>
       <w:proofErr w:type="spellEnd"/>
       <w:r>
-        <w:t xml:space="preserve"> client. T</w:t>
-      </w:r>
-      <w:r>
-        <w:t>hese nodes are regarded as autonomous because they make independent decisions about position and velocity without considering its implications on routing.</w:t>
-      </w:r>
-    </w:p>
-    <w:p>
-      <w:r>
-        <w:t xml:space="preserve">Autonomous nodes collect data, accomplish objectives and then seek further instructions. In order to </w:t>
-      </w:r>
-      <w:r>
-        <w:t>transmit this data or receive further instructions, these nodes introduce data packets into the ad hoc network. These packets are addressed to the known location of an endpoint, and then forwarded through the network based on the routing algorithm.</w:t>
-      </w:r>
-    </w:p>
-    <w:p>
-      <w:r>
-        <w:t xml:space="preserve">Beyond </w:t>
-      </w:r>
-      <w:r>
-        <w:t>introducing packets into the network, autonomous nodes must also receive data packets passed to them by other nodes and then forward them on based on the routing algorithm.</w:t>
+        <w:t xml:space="preserve"> client. These nodes are regarded as autonomous because they make independent decisions about position and velocity without considering its implications on routing.</w:t>
+      </w:r>
+    </w:p>
+    <w:p>
+      <w:r>
+        <w:t>Autonomous nodes collect data, accomplish objectives and then seek further instructions. In order to transmit this data or receive further instructions, these nodes introduce data packets into the ad hoc network. These packets are addressed to the known location of an endpoint, and then forwarded through the network based on the routing algorithm.</w:t>
+      </w:r>
+    </w:p>
+    <w:p>
+      <w:r>
+        <w:t>Beyond introducing packets into the network, autonomous nodes must also receive data packets passed to them by other nodes and then forward them on based on the routing algorithm.</w:t>
       </w:r>
     </w:p>
     <w:p>
@@ -617,21 +512,12 @@
     </w:p>
     <w:p>
       <w:r>
-        <w:t>A command post or other external uplink to the Internet serves as</w:t>
-      </w:r>
-      <w:r>
-        <w:t xml:space="preserve"> the destination endpoint of a packet originating within the ad hoc network. Because this protocol does not consider a mechanism to determine endpoint location, it requires the originator to know the location of the end point and that this position does no</w:t>
-      </w:r>
-      <w:r>
-        <w:t>t change over time.</w:t>
-      </w:r>
-    </w:p>
-    <w:p>
-      <w:r>
-        <w:t>As with autonomous nodes, end points must also have (1) awareness of their position and velocity, (2) a NIC that supports ad hoc communication, (3) a network layer that supports broadcast, multicast or promiscuous packet delivery, and (</w:t>
-      </w:r>
-      <w:r>
-        <w:t xml:space="preserve">4) a running instance of the </w:t>
+        <w:t>A command post or other external uplink to the Internet serves as the destination endpoint of a packet originating within the ad hoc network. Because this protocol does not consider a mechanism to determine endpoint location, it requires the originator to know the location of the end point and that this position does not change over time.</w:t>
+      </w:r>
+    </w:p>
+    <w:p>
+      <w:r>
+        <w:t xml:space="preserve">As with autonomous nodes, end points must also have (1) awareness of their position and velocity, (2) a NIC that supports ad hoc communication, (3) a network layer that supports broadcast, multicast or promiscuous packet delivery, and (4) a running instance of the </w:t>
       </w:r>
       <w:proofErr w:type="spellStart"/>
       <w:r>
@@ -652,10 +538,7 @@
       </w:r>
       <w:proofErr w:type="spellEnd"/>
       <w:r>
-        <w:t xml:space="preserve"> classification </w:t>
-      </w:r>
-      <w:r>
-        <w:t>of time-sensitive and be loss tolerant.</w:t>
+        <w:t xml:space="preserve"> classification of time-sensitive and be loss tolerant.</w:t>
       </w:r>
     </w:p>
     <w:p>
@@ -689,10 +572,7 @@
     </w:p>
     <w:p>
       <w:r>
-        <w:t>Each autonomous node has a velocity that affects its position over time; consequently, the</w:t>
-      </w:r>
-      <w:r>
-        <w:t xml:space="preserve"> neighborhood for a given node may change swiftly as nodes enter and recede from a network horizon. The routing algorithm handles this by considering two-hop neighbors and extrapolating position over time based on velocity to determine which nodes will be </w:t>
+        <w:t xml:space="preserve">Each autonomous node has a velocity that affects its position over time; consequently, the neighborhood for a given node may change swiftly as nodes enter and recede from a network horizon. The routing algorithm handles this by considering two-hop neighbors and extrapolating position over time based on velocity to determine which nodes will be </w:t>
       </w:r>
       <w:r>
         <w:lastRenderedPageBreak/>
@@ -701,13 +581,7 @@
     </w:p>
     <w:p>
       <w:r>
-        <w:t>Further, given the motivating scenario, nodes may become unavailable unexpectedly due to failure or destruction. The algorithm presented must handle this independent influen</w:t>
-      </w:r>
-      <w:r>
-        <w:t>ce on churn adequately, compensating for the fact that a route may become unavailable quickly and without warning. However, this protocol acknowledges that the unexpected disappearance of a node may cause the loss of a packet, but it should take strides to</w:t>
-      </w:r>
-      <w:r>
-        <w:t xml:space="preserve"> minimize the likelihood.</w:t>
+        <w:t>Further, given the motivating scenario, nodes may become unavailable unexpectedly due to failure or destruction. The algorithm presented must handle this independent influence on churn adequately, compensating for the fact that a route may become unavailable quickly and without warning. However, this protocol acknowledges that the unexpected disappearance of a node may cause the loss of a packet, but it should take strides to minimize the likelihood.</w:t>
       </w:r>
     </w:p>
     <w:p>
@@ -724,21 +598,12 @@
     </w:p>
     <w:p>
       <w:r>
-        <w:t>In a sparse network, only a small set of nodes is within range of any individual node; further, adjacent neighborhoods likely share only a few nodes, if any. The routing algorithm must thus take this into acc</w:t>
-      </w:r>
-      <w:r>
-        <w:t>ount, as adjacent neighborhoods may not be able to communicate directly and a route must instead be established through other nodes to traverse the void.</w:t>
-      </w:r>
-    </w:p>
-    <w:p>
-      <w:r>
-        <w:t>This constraint is the reason that distance-vector and link-state management is non-optimal: by the ti</w:t>
-      </w:r>
-      <w:r>
-        <w:t>me route information has propagated, routes may have changed substantially. This protocol thus operates under the assumption that nodes cannot self-route data through the entire network, and instead that nodes make decisions based solely on their local nei</w:t>
-      </w:r>
-      <w:r>
-        <w:t>ghborhood.</w:t>
+        <w:t>In a sparse network, only a small set of nodes is within range of any individual node; further, adjacent neighborhoods likely share only a few nodes, if any. The routing algorithm must thus take this into account, as adjacent neighborhoods may not be able to communicate directly and a route must instead be established through other nodes to traverse the void.</w:t>
+      </w:r>
+    </w:p>
+    <w:p>
+      <w:r>
+        <w:t>This constraint is the reason that distance-vector and link-state management is non-optimal: by the time route information has propagated, routes may have changed substantially. This protocol thus operates under the assumption that nodes cannot self-route data through the entire network, and instead that nodes make decisions based solely on their local neighborhood.</w:t>
       </w:r>
     </w:p>
     <w:p>
@@ -751,10 +616,7 @@
     </w:p>
     <w:p>
       <w:r>
-        <w:t xml:space="preserve">G. G. Finn proposed greedy route selection for coordinate-based routing in 1987, using a flood-based approach to resolve situations where greedy selection failed []. B. Karp and H. T. Kung reduced routing overhead by providing </w:t>
-      </w:r>
-      <w:r>
-        <w:t xml:space="preserve">a </w:t>
+        <w:t xml:space="preserve">G. G. Finn proposed greedy route selection for coordinate-based routing in 1987, using a flood-based approach to resolve situations where greedy selection failed []. B. Karp and H. T. Kung reduced routing overhead by providing a </w:t>
       </w:r>
       <w:r>
         <w:lastRenderedPageBreak/>
@@ -766,10 +628,7 @@
       </w:r>
       <w:proofErr w:type="spellEnd"/>
       <w:r>
-        <w:t>, which is then extended through two-hop awareness for velocity-based prediction of neighborho</w:t>
-      </w:r>
-      <w:r>
-        <w:t>od changes.</w:t>
+        <w:t>, which is then extended through two-hop awareness for velocity-based prediction of neighborhood changes.</w:t>
       </w:r>
     </w:p>
     <w:p>
@@ -814,10 +673,7 @@
         </w:numPr>
       </w:pPr>
       <w:r>
-        <w:t>Nodes forward data packets throu</w:t>
-      </w:r>
-      <w:r>
-        <w:t>gh the network to the intended final destination while making near optimal routing decisions at each hop based solely on local network knowledge.</w:t>
+        <w:t>Nodes forward data packets through the network to the intended final destination while making near optimal routing decisions at each hop based solely on local network knowledge.</w:t>
       </w:r>
     </w:p>
     <w:p>
@@ -830,10 +686,7 @@
       </w:r>
       <w:proofErr w:type="spellEnd"/>
       <w:r>
-        <w:t xml:space="preserve"> leverages work by Karp and Kung on GPSR and extends it such that</w:t>
-      </w:r>
-      <w:r>
-        <w:t xml:space="preserve"> a node updates its neighborhood proactively based on position and velocity information rather than only when it receives new updates from neighbors.</w:t>
+        <w:t xml:space="preserve"> leverages work by Karp and Kung on GPSR and extends it such that a node updates its neighborhood proactively based on position and velocity information rather than only when it receives new updates from neighbors.</w:t>
       </w:r>
     </w:p>
     <w:p>
@@ -854,10 +707,7 @@
     </w:p>
     <w:p>
       <w:r>
-        <w:t>When a peer first enters the network, it transmits a beacon pack</w:t>
-      </w:r>
-      <w:r>
-        <w:t>et. This beacon packet includes a unique identifier for the node, as well as a location, velocity and timestamp. All nodes within the node’s network horizon receive this beacon and update their routing tables accordingly.</w:t>
+        <w:t>When a peer first enters the network, it transmits a beacon packet. This beacon packet includes a unique identifier for the node, as well as a location, velocity and timestamp. All nodes within the node’s network horizon receive this beacon and update their routing tables accordingly.</w:t>
       </w:r>
     </w:p>
     <w:p>
@@ -871,21 +721,12 @@
     </w:p>
     <w:p>
       <w:r>
-        <w:t>At regular int</w:t>
-      </w:r>
-      <w:r>
-        <w:t>ervals, each node transmits a beacon packet similar to the beacon transmitted during initialization. Again, this packet includes a unique identifier for the node, as well as a position, velocity and timestamp. Beyond this information, the beacon includes i</w:t>
-      </w:r>
-      <w:r>
-        <w:t>nformation about any neighbors that the sender has identified within its network horizon.</w:t>
-      </w:r>
-    </w:p>
-    <w:p>
-      <w:r>
-        <w:t>Because these beacon packets contain information about both the node and its neighbors, a recipient can build two-hop awareness of both its neighbors and the neighbor</w:t>
-      </w:r>
-      <w:r>
-        <w:t>s of its neighbors, which it may then use to make routing decisions proactively even before it receives updates from these nodes.</w:t>
+        <w:t>At regular intervals, each node transmits a beacon packet similar to the beacon transmitted during initialization. Again, this packet includes a unique identifier for the node, as well as a position, velocity and timestamp. Beyond this information, the beacon includes information about any neighbors that the sender has identified within its network horizon.</w:t>
+      </w:r>
+    </w:p>
+    <w:p>
+      <w:r>
+        <w:t>Because these beacon packets contain information about both the node and its neighbors, a recipient can build two-hop awareness of both its neighbors and the neighbors of its neighbors, which it may then use to make routing decisions proactively even before it receives updates from these nodes.</w:t>
       </w:r>
     </w:p>
     <w:p>
@@ -898,21 +739,12 @@
     </w:p>
     <w:p>
       <w:r>
-        <w:t>When a node receives a beacon that does not include information about itself, it adds the informat</w:t>
-      </w:r>
-      <w:r>
-        <w:t>ion from the beacon to its own routing table and then responds with a beacon acknowledgement. This response, like recurring beacon updates, should include both the node’s information and information about all nodes within the node’s network horizon.</w:t>
-      </w:r>
-    </w:p>
-    <w:p>
-      <w:r>
-        <w:t>Beacon</w:t>
-      </w:r>
-      <w:r>
-        <w:t xml:space="preserve"> acknowledgements exist to reduce the amount of time it takes for a node to learn about its local topology. They provide a form of on-demand awareness whereby, if one node learns about a new node, then this node informs the new node of its existence as wel</w:t>
-      </w:r>
-      <w:r>
-        <w:t>l. This procedure will not loop because, once a node learns of another node, it places it in its beacon, and therefore the node will not reply back with its own location again.</w:t>
+        <w:t>When a node receives a beacon that does not include information about itself, it adds the information from the beacon to its own routing table and then responds with a beacon acknowledgement. This response, like recurring beacon updates, should include both the node’s information and information about all nodes within the node’s network horizon.</w:t>
+      </w:r>
+    </w:p>
+    <w:p>
+      <w:r>
+        <w:t>Beacon acknowledgements exist to reduce the amount of time it takes for a node to learn about its local topology. They provide a form of on-demand awareness whereby, if one node learns about a new node, then this node informs the new node of its existence as well. This procedure will not loop because, once a node learns of another node, it places it in its beacon, and therefore the node will not reply back with its own location again.</w:t>
       </w:r>
     </w:p>
     <w:p>
@@ -934,10 +766,7 @@
     </w:p>
     <w:p>
       <w:r>
-        <w:t>First proposed by G. G. Finn [], greedy f</w:t>
-      </w:r>
-      <w:r>
-        <w:t xml:space="preserve">orwarding selects the node closest to its final destination. In most topologies, this results in optimal routes because it stays ahead of other possible selections. </w:t>
+        <w:t xml:space="preserve">First proposed by G. G. Finn [], greedy forwarding selects the node closest to its final destination. In most topologies, this results in optimal routes because it stays ahead of other possible selections. </w:t>
       </w:r>
       <w:proofErr w:type="spellStart"/>
       <w:r>
@@ -1009,13 +838,7 @@
             <w:rPr>
               <w:rFonts w:ascii="Cambria Math" w:hAnsi="Cambria Math"/>
             </w:rPr>
-            <m:t>p</m:t>
-          </m:r>
-          <m:r>
-            <w:rPr>
-              <w:rFonts w:ascii="Cambria Math" w:hAnsi="Cambria Math"/>
-            </w:rPr>
-            <m:t>=</m:t>
+            <m:t>p=</m:t>
           </m:r>
           <m:func>
             <m:funcPr>
@@ -1338,19 +1161,7 @@
           <w:rPr>
             <w:rFonts w:ascii="Cambria Math" w:hAnsi="Cambria Math"/>
           </w:rPr>
-          <m:t>=2</m:t>
-        </m:r>
-        <m:r>
-          <w:rPr>
-            <w:rFonts w:ascii="Cambria Math" w:hAnsi="Cambria Math"/>
-          </w:rPr>
-          <m:t>r</m:t>
-        </m:r>
-        <m:r>
-          <w:rPr>
-            <w:rFonts w:ascii="Cambria Math" w:hAnsi="Cambria Math"/>
-          </w:rPr>
-          <m:t>*</m:t>
+          <m:t>=2r*</m:t>
         </m:r>
         <m:func>
           <m:funcPr>
@@ -1385,7 +1196,7 @@
               <m:e>
                 <m:rad>
                   <m:radPr>
-                    <m:degHide m:val="on"/>
+                    <m:degHide m:val="1"/>
                     <m:ctrlPr>
                       <w:rPr>
                         <w:rFonts w:ascii="Cambria Math" w:hAnsi="Cambria Math"/>
@@ -1935,17 +1746,14 @@
     </w:p>
     <w:p>
       <w:r>
-        <w:t xml:space="preserve">When node hardware cannot perform these computations effectively or where network horizons are mathematically insignificant in </w:t>
-      </w:r>
-      <w:r>
-        <w:t xml:space="preserve">relation to the Earth’s </w:t>
+        <w:t xml:space="preserve">When node hardware cannot perform these computations effectively or where network horizons are mathematically insignificant in relation to the Earth’s </w:t>
       </w:r>
       <w:proofErr w:type="gramStart"/>
       <w:r>
         <w:t xml:space="preserve">radius </w:t>
       </w:r>
+      <w:proofErr w:type="gramEnd"/>
       <m:oMath>
-        <w:proofErr w:type="gramEnd"/>
         <m:r>
           <w:rPr>
             <w:rFonts w:ascii="Cambria Math" w:hAnsi="Cambria Math"/>
@@ -1954,22 +1762,13 @@
         </m:r>
       </m:oMath>
       <w:r>
-        <w:t>, distances may be computed as if on two-dimensional plane. If ranges are large and precision is not needed to the meter, then the law of cosines provides an alternative. Meanwhile, if ranges are large and the hardware allo</w:t>
-      </w:r>
-      <w:r>
-        <w:t>ws, distance calculations might be extended to support the ellipsoid nature of the Earth as opposed to a uniform radius sphere.</w:t>
+        <w:t>, distances may be computed as if on two-dimensional plane. If ranges are large and precision is not needed to the meter, then the law of cosines provides an alternative. Meanwhile, if ranges are large and the hardware allows, distance calculations might be extended to support the ellipsoid nature of the Earth as opposed to a uniform radius sphere.</w:t>
       </w:r>
     </w:p>
     <w:p>
       <w:r>
         <w:lastRenderedPageBreak/>
-        <w:t>The key advantage of greedy routing is that it requires only local knowledge for forwarding decisions. Each router must maintain</w:t>
-      </w:r>
-      <w:r>
-        <w:t xml:space="preserve"> state only for its immediate neighbors, and beacon packets travel only to immediate neighbors, thus drastically minimizing state and control traffic. This makes greedy forwarding well suited for large, fluid networks because changes do not have to propaga</w:t>
-      </w:r>
-      <w:r>
-        <w:t xml:space="preserve">te through the whole network, and nodes do not have to keep track of the whole graph, nor any scale-dependent </w:t>
+        <w:t xml:space="preserve">The key advantage of greedy routing is that it requires only local knowledge for forwarding decisions. Each router must maintain state only for its immediate neighbors, and beacon packets travel only to immediate neighbors, thus drastically minimizing state and control traffic. This makes greedy forwarding well suited for large, fluid networks because changes do not have to propagate through the whole network, and nodes do not have to keep track of the whole graph, nor any scale-dependent </w:t>
       </w:r>
       <w:proofErr w:type="spellStart"/>
       <w:r>
@@ -1982,26 +1781,17 @@
     </w:p>
     <w:p>
       <w:r>
-        <w:t>While greedy forwarding makes near optimal path selections under most scenarios, and it requires routers to maintain minimal state, it h</w:t>
-      </w:r>
-      <w:r>
-        <w:t>as two problems that must be acknowledged:</w:t>
-      </w:r>
-    </w:p>
-    <w:p>
-      <w:r>
-        <w:t xml:space="preserve"> (1) In specially constructed topologies, it can be demonstrated that greedy selection is sub-optimal, potentially to a significant extreme. However, most real-world networks are not constructed as such, and this </w:t>
-      </w:r>
-      <w:r>
-        <w:t>paper leaves discussion of this issue to related works.</w:t>
-      </w:r>
-    </w:p>
-    <w:p>
-      <w:r>
-        <w:t>(2) The current node may be a local maximum, namely closer to the destination than any of its neighbors. In this case, the node cannot select a neighbor further away than itself or else the packet may</w:t>
-      </w:r>
-      <w:r>
-        <w:t xml:space="preserve"> simply loop back. Retreating from a greedy selection also defeats the stay-ahead argument. Therefore, when such a maximum is encountered, it must provide a mechanism to route around the void.</w:t>
+        <w:t>While greedy forwarding makes near optimal path selections under most scenarios, and it requires routers to maintain minimal state, it has two problems that must be acknowledged:</w:t>
+      </w:r>
+    </w:p>
+    <w:p>
+      <w:r>
+        <w:t xml:space="preserve"> (1) In specially constructed topologies, it can be demonstrated that greedy selection is sub-optimal, potentially to a significant extreme. However, most real-world networks are not constructed as such, and this paper leaves discussion of this issue to related works.</w:t>
+      </w:r>
+    </w:p>
+    <w:p>
+      <w:r>
+        <w:t>(2) The current node may be a local maximum, namely closer to the destination than any of its neighbors. In this case, the node cannot select a neighbor further away than itself or else the packet may simply loop back. Retreating from a greedy selection also defeats the stay-ahead argument. Therefore, when such a maximum is encountered, it must provide a mechanism to route around the void.</w:t>
       </w:r>
     </w:p>
     <w:p>
@@ -2014,17 +1804,11 @@
     </w:p>
     <w:p>
       <w:r>
-        <w:t>When first considering greedy forwa</w:t>
-      </w:r>
-      <w:r>
-        <w:t xml:space="preserve">rding for coordinate-based routing systems, G. G. Finn resolved the local maxima issue via flooding []. However, flooding creates inefficiencies in terms of network traffic, and minimizing these </w:t>
+        <w:t xml:space="preserve">When first considering greedy forwarding for coordinate-based routing systems, G. G. Finn resolved the local maxima issue via flooding []. However, flooding creates inefficiencies in terms of network traffic, and minimizing these </w:t>
       </w:r>
       <w:r>
         <w:lastRenderedPageBreak/>
-        <w:t>inefficiencies while flooding requires nodes to maintain stat</w:t>
-      </w:r>
-      <w:r>
-        <w:t>e. Consequently, B. Karp and H. T. Kung described a perimeter-based alternative that detours around a void when a node is a local maximum [].</w:t>
+        <w:t>inefficiencies while flooding requires nodes to maintain state. Consequently, B. Karp and H. T. Kung described a perimeter-based alternative that detours around a void when a node is a local maximum [].</w:t>
       </w:r>
     </w:p>
     <w:p>
@@ -2034,27 +1818,12 @@
       </w:r>
       <w:proofErr w:type="spellEnd"/>
       <w:r>
-        <w:t xml:space="preserve"> implements the perimeter detour approach presented by B. Karp and H. T. Kung. Under this mechanism, when</w:t>
-      </w:r>
-      <w:r>
-        <w:t xml:space="preserve"> a node is nearer to the destination than any of its neighbors, it switches to perimeter forwarding mode and selects the neighbor sequentially next counter-clockwise from the bearing to the destination. This process continues until the packet reaches a pos</w:t>
-      </w:r>
-      <w:r>
-        <w:t>ition closer to the destination than when perimeter forwarding began, at which point greedy forwarding may then resume again. If the node undergoes a cycle before this time, then it has encountered an unreachable destination.</w:t>
-      </w:r>
-    </w:p>
-    <w:p>
-      <w:r>
-        <w:t>This method ensures that a pac</w:t>
-      </w:r>
-      <w:r>
-        <w:t>ket will not travel indefinitely because it will be dropped as soon as it reaches the start of the cycle again. However, in order to ensure that all possible nodes are visited, a cycle must not be reached prematurely. To prevent this, B. Karp and H. T. Kun</w:t>
-      </w:r>
-      <w:r>
-        <w:t>g present two methods: a no-crossing heuristic and graph planarization. The former maps perimeters and removes edges that cross a face it has already identified. While B. Karp and H. T. Kung found this worked in 99.5% of cases [], an edge may be removed th</w:t>
-      </w:r>
-      <w:r>
-        <w:t>at partitions the graph. The latter approach does not have this issue because it determines a planar graph and removes edges not in this graph.</w:t>
+        <w:t xml:space="preserve"> implements the perimeter detour approach presented by B. Karp and H. T. Kung. Under this mechanism, when a node is nearer to the destination than any of its neighbors, it switches to perimeter forwarding mode and selects the neighbor sequentially next counter-clockwise from the bearing to the destination. This process continues until the packet reaches a position closer to the destination than when perimeter forwarding began, at which point greedy forwarding may then resume again. If the node undergoes a cycle before this time, then it has encountered an unreachable destination.</w:t>
+      </w:r>
+    </w:p>
+    <w:p>
+      <w:r>
+        <w:t>This method ensures that a packet will not travel indefinitely because it will be dropped as soon as it reaches the start of the cycle again. However, in order to ensure that all possible nodes are visited, a cycle must not be reached prematurely. To prevent this, B. Karp and H. T. Kung present two methods: a no-crossing heuristic and graph planarization. The former maps perimeters and removes edges that cross a face it has already identified. While B. Karp and H. T. Kung found this worked in 99.5% of cases [], an edge may be removed that partitions the graph. The latter approach does not have this issue because it determines a planar graph and removes edges not in this graph.</w:t>
       </w:r>
     </w:p>
     <w:p>
@@ -2075,10 +1844,7 @@
       </w:r>
       <w:proofErr w:type="spellEnd"/>
       <w:r>
-        <w:t xml:space="preserve"> packet in perimeter forwarding mode, it determines the closes</w:t>
-      </w:r>
-      <w:r>
-        <w:t xml:space="preserve">t peer </w:t>
+        <w:t xml:space="preserve"> packet in perimeter forwarding mode, it determines the closest peer </w:t>
       </w:r>
       <m:oMath>
         <m:r>
@@ -2122,13 +1888,7 @@
               <w:rFonts w:ascii="Cambria Math" w:hAnsi="Cambria Math"/>
             </w:rPr>
             <w:lastRenderedPageBreak/>
-            <m:t>N</m:t>
-          </m:r>
-          <m:r>
-            <w:rPr>
-              <w:rFonts w:ascii="Cambria Math" w:hAnsi="Cambria Math"/>
-            </w:rPr>
-            <m:t>=</m:t>
+            <m:t>N=</m:t>
           </m:r>
           <m:d>
             <m:dPr>
@@ -2213,13 +1973,7 @@
             <w:rPr>
               <w:rFonts w:ascii="Cambria Math" w:hAnsi="Cambria Math"/>
             </w:rPr>
-            <m:t>B</m:t>
-          </m:r>
-          <m:r>
-            <w:rPr>
-              <w:rFonts w:ascii="Cambria Math" w:hAnsi="Cambria Math"/>
-            </w:rPr>
-            <m:t>=</m:t>
+            <m:t>B=</m:t>
           </m:r>
           <m:d>
             <m:dPr>
@@ -2398,25 +2152,7 @@
             <w:rPr>
               <w:rFonts w:ascii="Cambria Math" w:hAnsi="Cambria Math"/>
             </w:rPr>
-            <m:t>else</m:t>
-          </m:r>
-          <m:r>
-            <w:rPr>
-              <w:rFonts w:ascii="Cambria Math" w:hAnsi="Cambria Math"/>
-            </w:rPr>
-            <m:t xml:space="preserve"> </m:t>
-          </m:r>
-          <m:r>
-            <w:rPr>
-              <w:rFonts w:ascii="Cambria Math" w:hAnsi="Cambria Math"/>
-            </w:rPr>
-            <m:t>B</m:t>
-          </m:r>
-          <m:r>
-            <w:rPr>
-              <w:rFonts w:ascii="Cambria Math" w:hAnsi="Cambria Math"/>
-            </w:rPr>
-            <m:t>=</m:t>
+            <m:t>else B=</m:t>
           </m:r>
           <m:d>
             <m:dPr>
@@ -2593,13 +2329,7 @@
         <w:rPr>
           <w:i/>
         </w:rPr>
-        <w:t>will</w:t>
-      </w:r>
-      <w:r>
-        <w:rPr>
-          <w:i/>
-        </w:rPr>
-        <w:t>iams</w:t>
+        <w:t>williams</w:t>
       </w:r>
       <w:proofErr w:type="spellEnd"/>
       <w:proofErr w:type="gramEnd"/>
@@ -3334,10 +3064,7 @@
         </m:r>
       </m:oMath>
       <w:r>
-        <w:t xml:space="preserve">, if node hardware cannot perform these computations or network horizons are mathematically insignificant, distances may be computed as if on </w:t>
-      </w:r>
-      <w:r>
-        <w:t>a two-dimensional plane.</w:t>
+        <w:t>, if node hardware cannot perform these computations or network horizons are mathematically insignificant, distances may be computed as if on a two-dimensional plane.</w:t>
       </w:r>
     </w:p>
     <w:p>
@@ -3350,18 +3077,12 @@
       </w:r>
       <w:proofErr w:type="spellEnd"/>
       <w:r>
-        <w:t xml:space="preserve"> also tries to transition back to greedy mode if possible. Comparing the distance from the destination to both the current node and the node where the packet entere</w:t>
-      </w:r>
-      <w:r>
-        <w:t>d perimeter mode, a transition occurs if the current node is closer. This is because greedy forwarding is near optimal whereas perimeter forwarding is simply meant to detour around a void and get a packet closer to the destination.</w:t>
-      </w:r>
-    </w:p>
-    <w:p>
-      <w:r>
-        <w:t>The implementation of pe</w:t>
-      </w:r>
-      <w:r>
-        <w:t>rimeter forwarding mode stores all necessary state within the packet. This ensures that nodes do not have to increase retained state as the number of packets in perimeter mode increases.</w:t>
+        <w:t xml:space="preserve"> also tries to transition back to greedy mode if possible. Comparing the distance from the destination to both the current node and the node where the packet entered perimeter mode, a transition occurs if the current node is closer. This is because greedy forwarding is near optimal whereas perimeter forwarding is simply meant to detour around a void and get a packet closer to the destination.</w:t>
+      </w:r>
+    </w:p>
+    <w:p>
+      <w:r>
+        <w:t>The implementation of perimeter forwarding mode stores all necessary state within the packet. This ensures that nodes do not have to increase retained state as the number of packets in perimeter mode increases.</w:t>
       </w:r>
     </w:p>
     <w:p>
@@ -3375,34 +3096,19 @@
     <w:p>
       <w:proofErr w:type="gramStart"/>
       <w:r>
-        <w:t>Because beacons contain not on</w:t>
-      </w:r>
-      <w:r>
-        <w:t>ly location, but also velocity and time, this protocol can perform simple calculations to predict changes to its neighborhood over time.</w:t>
+        <w:t>Because beacons contain not only location, but also velocity and time, this protocol can perform simple calculations to predict changes to its neighborhood over time.</w:t>
       </w:r>
       <w:proofErr w:type="gramEnd"/>
     </w:p>
     <w:p>
       <w:r>
         <w:lastRenderedPageBreak/>
-        <w:t>In the case of one-hop awareness, this reduces control packets and increases reliability and efficiency. This is becaus</w:t>
-      </w:r>
-      <w:r>
-        <w:t>e each node can compute how its neighbors’ positions will change over time. A node thus knows more quickly when a neighbor is no longer within its network horizon or when a neighbor has moved to a position that makes it more or less optimal for routing, al</w:t>
-      </w:r>
-      <w:r>
-        <w:t>l without the neighbor having to actually send another beacon.</w:t>
-      </w:r>
-    </w:p>
-    <w:p>
-      <w:r>
-        <w:t>Further, because a beacon includes information not just about a node but also its neighbors, it is thus possible to have two-hop awareness. This both reduces control packets and increases route</w:t>
-      </w:r>
-      <w:r>
-        <w:t xml:space="preserve"> efficiency. With a simple computation, a node can determine when a neighbor of a neighbor will enter into its network horizon and thus become a direct neighbor itself. This allows a node to more quickly take advantage of another node in its routing decisi</w:t>
-      </w:r>
-      <w:r>
-        <w:t>ons, even before the two have explicitly exchanged beacons.</w:t>
+        <w:t>In the case of one-hop awareness, this reduces control packets and increases reliability and efficiency. This is because each node can compute how its neighbors’ positions will change over time. A node thus knows more quickly when a neighbor is no longer within its network horizon or when a neighbor has moved to a position that makes it more or less optimal for routing, all without the neighbor having to actually send another beacon.</w:t>
+      </w:r>
+    </w:p>
+    <w:p>
+      <w:r>
+        <w:t>Further, because a beacon includes information not just about a node but also its neighbors, it is thus possible to have two-hop awareness. This both reduces control packets and increases route efficiency. With a simple computation, a node can determine when a neighbor of a neighbor will enter into its network horizon and thus become a direct neighbor itself. This allows a node to more quickly take advantage of another node in its routing decisions, even before the two have explicitly exchanged beacons.</w:t>
       </w:r>
     </w:p>
     <w:p>
@@ -3415,13 +3121,7 @@
       </w:r>
       <w:proofErr w:type="spellEnd"/>
       <w:r>
-        <w:t xml:space="preserve"> uses two routing tables. From received beacons, it maintains a two-hop routing table of all nodes learned from the beacons. Asynchronous to</w:t>
-      </w:r>
-      <w:r>
-        <w:t xml:space="preserve"> other tasks, it then uses this two-hop routing table to compute a one-hop routing table of neighbors directly within its network horizon [ § 3.2]. In the beacon packets that the node sends, it includes information about all nodes in its one-hop routing ta</w:t>
-      </w:r>
-      <w:r>
-        <w:t>ble.</w:t>
+        <w:t xml:space="preserve"> uses two routing tables. From received beacons, it maintains a two-hop routing table of all nodes learned from the beacons. Asynchronous to other tasks, it then uses this two-hop routing table to compute a one-hop routing table of neighbors directly within its network horizon [ § 3.2]. In the beacon packets that the node sends, it includes information about all nodes in its one-hop routing table.</w:t>
       </w:r>
     </w:p>
     <w:p>
@@ -3432,8 +3132,8 @@
       <w:r>
         <w:t xml:space="preserve">Earth </w:t>
       </w:r>
+      <w:proofErr w:type="gramEnd"/>
       <m:oMath>
-        <w:proofErr w:type="gramEnd"/>
         <m:r>
           <w:rPr>
             <w:rFonts w:ascii="Cambria Math" w:hAnsi="Cambria Math"/>
@@ -3574,10 +3274,7 @@
         </m:d>
       </m:oMath>
       <w:r>
-        <w:t xml:space="preserve"> of the node as defined in ROUTING-TABLE-2,</w:t>
-      </w:r>
-      <w:r>
-        <w:t xml:space="preserve"> </w:t>
+        <w:t xml:space="preserve"> of the node as defined in ROUTING-TABLE-2, </w:t>
       </w:r>
       <w:r>
         <w:lastRenderedPageBreak/>
@@ -4544,8 +4241,8 @@
       <w:r>
         <w:t xml:space="preserve">and </w:t>
       </w:r>
+      <w:proofErr w:type="gramEnd"/>
       <m:oMath>
-        <w:proofErr w:type="gramEnd"/>
         <m:r>
           <w:rPr>
             <w:rFonts w:ascii="Cambria Math" w:hAnsi="Cambria Math"/>
@@ -4554,13 +4251,7 @@
         </m:r>
       </m:oMath>
       <w:r>
-        <w:t xml:space="preserve">, </w:t>
-      </w:r>
-      <w:r>
-        <w:t xml:space="preserve">alternative, less computationally complex methods may be employed using a two-dimensional plane where necessary and possible. It should be recognized, however, that these calculations are propagated between neighboring nodes through beacons and therefore, </w:t>
-      </w:r>
-      <w:r>
-        <w:t>while uniformity is not a requisite, a lack thereof may lead to differing ways that nodes regard neighbors.</w:t>
+        <w:t>, alternative, less computationally complex methods may be employed using a two-dimensional plane where necessary and possible. It should be recognized, however, that these calculations are propagated between neighboring nodes through beacons and therefore, while uniformity is not a requisite, a lack thereof may lead to differing ways that nodes regard neighbors.</w:t>
       </w:r>
     </w:p>
     <w:p>
@@ -4583,18 +4274,12 @@
     </w:p>
     <w:p>
       <w:r>
-        <w:t xml:space="preserve">(1) Control data is critical to network integrity such as beacons. It must be </w:t>
-      </w:r>
-      <w:r>
-        <w:t>transmitted without delay and interpreted immediately upon reception, but it does not require forwarding.</w:t>
-      </w:r>
-    </w:p>
-    <w:p>
-      <w:r>
-        <w:t xml:space="preserve">(2) Communication data is time-sensitive data that is forwarded across the network. It is handled in priority over standard data, but in deference to </w:t>
-      </w:r>
-      <w:r>
-        <w:t>control data.</w:t>
+        <w:t>(1) Control data is critical to network integrity such as beacons. It must be transmitted without delay and interpreted immediately upon reception, but it does not require forwarding.</w:t>
+      </w:r>
+    </w:p>
+    <w:p>
+      <w:r>
+        <w:t>(2) Communication data is time-sensitive data that is forwarded across the network. It is handled in priority over standard data, but in deference to control data.</w:t>
       </w:r>
     </w:p>
     <w:p>
@@ -4624,10 +4309,7 @@
       </w:r>
       <w:r>
         <w:lastRenderedPageBreak/>
-        <w:t>incl</w:t>
-      </w:r>
-      <w:r>
-        <w:t xml:space="preserve">ude support for reliability, as the author quickly found it evident that a good deal more research was needed to effectively implement reliable </w:t>
+        <w:t xml:space="preserve">include support for reliability, as the author quickly found it evident that a good deal more research was needed to effectively implement reliable </w:t>
       </w:r>
       <w:proofErr w:type="spellStart"/>
       <w:r>
@@ -4667,35 +4349,17 @@
         <w:pStyle w:val="Heading3"/>
       </w:pPr>
       <w:r>
-        <w:t xml:space="preserve">3.1.1. </w:t>
-      </w:r>
-      <w:r>
-        <w:t>Overview</w:t>
-      </w:r>
-    </w:p>
-    <w:p>
-      <w:r>
-        <w:t>In terms of core framework architecture, the application can be subdivided into the services layer, the packet handling layer, and the underlying peer representation layer. Within the services layer there are three key services that run within sep</w:t>
-      </w:r>
-      <w:r>
-        <w:t xml:space="preserve">arate threads – the beacon service, the data service, and the geo-device service. </w:t>
-      </w:r>
-      <w:r>
-        <w:t>Furthermore, t</w:t>
-      </w:r>
-      <w:r>
-        <w:t>he packet handling layer is responsible for packing, unpacking, and validating various types of packets such as common-header packets, beacon packets, and data packets. Fina</w:t>
-      </w:r>
-      <w:r>
-        <w:t xml:space="preserve">lly, the peer representation structure is an overarching system that encapsulates all the information pertaining to a single peer operating in a specific configuration. </w:t>
-      </w:r>
-    </w:p>
-    <w:p>
-      <w:r>
-        <w:t>Below the core framework structure are various types of network-related and byte manipu</w:t>
-      </w:r>
-      <w:r>
-        <w:t xml:space="preserve">lation utilities that allow communication with the MAC layer and low-level operations. For gathering and analyzing information pertaining to the performance and efficiency of the </w:t>
+        <w:t>3.1.1. Overview</w:t>
+      </w:r>
+    </w:p>
+    <w:p>
+      <w:r>
+        <w:t xml:space="preserve">In terms of core framework architecture, the application can be subdivided into the services layer, the packet handling layer, and the underlying peer representation layer. Within the services layer there are three key services that run within separate threads – the beacon service, the data service, and the geo-device service. Furthermore, the packet handling layer is responsible for packing, unpacking, and validating various types of packets such as common-header packets, beacon packets, and data packets. Finally, the peer representation structure is an overarching system that encapsulates all the information pertaining to a single peer operating in a specific configuration. </w:t>
+      </w:r>
+    </w:p>
+    <w:p>
+      <w:r>
+        <w:t xml:space="preserve">Below the core framework structure are various types of network-related and byte manipulation utilities that allow communication with the MAC layer and low-level operations. For gathering and analyzing information pertaining to the performance and efficiency of the </w:t>
       </w:r>
       <w:proofErr w:type="spellStart"/>
       <w:r>
@@ -4703,10 +4367,7 @@
       </w:r>
       <w:proofErr w:type="spellEnd"/>
       <w:r>
-        <w:t xml:space="preserve"> protocol, the complete framework attaches to a statistics monitorin</w:t>
-      </w:r>
-      <w:r>
-        <w:t>g component built with the slave-master architecture in order to allow analysis of both simulation and production level testing.</w:t>
+        <w:t xml:space="preserve"> protocol, the complete framework attaches to a statistics monitoring component built with the slave-master architecture in order to allow analysis of both simulation and production level testing.</w:t>
       </w:r>
     </w:p>
     <w:p>
@@ -4720,13 +4381,7 @@
       </w:r>
       <w:proofErr w:type="spellEnd"/>
       <w:r>
-        <w:t xml:space="preserve"> implementation introduces several interesting concepts that harvest Java’s advantages over other low-level native p</w:t>
-      </w:r>
-      <w:r>
-        <w:t>rogramming languages such as C or C++. Although at the cost of highly-optimized code, the developers found the object-oriented features as well as Java’s advanced support for threaded applications very useful.  The sections below will delve deeper into spe</w:t>
-      </w:r>
-      <w:r>
-        <w:t>cific services, architectures, and peer-to-peer application implementation innovations.</w:t>
+        <w:t xml:space="preserve"> implementation introduces several interesting concepts that harvest Java’s advantages over other low-level native programming languages such as C or C++. Although at the cost of highly-optimized code, the developers found the object-oriented features as well as Java’s advanced support for threaded applications very useful.  The sections below will delve deeper into specific services, architectures, and peer-to-peer application implementation innovations.</w:t>
       </w:r>
     </w:p>
     <w:p>
@@ -4739,13 +4394,7 @@
     </w:p>
     <w:p>
       <w:r>
-        <w:t>The application development followed all conventions common to the Java programming language. As such, all local and instance variables we</w:t>
-      </w:r>
-      <w:r>
-        <w:t>re written as lower camel case, while all constants were written in upper case with each word separated by an underscore. Modularized within 18 packages, all classes were accordingly positioned for ease of management and version control. In terms of nomenc</w:t>
-      </w:r>
-      <w:r>
-        <w:t>lature of class names and variable names, moderately long and descriptive names were preferred over abridged and cryptic names. Although this produced rather long statements, it allowed to the code to be much easier to read and understand.</w:t>
+        <w:t>The application development followed all conventions common to the Java programming language. As such, all local and instance variables were written as lower camel case, while all constants were written in upper case with each word separated by an underscore. Modularized within 18 packages, all classes were accordingly positioned for ease of management and version control. In terms of nomenclature of class names and variable names, moderately long and descriptive names were preferred over abridged and cryptic names. Although this produced rather long statements, it allowed to the code to be much easier to read and understand.</w:t>
       </w:r>
     </w:p>
     <w:p>
@@ -4753,10 +4402,7 @@
         <w:pStyle w:val="Heading2"/>
       </w:pPr>
       <w:r>
-        <w:t>3.2. Service Lay</w:t>
-      </w:r>
-      <w:r>
-        <w:t>er</w:t>
+        <w:t>3.2. Service Layer</w:t>
       </w:r>
     </w:p>
     <w:p>
@@ -4772,10 +4418,7 @@
         <w:t>Service</w:t>
       </w:r>
       <w:r>
-        <w:t xml:space="preserve"> interface that mandates various thread management methods such as functionality for gracefully starting and stopping threads. Given that most likely each service is going to be run within a separate thread, managemen</w:t>
-      </w:r>
-      <w:r>
-        <w:t xml:space="preserve">t of shared memory access is controlled by synchronized or blocking structures. For example, </w:t>
+        <w:t xml:space="preserve"> interface that mandates various thread management methods such as functionality for gracefully starting and stopping threads. Given that most likely each service is going to be run within a separate thread, management of shared memory access is controlled by synchronized or blocking structures. For example, </w:t>
       </w:r>
       <w:r>
         <w:rPr>
@@ -4801,13 +4444,7 @@
         <w:t>routing-table-2</w:t>
       </w:r>
       <w:r>
-        <w:t>, which stores the one-hop and two-hop neighbor information respectively, are stored within blocking hash maps that allow only a</w:t>
-      </w:r>
-      <w:r>
-        <w:t xml:space="preserve"> single thread to access the object at a time. When possible, the use of intrinsic locks and synchronization utilities provided by the Java native library were used over other common thread management techniques. Furthermore, for the sake of optimization, </w:t>
-      </w:r>
-      <w:r>
-        <w:t xml:space="preserve">static or immutable structures were marked by the </w:t>
+        <w:t xml:space="preserve">, which stores the one-hop and two-hop neighbor information respectively, are stored within blocking hash maps that allow only a single thread to access the object at a time. When possible, the use of intrinsic locks and synchronization utilities provided by the Java native library were used over other common thread management techniques. Furthermore, for the sake of optimization, static or immutable structures were marked by the </w:t>
       </w:r>
       <w:r>
         <w:rPr>
@@ -4839,7 +4476,10 @@
           <w:sz w:val="20"/>
           <w:szCs w:val="20"/>
         </w:rPr>
-        <w:t>ro</w:t>
+        <w:t>routing-table-1</w:t>
+      </w:r>
+      <w:r>
+        <w:t xml:space="preserve"> and </w:t>
       </w:r>
       <w:r>
         <w:rPr>
@@ -4847,154 +4487,110 @@
           <w:sz w:val="20"/>
           <w:szCs w:val="20"/>
         </w:rPr>
-        <w:t>uting-table-1</w:t>
-      </w:r>
-      <w:r>
-        <w:t xml:space="preserve"> and </w:t>
-      </w:r>
+        <w:t>routing-table-2</w:t>
+      </w:r>
+      <w:r>
+        <w:t>. Although initially implemented with two threads handling outgoing and incoming packets, the final implementation uses a blocking packet read method with a specific timeout after which a beacon packet is sent out. The value of the timeout, by default set to 5000 milliseconds, is a configuration variable within the peer’s environment. In order to account for potential contention during transmission at the MAC layer, the timeout value is offset by a random additive value that is approximately equal to 20% of the set timeout value. As demonstrated by the simulation, this has proved to substantially decrease control overhead.</w:t>
+      </w:r>
+    </w:p>
+    <w:p>
+      <w:pPr>
+        <w:pStyle w:val="Heading3"/>
+      </w:pPr>
+      <w:r>
+        <w:t>3.2.2. Data Service</w:t>
+      </w:r>
+    </w:p>
+    <w:p>
+      <w:r>
+        <w:t xml:space="preserve">The data service allows for the sending and receiving of Data Packets at individual node. The Data Service is initialized within a Peer Agent and has two threads running concurrently. One is for sending packets by popping them out </w:t>
+      </w:r>
+      <w:r>
+        <w:lastRenderedPageBreak/>
+        <w:t xml:space="preserve">of a priority queue and another is for receiving packets and handling them appropriately. The receiving service listens for inbound Data Packets and when one is received it </w:t>
+      </w:r>
+      <w:proofErr w:type="gramStart"/>
+      <w:r>
+        <w:t>either throws</w:t>
+      </w:r>
+      <w:proofErr w:type="gramEnd"/>
+      <w:r>
+        <w:t xml:space="preserve"> it away because it is not meant to be handled by this node, delivers it to this node if this is the final destination peer, or adds the Data Packet to the queue to be routed and handled by the sending thread. When packets are added to the queue the sending thread is notified to wake up and handle them appropriately.</w:t>
+      </w:r>
+    </w:p>
+    <w:p>
+      <w:r>
+        <w:t>The sending thread pops packets from the queue based on their Quality of Service. CONTROL packets are handled first then COMMUNICATION then finally REGULAR packets. If the packet queue is empty the thread sleeps so as to not waste CPU time and is alerted by the receiving thread when packets are added to the queue. When a packet is popped from the queue it is sent to the routing protocol to determine the next hop in the routing of this packet from the peer tables.</w:t>
+      </w:r>
+    </w:p>
+    <w:p>
+      <w:r>
+        <w:t xml:space="preserve">When a packet is sent to the routing protocol for determination of the next hop it initially updates the peer tables based on the velocities and the amount of time that has passed since their last update. If peers from peer table 2 have come into range of the node then they are transferred to </w:t>
+      </w:r>
+      <w:proofErr w:type="gramStart"/>
+      <w:r>
+        <w:t>peer</w:t>
+      </w:r>
+      <w:proofErr w:type="gramEnd"/>
+      <w:r>
+        <w:t xml:space="preserve"> table 1, meanwhile if peers in peer table 1 have gone out of range they are dropped from the peer table. Once the routing tables have been updated the packet is routed according to GPSR specification as explained in the protocol documentation.</w:t>
+      </w:r>
+    </w:p>
+    <w:p>
+      <w:r>
+        <w:t xml:space="preserve">The fundamental element for communication within the Data Service is the Data Packet. The Data Packet contains a set of information to be </w:t>
+      </w:r>
+      <w:r>
+        <w:lastRenderedPageBreak/>
+        <w:t>sent from any of the sources in the network and routed through peers to a fixed sink node. The packet contains the appropriate information used in routing the packet in addition to the common header shared with all Packets. In addition to the common header the Data Packet contains the address of the destination node, the location of the destination node, the address of the next hop in the routing of this Data Packet, an enumerable byte that designates the current forwarding mode of this packet (GREEDY or PERIMETER), a short integer specifying the length of the data payload attached to this packet, an enumerable byte designating the quality of service of this communication (CONTROL, COMMUNICATION, or REGULAR), an integer checksum for the set of header information. Additionally there are four Peer Location variables in the extended header that are set to null when the packet is in GREEDY forwarding mode and are set appropriately for routing when in PERIMETER forwarding mode.</w:t>
+      </w:r>
+    </w:p>
+    <w:p>
+      <w:pPr>
+        <w:rPr>
+          <w:b/>
+        </w:rPr>
+      </w:pPr>
+      <w:r>
+        <w:t xml:space="preserve">The Data Packet can be set up from a parcel, a byte array, or using Peer Agent as the source a Peer as the Destination and a byte array for the payload. Additionally getters and setters for the header information </w:t>
+      </w:r>
+      <w:proofErr w:type="gramStart"/>
+      <w:r>
+        <w:t>is</w:t>
+      </w:r>
+      <w:proofErr w:type="gramEnd"/>
+      <w:r>
+        <w:t xml:space="preserve"> available for adjustments in the routing algorithm. The packet also allows for parceling of the packet which also sets up the CRC field appropriately as a CRC32 checksum for the common header, data header, and extended data header.</w:t>
+      </w:r>
+    </w:p>
+    <w:p>
+      <w:pPr>
+        <w:pStyle w:val="Heading3"/>
+      </w:pPr>
+      <w:r>
+        <w:t>3.2.3. Geo-Device Service</w:t>
+      </w:r>
+    </w:p>
+    <w:p>
+      <w:r>
+        <w:t xml:space="preserve">The geo-device service implements a polling architecture that at a certain frequency polls a </w:t>
+      </w:r>
+      <w:proofErr w:type="spellStart"/>
       <w:r>
         <w:rPr>
           <w:rFonts w:ascii="Courier New" w:hAnsi="Courier New" w:cs="Courier New"/>
           <w:sz w:val="20"/>
           <w:szCs w:val="20"/>
         </w:rPr>
-        <w:t>routing-table-2</w:t>
-      </w:r>
-      <w:r>
-        <w:t>. Although initially implemented with two threads handling outgoing and incoming packets, the final implementation uses a blocking packet read method with a specific timeout after which a beacon packet is sent out. The valu</w:t>
-      </w:r>
-      <w:r>
-        <w:t>e of the timeout, by default set to 5000 milliseconds, is a configuration variable within the peer’s environment. In order to account for potential contention during transmission at the MAC layer, the timeout value is offset by a random additive value that</w:t>
-      </w:r>
-      <w:r>
-        <w:t xml:space="preserve"> is approximately equal to 20% of the set timeout value. As demonstrated by the simulation, this has proved to substantially decrease control overhead.</w:t>
-      </w:r>
-    </w:p>
-    <w:p>
-      <w:pPr>
-        <w:pStyle w:val="Heading3"/>
-      </w:pPr>
-      <w:r>
-        <w:t>3.2.2. Data Service</w:t>
-      </w:r>
-    </w:p>
-    <w:p>
-      <w:r>
-        <w:t>The data service allows for the sending an</w:t>
-      </w:r>
-      <w:r>
-        <w:t>d receiving of Data Packets at individual</w:t>
-      </w:r>
-      <w:r>
-        <w:t xml:space="preserve"> node. The</w:t>
-      </w:r>
-      <w:r>
-        <w:t xml:space="preserve"> Data Service is initialized within a Peer Agent and has two threads running concurrently. One is for sending packets by popping them out </w:t>
+        <w:t>GeoDevice</w:t>
+      </w:r>
+      <w:proofErr w:type="spellEnd"/>
+      <w:r>
+        <w:t xml:space="preserve"> for the current GPS location and velocity. Since there are various ways of </w:t>
       </w:r>
       <w:r>
         <w:lastRenderedPageBreak/>
-        <w:t>of a priority queue and another is for receiving packets and handling them appropriately. The receiving service listen</w:t>
-      </w:r>
-      <w:r>
-        <w:t xml:space="preserve">s for inbound Data Packets and when one is received it </w:t>
-      </w:r>
-      <w:proofErr w:type="gramStart"/>
-      <w:r>
-        <w:t>either throws</w:t>
-      </w:r>
-      <w:proofErr w:type="gramEnd"/>
-      <w:r>
-        <w:t xml:space="preserve"> it away because it is not meant to be handled by this node, delivers it to this node if this is the final destination peer, or adds the Data Packet to the queue to be routed and handled b</w:t>
-      </w:r>
-      <w:r>
-        <w:t>y the sending thread. When packets are added to the queue the sending thread is notified to wake up and handle them appropriately.</w:t>
-      </w:r>
-    </w:p>
-    <w:p>
-      <w:r>
-        <w:t>The sending thread pops packets from the queue based on their Quality of Service. CONTROL packets are handled first then COMM</w:t>
-      </w:r>
-      <w:r>
-        <w:t xml:space="preserve">UNICATION then finally REGULAR packets. If the packet queue is empty the thread sleeps so as to not waste CPU time and is alerted by the receiving thread when packets are added to the queue. When a packet is popped from the queue it is sent to the routing </w:t>
-      </w:r>
-      <w:r>
-        <w:t>protocol to determine the next hop in the routing of this packet from the peer tables.</w:t>
-      </w:r>
-      <w:bookmarkStart w:id="10" w:name="_GoBack"/>
-      <w:bookmarkEnd w:id="10"/>
-    </w:p>
-    <w:p>
-      <w:r>
-        <w:t xml:space="preserve">When a packet is sent to the routing protocol for determination of the next hop it initially updates the peer tables based on the velocities and the amount of time that </w:t>
-      </w:r>
-      <w:r>
-        <w:t xml:space="preserve">has passed since their last update. If peers from peer table 2 have come into range of the node then they are transferred to </w:t>
-      </w:r>
-      <w:proofErr w:type="gramStart"/>
-      <w:r>
-        <w:t>peer</w:t>
-      </w:r>
-      <w:proofErr w:type="gramEnd"/>
-      <w:r>
-        <w:t xml:space="preserve"> table 1, meanwhile if peers in peer table 1 have gone out of range they are dropped from the peer table. Once the routing tabl</w:t>
-      </w:r>
-      <w:r>
-        <w:t>es have been updated the packet is routed according to GPSR specification as explained in the protocol documentation.</w:t>
-      </w:r>
-    </w:p>
-    <w:p>
-      <w:r>
-        <w:t xml:space="preserve">The fundamental element for communication within the Data Service is the Data Packet. The Data Packet contains a set of information to be </w:t>
-      </w:r>
-      <w:r>
-        <w:lastRenderedPageBreak/>
-        <w:t>sent from any of the sources in the network and routed through peers to a fixed sink node. The packet contains the appropriate information used in routing the packet in addition to the common header shared with all Packets. In addition to the common header</w:t>
-      </w:r>
-      <w:r>
-        <w:t xml:space="preserve"> the Data Packet contains the address of the destination node, the location of the destination node, the address of the next hop in the routing of this Data Packet, an enumerable byte that designates the current forwarding mode of this packet (GREEDY or PE</w:t>
-      </w:r>
-      <w:r>
-        <w:t>RIMETER), a short integer specifying the length of the data payload attached to this packet, an enumerable byte designating the quality of service of this communication (CONTROL, COMMUNICATION, or REGULAR), an integer checksum for the set of header informa</w:t>
-      </w:r>
-      <w:r>
-        <w:t>tion. Additionally there are four Peer Location variables in the extended header that are set to null when the packet is in GREEDY forwarding mode and are set appropriately for routing when in PERIMETER forwarding mode.</w:t>
-      </w:r>
-    </w:p>
-    <w:p>
-      <w:pPr>
-        <w:rPr>
-          <w:b/>
-        </w:rPr>
-      </w:pPr>
-      <w:r>
-        <w:t>The Data Packet can be set up from a</w:t>
-      </w:r>
-      <w:r>
-        <w:t xml:space="preserve"> parcel, a byte array, or using Peer Agent as the source a Peer as the Destination and a byte array for the payload. Additionally getters and setters for the header information </w:t>
-      </w:r>
-      <w:proofErr w:type="gramStart"/>
-      <w:r>
-        <w:t>is</w:t>
-      </w:r>
-      <w:proofErr w:type="gramEnd"/>
-      <w:r>
-        <w:t xml:space="preserve"> available for adjustments in the routing algorithm. The packet also allows f</w:t>
-      </w:r>
-      <w:r>
-        <w:t>or parceling of the packet which also sets up the CRC field appropriately as a CRC32 checksum for the common header, data header, and extended data header.</w:t>
-      </w:r>
-    </w:p>
-    <w:p>
-      <w:pPr>
-        <w:pStyle w:val="Heading3"/>
-      </w:pPr>
-      <w:r>
-        <w:t>3.2.3. Geo-Device Service</w:t>
-      </w:r>
-    </w:p>
-    <w:p>
-      <w:r>
-        <w:t xml:space="preserve">The geo-device service implements a polling architecture that at a certain frequency polls a </w:t>
+        <w:t xml:space="preserve">fetching the device’s GPS location, the </w:t>
       </w:r>
       <w:proofErr w:type="spellStart"/>
       <w:r>
@@ -5007,11 +4603,7 @@
       </w:r>
       <w:proofErr w:type="spellEnd"/>
       <w:r>
-        <w:t xml:space="preserve"> for the current GPS location and velocity. Since there are various ways of </w:t>
-      </w:r>
-      <w:r>
-        <w:lastRenderedPageBreak/>
-        <w:t xml:space="preserve">fetching the device’s GPS location, the </w:t>
+        <w:t xml:space="preserve"> was specified as an interface with two underlying implementations: a </w:t>
       </w:r>
       <w:proofErr w:type="spellStart"/>
       <w:r>
@@ -5020,14 +4612,11 @@
           <w:sz w:val="20"/>
           <w:szCs w:val="20"/>
         </w:rPr>
-        <w:t>GeoDevice</w:t>
-      </w:r>
-      <w:proofErr w:type="spellEnd"/>
-      <w:r>
-        <w:t xml:space="preserve"> was specified as an interfac</w:t>
-      </w:r>
-      <w:r>
-        <w:t xml:space="preserve">e with two underlying implementations: a </w:t>
+        <w:t>DefaultGeoDevice</w:t>
+      </w:r>
+      <w:proofErr w:type="spellEnd"/>
+      <w:r>
+        <w:t xml:space="preserve"> that represents a stationary node and a </w:t>
       </w:r>
       <w:proofErr w:type="spellStart"/>
       <w:r>
@@ -5036,11 +4625,24 @@
           <w:sz w:val="20"/>
           <w:szCs w:val="20"/>
         </w:rPr>
-        <w:t>DefaultGeoDevice</w:t>
-      </w:r>
-      <w:proofErr w:type="spellEnd"/>
-      <w:r>
-        <w:t xml:space="preserve"> that represents a stationary node and a </w:t>
+        <w:t>RandomWaypointGeoDevice</w:t>
+      </w:r>
+      <w:proofErr w:type="spellEnd"/>
+      <w:r>
+        <w:t xml:space="preserve"> that generates GPS locations based on the random waypoint model.  Future production level implementations will actually fetch the GPS location from the native libraries that support GPS device drivers and update the peer’s location accordingly.</w:t>
+      </w:r>
+    </w:p>
+    <w:p>
+      <w:pPr>
+        <w:pStyle w:val="Heading2"/>
+      </w:pPr>
+      <w:r>
+        <w:t>3.3. Peer Representation</w:t>
+      </w:r>
+    </w:p>
+    <w:p>
+      <w:r>
+        <w:t xml:space="preserve">Individual peers, distinguished by a unique MAC-48 address, are associated with a GPS location, velocity, and an optional human-friendly name. Furthermore, each peer is represented by a peer agent that is responsible for managing shared-access memory, environment and configuration variables, and also for associating the services layer with a specific peer. Peer agents are also attached to a </w:t>
       </w:r>
       <w:proofErr w:type="spellStart"/>
       <w:r>
@@ -5049,14 +4651,11 @@
           <w:sz w:val="20"/>
           <w:szCs w:val="20"/>
         </w:rPr>
-        <w:t>RandomWaypointGeoDevice</w:t>
-      </w:r>
-      <w:proofErr w:type="spellEnd"/>
-      <w:r>
-        <w:t xml:space="preserve"> that generates GPS locations based on the random waypoint model.  Future production level implementations will actually fetch the GPS </w:t>
-      </w:r>
-      <w:r>
-        <w:t>location from the native libraries that support GPS device drivers and update the peer’s location accordingly.</w:t>
+        <w:t>StatMonitor</w:t>
+      </w:r>
+      <w:proofErr w:type="spellEnd"/>
+      <w:r>
+        <w:t xml:space="preserve"> that allows various services to report sent, received, and dropped packets for further protocol analysis.</w:t>
       </w:r>
     </w:p>
     <w:p>
@@ -5064,18 +4663,12 @@
         <w:pStyle w:val="Heading2"/>
       </w:pPr>
       <w:r>
-        <w:t>3.3. Peer Representation</w:t>
-      </w:r>
-    </w:p>
-    <w:p>
-      <w:r>
-        <w:t>Individual peers, distinguished by a unique MAC-48 address, are associated with a GPS location, velocity, and an optiona</w:t>
-      </w:r>
-      <w:r>
-        <w:t>l human-friendly name. Furthermore, each peer is represented by a peer agent that is responsible for managing shared-access memory, environment and configuration variables, and also for associating the services layer with a specific peer. Peer agents are a</w:t>
-      </w:r>
-      <w:r>
-        <w:t xml:space="preserve">lso attached to a </w:t>
+        <w:t>3.4. Environment Configuration</w:t>
+      </w:r>
+    </w:p>
+    <w:p>
+      <w:r>
+        <w:t xml:space="preserve">Given that each peer may run within various types of devices and configurations, agents store a </w:t>
       </w:r>
       <w:proofErr w:type="spellStart"/>
       <w:r>
@@ -5084,11 +4677,15 @@
           <w:sz w:val="20"/>
           <w:szCs w:val="20"/>
         </w:rPr>
-        <w:t>StatMonitor</w:t>
-      </w:r>
-      <w:proofErr w:type="spellEnd"/>
-      <w:r>
-        <w:t xml:space="preserve"> that allows various services to report sent, received, and dropped packets for further protocol analysis.</w:t>
+        <w:t>PeerEnvironment</w:t>
+      </w:r>
+      <w:proofErr w:type="spellEnd"/>
+      <w:r>
+        <w:t xml:space="preserve"> structure that serves as a flexible and extendable vault for specifying peer-related parameters. Current implementation includes parameters for maximum transmission range, beacon service timeout, and beacon service timeout additive ratio. The purpose of adding an environment configuration vault was </w:t>
+      </w:r>
+      <w:r>
+        <w:lastRenderedPageBreak/>
+        <w:t>for future extensibility and also for easing simulation.</w:t>
       </w:r>
     </w:p>
     <w:p>
@@ -5096,62 +4693,36 @@
         <w:pStyle w:val="Heading2"/>
       </w:pPr>
       <w:r>
-        <w:t>3.4. Environment Configuration</w:t>
-      </w:r>
-    </w:p>
-    <w:p>
-      <w:r>
-        <w:t>Given that each peer may run within various types of devices and configurations, agents s</w:t>
-      </w:r>
-      <w:r>
-        <w:t xml:space="preserve">tore a </w:t>
-      </w:r>
-      <w:proofErr w:type="spellStart"/>
+        <w:t>3.5. Network Structures &amp; Utilities</w:t>
+      </w:r>
+    </w:p>
+    <w:p>
+      <w:r>
+        <w:t xml:space="preserve">The current communication channel used by the peers is defined by a </w:t>
+      </w:r>
       <w:r>
         <w:rPr>
           <w:rFonts w:ascii="Courier New" w:hAnsi="Courier New" w:cs="Courier New"/>
           <w:sz w:val="20"/>
           <w:szCs w:val="20"/>
         </w:rPr>
-        <w:t>PeerEnvironment</w:t>
-      </w:r>
-      <w:proofErr w:type="spellEnd"/>
-      <w:r>
-        <w:t xml:space="preserve"> structure that serves as a flexible and extendable vault for specifying peer-related parameters. Current implementation includes parameters for maximum transmission range, beacon service timeout, and beacon service timeout additive r</w:t>
-      </w:r>
-      <w:r>
-        <w:t xml:space="preserve">atio. The purpose of adding an environment configuration vault was </w:t>
-      </w:r>
-      <w:r>
-        <w:lastRenderedPageBreak/>
-        <w:t>for future extensibility and also for easing simulation.</w:t>
-      </w:r>
-    </w:p>
-    <w:p>
-      <w:pPr>
-        <w:pStyle w:val="Heading2"/>
-      </w:pPr>
-      <w:r>
-        <w:t>3.5. Network Structures &amp; Utilities</w:t>
-      </w:r>
-    </w:p>
-    <w:p>
-      <w:r>
-        <w:t xml:space="preserve">The current communication channel used by the peers is defined by a </w:t>
-      </w:r>
+        <w:t>Connection</w:t>
+      </w:r>
+      <w:r>
+        <w:t xml:space="preserve"> interface that is implemented by </w:t>
+      </w:r>
+      <w:proofErr w:type="spellStart"/>
       <w:r>
         <w:rPr>
           <w:rFonts w:ascii="Courier New" w:hAnsi="Courier New" w:cs="Courier New"/>
           <w:sz w:val="20"/>
           <w:szCs w:val="20"/>
         </w:rPr>
-        <w:t>Connection</w:t>
-      </w:r>
-      <w:r>
-        <w:t xml:space="preserve"> interface that is</w:t>
-      </w:r>
-      <w:r>
-        <w:t xml:space="preserve"> implemented by </w:t>
+        <w:t>UDPConnection</w:t>
+      </w:r>
+      <w:proofErr w:type="spellEnd"/>
+      <w:r>
+        <w:t xml:space="preserve"> and </w:t>
       </w:r>
       <w:proofErr w:type="spellStart"/>
       <w:r>
@@ -5160,11 +4731,11 @@
           <w:sz w:val="20"/>
           <w:szCs w:val="20"/>
         </w:rPr>
-        <w:t>UDPConnection</w:t>
-      </w:r>
-      <w:proofErr w:type="spellEnd"/>
-      <w:r>
-        <w:t xml:space="preserve"> and </w:t>
+        <w:t>UDPMulticastConnection</w:t>
+      </w:r>
+      <w:proofErr w:type="spellEnd"/>
+      <w:r>
+        <w:t xml:space="preserve">. Although for production mode, the use of </w:t>
       </w:r>
       <w:proofErr w:type="spellStart"/>
       <w:r>
@@ -5173,17 +4744,11 @@
           <w:sz w:val="20"/>
           <w:szCs w:val="20"/>
         </w:rPr>
-        <w:t>UDPMulticastConnection</w:t>
-      </w:r>
-      <w:proofErr w:type="spellEnd"/>
-      <w:r>
-        <w:t xml:space="preserve">. </w:t>
-      </w:r>
-      <w:r>
-        <w:t>Although f</w:t>
-      </w:r>
-      <w:r>
-        <w:t xml:space="preserve">or production mode, the use of </w:t>
+        <w:t>UDPConnection</w:t>
+      </w:r>
+      <w:proofErr w:type="spellEnd"/>
+      <w:r>
+        <w:t xml:space="preserve"> is recommended, within the simulation environment, however, </w:t>
       </w:r>
       <w:proofErr w:type="spellStart"/>
       <w:r>
@@ -5192,85 +4757,61 @@
           <w:sz w:val="20"/>
           <w:szCs w:val="20"/>
         </w:rPr>
-        <w:t>UDPConnection</w:t>
-      </w:r>
-      <w:proofErr w:type="spellEnd"/>
-      <w:r>
-        <w:t xml:space="preserve"> is recommended, w</w:t>
-      </w:r>
-      <w:r>
-        <w:t xml:space="preserve">ithin the simulation environment, however, </w:t>
-      </w:r>
-      <w:proofErr w:type="spellStart"/>
+        <w:t>UDPMulticastConnection</w:t>
+      </w:r>
+      <w:proofErr w:type="spellEnd"/>
+      <w:r>
+        <w:t xml:space="preserve"> is utilized instead to allow multiple nodes to attach to the same port number and communicate with each other. The </w:t>
+      </w:r>
       <w:r>
         <w:rPr>
           <w:rFonts w:ascii="Courier New" w:hAnsi="Courier New" w:cs="Courier New"/>
           <w:sz w:val="20"/>
           <w:szCs w:val="20"/>
         </w:rPr>
-        <w:t>UDPMulticastConnection</w:t>
-      </w:r>
-      <w:proofErr w:type="spellEnd"/>
-      <w:r>
-        <w:t xml:space="preserve"> is utilized instead to allow multiple nodes to attach to the same port n</w:t>
-      </w:r>
-      <w:r>
-        <w:t xml:space="preserve">umber and communicate with each other. The </w:t>
-      </w:r>
+        <w:t>Connection</w:t>
+      </w:r>
+      <w:r>
+        <w:t xml:space="preserve"> interface allows for connecting to or disconnecting from the network, as well as for reading or writing bytes. Even though UDP connection does not include an extensive connection setup, the </w:t>
+      </w:r>
+      <w:proofErr w:type="gramStart"/>
       <w:r>
         <w:rPr>
           <w:rFonts w:ascii="Courier New" w:hAnsi="Courier New" w:cs="Courier New"/>
           <w:sz w:val="20"/>
           <w:szCs w:val="20"/>
         </w:rPr>
-        <w:t>Connection</w:t>
-      </w:r>
-      <w:r>
-        <w:t xml:space="preserve"> interface allows for connecting to or disconnecting from the network, as well as for reading or writing bytes. Even though UDP connection does </w:t>
-      </w:r>
-      <w:r>
-        <w:t xml:space="preserve">not </w:t>
-      </w:r>
-      <w:r>
-        <w:t xml:space="preserve">include an </w:t>
-      </w:r>
-      <w:r>
-        <w:t xml:space="preserve">extensive connection setup, </w:t>
-      </w:r>
-      <w:r>
-        <w:t xml:space="preserve">the </w:t>
-      </w:r>
-      <w:proofErr w:type="gramStart"/>
+        <w:t>connect(</w:t>
+      </w:r>
+      <w:proofErr w:type="gramEnd"/>
       <w:r>
         <w:rPr>
           <w:rFonts w:ascii="Courier New" w:hAnsi="Courier New" w:cs="Courier New"/>
           <w:sz w:val="20"/>
           <w:szCs w:val="20"/>
         </w:rPr>
-        <w:t>connect(</w:t>
-      </w:r>
-      <w:proofErr w:type="gramEnd"/>
+        <w:t>)</w:t>
+      </w:r>
+      <w:r>
+        <w:t xml:space="preserve"> method defined by the Connection interface is initialization of resources used for the connection.</w:t>
+      </w:r>
+    </w:p>
+    <w:p>
+      <w:r>
+        <w:t xml:space="preserve">To allow for easy switching between different modes of communication and for configuring port and address information, the network architecture includes the </w:t>
+      </w:r>
+      <w:proofErr w:type="spellStart"/>
       <w:r>
         <w:rPr>
           <w:rFonts w:ascii="Courier New" w:hAnsi="Courier New" w:cs="Courier New"/>
           <w:sz w:val="20"/>
           <w:szCs w:val="20"/>
         </w:rPr>
-        <w:t>)</w:t>
-      </w:r>
-      <w:r>
-        <w:t xml:space="preserve"> method defined by the Connection interface is i</w:t>
-      </w:r>
-      <w:r>
-        <w:t>nitialization of resources used for the connection</w:t>
-      </w:r>
-      <w:r>
-        <w:t>.</w:t>
-      </w:r>
-    </w:p>
-    <w:p>
-      <w:r>
-        <w:t xml:space="preserve">To allow for easy switching between different modes of communication and for configuring port and address information, the network architecture includes the </w:t>
+        <w:t>PortConfiguration</w:t>
+      </w:r>
+      <w:proofErr w:type="spellEnd"/>
+      <w:r>
+        <w:t xml:space="preserve"> object and the </w:t>
       </w:r>
       <w:proofErr w:type="spellStart"/>
       <w:r>
@@ -5279,14 +4820,11 @@
           <w:sz w:val="20"/>
           <w:szCs w:val="20"/>
         </w:rPr>
-        <w:t>PortConfiguration</w:t>
-      </w:r>
-      <w:proofErr w:type="spellEnd"/>
-      <w:r>
-        <w:t xml:space="preserve"> object </w:t>
-      </w:r>
-      <w:r>
-        <w:t xml:space="preserve">and the </w:t>
+        <w:t>PortConfigurationProvider</w:t>
+      </w:r>
+      <w:proofErr w:type="spellEnd"/>
+      <w:r>
+        <w:t xml:space="preserve"> interface that is implemented by </w:t>
       </w:r>
       <w:proofErr w:type="spellStart"/>
       <w:r>
@@ -5295,19 +4833,11 @@
           <w:sz w:val="20"/>
           <w:szCs w:val="20"/>
         </w:rPr>
-        <w:t>PortConfigurationProvider</w:t>
-      </w:r>
-      <w:proofErr w:type="spellEnd"/>
-      <w:r>
-        <w:t xml:space="preserve"> </w:t>
-      </w:r>
-      <w:proofErr w:type="gramStart"/>
-      <w:r>
-        <w:t>interface</w:t>
-      </w:r>
-      <w:proofErr w:type="gramEnd"/>
-      <w:r>
-        <w:t xml:space="preserve"> that is implemented by </w:t>
+        <w:t>ProductionPortConfigurationProvider</w:t>
+      </w:r>
+      <w:proofErr w:type="spellEnd"/>
+      <w:r>
+        <w:t xml:space="preserve"> and </w:t>
       </w:r>
       <w:proofErr w:type="spellStart"/>
       <w:r>
@@ -5316,85 +4846,54 @@
           <w:sz w:val="20"/>
           <w:szCs w:val="20"/>
         </w:rPr>
-        <w:t>ProductionPortConfigurationProvider</w:t>
-      </w:r>
-      <w:proofErr w:type="spellEnd"/>
-      <w:r>
-        <w:t xml:space="preserve"> and </w:t>
-      </w:r>
-      <w:proofErr w:type="spellStart"/>
+        <w:t>SimulationPortConfigurationProvider</w:t>
+      </w:r>
+      <w:proofErr w:type="spellEnd"/>
+      <w:r>
+        <w:t>. Each port configuration specifies a single port number for the beacon service, two port numbers for the data sending and the data receiving components of the data service, and the network interface IP address used for initializing communication channels.</w:t>
+      </w:r>
+    </w:p>
+    <w:p>
+      <w:r>
+        <w:lastRenderedPageBreak/>
+        <w:t>Currently, the communication channel simulation uses IP layer broadcast packets to send out information. The receiving side, after accepting the packet, attempts a magic byte flag check and a CRC32 check for packet content validity. If either of these checks fails, the packet is discarded and no further processing takes place.</w:t>
+      </w:r>
+    </w:p>
+    <w:p>
+      <w:pPr>
+        <w:pStyle w:val="Heading2"/>
+      </w:pPr>
+      <w:r>
+        <w:t>3.6. Packet Handling</w:t>
+      </w:r>
+    </w:p>
+    <w:p>
+      <w:pPr>
+        <w:rPr>
+          <w:b/>
+        </w:rPr>
+      </w:pPr>
+      <w:r>
+        <w:t xml:space="preserve">Conventional implementations of packet byte stream handling usually utilize the complicated pointer architecture of the C programming language with various types of memory management techniques. The result is usually highly coupled or complicated code structure that is almost impossible to manage or extend. To address these issues, </w:t>
+      </w:r>
+      <w:proofErr w:type="spellStart"/>
+      <w:r>
+        <w:t>KimonoNet</w:t>
+      </w:r>
+      <w:proofErr w:type="spellEnd"/>
+      <w:r>
+        <w:t xml:space="preserve"> implementers sought an object-oriented approach that would decrease redundant code, enhance exception handling, and also allow much more room for flexibility. The final design, largely inspired by the packet handling architecture within the Android operating system, presents a </w:t>
+      </w:r>
       <w:r>
         <w:rPr>
           <w:rFonts w:ascii="Courier New" w:hAnsi="Courier New" w:cs="Courier New"/>
           <w:sz w:val="20"/>
           <w:szCs w:val="20"/>
         </w:rPr>
-        <w:t>SimulationPortConfigurationProvider</w:t>
-      </w:r>
-      <w:proofErr w:type="spellEnd"/>
-      <w:r>
-        <w:t>. Each port configuration specifies a single port number for the beacon service, two port numbers for the data sen</w:t>
-      </w:r>
-      <w:r>
-        <w:t>ding and the data receiving components of the data service, and the network interface IP address used for initializing communication channels.</w:t>
-      </w:r>
-    </w:p>
-    <w:p>
-      <w:r>
-        <w:lastRenderedPageBreak/>
-        <w:t xml:space="preserve">Currently, the communication channel simulation uses IP layer broadcast packets to send out information. The </w:t>
-      </w:r>
-      <w:r>
-        <w:t>receiving side, after accepting the packet, attempts a magic byte flag check and a CRC32 check for packet content validity. If either of these checks fails, the packet is discarded and no further processing takes place.</w:t>
-      </w:r>
-    </w:p>
-    <w:p>
-      <w:pPr>
-        <w:pStyle w:val="Heading2"/>
-      </w:pPr>
-      <w:r>
-        <w:t>3.6. Packet Handling</w:t>
-      </w:r>
-    </w:p>
-    <w:p>
-      <w:pPr>
-        <w:rPr>
-          <w:b/>
-        </w:rPr>
-      </w:pPr>
-      <w:r>
-        <w:t>Conventional im</w:t>
-      </w:r>
-      <w:r>
-        <w:t>plementations of packet byte stream handling usually utilize the complicated pointer architecture of the C programming language with various types of memory management techniques. The result is usually highly coupled or complicated code structure that is a</w:t>
-      </w:r>
-      <w:r>
-        <w:t xml:space="preserve">lmost impossible to manage or extend. To address these issues, </w:t>
-      </w:r>
-      <w:proofErr w:type="spellStart"/>
-      <w:r>
-        <w:t>KimonoNet</w:t>
-      </w:r>
-      <w:proofErr w:type="spellEnd"/>
-      <w:r>
-        <w:t xml:space="preserve"> implementers sought an object-oriented approach that would decrease redundant code, enhance exception handling, and also allow much more room for flexibility. The final design, largel</w:t>
-      </w:r>
-      <w:r>
-        <w:t xml:space="preserve">y inspired by the packet handling architecture within the Android operating system, presents a </w:t>
-      </w:r>
-      <w:r>
-        <w:rPr>
-          <w:rFonts w:ascii="Courier New" w:hAnsi="Courier New" w:cs="Courier New"/>
-          <w:sz w:val="20"/>
-          <w:szCs w:val="20"/>
-        </w:rPr>
         <w:t>Parcel</w:t>
       </w:r>
       <w:r>
-        <w:t xml:space="preserve"> object that acts as a stacked byte buffer with LIFO access to all primitive data types in Java and also arbitrary access to allow for easy CRC computation</w:t>
-      </w:r>
-      <w:r>
-        <w:t xml:space="preserve">s. For example, to construct a peer packet, or a byte array representation of a peer, one would call: </w:t>
+        <w:t xml:space="preserve"> object that acts as a stacked byte buffer with LIFO access to all primitive data types in Java and also arbitrary access to allow for easy CRC computations. For example, to construct a peer packet, or a byte array representation of a peer, one would call: </w:t>
       </w:r>
       <w:proofErr w:type="spellStart"/>
       <w:proofErr w:type="gramStart"/>
@@ -5483,17 +4982,11 @@
       </w:r>
       <w:proofErr w:type="spellEnd"/>
       <w:r>
-        <w:t xml:space="preserve"> interface, they know how to c</w:t>
-      </w:r>
-      <w:r>
-        <w:t xml:space="preserve">reate a parcel representation and hence, all the peer has to do is to combine these parcels. Once the parcel is created, which is represented as a byte buffer natively defined by Java, it is easy to </w:t>
+        <w:t xml:space="preserve"> interface, they know how to create a parcel representation and hence, all the peer has to do is to combine these parcels. Once the parcel is created, which is represented as a byte buffer natively defined by Java, it is easy to </w:t>
       </w:r>
       <w:r>
         <w:lastRenderedPageBreak/>
-        <w:t>output a byte array to be sent over the network. This wor</w:t>
-      </w:r>
-      <w:r>
-        <w:t xml:space="preserve">kflow is also applicable for parsing byte arrays received from the network socket back into actual objects. Adding primitive data types to parcels is also very simple: the </w:t>
+        <w:t xml:space="preserve">output a byte array to be sent over the network. This workflow is also applicable for parsing byte arrays received from the network socket back into actual objects. Adding primitive data types to parcels is also very simple: the </w:t>
       </w:r>
       <w:r>
         <w:rPr>
@@ -5504,10 +4997,7 @@
         <w:t>add(...)</w:t>
       </w:r>
       <w:r>
-        <w:t xml:space="preserve"> method has be overloaded with various types of primitive data types support</w:t>
-      </w:r>
-      <w:r>
-        <w:t xml:space="preserve">ed in Java such as </w:t>
+        <w:t xml:space="preserve"> method has be overloaded with various types of primitive data types supported in Java such as </w:t>
       </w:r>
       <w:r>
         <w:rPr>
@@ -5575,10 +5065,7 @@
         <w:t>add</w:t>
       </w:r>
       <w:r>
-        <w:t xml:space="preserve"> method on the parcel and the stack-structured parcel will position the bytes accordingly. Comparing this type of architecture with</w:t>
-      </w:r>
-      <w:r>
-        <w:t xml:space="preserve"> the C-style byte buffer processing, the developer can concentrate on the business logic of the application as opposed to coding redundant and complicated packet packing and unpacking utilities.</w:t>
+        <w:t xml:space="preserve"> method on the parcel and the stack-structured parcel will position the bytes accordingly. Comparing this type of architecture with the C-style byte buffer processing, the developer can concentrate on the business logic of the application as opposed to coding redundant and complicated packet packing and unpacking utilities.</w:t>
       </w:r>
     </w:p>
     <w:p>
@@ -5599,10 +5086,7 @@
     </w:p>
     <w:p>
       <w:r>
-        <w:t>Curren</w:t>
-      </w:r>
-      <w:r>
-        <w:t xml:space="preserve">t implementation supports three types of logging: </w:t>
+        <w:t xml:space="preserve">Current implementation supports three types of logging: </w:t>
       </w:r>
       <w:r>
         <w:rPr>
@@ -5648,10 +5132,7 @@
     </w:p>
     <w:p>
       <w:r>
-        <w:t>For unit testing, we dec</w:t>
-      </w:r>
-      <w:r>
-        <w:t xml:space="preserve">ided to utilize the </w:t>
+        <w:t xml:space="preserve">For unit testing, we decided to utilize the </w:t>
       </w:r>
       <w:proofErr w:type="spellStart"/>
       <w:r>
@@ -5675,10 +5156,7 @@
       </w:r>
       <w:proofErr w:type="spellEnd"/>
       <w:r>
-        <w:t xml:space="preserve"> enabled us to individually test each method of our project, and ea</w:t>
-      </w:r>
-      <w:r>
-        <w:t xml:space="preserve">ch of these tests may be run either separately or together as a test suite. The advantage of </w:t>
+        <w:t xml:space="preserve"> enabled us to individually test each method of our project, and each of these tests may be run either separately or together as a test suite. The advantage of </w:t>
       </w:r>
       <w:proofErr w:type="spellStart"/>
       <w:r>
@@ -5711,10 +5189,7 @@
       </w:r>
       <w:proofErr w:type="spellEnd"/>
       <w:r>
-        <w:t xml:space="preserve"> only adds one</w:t>
-      </w:r>
-      <w:r>
-        <w:t xml:space="preserve"> external dependency, which is required only when you want to run the tests. In other words, the </w:t>
+        <w:t xml:space="preserve"> only adds one external dependency, which is required only when you want to run the tests. In other words, the </w:t>
       </w:r>
       <w:proofErr w:type="spellStart"/>
       <w:r>
@@ -5738,10 +5213,7 @@
       </w:r>
       <w:proofErr w:type="spellEnd"/>
       <w:r>
-        <w:t xml:space="preserve"> test instead of the usu</w:t>
-      </w:r>
-      <w:r>
-        <w:t>al Java application. Test results are intuitively displayed in a panel inside Eclipse, and one could easily double-click on any error to directly jump to the problematic code for debugging.</w:t>
+        <w:t xml:space="preserve"> test instead of the usual Java application. Test results are intuitively displayed in a panel inside Eclipse, and one could easily double-click on any error to directly jump to the problematic code for debugging.</w:t>
       </w:r>
     </w:p>
     <w:p>
@@ -5751,13 +5223,7 @@
         </w:rPr>
       </w:pPr>
       <w:r>
-        <w:t>Methods were rigorously tested to ensure that they do not throw an</w:t>
-      </w:r>
-      <w:r>
-        <w:t>y unexpected exceptions. Furthermore, they were double-checked against the specifications for consistency. For instance, we ensured that the packet structures follow our documentation such that all the fields are at the correct offsets and have the correct</w:t>
-      </w:r>
-      <w:r>
-        <w:t xml:space="preserve"> lengths. We even went as far as manually crafting packets at the byte level to use as a reference for comparison.</w:t>
+        <w:t>Methods were rigorously tested to ensure that they do not throw any unexpected exceptions. Furthermore, they were double-checked against the specifications for consistency. For instance, we ensured that the packet structures follow our documentation such that all the fields are at the correct offsets and have the correct lengths. We even went as far as manually crafting packets at the byte level to use as a reference for comparison.</w:t>
       </w:r>
     </w:p>
     <w:p>
@@ -5770,7 +5236,15 @@
     </w:p>
     <w:p>
       <w:r>
-        <w:t xml:space="preserve">The simulation framework is divided into two components – a command line based simulator called </w:t>
+        <w:t xml:space="preserve">The simulation framework is written completely from scratch and does not rely on any third-party libraries such as ns3 or </w:t>
+      </w:r>
+      <w:proofErr w:type="spellStart"/>
+      <w:r>
+        <w:t>JiST</w:t>
+      </w:r>
+      <w:proofErr w:type="spellEnd"/>
+      <w:r>
+        <w:t xml:space="preserve">/SWANS. The simulator is divided into two components – a command line based simulator called </w:t>
       </w:r>
       <w:proofErr w:type="spellStart"/>
       <w:r>
@@ -5778,41 +5252,26 @@
       </w:r>
       <w:proofErr w:type="spellEnd"/>
       <w:r>
-        <w:t xml:space="preserve"> and a graphical user</w:t>
-      </w:r>
-      <w:r>
-        <w:t xml:space="preserve"> interface (GUI) based simulator. The command line based simulator is meant for developers and advanced users, while the GUI based simulator aims for ease of use and understandability. More details on the usage of these two tools will be put forth in the u</w:t>
-      </w:r>
-      <w:r>
-        <w:t>pcoming sections.</w:t>
-      </w:r>
-    </w:p>
-    <w:p>
-      <w:r>
-        <w:t>Aside from the user interface differences, the command line and GUI utilities share a similar design. They essentially take user input and set up a simulation environment based on this input.</w:t>
-      </w:r>
-    </w:p>
-    <w:p>
+        <w:t xml:space="preserve"> and a graphical user interface (GUI) based simulator. The command line based simulator is meant for developers and advanced users, while the GUI based simulator aims for ease of use and understandability. More details on the usage of these two tools will be put forth in the upcoming sections.</w:t>
+      </w:r>
+    </w:p>
+    <w:p>
+      <w:r>
+        <w:t xml:space="preserve">Aside from the user interface differences, the command line and GUI utilities share a similar </w:t>
+      </w:r>
       <w:r>
         <w:lastRenderedPageBreak/>
-        <w:t>Peers are created with random MAC addresses, r</w:t>
-      </w:r>
-      <w:r>
-        <w:t xml:space="preserve">andom longitudes and latitudes, and random bearings, and are attached to random waypoint GPS devices that dictate their movements. In the command line based tool, the first peer is automatically designated as the destination. As mentioned earlier, for the </w:t>
-      </w:r>
-      <w:r>
-        <w:t>purposes of our current research, destination nodes are always stationary. Therefore, in the simulation, destination nodes have a default GPS device instead in order to fix its position. In the GUI based tool, the user is allowed to select any node to serv</w:t>
-      </w:r>
-      <w:r>
-        <w:t>e as the receiver. Each peer is also attached to a statistics monitor, which enables the simulation framework to gather important metrics during a simulation run.</w:t>
-      </w:r>
-    </w:p>
-    <w:p>
-      <w:r>
-        <w:t>Once the simulation environment has been set up, it is ready to be run. To start the simulati</w:t>
-      </w:r>
-      <w:r>
-        <w:t xml:space="preserve">on, the program starts up the services of each peer, and waits a grace period for all peers to be fully initialized. Then </w:t>
+        <w:t>design. They essentially take user input and set up a simulation environment based on this input.</w:t>
+      </w:r>
+    </w:p>
+    <w:p>
+      <w:r>
+        <w:t>Peers are created with random MAC addresses, random longitudes and latitudes, and random bearings, and are attached to random waypoint GPS devices that dictate their movements. In the command line based tool, the first peer is automatically designated as the destination. As mentioned earlier, for the purposes of our current research, destination nodes are always stationary. Therefore, in the simulation, destination nodes have a default GPS device instead in order to fix its position. In the GUI based tool, the user is allowed to select any node to serve as the receiver. Each peer is also attached to a statistics monitor, which enables the simulation framework to gather important metrics during a simulation run.</w:t>
+      </w:r>
+    </w:p>
+    <w:p>
+      <w:r>
+        <w:t xml:space="preserve">Once the simulation environment has been set up, it is ready to be run. To start the simulation, the program starts up the services of each peer, and waits a grace period for all peers to be fully initialized. Then </w:t>
       </w:r>
       <w:proofErr w:type="gramStart"/>
       <w:r>
@@ -5820,13 +5279,12 @@
       </w:r>
       <w:proofErr w:type="gramEnd"/>
       <w:r>
-        <w:t>, it selects a random (mobile) peer to send a data packet to the (stationary) destination. In the command line simula</w:t>
-      </w:r>
-      <w:r>
-        <w:t>tor, the number of data packets to send is set by the user as a command line argument, and therefore the simulation will stop after the specified number of data packets has been sent. On the other hand, the GUI simulator will run indefinitely until the use</w:t>
-      </w:r>
-      <w:r>
-        <w:t xml:space="preserve">r stops the simulation. </w:t>
+        <w:t xml:space="preserve">, it selects a random (mobile) peer to send a data packet to the (stationary) destination. After each data packet is sent, there is a delay. </w:t>
+      </w:r>
+      <w:bookmarkStart w:id="10" w:name="_GoBack"/>
+      <w:bookmarkEnd w:id="10"/>
+      <w:r>
+        <w:t xml:space="preserve">In the command line simulator, the number of data packets to send is set by the user as a command line argument, and therefore the simulation will stop after the specified number of data packets has been sent. On the other hand, the GUI simulator will run indefinitely until the user stops the simulation. </w:t>
       </w:r>
       <w:proofErr w:type="gramStart"/>
       <w:r>
@@ -5839,22 +5297,13 @@
     </w:p>
     <w:p>
       <w:r>
-        <w:t>The command line simulator displays the statistical results at the</w:t>
-      </w:r>
-      <w:r>
-        <w:t xml:space="preserve"> end of a simulation run, while the GUI simulator provides a real-time display of the statistics. Once the simulation is </w:t>
-      </w:r>
-      <w:r>
         <w:lastRenderedPageBreak/>
-        <w:t>stopped, the user can even copy the statistics output to the clipboard at the click of a button.</w:t>
-      </w:r>
-    </w:p>
-    <w:p>
-      <w:r>
-        <w:t xml:space="preserve">The GUI is completely written in Java </w:t>
-      </w:r>
-      <w:r>
-        <w:t xml:space="preserve">Swing using built-in Java libraries. The WSIWYG editor provided by the Google </w:t>
+        <w:t>The command line simulator displays the statistical results at the end of a simulation run, while the GUI simulator provides a real-time display of the statistics. Once the simulation is stopped, the user can even copy the statistics output to the clipboard at the click of a button.</w:t>
+      </w:r>
+    </w:p>
+    <w:p>
+      <w:r>
+        <w:t xml:space="preserve">The GUI is completely written in Java Swing using built-in Java libraries. The WSIWYG editor provided by the Google </w:t>
       </w:r>
       <w:proofErr w:type="spellStart"/>
       <w:r>
@@ -5862,18 +5311,7 @@
       </w:r>
       <w:proofErr w:type="spellEnd"/>
       <w:r>
-        <w:t xml:space="preserve"> </w:t>
-      </w:r>
-      <w:proofErr w:type="spellStart"/>
-      <w:r>
-        <w:t>plugin</w:t>
-      </w:r>
-      <w:proofErr w:type="spellEnd"/>
-      <w:r>
-        <w:t xml:space="preserve"> for Eclipse was used to design the GUI, and further refinements were done by hand to add functionality and to make the program more object-oriented. For inst</w:t>
-      </w:r>
-      <w:r>
-        <w:t xml:space="preserve">ance, certain user interface elements such as </w:t>
+        <w:t xml:space="preserve"> plugin for Eclipse was used to design the GUI, and further refinements were done by hand to add functionality and to make the program more object-oriented. For instance, certain user interface elements such as </w:t>
       </w:r>
       <w:proofErr w:type="spellStart"/>
       <w:r>
@@ -5891,10 +5329,7 @@
     </w:p>
     <w:p>
       <w:r>
-        <w:t>Since the GUI simulator allowed for the addition and deletion of peers at any time (as opposed to the command line</w:t>
-      </w:r>
-      <w:r>
-        <w:t xml:space="preserve"> simulator), the peers were stored in an </w:t>
+        <w:t xml:space="preserve">Since the GUI simulator allowed for the addition and deletion of peers at any time (as opposed to the command line simulator), the peers were stored in an </w:t>
       </w:r>
       <w:proofErr w:type="spellStart"/>
       <w:r>
@@ -5912,10 +5347,7 @@
     </w:p>
     <w:p>
       <w:r>
-        <w:t xml:space="preserve">A polling architecture is implemented to provide real-time user interface updates during a simulation run. The actual </w:t>
-      </w:r>
-      <w:r>
-        <w:t xml:space="preserve">simulation code runs in a separate thread. This thread separation is required in order to maintain the responsiveness of the user interface, which is essential for a seamless user experience. The main thread utilizes a Java </w:t>
+        <w:t xml:space="preserve">A polling architecture is implemented to provide real-time user interface updates during a simulation run. The actual simulation code runs in a separate thread. This thread separation is required in order to maintain the responsiveness of the user interface, which is essential for a seamless user experience. The main thread utilizes a Java </w:t>
       </w:r>
       <w:r>
         <w:rPr>
@@ -5926,13 +5358,7 @@
         <w:t>Timer</w:t>
       </w:r>
       <w:r>
-        <w:t xml:space="preserve"> to gather information from</w:t>
-      </w:r>
-      <w:r>
-        <w:t xml:space="preserve"> the running simulation at a constant interval. Such information includes statistics and the current position of each node. These data are either simply displayed on the user interface or used internally to paint the graphical representations of the nodes </w:t>
-      </w:r>
-      <w:r>
-        <w:t>on the map in the user interface.</w:t>
+        <w:t xml:space="preserve"> to gather information from the running simulation at a constant interval. Such information includes statistics and the current position of each node. These data are either simply displayed on the user interface or used internally to paint the graphical representations of the nodes on the map in the user interface.</w:t>
       </w:r>
     </w:p>
     <w:p>
@@ -5975,18 +5401,12 @@
     </w:p>
     <w:p>
       <w:r>
-        <w:t xml:space="preserve">Both simulation tools use the random waypoint model to simulate autonomous peers in the network. This model randomly selects a starting location for each peer and a random waypoint that the node will travel </w:t>
-      </w:r>
-      <w:r>
-        <w:t>to at a uniform speed. Once the node reaches a waypoint, it then selects another waypoint and proceeds to that waypoint in a similar fashion.</w:t>
-      </w:r>
-    </w:p>
-    <w:p>
-      <w:r>
-        <w:t xml:space="preserve">Because the simulators run on a single host with a single NIC, a constraint is imposed that data packets are sent </w:t>
-      </w:r>
-      <w:r>
-        <w:t>every 500 milliseconds. In real-world scenarios, this constraint would not exist, but it does in simulation due to a single NIC.</w:t>
+        <w:t>Both simulation tools use the random waypoint model to simulate autonomous peers in the network. This model randomly selects a starting location for each peer and a random waypoint that the node will travel to at a uniform speed. Once the node reaches a waypoint, it then selects another waypoint and proceeds to that waypoint in a similar fashion.</w:t>
+      </w:r>
+    </w:p>
+    <w:p>
+      <w:r>
+        <w:t>Because the simulators run on a single host with a single NIC, a constraint is imposed that data packets are sent every 500 milliseconds. In real-world scenarios, this constraint would not exist, but it does in simulation due to a single NIC.</w:t>
       </w:r>
     </w:p>
     <w:p>
@@ -5999,10 +5419,7 @@
       </w:r>
       <w:proofErr w:type="gramEnd"/>
       <w:r>
-        <w:t xml:space="preserve"> </w:t>
-      </w:r>
-      <w:r>
-        <w:t>some runs to yield low deliverability if a node is partitioned from the rest of the network.</w:t>
+        <w:t xml:space="preserve"> some runs to yield low deliverability if a node is partitioned from the rest of the network.</w:t>
       </w:r>
     </w:p>
     <w:p>
@@ -6028,10 +5445,7 @@
       </w:r>
       <w:proofErr w:type="spellEnd"/>
       <w:r>
-        <w:t xml:space="preserve"> is a command line simulator that provides a simple way to test the protocol under various node configurations. It is run by setting th</w:t>
-      </w:r>
-      <w:r>
-        <w:t xml:space="preserve">e attribute </w:t>
+        <w:t xml:space="preserve"> is a command line simulator that provides a simple way to test the protocol under various node configurations. It is run by setting the attribute </w:t>
       </w:r>
       <w:r>
         <w:rPr>
@@ -6039,18 +5453,8 @@
           <w:sz w:val="20"/>
           <w:szCs w:val="20"/>
         </w:rPr>
-        <w:t>mode-</w:t>
-      </w:r>
-      <w:proofErr w:type="spellStart"/>
-      <w:r>
-        <w:rPr>
-          <w:rFonts w:ascii="Courier New" w:hAnsi="Courier New" w:cs="Courier New"/>
-          <w:sz w:val="20"/>
-          <w:szCs w:val="20"/>
-        </w:rPr>
-        <w:t>cl</w:t>
-      </w:r>
-      <w:proofErr w:type="spellEnd"/>
+        <w:t>mode-cl</w:t>
+      </w:r>
       <w:r>
         <w:t xml:space="preserve"> for </w:t>
       </w:r>
@@ -6127,10 +5531,7 @@
       </w:r>
       <w:proofErr w:type="gramEnd"/>
       <w:r>
-        <w:t xml:space="preserve"> (meters): The height of t</w:t>
-      </w:r>
-      <w:r>
-        <w:t>he world that the peers move within.</w:t>
+        <w:t xml:space="preserve"> (meters): The height of the world that the peers move within.</w:t>
       </w:r>
     </w:p>
     <w:p>
@@ -6207,10 +5608,7 @@
       </w:r>
       <w:proofErr w:type="gramEnd"/>
       <w:r>
-        <w:t>: The number of data pack</w:t>
-      </w:r>
-      <w:r>
-        <w:t>ets sent in the simulation.</w:t>
+        <w:t>: The number of data packets sent in the simulation.</w:t>
       </w:r>
     </w:p>
     <w:p>
@@ -6275,10 +5673,7 @@
         <w:t>map-width</w:t>
       </w:r>
       <w:r>
-        <w:t xml:space="preserve"> attributes should be</w:t>
-      </w:r>
-      <w:r>
-        <w:t xml:space="preserve"> set with this in mind. For finer-grained control of nodes, the GUI simulator should be used instead.</w:t>
+        <w:t xml:space="preserve"> attributes should be set with this in mind. For finer-grained control of nodes, the GUI simulator should be used instead.</w:t>
       </w:r>
     </w:p>
     <w:p>
@@ -6299,10 +5694,7 @@
         <w:t>mode-cl-gpsr</w:t>
       </w:r>
       <w:r>
-        <w:t xml:space="preserve"> that uses only one-hop awareness as similar to GPSR. This can be used to study the diff</w:t>
-      </w:r>
-      <w:r>
-        <w:t>erence between one-hop and two-hop knowledge for the same beacon interval or in conjunction with an increased beacon interval to see how much added control traffic is needed for the same level of reliability with one-hop awareness.</w:t>
+        <w:t xml:space="preserve"> that uses only one-hop awareness as similar to GPSR. This can be used to study the difference between one-hop and two-hop knowledge for the same beacon interval or in conjunction with an increased beacon interval to see how much added control traffic is needed for the same level of reliability with one-hop awareness.</w:t>
       </w:r>
     </w:p>
     <w:p>
@@ -6315,10 +5707,7 @@
     </w:p>
     <w:p>
       <w:r>
-        <w:t>The G</w:t>
-      </w:r>
-      <w:r>
-        <w:t>UI simulator provides an alternate mechanism for testing the protocol with finer-</w:t>
+        <w:t>The GUI simulator provides an alternate mechanism for testing the protocol with finer-</w:t>
       </w:r>
       <w:r>
         <w:lastRenderedPageBreak/>
@@ -6349,10 +5738,7 @@
       </w:r>
       <w:proofErr w:type="gramEnd"/>
       <w:r>
-        <w:t>: Positio</w:t>
-      </w:r>
-      <w:r>
-        <w:t>n in world.</w:t>
+        <w:t>: Position in world.</w:t>
       </w:r>
     </w:p>
     <w:p>
@@ -6458,10 +5844,7 @@
     </w:p>
     <w:p>
       <w:r>
-        <w:t>The GUI simulator also supp</w:t>
-      </w:r>
-      <w:r>
-        <w:t>orts editing several configurations globally:</w:t>
+        <w:t>The GUI simulator also supports editing several configurations globally:</w:t>
       </w:r>
     </w:p>
     <w:p>
@@ -6654,18 +6037,12 @@
     </w:p>
     <w:p>
       <w:r>
-        <w:t>The GUI simulator provides the ability to create and analyze node arrangements. Nodes are graphically represented on an interactive map. The user can simply click on a node to select it</w:t>
-      </w:r>
-      <w:r>
-        <w:t>, drag the node to change its longitude and latitude, and rotate the mouse wheel to change its bearing. If one sets node speeds to zero, the performance of particular topologies may also be studied.</w:t>
-      </w:r>
-    </w:p>
-    <w:p>
-      <w:r>
-        <w:t>The GUI simulator also offers other intuitive features ai</w:t>
-      </w:r>
-      <w:r>
-        <w:t>med to increase the user’s convenience and productivity, such as real-time statistics and peer property displays during an active simulation run, as well as a mouse tooltip that displays the cursor’s current position on the map in longitude and latitude.</w:t>
+        <w:t>The GUI simulator provides the ability to create and analyze node arrangements. Nodes are graphically represented on an interactive map. The user can simply click on a node to select it, drag the node to change its longitude and latitude, and rotate the mouse wheel to change its bearing. If one sets node speeds to zero, the performance of particular topologies may also be studied.</w:t>
+      </w:r>
+    </w:p>
+    <w:p>
+      <w:r>
+        <w:t>The GUI simulator also offers other intuitive features aimed to increase the user’s convenience and productivity, such as real-time statistics and peer property displays during an active simulation run, as well as a mouse tooltip that displays the cursor’s current position on the map in longitude and latitude.</w:t>
       </w:r>
     </w:p>
     <w:p>
@@ -6673,10 +6050,7 @@
         <w:pStyle w:val="Heading2"/>
       </w:pPr>
       <w:r>
-        <w:t>4</w:t>
-      </w:r>
-      <w:r>
-        <w:t>.4. Two-Hop Awareness</w:t>
+        <w:t>4.4. Two-Hop Awareness</w:t>
       </w:r>
     </w:p>
     <w:p>
@@ -6759,10 +6133,7 @@
         </w:numPr>
       </w:pPr>
       <w:r>
-        <w:t>10 sec</w:t>
-      </w:r>
-      <w:r>
-        <w:t>onds between beacons</w:t>
+        <w:t>10 seconds between beacons</w:t>
       </w:r>
     </w:p>
     <w:p>
@@ -6779,23 +6150,14 @@
     </w:p>
     <w:p>
       <w:r>
-        <w:t>When nodes move at 15 m/s with a transmission distance of 150 meters, this configuration sends a beacon after the node has moved the distance of the transmission radius. Further, this confi</w:t>
-      </w:r>
-      <w:r>
-        <w:t xml:space="preserve">guration places an average of twelve nodes within each radius, thus an </w:t>
+        <w:t xml:space="preserve">When nodes move at 15 m/s with a transmission distance of 150 meters, this configuration sends a beacon after the node has moved the distance of the transmission radius. Further, this configuration places an average of twelve nodes within each radius, thus an </w:t>
       </w:r>
       <m:oMath>
         <m:r>
           <w:rPr>
             <w:rFonts w:ascii="Cambria Math" w:hAnsi="Cambria Math"/>
           </w:rPr>
-          <m:t>8</m:t>
-        </m:r>
-        <m:r>
-          <w:rPr>
-            <w:rFonts w:ascii="Cambria Math" w:hAnsi="Cambria Math"/>
-          </w:rPr>
-          <m:t>μ</m:t>
+          <m:t>8μ</m:t>
         </m:r>
       </m:oMath>
       <w:r>
@@ -6823,10 +6185,7 @@
         <w:t xml:space="preserve"> </w:t>
       </w:r>
       <w:r>
-        <w:t>On average,</w:t>
-      </w:r>
-      <w:r>
-        <w:t xml:space="preserve"> </w:t>
+        <w:t xml:space="preserve">On average, </w:t>
       </w:r>
       <w:proofErr w:type="spellStart"/>
       <w:r>
@@ -6841,13 +6200,7 @@
           <w:rPr>
             <w:rFonts w:ascii="Cambria Math" w:hAnsi="Cambria Math"/>
           </w:rPr>
-          <m:t>8</m:t>
-        </m:r>
-        <m:r>
-          <w:rPr>
-            <w:rFonts w:ascii="Cambria Math" w:hAnsi="Cambria Math"/>
-          </w:rPr>
-          <m:t>μ</m:t>
+          <m:t>8μ</m:t>
         </m:r>
       </m:oMath>
       <w:r>
@@ -6874,13 +6227,7 @@
           <w:rPr>
             <w:rFonts w:ascii="Cambria Math" w:hAnsi="Cambria Math"/>
           </w:rPr>
-          <m:t>8</m:t>
-        </m:r>
-        <m:r>
-          <w:rPr>
-            <w:rFonts w:ascii="Cambria Math" w:hAnsi="Cambria Math"/>
-          </w:rPr>
-          <m:t>μ</m:t>
+          <m:t>8μ</m:t>
         </m:r>
       </m:oMath>
       <w:r>
@@ -6903,10 +6250,7 @@
         <w:t xml:space="preserve"> </w:t>
       </w:r>
       <w:r>
-        <w:t>Out of the 5.6K packets sent between nodes in the ne</w:t>
-      </w:r>
-      <w:r>
-        <w:t>twork, 1.2K were routing packets for a control overhead of 23.2%.</w:t>
+        <w:t>Out of the 5.6K packets sent between nodes in the network, 1.2K were routing packets for a control overhead of 23.2%.</w:t>
       </w:r>
     </w:p>
     <w:p>
@@ -6927,10 +6271,7 @@
     </w:p>
     <w:p>
       <w:r>
-        <w:t xml:space="preserve">While delivery ratio was far lower than reported in Karp and Kung </w:t>
-      </w:r>
-      <w:r>
-        <w:t>[], this is because their simulation environment placed an average of 20 nodes within each transmission radius, whereas this research topic studies networks with an average of 8 nodes in the network horizon.</w:t>
+        <w:t>While delivery ratio was far lower than reported in Karp and Kung [], this is because their simulation environment placed an average of 20 nodes within each transmission radius, whereas this research topic studies networks with an average of 8 nodes in the network horizon.</w:t>
       </w:r>
     </w:p>
     <w:p>
@@ -6944,10 +6285,7 @@
     </w:p>
     <w:p>
       <w:r>
-        <w:t xml:space="preserve">Karp and Kung achieved a </w:t>
-      </w:r>
-      <w:r>
-        <w:t>delivery ratio of 97% in networks with twenty nodes average within transmission range. However, this research topic focuses on sparser networks, namely of twelve nodes average within the horizon.</w:t>
+        <w:t>Karp and Kung achieved a delivery ratio of 97% in networks with twenty nodes average within transmission range. However, this research topic focuses on sparser networks, namely of twelve nodes average within the horizon.</w:t>
       </w:r>
     </w:p>
     <w:p>
@@ -6960,25 +6298,7 @@
           <w:sz w:val="20"/>
           <w:szCs w:val="20"/>
         </w:rPr>
-        <w:t>mode-</w:t>
-      </w:r>
-      <w:proofErr w:type="spellStart"/>
-      <w:r>
-        <w:rPr>
-          <w:rFonts w:ascii="Courier New" w:hAnsi="Courier New" w:cs="Courier New"/>
-          <w:sz w:val="20"/>
-          <w:szCs w:val="20"/>
-        </w:rPr>
-        <w:t>cl</w:t>
-      </w:r>
-      <w:proofErr w:type="spellEnd"/>
-      <w:r>
-        <w:rPr>
-          <w:rFonts w:ascii="Courier New" w:hAnsi="Courier New" w:cs="Courier New"/>
-          <w:sz w:val="20"/>
-          <w:szCs w:val="20"/>
-        </w:rPr>
-        <w:t>-</w:t>
+        <w:t>mode-cl-</w:t>
       </w:r>
       <w:proofErr w:type="spellStart"/>
       <w:r>
@@ -7014,20 +6334,11 @@
           <w:rPr>
             <w:rFonts w:ascii="Cambria Math" w:hAnsi="Cambria Math"/>
           </w:rPr>
-          <m:t>8</m:t>
-        </m:r>
-        <m:r>
-          <w:rPr>
-            <w:rFonts w:ascii="Cambria Math" w:hAnsi="Cambria Math"/>
-          </w:rPr>
-          <m:t>μ</m:t>
+          <m:t>8μ</m:t>
         </m:r>
       </m:oMath>
       <w:r>
-        <w:t xml:space="preserve">-sparse networks. This was 10.9% lower </w:t>
-      </w:r>
-      <w:r>
-        <w:t>than with two-hop awareness.</w:t>
+        <w:t>-sparse networks. This was 10.9% lower than with two-hop awareness.</w:t>
       </w:r>
     </w:p>
     <w:p>
@@ -7050,20 +6361,11 @@
           <w:rPr>
             <w:rFonts w:ascii="Cambria Math" w:hAnsi="Cambria Math"/>
           </w:rPr>
-          <m:t>8</m:t>
-        </m:r>
-        <m:r>
-          <w:rPr>
-            <w:rFonts w:ascii="Cambria Math" w:hAnsi="Cambria Math"/>
-          </w:rPr>
-          <m:t>μ</m:t>
+          <m:t>8μ</m:t>
         </m:r>
       </m:oMath>
       <w:r>
-        <w:t>-sparse network with only one-hop awareness, a total of 9.1K data packets were transmitted. This was 212% of the network traffic required for delivery of the same number of</w:t>
-      </w:r>
-      <w:r>
-        <w:t xml:space="preserve"> data packets with two-hop awareness.</w:t>
+        <w:t>-sparse network with only one-hop awareness, a total of 9.1K data packets were transmitted. This was 212% of the network traffic required for delivery of the same number of data packets with two-hop awareness.</w:t>
       </w:r>
     </w:p>
     <w:p>
@@ -7082,10 +6384,7 @@
         <w:t xml:space="preserve"> </w:t>
       </w:r>
       <w:r>
-        <w:t xml:space="preserve">With beacon intervals the same, total routing traffic was 1.4K, roughly the same as in the two-hop simulation. However, given that 9.1K data packets were sent, this yielded a control overhead of </w:t>
-      </w:r>
-      <w:r>
-        <w:t>13.3%. However, although this ratio is significantly smaller than in two-hop awareness, this is a result of an increase in data packets required for transmission, not a decrease in control traffic.</w:t>
+        <w:t>With beacon intervals the same, total routing traffic was 1.4K, roughly the same as in the two-hop simulation. However, given that 9.1K data packets were sent, this yielded a control overhead of 13.3%. However, although this ratio is significantly smaller than in two-hop awareness, this is a result of an increase in data packets required for transmission, not a decrease in control traffic.</w:t>
       </w:r>
     </w:p>
     <w:p>
@@ -7101,23 +6400,14 @@
       </w:r>
       <w:proofErr w:type="gramEnd"/>
       <w:r>
-        <w:t xml:space="preserve"> Of the 9.1K packets involved in data transmi</w:t>
-      </w:r>
-      <w:r>
-        <w:t xml:space="preserve">ssion, 51.7% of them were forwarded via greedy routing mechanism. This is 28.7% less forwarded optimally for one-hop awareness in the </w:t>
+        <w:t xml:space="preserve"> Of the 9.1K packets involved in data transmission, 51.7% of them were forwarded via greedy routing mechanism. This is 28.7% less forwarded optimally for one-hop awareness in the </w:t>
       </w:r>
       <m:oMath>
         <m:r>
           <w:rPr>
             <w:rFonts w:ascii="Cambria Math" w:hAnsi="Cambria Math"/>
           </w:rPr>
-          <m:t>8</m:t>
-        </m:r>
-        <m:r>
-          <w:rPr>
-            <w:rFonts w:ascii="Cambria Math" w:hAnsi="Cambria Math"/>
-          </w:rPr>
-          <m:t>μ</m:t>
+          <m:t>8μ</m:t>
         </m:r>
       </m:oMath>
       <w:r>
@@ -7125,10 +6415,7 @@
       </w:r>
       <w:r>
         <w:lastRenderedPageBreak/>
-        <w:t>ro</w:t>
-      </w:r>
-      <w:r>
-        <w:t>uting required 212% more packets to route the same amount of data over the network.</w:t>
+        <w:t>routing required 212% more packets to route the same amount of data over the network.</w:t>
       </w:r>
     </w:p>
     <w:p>
@@ -7149,26 +6436,17 @@
     </w:p>
     <w:p>
       <w:r>
-        <w:t>The most significant difficulty encountered during simulation came from oversaturation of the test machine’s NIC. This manifeste</w:t>
-      </w:r>
-      <w:r>
-        <w:t>d in the form of CRC errors in packet transmission. To handle this issue, data intervals were reduced to the point that such conflicts did not occur. However, this led to an inflation of the control traffic ratio metric that rendered it all but useless.</w:t>
-      </w:r>
-    </w:p>
-    <w:p>
-      <w:r>
-        <w:t>Th</w:t>
-      </w:r>
-      <w:r>
-        <w:t>is issue would likely not manifest in real world environments because all traffic is not routed through the NIC, but instead only between nodes within the same horizon. In an 8-sparse network, this would be inconsequential.</w:t>
-      </w:r>
-    </w:p>
-    <w:p>
-      <w:r>
-        <w:t>If the test environment were bui</w:t>
-      </w:r>
-      <w:r>
-        <w:t xml:space="preserve">lt to forego the use of a NIC to test only protocol internals, this difficulty would not have been encountered. However, because of the limited time for implementation, the </w:t>
+        <w:t>The most significant difficulty encountered during simulation came from oversaturation of the test machine’s NIC. This manifested in the form of CRC errors in packet transmission. To handle this issue, data intervals were reduced to the point that such conflicts did not occur. However, this led to an inflation of the control traffic ratio metric that rendered it all but useless.</w:t>
+      </w:r>
+    </w:p>
+    <w:p>
+      <w:r>
+        <w:t>This issue would likely not manifest in real world environments because all traffic is not routed through the NIC, but instead only between nodes within the same horizon. In an 8-sparse network, this would be inconsequential.</w:t>
+      </w:r>
+    </w:p>
+    <w:p>
+      <w:r>
+        <w:t xml:space="preserve">If the test environment were built to forego the use of a NIC to test only protocol internals, this difficulty would not have been encountered. However, because of the limited time for implementation, the </w:t>
       </w:r>
       <w:proofErr w:type="spellStart"/>
       <w:r>
@@ -7176,10 +6454,7 @@
       </w:r>
       <w:proofErr w:type="spellEnd"/>
       <w:r>
-        <w:t xml:space="preserve"> prototype includes both the simulation and the production modes within th</w:t>
-      </w:r>
-      <w:r>
-        <w:t>e same executable, and thus it is befallen to this implementation challenge.</w:t>
+        <w:t xml:space="preserve"> prototype includes both the simulation and the production modes within the same executable, and thus it is befallen to this implementation challenge.</w:t>
       </w:r>
     </w:p>
     <w:p>
@@ -7192,10 +6467,7 @@
     </w:p>
     <w:p>
       <w:r>
-        <w:t>Based on simulation results and investigation into its implementation, the method for perimeter routing in the prototype is non-optimal. Ho</w:t>
-      </w:r>
-      <w:r>
-        <w:t>wever, while this may have reduced the efficiency of perimeter routing, this does not invalidate the conclusion that two-hop awareness provides greater likelihood of successful greedy routing.</w:t>
+        <w:t>Based on simulation results and investigation into its implementation, the method for perimeter routing in the prototype is non-optimal. However, while this may have reduced the efficiency of perimeter routing, this does not invalidate the conclusion that two-hop awareness provides greater likelihood of successful greedy routing.</w:t>
       </w:r>
     </w:p>
     <w:p>
@@ -7217,13 +6489,7 @@
     </w:p>
     <w:p>
       <w:r>
-        <w:t xml:space="preserve">This research topic focuses on </w:t>
-      </w:r>
-      <w:r>
-        <w:t xml:space="preserve">coordinate-based routing in sparse, fluid networks, motivated by the use case of providing routing over network-enabled autonomous nodes such as unmanned aerial vehicles. To this extent, it proposes an extension to GPSR [] that increases node neighborhood </w:t>
-      </w:r>
-      <w:r>
-        <w:t>knowledge beyond the network horizon to include neighbors of neighbors for two-hop awareness. It then uses this knowledge to proactively update its routing table.</w:t>
+        <w:t>This research topic focuses on coordinate-based routing in sparse, fluid networks, motivated by the use case of providing routing over network-enabled autonomous nodes such as unmanned aerial vehicles. To this extent, it proposes an extension to GPSR [] that increases node neighborhood knowledge beyond the network horizon to include neighbors of neighbors for two-hop awareness. It then uses this knowledge to proactively update its routing table.</w:t>
       </w:r>
     </w:p>
     <w:p>
@@ -7235,40 +6501,22 @@
           <w:rPr>
             <w:rFonts w:ascii="Cambria Math" w:hAnsi="Cambria Math"/>
           </w:rPr>
-          <m:t>20</m:t>
-        </m:r>
-        <m:r>
-          <w:rPr>
-            <w:rFonts w:ascii="Cambria Math" w:hAnsi="Cambria Math"/>
-          </w:rPr>
-          <m:t>μ</m:t>
+          <m:t>20μ</m:t>
         </m:r>
       </m:oMath>
       <w:r>
-        <w:t>-sparse networks, sim</w:t>
-      </w:r>
-      <w:r>
-        <w:t xml:space="preserve">ulation results in this paper show how deliverability decreases in sparser, more fluid networks, studying an </w:t>
+        <w:t xml:space="preserve">-sparse networks, simulation results in this paper show how deliverability decreases in sparser, more fluid networks, studying an </w:t>
       </w:r>
       <m:oMath>
         <m:r>
           <w:rPr>
             <w:rFonts w:ascii="Cambria Math" w:hAnsi="Cambria Math"/>
           </w:rPr>
-          <m:t>8</m:t>
-        </m:r>
-        <m:r>
-          <w:rPr>
-            <w:rFonts w:ascii="Cambria Math" w:hAnsi="Cambria Math"/>
-          </w:rPr>
-          <m:t>μ</m:t>
+          <m:t>8μ</m:t>
         </m:r>
       </m:oMath>
       <w:r>
-        <w:t>-sparse network with beacon transmission rates directly equivalent to the amount of time it takes a node to travel the radius of the transmissio</w:t>
-      </w:r>
-      <w:r>
-        <w:t>n horizon.</w:t>
+        <w:t>-sparse network with beacon transmission rates directly equivalent to the amount of time it takes a node to travel the radius of the transmission horizon.</w:t>
       </w:r>
     </w:p>
     <w:p>
@@ -7280,28 +6528,16 @@
           <w:rPr>
             <w:rFonts w:ascii="Cambria Math" w:hAnsi="Cambria Math"/>
           </w:rPr>
-          <m:t>8</m:t>
-        </m:r>
-        <m:r>
-          <w:rPr>
-            <w:rFonts w:ascii="Cambria Math" w:hAnsi="Cambria Math"/>
-          </w:rPr>
-          <m:t>μ</m:t>
+          <m:t>8μ</m:t>
         </m:r>
       </m:oMath>
       <w:r>
-        <w:t>-sparse networks, where each node has less than half the connectedness studied by B. Karp and H. T. Kung, as well as greater mobility, the authors found that two-hop awareness provided approximately a 10% higher delivery ratio. Furth</w:t>
-      </w:r>
-      <w:r>
-        <w:t>er, simulation results showed that more packets took advantage of greedy routing with two-hop awareness, although a flaw in the perimeter forwarding implementation may have inflated the value ascertained somewhat.</w:t>
-      </w:r>
-    </w:p>
-    <w:p>
-      <w:r>
-        <w:t>This outcome was roughly as expected. This</w:t>
-      </w:r>
-      <w:r>
-        <w:t xml:space="preserve"> is because nodes with one-hop awareness can only consider neighbors that they have already encountered, whereas nodes with two-hop </w:t>
+        <w:t>-sparse networks, where each node has less than half the connectedness studied by B. Karp and H. T. Kung, as well as greater mobility, the authors found that two-hop awareness provided approximately a 10% higher delivery ratio. Further, simulation results showed that more packets took advantage of greedy routing with two-hop awareness, although a flaw in the perimeter forwarding implementation may have inflated the value ascertained somewhat.</w:t>
+      </w:r>
+    </w:p>
+    <w:p>
+      <w:r>
+        <w:t xml:space="preserve">This outcome was roughly as expected. This is because nodes with one-hop awareness can only consider neighbors that they have already encountered, whereas nodes with two-hop </w:t>
       </w:r>
       <w:r>
         <w:lastRenderedPageBreak/>
@@ -7310,18 +6546,12 @@
     </w:p>
     <w:p>
       <w:r>
-        <w:t>For one-hop awareness to have the same d</w:t>
-      </w:r>
-      <w:r>
-        <w:t>elivery ratio as in two-hop awareness, more control traffic is required as the frequency of beacon packets a node must send increases to more quickly inform peers of their existence.</w:t>
-      </w:r>
-    </w:p>
-    <w:p>
-      <w:r>
-        <w:t>While the simulation encountered issues with NIC oversaturation and the i</w:t>
-      </w:r>
-      <w:r>
-        <w:t>mplementation of perimeter routing, simulation results still affirm that two-hop awareness has a positive effect on routing in fluid, sparse networks.</w:t>
+        <w:t>For one-hop awareness to have the same delivery ratio as in two-hop awareness, more control traffic is required as the frequency of beacon packets a node must send increases to more quickly inform peers of their existence.</w:t>
+      </w:r>
+    </w:p>
+    <w:p>
+      <w:r>
+        <w:t>While the simulation encountered issues with NIC oversaturation and the implementation of perimeter routing, simulation results still affirm that two-hop awareness has a positive effect on routing in fluid, sparse networks.</w:t>
       </w:r>
     </w:p>
     <w:p>
@@ -7350,16 +6580,7 @@
       </w:r>
       <w:proofErr w:type="spellEnd"/>
       <w:r>
-        <w:t xml:space="preserve"> demonstrated t</w:t>
-      </w:r>
-      <w:r>
-        <w:t>hat under fluid, sparse networks, such as where each node has an average of eight neighbors within its network horizon, two-hop awareness is indeed advantageous. However, further modeling based on an implementation that accounts for the difficulties covere</w:t>
-      </w:r>
-      <w:r>
-        <w:t>d in § 4.6 is still necessary to comprehensively affirm the outcomes reported in this paper. Given the well-structured, object-oriented approach of the prototype, such modeling can be achieved by simply amending the existing implementation rather than reen</w:t>
-      </w:r>
-      <w:r>
-        <w:t xml:space="preserve">gineering the </w:t>
+        <w:t xml:space="preserve"> demonstrated that under fluid, sparse networks, such as where each node has an average of eight neighbors within its network horizon, two-hop awareness is indeed advantageous. However, further modeling based on an implementation that accounts for the difficulties covered in § 4.6 is still necessary to comprehensively affirm the outcomes reported in this paper. Given the well-structured, object-oriented approach of the prototype, such modeling can be achieved by simply amending the existing implementation rather than reengineering the </w:t>
       </w:r>
       <w:proofErr w:type="spellStart"/>
       <w:r>
@@ -7380,25 +6601,16 @@
     </w:p>
     <w:p>
       <w:r>
-        <w:t>As specified in § 1.3.2, neither the protocol nor the implementation provides support for mobile destination nodes. In the protocol, this is a conscious design decision, as a disc</w:t>
-      </w:r>
-      <w:r>
-        <w:t xml:space="preserve">overy service is fundamentally different than a routing service; the protocol thus decouples the two concepts so </w:t>
+        <w:t xml:space="preserve">As specified in § 1.3.2, neither the protocol nor the implementation provides support for mobile destination nodes. In the protocol, this is a conscious design decision, as a discovery service is fundamentally different than a routing service; the protocol thus decouples the two concepts so </w:t>
       </w:r>
       <w:r>
         <w:lastRenderedPageBreak/>
-        <w:t>that changes to one do not impact the other. However, any production implementation likely requires such a discovery service, whereas the proto</w:t>
-      </w:r>
-      <w:r>
-        <w:t>type in this project does not implement mobile destination discovery, as its primary purpose was to test routing performance.</w:t>
-      </w:r>
-    </w:p>
-    <w:p>
-      <w:r>
-        <w:t>Support for mobile destination nodes provides two advantages: (1) routing between any two peers in the mesh network and (2) suppor</w:t>
-      </w:r>
-      <w:r>
-        <w:t>t for duplex protocols. The UAV use case does not require the former use case, but support for duplex communication is needed to implement reliable transport.</w:t>
+        <w:t>that changes to one do not impact the other. However, any production implementation likely requires such a discovery service, whereas the prototype in this project does not implement mobile destination discovery, as its primary purpose was to test routing performance.</w:t>
+      </w:r>
+    </w:p>
+    <w:p>
+      <w:r>
+        <w:t>Support for mobile destination nodes provides two advantages: (1) routing between any two peers in the mesh network and (2) support for duplex protocols. The UAV use case does not require the former use case, but support for duplex communication is needed to implement reliable transport.</w:t>
       </w:r>
     </w:p>
     <w:p>
@@ -7411,10 +6623,7 @@
     </w:p>
     <w:p>
       <w:r>
-        <w:t xml:space="preserve">Although considered in the project proposal and requirements, </w:t>
-      </w:r>
-      <w:r>
-        <w:t xml:space="preserve">a reliable quality-of-service was not implemented as part of this initial effort. However, given an almost-certain need for reliable delivery in most military scenarios, </w:t>
+        <w:t xml:space="preserve">Although considered in the project proposal and requirements, a reliable quality-of-service was not implemented as part of this initial effort. However, given an almost-certain need for reliable delivery in most military scenarios, </w:t>
       </w:r>
       <w:proofErr w:type="spellStart"/>
       <w:r>
@@ -7427,13 +6636,7 @@
     </w:p>
     <w:p>
       <w:r>
-        <w:t>Tunneling a reliable transp</w:t>
-      </w:r>
-      <w:r>
-        <w:t xml:space="preserve">ort protocol like TCP provides one way to implement reliable delivery. However, as per § 1.3.3, without support for mobile destinations, this is not possible because TCP and other reliable transport protocols require bidirectional communication to provide </w:t>
-      </w:r>
-      <w:r>
-        <w:t xml:space="preserve">acknowledgements. If duplex communication is implemented within </w:t>
+        <w:t xml:space="preserve">Tunneling a reliable transport protocol like TCP provides one way to implement reliable delivery. However, as per § 1.3.3, without support for mobile destinations, this is not possible because TCP and other reliable transport protocols require bidirectional communication to provide acknowledgements. If duplex communication is implemented within </w:t>
       </w:r>
       <w:proofErr w:type="spellStart"/>
       <w:r>
@@ -7441,10 +6644,7 @@
       </w:r>
       <w:proofErr w:type="spellEnd"/>
       <w:r>
-        <w:t>, this approach benefits from flexibility. However, it comes at the cost of requiring end-to-end communication to detect and resolve losses, as opposed to network-enabled reliability,</w:t>
-      </w:r>
-      <w:r>
-        <w:t xml:space="preserve"> which can handle losses locally within transit.</w:t>
+        <w:t>, this approach benefits from flexibility. However, it comes at the cost of requiring end-to-end communication to detect and resolve losses, as opposed to network-enabled reliability, which can handle losses locally within transit.</w:t>
       </w:r>
     </w:p>
     <w:p>
@@ -7461,10 +6661,7 @@
       </w:r>
       <w:r>
         <w:lastRenderedPageBreak/>
-        <w:t>reliable delivery itself. As opposed to end-to-end reliability, nodes along the transit path may assist with reliability</w:t>
-      </w:r>
-      <w:r>
-        <w:t xml:space="preserve">, thus reducing traffic and time for loss detection and recovery. However, this requires each node to maintain more state, one of the things that GPSR seeks to avoid. It also more tightly couples the reliability mechanism into the </w:t>
+        <w:t xml:space="preserve">reliable delivery itself. As opposed to end-to-end reliability, nodes along the transit path may assist with reliability, thus reducing traffic and time for loss detection and recovery. However, this requires each node to maintain more state, one of the things that GPSR seeks to avoid. It also more tightly couples the reliability mechanism into the </w:t>
       </w:r>
       <w:proofErr w:type="spellStart"/>
       <w:r>
@@ -7480,10 +6677,7 @@
         <w:pStyle w:val="Heading3"/>
       </w:pPr>
       <w:r>
-        <w:t>5.2.4</w:t>
-      </w:r>
-      <w:r>
-        <w:t xml:space="preserve">. Predictive Forwarding Delay </w:t>
+        <w:t xml:space="preserve">5.2.4. Predictive Forwarding Delay </w:t>
       </w:r>
     </w:p>
     <w:p>
@@ -7496,18 +6690,12 @@
       </w:r>
       <w:proofErr w:type="spellEnd"/>
       <w:r>
-        <w:t xml:space="preserve"> protocol maintains two-hop awareness in order to perform predictive neighbor maintenance. However, it could also more aggressively use this knowledge to delay data forwarding if the topology is anticipated to change favorably. In a relatively fixed networ</w:t>
-      </w:r>
-      <w:r>
-        <w:t>k, this doesn’t provide an advantage, because changes will be minimal, but in a highly fluid network, over a relatively short period of time, a neighborhood could change significantly.</w:t>
-      </w:r>
-    </w:p>
-    <w:p>
-      <w:r>
-        <w:t xml:space="preserve">As a basic example, consider the case where a node is a local maximum. </w:t>
-      </w:r>
-      <w:r>
-        <w:t xml:space="preserve">Under GPSR and the </w:t>
+        <w:t xml:space="preserve"> protocol maintains two-hop awareness in order to perform predictive neighbor maintenance. However, it could also more aggressively use this knowledge to delay data forwarding if the topology is anticipated to change favorably. In a relatively fixed network, this doesn’t provide an advantage, because changes will be minimal, but in a highly fluid network, over a relatively short period of time, a neighborhood could change significantly.</w:t>
+      </w:r>
+    </w:p>
+    <w:p>
+      <w:r>
+        <w:t xml:space="preserve">As a basic example, consider the case where a node is a local maximum. Under GPSR and the </w:t>
       </w:r>
       <w:proofErr w:type="spellStart"/>
       <w:r>
@@ -7515,13 +6703,7 @@
       </w:r>
       <w:proofErr w:type="spellEnd"/>
       <w:r>
-        <w:t xml:space="preserve"> protocol described to this point, the packet would enter perimeter forwarding. However, if a node recognizes that a neighbor in its two-hop routing table will soon become a greedy candidate, it could forestall transmission unti</w:t>
-      </w:r>
-      <w:r>
-        <w:t>l that time, and then send the packet via greedy, the preferred routing mechanism. However, the mechanics of this must be explored more thoroughly, as this case will cause selection to fall-behind in time, even if still making a near-optimal route selectio</w:t>
-      </w:r>
-      <w:r>
-        <w:t>n.</w:t>
+        <w:t xml:space="preserve"> protocol described to this point, the packet would enter perimeter forwarding. However, if a node recognizes that a neighbor in its two-hop routing table will soon become a greedy candidate, it could forestall transmission until that time, and then send the packet via greedy, the preferred routing mechanism. However, the mechanics of this must be explored more thoroughly, as this case will cause selection to fall-behind in time, even if still making a near-optimal route selection.</w:t>
       </w:r>
     </w:p>
     <w:p>
@@ -7543,10 +6725,7 @@
     </w:p>
     <w:p>
       <w:r>
-        <w:t>Given the scope of this project and the limited time constraints, the group divided the work into distinct units of responsibility for each member. In parallel, the team developed the protocol, prototype and simulation env</w:t>
-      </w:r>
-      <w:r>
-        <w:t>ironment, and then they integrated these three distinct pieces as the term drew to a close.</w:t>
+        <w:t>Given the scope of this project and the limited time constraints, the group divided the work into distinct units of responsibility for each member. In parallel, the team developed the protocol, prototype and simulation environment, and then they integrated these three distinct pieces as the term drew to a close.</w:t>
       </w:r>
     </w:p>
     <w:p>
@@ -7559,10 +6738,7 @@
       </w:r>
       <w:proofErr w:type="spellEnd"/>
       <w:r>
-        <w:t xml:space="preserve"> and was the primary author of its documentation. He guided its use of existing protocols and proposed im</w:t>
-      </w:r>
-      <w:r>
-        <w:t>provements for suited to fluid, sparse networks. He also compiled the project proposal and requirements document and wrote both the protocol specification and the final report.</w:t>
+        <w:t xml:space="preserve"> and was the primary author of its documentation. He guided its use of existing protocols and proposed improvements for suited to fluid, sparse networks. He also compiled the project proposal and requirements document and wrote both the protocol specification and the final report.</w:t>
       </w:r>
     </w:p>
     <w:p>
@@ -7575,18 +6751,12 @@
       </w:r>
       <w:proofErr w:type="spellEnd"/>
       <w:r>
-        <w:t xml:space="preserve"> prototype, including its</w:t>
-      </w:r>
-      <w:r>
-        <w:t xml:space="preserve"> overall class hierarchy and its implementations of peer packet parceling, beaconing and communication. He also wrote the first draft of the project proposal and assisted with the testing infrastructure.</w:t>
-      </w:r>
-    </w:p>
-    <w:p>
-      <w:r>
-        <w:t>Wade Norris implemented routing and transport within</w:t>
-      </w:r>
-      <w:r>
-        <w:t xml:space="preserve"> the </w:t>
+        <w:t xml:space="preserve"> prototype, including its overall class hierarchy and its implementations of peer packet parceling, beaconing and communication. He also wrote the first draft of the project proposal and assisted with the testing infrastructure.</w:t>
+      </w:r>
+    </w:p>
+    <w:p>
+      <w:r>
+        <w:t xml:space="preserve">Wade Norris implemented routing and transport within the </w:t>
       </w:r>
       <w:proofErr w:type="spellStart"/>
       <w:r>
@@ -7599,10 +6769,7 @@
     </w:p>
     <w:p>
       <w:r>
-        <w:t>James Hung developed unit tests for foundation classes i</w:t>
-      </w:r>
-      <w:r>
-        <w:t xml:space="preserve">n the prototype and then implemented the simulation environment for the </w:t>
+        <w:t xml:space="preserve">James Hung developed unit tests for foundation classes in the prototype and then implemented the simulation environment for the </w:t>
       </w:r>
       <w:proofErr w:type="spellStart"/>
       <w:r>
@@ -7640,18 +6807,12 @@
       </w:r>
       <w:proofErr w:type="gramEnd"/>
       <w:r>
-        <w:t xml:space="preserve"> a mentor who advised us throug</w:t>
-      </w:r>
-      <w:r>
-        <w:t>hout this process, which itself was an outcome of his CS 114: Peer-to-Peer Networks class at UCLA.</w:t>
-      </w:r>
-    </w:p>
-    <w:p>
-      <w:r>
-        <w:t>Further, we thank B. Karp and H. T. Kung for their work on Greedy Perimeter Stateless Routing [], as well as G. G. Finn, who first proposed greedy routing th</w:t>
-      </w:r>
-      <w:r>
-        <w:t>rough a coordinate-based system [].</w:t>
+        <w:t xml:space="preserve"> a mentor who advised us throughout this process, which itself was an outcome of his CS 114: Peer-to-Peer Networks class at UCLA.</w:t>
+      </w:r>
+    </w:p>
+    <w:p>
+      <w:r>
+        <w:t>Further, we thank B. Karp and H. T. Kung for their work on Greedy Perimeter Stateless Routing [], as well as G. G. Finn, who first proposed greedy routing through a coordinate-based system [].</w:t>
       </w:r>
     </w:p>
     <w:p>
@@ -7717,13 +6878,7 @@
         <w:rPr>
           <w:rFonts w:cs="Times New Roman"/>
         </w:rPr>
-        <w:t>[] Bollens, E., Hung, J., Khalapyan, Z., Norr</w:t>
-      </w:r>
-      <w:r>
-        <w:rPr>
-          <w:rFonts w:cs="Times New Roman"/>
-        </w:rPr>
-        <w:t xml:space="preserve">is, W., Feb 2012, </w:t>
+        <w:t xml:space="preserve">[] Bollens, E., Hung, J., Khalapyan, Z., Norris, W., Feb 2012, </w:t>
       </w:r>
       <w:proofErr w:type="spellStart"/>
       <w:r>
@@ -7753,13 +6908,7 @@
         <w:rPr>
           <w:rFonts w:cs="Times New Roman"/>
         </w:rPr>
-        <w:t>[] Finn, G. G., Mar. 1987, Routing and addressing problems in large metropolitan-scale internetworks; Tech. Rep. ISI/RR-87-180, Information Science</w:t>
-      </w:r>
-      <w:r>
-        <w:rPr>
-          <w:rFonts w:cs="Times New Roman"/>
-        </w:rPr>
-        <w:t>s Institute.</w:t>
+        <w:t>[] Finn, G. G., Mar. 1987, Routing and addressing problems in large metropolitan-scale internetworks; Tech. Rep. ISI/RR-87-180, Information Sciences Institute.</w:t>
       </w:r>
       <w:proofErr w:type="gramEnd"/>
     </w:p>
@@ -7804,13 +6953,7 @@
         <w:rPr>
           <w:rFonts w:cs="Times New Roman"/>
         </w:rPr>
-        <w:t>[] Karp, B., Kung, H. T., 2000, GPSR: Greedy Perimeter Stateless Routing for Wireless Networks; in Proceedings of the sixt</w:t>
-      </w:r>
-      <w:r>
-        <w:rPr>
-          <w:rFonts w:cs="Times New Roman"/>
-        </w:rPr>
-        <w:t xml:space="preserve">h </w:t>
+        <w:t xml:space="preserve">[] Karp, B., Kung, H. T., 2000, GPSR: Greedy Perimeter Stateless Routing for Wireless Networks; in Proceedings of the sixth </w:t>
       </w:r>
       <w:r>
         <w:rPr>
@@ -7873,11 +7016,9 @@
       </w:r>
       <w:r>
         <w:br/>
-      </w:r>
-      <w:r>
         <w:t xml:space="preserve"> </w:t>
       </w:r>
-      <w:hyperlink r:id="rId9" w:history="1">
+      <w:hyperlink r:id="rId10" w:history="1">
         <w:r>
           <w:rPr>
             <w:rStyle w:val="Hyperlink"/>
@@ -7905,7 +7046,7 @@
 </file>
 
 <file path=word/endnotes.xml><?xml version="1.0" encoding="utf-8"?>
-<w:endnotes xmlns:ve="http://schemas.openxmlformats.org/markup-compatibility/2006" xmlns:o="urn:schemas-microsoft-com:office:office" xmlns:r="http://schemas.openxmlformats.org/officeDocument/2006/relationships" xmlns:m="http://schemas.openxmlformats.org/officeDocument/2006/math" xmlns:v="urn:schemas-microsoft-com:vml" xmlns:wp="http://schemas.openxmlformats.org/drawingml/2006/wordprocessingDrawing" xmlns:w10="urn:schemas-microsoft-com:office:word" xmlns:w="http://schemas.openxmlformats.org/wordprocessingml/2006/main" xmlns:wne="http://schemas.microsoft.com/office/word/2006/wordml">
+<w:endnotes xmlns:wpc="http://schemas.microsoft.com/office/word/2010/wordprocessingCanvas" xmlns:mc="http://schemas.openxmlformats.org/markup-compatibility/2006" xmlns:o="urn:schemas-microsoft-com:office:office" xmlns:r="http://schemas.openxmlformats.org/officeDocument/2006/relationships" xmlns:m="http://schemas.openxmlformats.org/officeDocument/2006/math" xmlns:v="urn:schemas-microsoft-com:vml" xmlns:wp14="http://schemas.microsoft.com/office/word/2010/wordprocessingDrawing" xmlns:wp="http://schemas.openxmlformats.org/drawingml/2006/wordprocessingDrawing" xmlns:w10="urn:schemas-microsoft-com:office:word" xmlns:w="http://schemas.openxmlformats.org/wordprocessingml/2006/main" xmlns:w14="http://schemas.microsoft.com/office/word/2010/wordml" xmlns:wpg="http://schemas.microsoft.com/office/word/2010/wordprocessingGroup" xmlns:wpi="http://schemas.microsoft.com/office/word/2010/wordprocessingInk" xmlns:wne="http://schemas.microsoft.com/office/word/2006/wordml" xmlns:wps="http://schemas.microsoft.com/office/word/2010/wordprocessingShape" mc:Ignorable="w14 wp14">
   <w:endnote w:type="separator" w:id="-1">
     <w:p>
       <w:pPr>
@@ -7930,7 +7071,7 @@
 </file>
 
 <file path=word/footnotes.xml><?xml version="1.0" encoding="utf-8"?>
-<w:footnotes xmlns:ve="http://schemas.openxmlformats.org/markup-compatibility/2006" xmlns:o="urn:schemas-microsoft-com:office:office" xmlns:r="http://schemas.openxmlformats.org/officeDocument/2006/relationships" xmlns:m="http://schemas.openxmlformats.org/officeDocument/2006/math" xmlns:v="urn:schemas-microsoft-com:vml" xmlns:wp="http://schemas.openxmlformats.org/drawingml/2006/wordprocessingDrawing" xmlns:w10="urn:schemas-microsoft-com:office:word" xmlns:w="http://schemas.openxmlformats.org/wordprocessingml/2006/main" xmlns:wne="http://schemas.microsoft.com/office/word/2006/wordml">
+<w:footnotes xmlns:wpc="http://schemas.microsoft.com/office/word/2010/wordprocessingCanvas" xmlns:mc="http://schemas.openxmlformats.org/markup-compatibility/2006" xmlns:o="urn:schemas-microsoft-com:office:office" xmlns:r="http://schemas.openxmlformats.org/officeDocument/2006/relationships" xmlns:m="http://schemas.openxmlformats.org/officeDocument/2006/math" xmlns:v="urn:schemas-microsoft-com:vml" xmlns:wp14="http://schemas.microsoft.com/office/word/2010/wordprocessingDrawing" xmlns:wp="http://schemas.openxmlformats.org/drawingml/2006/wordprocessingDrawing" xmlns:w10="urn:schemas-microsoft-com:office:word" xmlns:w="http://schemas.openxmlformats.org/wordprocessingml/2006/main" xmlns:w14="http://schemas.microsoft.com/office/word/2010/wordml" xmlns:wpg="http://schemas.microsoft.com/office/word/2010/wordprocessingGroup" xmlns:wpi="http://schemas.microsoft.com/office/word/2010/wordprocessingInk" xmlns:wne="http://schemas.microsoft.com/office/word/2006/wordml" xmlns:wps="http://schemas.microsoft.com/office/word/2010/wordprocessingShape" mc:Ignorable="w14 wp14">
   <w:footnote w:type="separator" w:id="-1">
     <w:p>
       <w:pPr>
@@ -7955,7 +7096,7 @@
 </file>
 
 <file path=word/header1.xml><?xml version="1.0" encoding="utf-8"?>
-<w:hdr xmlns:ve="http://schemas.openxmlformats.org/markup-compatibility/2006" xmlns:o="urn:schemas-microsoft-com:office:office" xmlns:r="http://schemas.openxmlformats.org/officeDocument/2006/relationships" xmlns:m="http://schemas.openxmlformats.org/officeDocument/2006/math" xmlns:v="urn:schemas-microsoft-com:vml" xmlns:wp="http://schemas.openxmlformats.org/drawingml/2006/wordprocessingDrawing" xmlns:w10="urn:schemas-microsoft-com:office:word" xmlns:w="http://schemas.openxmlformats.org/wordprocessingml/2006/main" xmlns:wne="http://schemas.microsoft.com/office/word/2006/wordml">
+<w:hdr xmlns:wpc="http://schemas.microsoft.com/office/word/2010/wordprocessingCanvas" xmlns:mc="http://schemas.openxmlformats.org/markup-compatibility/2006" xmlns:o="urn:schemas-microsoft-com:office:office" xmlns:r="http://schemas.openxmlformats.org/officeDocument/2006/relationships" xmlns:m="http://schemas.openxmlformats.org/officeDocument/2006/math" xmlns:v="urn:schemas-microsoft-com:vml" xmlns:wp14="http://schemas.microsoft.com/office/word/2010/wordprocessingDrawing" xmlns:wp="http://schemas.openxmlformats.org/drawingml/2006/wordprocessingDrawing" xmlns:w10="urn:schemas-microsoft-com:office:word" xmlns:w="http://schemas.openxmlformats.org/wordprocessingml/2006/main" xmlns:w14="http://schemas.microsoft.com/office/word/2010/wordml" xmlns:wpg="http://schemas.microsoft.com/office/word/2010/wordprocessingGroup" xmlns:wpi="http://schemas.microsoft.com/office/word/2010/wordprocessingInk" xmlns:wne="http://schemas.microsoft.com/office/word/2006/wordml" xmlns:wps="http://schemas.microsoft.com/office/word/2010/wordprocessingShape" mc:Ignorable="w14 wp14">
   <w:p>
     <w:pPr>
       <w:pStyle w:val="Header"/>
@@ -7987,10 +7128,7 @@
           <w:fldChar w:fldCharType="begin"/>
         </w:r>
         <w:r>
-          <w:instrText xml:space="preserve"> PAGE</w:instrText>
-        </w:r>
-        <w:r>
-          <w:instrText xml:space="preserve">   \* MERGEFORMAT </w:instrText>
+          <w:instrText xml:space="preserve"> PAGE   \* MERGEFORMAT </w:instrText>
         </w:r>
         <w:r>
           <w:fldChar w:fldCharType="separate"/>
@@ -7999,7 +7137,7 @@
           <w:rPr>
             <w:noProof/>
           </w:rPr>
-          <w:t>1</w:t>
+          <w:t>15</w:t>
         </w:r>
         <w:r>
           <w:rPr>
@@ -8027,7 +7165,7 @@
 </file>
 
 <file path=word/numbering.xml><?xml version="1.0" encoding="utf-8"?>
-<w:numbering xmlns:ve="http://schemas.openxmlformats.org/markup-compatibility/2006" xmlns:o="urn:schemas-microsoft-com:office:office" xmlns:r="http://schemas.openxmlformats.org/officeDocument/2006/relationships" xmlns:m="http://schemas.openxmlformats.org/officeDocument/2006/math" xmlns:v="urn:schemas-microsoft-com:vml" xmlns:wp="http://schemas.openxmlformats.org/drawingml/2006/wordprocessingDrawing" xmlns:w10="urn:schemas-microsoft-com:office:word" xmlns:w="http://schemas.openxmlformats.org/wordprocessingml/2006/main" xmlns:wne="http://schemas.microsoft.com/office/word/2006/wordml">
+<w:numbering xmlns:wpc="http://schemas.microsoft.com/office/word/2010/wordprocessingCanvas" xmlns:mc="http://schemas.openxmlformats.org/markup-compatibility/2006" xmlns:o="urn:schemas-microsoft-com:office:office" xmlns:r="http://schemas.openxmlformats.org/officeDocument/2006/relationships" xmlns:m="http://schemas.openxmlformats.org/officeDocument/2006/math" xmlns:v="urn:schemas-microsoft-com:vml" xmlns:wp14="http://schemas.microsoft.com/office/word/2010/wordprocessingDrawing" xmlns:wp="http://schemas.openxmlformats.org/drawingml/2006/wordprocessingDrawing" xmlns:w10="urn:schemas-microsoft-com:office:word" xmlns:w="http://schemas.openxmlformats.org/wordprocessingml/2006/main" xmlns:w14="http://schemas.microsoft.com/office/word/2010/wordml" xmlns:wpg="http://schemas.microsoft.com/office/word/2010/wordprocessingGroup" xmlns:wpi="http://schemas.microsoft.com/office/word/2010/wordprocessingInk" xmlns:wne="http://schemas.microsoft.com/office/word/2006/wordml" xmlns:wps="http://schemas.microsoft.com/office/word/2010/wordprocessingShape" mc:Ignorable="w14 wp14">
   <w:abstractNum w:abstractNumId="0">
     <w:nsid w:val="049A3C60"/>
     <w:multiLevelType w:val="hybridMultilevel"/>
@@ -8621,7 +7759,7 @@
 </file>
 
 <file path=word/styles.xml><?xml version="1.0" encoding="utf-8"?>
-<w:styles xmlns:r="http://schemas.openxmlformats.org/officeDocument/2006/relationships" xmlns:w="http://schemas.openxmlformats.org/wordprocessingml/2006/main">
+<w:styles xmlns:mc="http://schemas.openxmlformats.org/markup-compatibility/2006" xmlns:r="http://schemas.openxmlformats.org/officeDocument/2006/relationships" xmlns:w="http://schemas.openxmlformats.org/wordprocessingml/2006/main" xmlns:w14="http://schemas.microsoft.com/office/word/2010/wordml" mc:Ignorable="w14">
   <w:docDefaults>
     <w:rPrDefault>
       <w:rPr>
@@ -8775,7 +7913,6 @@
   <w:style w:type="paragraph" w:default="1" w:styleId="Normal">
     <w:name w:val="Normal"/>
     <w:qFormat/>
-    <w:rsid w:val="00AA4597"/>
     <w:pPr>
       <w:spacing w:before="160" w:after="160" w:line="312" w:lineRule="auto"/>
       <w:jc w:val="both"/>
@@ -8792,7 +7929,6 @@
     <w:link w:val="Heading1Char"/>
     <w:uiPriority w:val="9"/>
     <w:qFormat/>
-    <w:rsid w:val="00AA4597"/>
     <w:pPr>
       <w:keepNext/>
       <w:keepLines/>
@@ -8817,7 +7953,6 @@
     <w:uiPriority w:val="9"/>
     <w:unhideWhenUsed/>
     <w:qFormat/>
-    <w:rsid w:val="00AA4597"/>
     <w:pPr>
       <w:keepNext/>
       <w:keepLines/>
@@ -8841,7 +7976,6 @@
     <w:uiPriority w:val="9"/>
     <w:unhideWhenUsed/>
     <w:qFormat/>
-    <w:rsid w:val="00AA4597"/>
     <w:pPr>
       <w:keepNext/>
       <w:keepLines/>
@@ -8862,7 +7996,6 @@
     <w:uiPriority w:val="9"/>
     <w:unhideWhenUsed/>
     <w:qFormat/>
-    <w:rsid w:val="00AA4597"/>
     <w:pPr>
       <w:keepNext/>
       <w:keepLines/>
@@ -8889,7 +8022,6 @@
     <w:uiPriority w:val="99"/>
     <w:semiHidden/>
     <w:unhideWhenUsed/>
-    <w:qFormat/>
     <w:tblPr>
       <w:tblInd w:w="0" w:type="dxa"/>
       <w:tblCellMar>
@@ -8911,7 +8043,6 @@
     <w:basedOn w:val="DefaultParagraphFont"/>
     <w:link w:val="Heading1"/>
     <w:uiPriority w:val="9"/>
-    <w:rsid w:val="00AA4597"/>
     <w:rPr>
       <w:rFonts w:ascii="Times New Roman" w:eastAsiaTheme="majorEastAsia" w:hAnsi="Times New Roman" w:cstheme="majorBidi"/>
       <w:b/>
@@ -8927,7 +8058,6 @@
     <w:basedOn w:val="DefaultParagraphFont"/>
     <w:uiPriority w:val="99"/>
     <w:unhideWhenUsed/>
-    <w:rsid w:val="00AA4597"/>
     <w:rPr>
       <w:color w:val="0000FF" w:themeColor="hyperlink"/>
       <w:u w:val="single"/>
@@ -8938,7 +8068,6 @@
     <w:basedOn w:val="DefaultParagraphFont"/>
     <w:link w:val="Heading2"/>
     <w:uiPriority w:val="9"/>
-    <w:rsid w:val="00AA4597"/>
     <w:rPr>
       <w:rFonts w:ascii="Times New Roman" w:eastAsiaTheme="majorEastAsia" w:hAnsi="Times New Roman" w:cstheme="majorBidi"/>
       <w:b/>
@@ -8955,7 +8084,6 @@
     <w:uiPriority w:val="39"/>
     <w:unhideWhenUsed/>
     <w:qFormat/>
-    <w:rsid w:val="00AA4597"/>
     <w:pPr>
       <w:spacing w:before="480" w:after="0" w:line="276" w:lineRule="auto"/>
       <w:outlineLvl w:val="9"/>
@@ -8974,7 +8102,6 @@
     <w:autoRedefine/>
     <w:uiPriority w:val="39"/>
     <w:unhideWhenUsed/>
-    <w:rsid w:val="00AA4597"/>
     <w:pPr>
       <w:spacing w:before="120" w:after="0"/>
     </w:pPr>
@@ -8991,7 +8118,6 @@
     <w:uiPriority w:val="99"/>
     <w:semiHidden/>
     <w:unhideWhenUsed/>
-    <w:rsid w:val="00AA4597"/>
     <w:pPr>
       <w:spacing w:after="0"/>
     </w:pPr>
@@ -9007,7 +8133,6 @@
     <w:link w:val="BalloonText"/>
     <w:uiPriority w:val="99"/>
     <w:semiHidden/>
-    <w:rsid w:val="00AA4597"/>
     <w:rPr>
       <w:rFonts w:ascii="Lucida Grande" w:hAnsi="Lucida Grande" w:cs="Lucida Grande"/>
       <w:sz w:val="18"/>
@@ -9021,7 +8146,6 @@
     <w:autoRedefine/>
     <w:uiPriority w:val="39"/>
     <w:unhideWhenUsed/>
-    <w:rsid w:val="00AA4597"/>
     <w:pPr>
       <w:spacing w:after="0"/>
       <w:ind w:left="220"/>
@@ -9039,7 +8163,6 @@
     <w:autoRedefine/>
     <w:uiPriority w:val="39"/>
     <w:unhideWhenUsed/>
-    <w:rsid w:val="00AA4597"/>
     <w:pPr>
       <w:spacing w:after="0"/>
       <w:ind w:left="440"/>
@@ -9056,7 +8179,6 @@
     <w:autoRedefine/>
     <w:uiPriority w:val="39"/>
     <w:unhideWhenUsed/>
-    <w:rsid w:val="00AA4597"/>
     <w:pPr>
       <w:spacing w:after="0"/>
       <w:ind w:left="660"/>
@@ -9075,7 +8197,6 @@
     <w:uiPriority w:val="39"/>
     <w:semiHidden/>
     <w:unhideWhenUsed/>
-    <w:rsid w:val="00AA4597"/>
     <w:pPr>
       <w:spacing w:after="0"/>
       <w:ind w:left="880"/>
@@ -9094,7 +8215,6 @@
     <w:uiPriority w:val="39"/>
     <w:semiHidden/>
     <w:unhideWhenUsed/>
-    <w:rsid w:val="00AA4597"/>
     <w:pPr>
       <w:spacing w:after="0"/>
       <w:ind w:left="1100"/>
@@ -9113,7 +8233,6 @@
     <w:uiPriority w:val="39"/>
     <w:semiHidden/>
     <w:unhideWhenUsed/>
-    <w:rsid w:val="00AA4597"/>
     <w:pPr>
       <w:spacing w:after="0"/>
       <w:ind w:left="1320"/>
@@ -9132,7 +8251,6 @@
     <w:uiPriority w:val="39"/>
     <w:semiHidden/>
     <w:unhideWhenUsed/>
-    <w:rsid w:val="00AA4597"/>
     <w:pPr>
       <w:spacing w:after="0"/>
       <w:ind w:left="1540"/>
@@ -9151,7 +8269,6 @@
     <w:uiPriority w:val="39"/>
     <w:semiHidden/>
     <w:unhideWhenUsed/>
-    <w:rsid w:val="00AA4597"/>
     <w:pPr>
       <w:spacing w:after="0"/>
       <w:ind w:left="1760"/>
@@ -9167,7 +8284,6 @@
     <w:basedOn w:val="Normal"/>
     <w:uiPriority w:val="34"/>
     <w:qFormat/>
-    <w:rsid w:val="00AA4597"/>
     <w:pPr>
       <w:spacing w:after="120"/>
       <w:ind w:left="144"/>
@@ -9178,7 +8294,6 @@
     <w:basedOn w:val="DefaultParagraphFont"/>
     <w:link w:val="Heading3"/>
     <w:uiPriority w:val="9"/>
-    <w:rsid w:val="00AA4597"/>
     <w:rPr>
       <w:rFonts w:ascii="Times New Roman" w:eastAsiaTheme="majorEastAsia" w:hAnsi="Times New Roman" w:cstheme="majorBidi"/>
       <w:b/>
@@ -9193,7 +8308,6 @@
     <w:uiPriority w:val="99"/>
     <w:semiHidden/>
     <w:unhideWhenUsed/>
-    <w:rsid w:val="00AA4597"/>
     <w:rPr>
       <w:sz w:val="16"/>
       <w:szCs w:val="16"/>
@@ -9206,7 +8320,6 @@
     <w:uiPriority w:val="99"/>
     <w:semiHidden/>
     <w:unhideWhenUsed/>
-    <w:rsid w:val="00AA4597"/>
     <w:pPr>
       <w:spacing w:after="180" w:line="240" w:lineRule="auto"/>
       <w:jc w:val="left"/>
@@ -9223,7 +8336,6 @@
     <w:link w:val="CommentText"/>
     <w:uiPriority w:val="99"/>
     <w:semiHidden/>
-    <w:rsid w:val="00AA4597"/>
     <w:rPr>
       <w:rFonts w:eastAsiaTheme="minorHAnsi"/>
       <w:sz w:val="20"/>
@@ -9238,7 +8350,6 @@
     <w:uiPriority w:val="99"/>
     <w:semiHidden/>
     <w:unhideWhenUsed/>
-    <w:rsid w:val="00AA4597"/>
     <w:pPr>
       <w:spacing w:after="240"/>
       <w:jc w:val="both"/>
@@ -9255,7 +8366,6 @@
     <w:link w:val="CommentSubject"/>
     <w:uiPriority w:val="99"/>
     <w:semiHidden/>
-    <w:rsid w:val="00AA4597"/>
     <w:rPr>
       <w:rFonts w:ascii="Times New Roman" w:eastAsiaTheme="minorHAnsi" w:hAnsi="Times New Roman"/>
       <w:b/>
@@ -9270,7 +8380,6 @@
     <w:link w:val="HeaderChar"/>
     <w:uiPriority w:val="99"/>
     <w:unhideWhenUsed/>
-    <w:rsid w:val="00AA4597"/>
     <w:pPr>
       <w:tabs>
         <w:tab w:val="center" w:pos="4680"/>
@@ -9284,7 +8393,6 @@
     <w:basedOn w:val="DefaultParagraphFont"/>
     <w:link w:val="Header"/>
     <w:uiPriority w:val="99"/>
-    <w:rsid w:val="00AA4597"/>
     <w:rPr>
       <w:rFonts w:ascii="Times New Roman" w:hAnsi="Times New Roman"/>
       <w:sz w:val="22"/>
@@ -9296,7 +8404,6 @@
     <w:link w:val="FooterChar"/>
     <w:uiPriority w:val="99"/>
     <w:unhideWhenUsed/>
-    <w:rsid w:val="00AA4597"/>
     <w:pPr>
       <w:tabs>
         <w:tab w:val="center" w:pos="4680"/>
@@ -9310,7 +8417,6 @@
     <w:basedOn w:val="DefaultParagraphFont"/>
     <w:link w:val="Footer"/>
     <w:uiPriority w:val="99"/>
-    <w:rsid w:val="00AA4597"/>
     <w:rPr>
       <w:rFonts w:ascii="Times New Roman" w:hAnsi="Times New Roman"/>
       <w:sz w:val="22"/>
@@ -9321,7 +8427,6 @@
     <w:basedOn w:val="DefaultParagraphFont"/>
     <w:uiPriority w:val="99"/>
     <w:semiHidden/>
-    <w:rsid w:val="00AA4597"/>
     <w:rPr>
       <w:color w:val="808080"/>
     </w:rPr>
@@ -9332,7 +8437,6 @@
     <w:link w:val="EndnoteTextChar"/>
     <w:uiPriority w:val="99"/>
     <w:unhideWhenUsed/>
-    <w:rsid w:val="00AA4597"/>
     <w:pPr>
       <w:spacing w:after="0" w:line="240" w:lineRule="auto"/>
     </w:pPr>
@@ -9345,7 +8449,6 @@
     <w:basedOn w:val="DefaultParagraphFont"/>
     <w:link w:val="EndnoteText"/>
     <w:uiPriority w:val="99"/>
-    <w:rsid w:val="00AA4597"/>
     <w:rPr>
       <w:rFonts w:ascii="Times New Roman" w:hAnsi="Times New Roman"/>
     </w:rPr>
@@ -9355,7 +8458,6 @@
     <w:basedOn w:val="DefaultParagraphFont"/>
     <w:uiPriority w:val="99"/>
     <w:unhideWhenUsed/>
-    <w:rsid w:val="00AA4597"/>
     <w:rPr>
       <w:vertAlign w:val="superscript"/>
     </w:rPr>
@@ -9365,7 +8467,6 @@
     <w:basedOn w:val="DefaultParagraphFont"/>
     <w:link w:val="Heading4"/>
     <w:uiPriority w:val="9"/>
-    <w:rsid w:val="00AA4597"/>
     <w:rPr>
       <w:rFonts w:eastAsiaTheme="majorEastAsia" w:cstheme="majorBidi"/>
       <w:b/>
@@ -9382,7 +8483,6 @@
     <w:uiPriority w:val="99"/>
     <w:semiHidden/>
     <w:unhideWhenUsed/>
-    <w:rsid w:val="00AA4597"/>
     <w:rPr>
       <w:color w:val="800080" w:themeColor="followedHyperlink"/>
       <w:u w:val="single"/>
@@ -9395,7 +8495,6 @@
     <w:uiPriority w:val="99"/>
     <w:semiHidden/>
     <w:unhideWhenUsed/>
-    <w:rsid w:val="00AA4597"/>
     <w:pPr>
       <w:spacing w:before="0" w:after="0" w:line="240" w:lineRule="auto"/>
     </w:pPr>
@@ -9410,7 +8509,6 @@
     <w:link w:val="DocumentMap"/>
     <w:uiPriority w:val="99"/>
     <w:semiHidden/>
-    <w:rsid w:val="00AA4597"/>
     <w:rPr>
       <w:rFonts w:ascii="Lucida Grande" w:hAnsi="Lucida Grande" w:cs="Lucida Grande"/>
     </w:rPr>
@@ -10384,7 +9482,7 @@
 </file>
 
 <file path=customXml/itemProps1.xml><?xml version="1.0" encoding="utf-8"?>
-<ds:datastoreItem xmlns:ds="http://schemas.openxmlformats.org/officeDocument/2006/customXml" ds:itemID="{AFCACAA8-A7F8-4885-9108-3F7A5CE45648}">
+<ds:datastoreItem xmlns:ds="http://schemas.openxmlformats.org/officeDocument/2006/customXml" ds:itemID="{F65F4689-36F3-4826-BA36-6919569FB524}">
   <ds:schemaRefs>
     <ds:schemaRef ds:uri="http://schemas.openxmlformats.org/officeDocument/2006/bibliography"/>
   </ds:schemaRefs>

</xml_diff>

<commit_message>
Minor text update to paper
</commit_message>
<xml_diff>
--- a/doc/paper.docx
+++ b/doc/paper.docx
@@ -54,12 +54,12 @@
         <w:br/>
         <w:t>Version 1.0.09</w:t>
       </w:r>
-      <w:r>
-        <w:br/>
-        <w:t>March 29</w:t>
-      </w:r>
       <w:bookmarkStart w:id="0" w:name="_GoBack"/>
       <w:bookmarkEnd w:id="0"/>
+      <w:r>
+        <w:br/>
+        <w:t>March 23</w:t>
+      </w:r>
       <w:r>
         <w:t>, 2012</w:t>
       </w:r>
@@ -5825,11 +5825,17 @@
     </w:p>
     <w:p>
       <w:r>
-        <w:t xml:space="preserve">The implementation heavily utilizes the JUnit 4 testing framework [] to ensure the accuracy of each method in the implementation. This framework does not require modifications to </w:t>
+        <w:t xml:space="preserve">The implementation heavily utilizes </w:t>
+      </w:r>
+      <w:r>
+        <w:t>the JUnit 4 testing framework</w:t>
+      </w:r>
+      <w:r>
+        <w:t xml:space="preserve"> to ensure the accuracy of each method in the implementation. This framework does not require modifications to existing code, </w:t>
       </w:r>
       <w:r>
         <w:lastRenderedPageBreak/>
-        <w:t xml:space="preserve">existing code, and instead reside in their own package. Furthermore, JUnit only adds one external dependency, which is required only to run the tests. In other words, the JUnit library does not need to be included under normal operation. </w:t>
+        <w:t xml:space="preserve">and instead reside in their own package. Furthermore, JUnit only adds one external dependency, which is required only to run the tests. In other words, the JUnit library does not need to be included under normal operation. </w:t>
       </w:r>
     </w:p>
     <w:p>
@@ -5896,11 +5902,11 @@
     </w:p>
     <w:p>
       <w:r>
-        <w:t xml:space="preserve">Peers are created with random MAC addresses, random longitudes and latitudes, and random bearings, and are attached to random waypoint </w:t>
+        <w:t xml:space="preserve">Peers are created with random MAC addresses, random longitudes and latitudes, and random bearings, and are attached to random waypoint GPS devices that dictate their movements. In the </w:t>
       </w:r>
       <w:r>
         <w:lastRenderedPageBreak/>
-        <w:t>GPS devices that dictate their movements. In the command line based tool, the first peer is automaticall</w:t>
+        <w:t>command line based tool, the first peer is automaticall</w:t>
       </w:r>
       <w:r>
         <w:t>y designated as the destination</w:t>
@@ -10629,7 +10635,7 @@
 </file>
 
 <file path=customXml/itemProps1.xml><?xml version="1.0" encoding="utf-8"?>
-<ds:datastoreItem xmlns:ds="http://schemas.openxmlformats.org/officeDocument/2006/customXml" ds:itemID="{5FA06C2A-B086-124C-8967-DE4C0BCE5136}">
+<ds:datastoreItem xmlns:ds="http://schemas.openxmlformats.org/officeDocument/2006/customXml" ds:itemID="{C26E0649-65F9-B743-B694-9A9720B0D652}">
   <ds:schemaRefs>
     <ds:schemaRef ds:uri="http://schemas.openxmlformats.org/officeDocument/2006/bibliography"/>
   </ds:schemaRefs>

</xml_diff>